<commit_message>
Update templates (hide some tables if they're empty in def. template)
</commit_message>
<xml_diff>
--- a/lib/docx_templates/default_proposal.docx
+++ b/lib/docx_templates/default_proposal.docx
@@ -11085,7 +11085,25 @@
                             <w:color w:val="4F81BD" w:themeColor="accent1"/>
                             <w:lang w:val="en-US"/>
                           </w:rPr>
-                          <w:t>&lt;%=$months%&gt;</w:t>
+                          <w:t>&lt;%=$</w:t>
+                        </w:r>
+                        <w:proofErr w:type="gramStart"/>
+                        <w:r>
+                          <w:rPr>
+                            <w:b/>
+                            <w:color w:val="4F81BD" w:themeColor="accent1"/>
+                            <w:lang w:val="en-US"/>
+                          </w:rPr>
+                          <w:t>months%</w:t>
+                        </w:r>
+                        <w:proofErr w:type="gramEnd"/>
+                        <w:r>
+                          <w:rPr>
+                            <w:b/>
+                            <w:color w:val="4F81BD" w:themeColor="accent1"/>
+                            <w:lang w:val="en-US"/>
+                          </w:rPr>
+                          <w:t>&gt;</w:t>
                         </w:r>
                       </w:p>
                       <w:p>
@@ -12912,78 +12930,6 @@
     </w:p>
     <w:p>
       <w:pPr>
-        <w:spacing w:after="200" w:line="276" w:lineRule="auto"/>
-        <w:rPr>
-          <w:rFonts w:asciiTheme="minorHAnsi" w:eastAsiaTheme="majorEastAsia" w:hAnsiTheme="minorHAnsi" w:cstheme="majorBidi"/>
-          <w:b/>
-          <w:bCs/>
-          <w:color w:val="auto"/>
-          <w:sz w:val="26"/>
-          <w:szCs w:val="26"/>
-        </w:rPr>
-      </w:pPr>
-      <w:r>
-        <w:rPr>
-          <w:rFonts w:asciiTheme="minorHAnsi" w:eastAsiaTheme="minorEastAsia" w:hAnsiTheme="minorHAnsi" w:cstheme="minorBidi"/>
-          <w:color w:val="auto"/>
-          <w:sz w:val="22"/>
-          <w:szCs w:val="22"/>
-        </w:rPr>
-        <w:t>&lt;%=</w:t>
-      </w:r>
-      <w:proofErr w:type="spellStart"/>
-      <w:r>
-        <w:rPr>
-          <w:rFonts w:asciiTheme="minorHAnsi" w:eastAsiaTheme="minorEastAsia" w:hAnsiTheme="minorHAnsi" w:cstheme="minorBidi"/>
-          <w:color w:val="auto"/>
-          <w:sz w:val="22"/>
-          <w:szCs w:val="22"/>
-        </w:rPr>
-        <w:t>description_</w:t>
-      </w:r>
-      <w:proofErr w:type="gramStart"/>
-      <w:r>
-        <w:rPr>
-          <w:rFonts w:asciiTheme="minorHAnsi" w:eastAsiaTheme="minorEastAsia" w:hAnsiTheme="minorHAnsi" w:cstheme="minorBidi"/>
-          <w:color w:val="auto"/>
-          <w:sz w:val="22"/>
-          <w:szCs w:val="22"/>
-        </w:rPr>
-        <w:t>operations</w:t>
-      </w:r>
-      <w:proofErr w:type="spellEnd"/>
-      <w:r>
-        <w:rPr>
-          <w:rFonts w:asciiTheme="minorHAnsi" w:eastAsiaTheme="minorEastAsia" w:hAnsiTheme="minorHAnsi" w:cstheme="minorBidi"/>
-          <w:color w:val="auto"/>
-          <w:sz w:val="22"/>
-          <w:szCs w:val="22"/>
-        </w:rPr>
-        <w:t>%</w:t>
-      </w:r>
-      <w:proofErr w:type="gramEnd"/>
-      <w:r>
-        <w:rPr>
-          <w:rFonts w:asciiTheme="minorHAnsi" w:eastAsiaTheme="minorEastAsia" w:hAnsiTheme="minorHAnsi" w:cstheme="minorBidi"/>
-          <w:color w:val="auto"/>
-          <w:sz w:val="22"/>
-          <w:szCs w:val="22"/>
-        </w:rPr>
-        <w:t>&gt;</w:t>
-      </w:r>
-      <w:r>
-        <w:rPr>
-          <w:rFonts w:asciiTheme="minorHAnsi" w:eastAsiaTheme="minorEastAsia" w:hAnsiTheme="minorHAnsi" w:cstheme="minorBidi"/>
-          <w:color w:val="auto"/>
-          <w:sz w:val="22"/>
-          <w:szCs w:val="22"/>
-        </w:rPr>
-        <w:br w:type="page"/>
-      </w:r>
-    </w:p>
-    <w:p>
-      <w:pPr>
-        <w:spacing w:line="240" w:lineRule="auto"/>
         <w:rPr>
           <w:rFonts w:asciiTheme="minorHAnsi" w:eastAsiaTheme="minorEastAsia" w:hAnsiTheme="minorHAnsi" w:cstheme="minorBidi"/>
           <w:b/>
@@ -12992,6 +12938,64 @@
           <w:szCs w:val="28"/>
         </w:rPr>
       </w:pPr>
+      <w:r>
+        <w:rPr>
+          <w:rFonts w:asciiTheme="minorHAnsi" w:eastAsiaTheme="minorEastAsia" w:hAnsiTheme="minorHAnsi" w:cstheme="minorBidi"/>
+          <w:color w:val="auto"/>
+          <w:sz w:val="22"/>
+          <w:szCs w:val="22"/>
+        </w:rPr>
+        <w:t>&lt;%=</w:t>
+      </w:r>
+      <w:proofErr w:type="spellStart"/>
+      <w:r>
+        <w:rPr>
+          <w:rFonts w:asciiTheme="minorHAnsi" w:eastAsiaTheme="minorEastAsia" w:hAnsiTheme="minorHAnsi" w:cstheme="minorBidi"/>
+          <w:color w:val="auto"/>
+          <w:sz w:val="22"/>
+          <w:szCs w:val="22"/>
+        </w:rPr>
+        <w:t>description_</w:t>
+      </w:r>
+      <w:proofErr w:type="gramStart"/>
+      <w:r>
+        <w:rPr>
+          <w:rFonts w:asciiTheme="minorHAnsi" w:eastAsiaTheme="minorEastAsia" w:hAnsiTheme="minorHAnsi" w:cstheme="minorBidi"/>
+          <w:color w:val="auto"/>
+          <w:sz w:val="22"/>
+          <w:szCs w:val="22"/>
+        </w:rPr>
+        <w:t>operations</w:t>
+      </w:r>
+      <w:proofErr w:type="spellEnd"/>
+      <w:r>
+        <w:rPr>
+          <w:rFonts w:asciiTheme="minorHAnsi" w:eastAsiaTheme="minorEastAsia" w:hAnsiTheme="minorHAnsi" w:cstheme="minorBidi"/>
+          <w:color w:val="auto"/>
+          <w:sz w:val="22"/>
+          <w:szCs w:val="22"/>
+        </w:rPr>
+        <w:t>%</w:t>
+      </w:r>
+      <w:proofErr w:type="gramEnd"/>
+      <w:r>
+        <w:rPr>
+          <w:rFonts w:asciiTheme="minorHAnsi" w:eastAsiaTheme="minorEastAsia" w:hAnsiTheme="minorHAnsi" w:cstheme="minorBidi"/>
+          <w:color w:val="auto"/>
+          <w:sz w:val="22"/>
+          <w:szCs w:val="22"/>
+        </w:rPr>
+        <w:t>&gt;</w:t>
+      </w:r>
+      <w:r>
+        <w:rPr>
+          <w:rFonts w:asciiTheme="minorHAnsi" w:eastAsiaTheme="minorEastAsia" w:hAnsiTheme="minorHAnsi" w:cstheme="minorBidi"/>
+          <w:color w:val="auto"/>
+          <w:sz w:val="22"/>
+          <w:szCs w:val="22"/>
+        </w:rPr>
+        <w:br w:type="page"/>
+      </w:r>
       <w:r>
         <w:rPr>
           <w:rFonts w:asciiTheme="minorHAnsi" w:eastAsiaTheme="minorEastAsia" w:hAnsiTheme="minorHAnsi" w:cstheme="minorBidi"/>
@@ -13596,16 +13600,7 @@
                 <w:sz w:val="22"/>
                 <w:szCs w:val="22"/>
               </w:rPr>
-              <w:t>claims_infos</w:t>
-            </w:r>
-            <w:r>
-              <w:rPr>
-                <w:rFonts w:asciiTheme="minorHAnsi" w:eastAsiaTheme="minorEastAsia" w:hAnsiTheme="minorHAnsi" w:cstheme="minorBidi"/>
-                <w:color w:val="auto"/>
-                <w:sz w:val="22"/>
-                <w:szCs w:val="22"/>
-              </w:rPr>
-              <w:t>.empty</w:t>
+              <w:t>claims_infos.empty</w:t>
             </w:r>
             <w:proofErr w:type="spellEnd"/>
             <w:proofErr w:type="gramStart"/>
@@ -13735,29 +13730,7 @@
           <w:sz w:val="28"/>
           <w:szCs w:val="28"/>
         </w:rPr>
-        <w:t>policy.policy_</w:t>
-      </w:r>
-      <w:r>
-        <w:rPr>
-          <w:rFonts w:asciiTheme="minorHAnsi" w:eastAsiaTheme="majorEastAsia" w:hAnsiTheme="minorHAnsi" w:cstheme="majorBidi"/>
-          <w:b/>
-          <w:bCs/>
-          <w:color w:val="auto"/>
-          <w:sz w:val="28"/>
-          <w:szCs w:val="28"/>
-        </w:rPr>
-        <w:t>start</w:t>
-      </w:r>
-      <w:r>
-        <w:rPr>
-          <w:rFonts w:asciiTheme="minorHAnsi" w:eastAsiaTheme="majorEastAsia" w:hAnsiTheme="minorHAnsi" w:cstheme="majorBidi"/>
-          <w:b/>
-          <w:bCs/>
-          <w:color w:val="auto"/>
-          <w:sz w:val="28"/>
-          <w:szCs w:val="28"/>
-        </w:rPr>
-        <w:t>.to_i</w:t>
+        <w:t>policy.policy_start.to_i</w:t>
       </w:r>
       <w:proofErr w:type="spellEnd"/>
       <w:r>
@@ -14449,8 +14422,9 @@
                 <w:sz w:val="22"/>
                 <w:szCs w:val="22"/>
               </w:rPr>
-              <w:t xml:space="preserve"> </w:t>
-            </w:r>
+              <w:t xml:space="preserve"> $</w:t>
+            </w:r>
+            <w:proofErr w:type="spellStart"/>
             <w:r>
               <w:rPr>
                 <w:rFonts w:asciiTheme="minorHAnsi" w:eastAsiaTheme="minorEastAsia" w:hAnsiTheme="minorHAnsi" w:cstheme="minorBidi"/>
@@ -14458,26 +14432,7 @@
                 <w:sz w:val="22"/>
                 <w:szCs w:val="22"/>
               </w:rPr>
-              <w:t>$</w:t>
-            </w:r>
-            <w:proofErr w:type="spellStart"/>
-            <w:r>
-              <w:rPr>
-                <w:rFonts w:asciiTheme="minorHAnsi" w:eastAsiaTheme="minorEastAsia" w:hAnsiTheme="minorHAnsi" w:cstheme="minorBidi"/>
-                <w:color w:val="000000"/>
-                <w:sz w:val="22"/>
-                <w:szCs w:val="22"/>
-              </w:rPr>
-              <w:t>prev_policies.</w:t>
-            </w:r>
-            <w:r>
-              <w:rPr>
-                <w:rFonts w:asciiTheme="minorHAnsi" w:eastAsiaTheme="minorEastAsia" w:hAnsiTheme="minorHAnsi" w:cstheme="minorBidi"/>
-                <w:color w:val="000000"/>
-                <w:sz w:val="22"/>
-                <w:szCs w:val="22"/>
-              </w:rPr>
-              <w:t>empty</w:t>
+              <w:t>prev_policies.empty</w:t>
             </w:r>
             <w:proofErr w:type="spellEnd"/>
             <w:proofErr w:type="gramStart"/>
@@ -15689,18 +15644,7 @@
                 <w:sz w:val="22"/>
                 <w:szCs w:val="22"/>
               </w:rPr>
-              <w:t>annu</w:t>
-            </w:r>
-            <w:bookmarkStart w:id="5" w:name="_GoBack"/>
-            <w:bookmarkEnd w:id="5"/>
-            <w:r>
-              <w:rPr>
-                <w:rFonts w:asciiTheme="minorHAnsi" w:eastAsiaTheme="minorEastAsia" w:hAnsiTheme="minorHAnsi" w:cstheme="minorBidi"/>
-                <w:color w:val="000000"/>
-                <w:sz w:val="22"/>
-                <w:szCs w:val="22"/>
-              </w:rPr>
-              <w:t>al_percent_or_dollar</w:t>
+              <w:t>annual_percent_or_dollar</w:t>
             </w:r>
             <w:proofErr w:type="spellEnd"/>
             <w:r>
@@ -16078,8 +16022,10 @@
           <w:sz w:val="22"/>
           <w:szCs w:val="22"/>
         </w:rPr>
-        <w:t xml:space="preserve">if </w:t>
-      </w:r>
+        <w:t>if !!</w:t>
+      </w:r>
+      <w:proofErr w:type="spellStart"/>
+      <w:proofErr w:type="gramEnd"/>
       <w:r>
         <w:rPr>
           <w:rFonts w:asciiTheme="minorHAnsi" w:eastAsiaTheme="minorEastAsia" w:hAnsiTheme="minorHAnsi" w:cstheme="minorBidi"/>
@@ -16088,10 +16034,9 @@
           <w:sz w:val="22"/>
           <w:szCs w:val="22"/>
         </w:rPr>
-        <w:t>!!</w:t>
-      </w:r>
-      <w:proofErr w:type="spellStart"/>
-      <w:proofErr w:type="gramEnd"/>
+        <w:t>quote_required_by_asap.yes</w:t>
+      </w:r>
+      <w:proofErr w:type="spellEnd"/>
       <w:r>
         <w:rPr>
           <w:rFonts w:asciiTheme="minorHAnsi" w:eastAsiaTheme="minorEastAsia" w:hAnsiTheme="minorHAnsi" w:cstheme="minorBidi"/>
@@ -16100,9 +16045,9 @@
           <w:sz w:val="22"/>
           <w:szCs w:val="22"/>
         </w:rPr>
-        <w:t>quote_required_by_asap.yes</w:t>
-      </w:r>
-      <w:proofErr w:type="spellEnd"/>
+        <w:t xml:space="preserve"> %&gt;ASAP&lt;%else%&gt;BY &lt;%=date </w:t>
+      </w:r>
+      <w:proofErr w:type="spellStart"/>
       <w:r>
         <w:rPr>
           <w:rFonts w:asciiTheme="minorHAnsi" w:eastAsiaTheme="minorEastAsia" w:hAnsiTheme="minorHAnsi" w:cstheme="minorBidi"/>
@@ -16111,28 +16056,7 @@
           <w:sz w:val="22"/>
           <w:szCs w:val="22"/>
         </w:rPr>
-        <w:t xml:space="preserve"> %&gt;ASAP&lt;%else%&gt;BY &lt;%=date </w:t>
-      </w:r>
-      <w:proofErr w:type="spellStart"/>
-      <w:r>
-        <w:rPr>
-          <w:rFonts w:asciiTheme="minorHAnsi" w:eastAsiaTheme="minorEastAsia" w:hAnsiTheme="minorHAnsi" w:cstheme="minorBidi"/>
-          <w:b/>
-          <w:color w:val="000000"/>
-          <w:sz w:val="22"/>
-          <w:szCs w:val="22"/>
-        </w:rPr>
-        <w:t>q</w:t>
-      </w:r>
-      <w:r>
-        <w:rPr>
-          <w:rFonts w:asciiTheme="minorHAnsi" w:eastAsiaTheme="minorEastAsia" w:hAnsiTheme="minorHAnsi" w:cstheme="minorBidi"/>
-          <w:b/>
-          <w:color w:val="000000"/>
-          <w:sz w:val="22"/>
-          <w:szCs w:val="22"/>
-        </w:rPr>
-        <w:t>uote_required_by</w:t>
+        <w:t>quote_required_by</w:t>
       </w:r>
       <w:proofErr w:type="spellEnd"/>
       <w:r>
@@ -17762,8 +17686,9 @@
                 <w:szCs w:val="20"/>
                 <w:lang w:val="en-US"/>
               </w:rPr>
-              <w:t xml:space="preserve"> </w:t>
-            </w:r>
+              <w:t xml:space="preserve"> $</w:t>
+            </w:r>
+            <w:proofErr w:type="spellStart"/>
             <w:r>
               <w:rPr>
                 <w:rFonts w:ascii="Calibri" w:eastAsia="Calibri" w:hAnsi="Calibri" w:cs="Times New Roman"/>
@@ -17773,9 +17698,10 @@
                 <w:szCs w:val="20"/>
                 <w:lang w:val="en-US"/>
               </w:rPr>
-              <w:t>$</w:t>
-            </w:r>
-            <w:proofErr w:type="spellStart"/>
+              <w:t>buildings.empty</w:t>
+            </w:r>
+            <w:proofErr w:type="spellEnd"/>
+            <w:proofErr w:type="gramStart"/>
             <w:r>
               <w:rPr>
                 <w:rFonts w:ascii="Calibri" w:eastAsia="Calibri" w:hAnsi="Calibri" w:cs="Times New Roman"/>
@@ -17785,31 +17711,7 @@
                 <w:szCs w:val="20"/>
                 <w:lang w:val="en-US"/>
               </w:rPr>
-              <w:t>buildings.empty</w:t>
-            </w:r>
-            <w:proofErr w:type="spellEnd"/>
-            <w:proofErr w:type="gramStart"/>
-            <w:r>
-              <w:rPr>
-                <w:rFonts w:ascii="Calibri" w:eastAsia="Calibri" w:hAnsi="Calibri" w:cs="Times New Roman"/>
-                <w:iCs/>
-                <w:color w:val="auto"/>
-                <w:sz w:val="20"/>
-                <w:szCs w:val="20"/>
-                <w:lang w:val="en-US"/>
-              </w:rPr>
-              <w:t>?</w:t>
-            </w:r>
-            <w:r>
-              <w:rPr>
-                <w:rFonts w:ascii="Calibri" w:eastAsia="Calibri" w:hAnsi="Calibri" w:cs="Times New Roman"/>
-                <w:iCs/>
-                <w:color w:val="auto"/>
-                <w:sz w:val="20"/>
-                <w:szCs w:val="20"/>
-                <w:lang w:val="en-US"/>
-              </w:rPr>
-              <w:t>%</w:t>
+              <w:t>?%</w:t>
             </w:r>
             <w:proofErr w:type="gramEnd"/>
             <w:r>
@@ -18154,10 +18056,12 @@
       <w:pPr>
         <w:spacing w:line="240" w:lineRule="auto"/>
         <w:rPr>
-          <w:rFonts w:asciiTheme="minorHAnsi" w:eastAsiaTheme="minorEastAsia" w:hAnsiTheme="minorHAnsi" w:cstheme="minorBidi"/>
+          <w:rFonts w:asciiTheme="minorHAnsi" w:eastAsiaTheme="majorEastAsia" w:hAnsiTheme="minorHAnsi" w:cstheme="majorBidi"/>
+          <w:b/>
+          <w:bCs/>
           <w:color w:val="auto"/>
-          <w:sz w:val="22"/>
-          <w:szCs w:val="22"/>
+          <w:sz w:val="28"/>
+          <w:szCs w:val="28"/>
         </w:rPr>
       </w:pPr>
       <w:r>
@@ -18172,74 +18076,14 @@
         </w:rPr>
         <w:t>DATE:                              _________________________________________________</w:t>
       </w:r>
-    </w:p>
-    <w:p>
-      <w:pPr>
-        <w:spacing w:line="240" w:lineRule="auto"/>
+      <w:r>
         <w:rPr>
           <w:rFonts w:asciiTheme="minorHAnsi" w:eastAsiaTheme="majorEastAsia" w:hAnsiTheme="minorHAnsi" w:cstheme="majorBidi"/>
           <w:b/>
           <w:bCs/>
           <w:color w:val="auto"/>
-          <w:sz w:val="26"/>
-          <w:szCs w:val="26"/>
-        </w:rPr>
-      </w:pPr>
-      <w:r>
-        <w:rPr>
-          <w:rFonts w:asciiTheme="minorHAnsi" w:eastAsiaTheme="minorEastAsia" w:hAnsiTheme="minorHAnsi" w:cstheme="minorBidi"/>
-          <w:color w:val="auto"/>
-          <w:sz w:val="22"/>
-          <w:szCs w:val="22"/>
-        </w:rPr>
-        <w:t>&lt;%=</w:t>
-      </w:r>
-      <w:proofErr w:type="gramStart"/>
-      <w:r>
-        <w:rPr>
-          <w:rFonts w:asciiTheme="minorHAnsi" w:eastAsiaTheme="minorEastAsia" w:hAnsiTheme="minorHAnsi" w:cstheme="minorBidi"/>
-          <w:color w:val="auto"/>
-          <w:sz w:val="22"/>
-          <w:szCs w:val="22"/>
-        </w:rPr>
-        <w:t>locations[</w:t>
-      </w:r>
-      <w:proofErr w:type="gramEnd"/>
-      <w:r>
-        <w:rPr>
-          <w:rFonts w:asciiTheme="minorHAnsi" w:eastAsiaTheme="minorEastAsia" w:hAnsiTheme="minorHAnsi" w:cstheme="minorBidi"/>
-          <w:color w:val="auto"/>
-          <w:sz w:val="22"/>
-          <w:szCs w:val="22"/>
-        </w:rPr>
-        <w:t>].</w:t>
-      </w:r>
-      <w:proofErr w:type="spellStart"/>
-      <w:r>
-        <w:rPr>
-          <w:rFonts w:asciiTheme="minorHAnsi" w:eastAsiaTheme="minorEastAsia" w:hAnsiTheme="minorHAnsi" w:cstheme="minorBidi"/>
-          <w:color w:val="auto"/>
-          <w:sz w:val="22"/>
-          <w:szCs w:val="22"/>
-        </w:rPr>
-        <w:t>page_break</w:t>
-      </w:r>
-      <w:proofErr w:type="spellEnd"/>
-      <w:r>
-        <w:rPr>
-          <w:rFonts w:asciiTheme="minorHAnsi" w:eastAsiaTheme="minorEastAsia" w:hAnsiTheme="minorHAnsi" w:cstheme="minorBidi"/>
-          <w:color w:val="auto"/>
-          <w:sz w:val="22"/>
-          <w:szCs w:val="22"/>
-        </w:rPr>
-        <w:t>||''%&gt;</w:t>
-      </w:r>
-      <w:r>
-        <w:rPr>
-          <w:rFonts w:asciiTheme="minorHAnsi" w:eastAsiaTheme="minorEastAsia" w:hAnsiTheme="minorHAnsi" w:cstheme="minorBidi"/>
-          <w:color w:val="auto"/>
-          <w:sz w:val="22"/>
-          <w:szCs w:val="22"/>
+          <w:sz w:val="28"/>
+          <w:szCs w:val="28"/>
         </w:rPr>
         <w:br w:type="page"/>
       </w:r>
@@ -18274,7 +18118,7 @@
           <w:szCs w:val="28"/>
         </w:rPr>
         <w:lastRenderedPageBreak/>
-        <w:t>C.O.P.E. INFORMATION BY LOCATION</w:t>
+        <w:t>&lt;%=locations[].begin||''%&gt;C.O.P.E. INFORMATION BY LOCATION</w:t>
       </w:r>
       <w:r>
         <w:rPr>
@@ -27661,16 +27505,7 @@
                 <w:sz w:val="22"/>
                 <w:szCs w:val="22"/>
               </w:rPr>
-              <w:t>exposures_</w:t>
-            </w:r>
-            <w:r>
-              <w:rPr>
-                <w:rFonts w:asciiTheme="minorHAnsi" w:eastAsiaTheme="minorEastAsia" w:hAnsiTheme="minorHAnsi" w:cstheme="minorBidi"/>
-                <w:color w:val="auto"/>
-                <w:sz w:val="22"/>
-                <w:szCs w:val="22"/>
-              </w:rPr>
-              <w:t>front</w:t>
+              <w:t>exposures_front</w:t>
             </w:r>
             <w:proofErr w:type="spellEnd"/>
             <w:r>
@@ -30291,16 +30126,7 @@
                 <w:sz w:val="18"/>
                 <w:szCs w:val="18"/>
               </w:rPr>
-              <w:t>Hallways</w:t>
-            </w:r>
-            <w:r>
-              <w:rPr>
-                <w:rFonts w:asciiTheme="minorHAnsi" w:eastAsiaTheme="minorEastAsia" w:hAnsiTheme="minorHAnsi" w:cstheme="minorBidi"/>
-                <w:color w:val="auto"/>
-                <w:sz w:val="18"/>
-                <w:szCs w:val="18"/>
-              </w:rPr>
-              <w:t xml:space="preserve"> free and clear of obstructions?</w:t>
+              <w:t>Hallways free and clear of obstructions?</w:t>
             </w:r>
           </w:p>
         </w:tc>
@@ -30529,16 +30355,7 @@
                 <w:sz w:val="18"/>
                 <w:szCs w:val="18"/>
               </w:rPr>
-              <w:t>Utility/s</w:t>
-            </w:r>
-            <w:r>
-              <w:rPr>
-                <w:rFonts w:asciiTheme="minorHAnsi" w:eastAsiaTheme="minorEastAsia" w:hAnsiTheme="minorHAnsi" w:cstheme="minorBidi"/>
-                <w:color w:val="auto"/>
-                <w:sz w:val="18"/>
-                <w:szCs w:val="18"/>
-              </w:rPr>
-              <w:t>tock rooms organized and well lit?</w:t>
+              <w:t>Utility/stock rooms organized and well lit?</w:t>
             </w:r>
           </w:p>
         </w:tc>
@@ -31249,16 +31066,7 @@
                 <w:sz w:val="18"/>
                 <w:szCs w:val="18"/>
               </w:rPr>
-              <w:t xml:space="preserve">Well lit </w:t>
-            </w:r>
-            <w:r>
-              <w:rPr>
-                <w:rFonts w:asciiTheme="minorHAnsi" w:eastAsiaTheme="minorEastAsia" w:hAnsiTheme="minorHAnsi" w:cstheme="minorBidi"/>
-                <w:color w:val="auto"/>
-                <w:sz w:val="18"/>
-                <w:szCs w:val="18"/>
-              </w:rPr>
-              <w:t>area free of trip hazards?</w:t>
+              <w:t>Well lit area free of trip hazards?</w:t>
             </w:r>
           </w:p>
         </w:tc>
@@ -39315,16 +39123,7 @@
                 <w:sz w:val="20"/>
                 <w:szCs w:val="20"/>
               </w:rPr>
-              <w:t>&lt;%=</w:t>
-            </w:r>
-            <w:r>
-              <w:rPr>
-                <w:rFonts w:asciiTheme="minorHAnsi" w:eastAsiaTheme="minorEastAsia" w:hAnsiTheme="minorHAnsi" w:cstheme="minorBidi"/>
-                <w:color w:val="auto"/>
-                <w:sz w:val="20"/>
-                <w:szCs w:val="20"/>
-              </w:rPr>
-              <w:t xml:space="preserve">currency </w:t>
+              <w:t xml:space="preserve">&lt;%=currency </w:t>
             </w:r>
             <w:proofErr w:type="gramStart"/>
             <w:r>
@@ -39435,25 +39234,7 @@
                 <w:sz w:val="20"/>
                 <w:szCs w:val="20"/>
               </w:rPr>
-              <w:t>[].coinsurance</w:t>
-            </w:r>
-            <w:r>
-              <w:rPr>
-                <w:rFonts w:asciiTheme="minorHAnsi" w:eastAsiaTheme="minorEastAsia" w:hAnsiTheme="minorHAnsi" w:cstheme="minorBidi"/>
-                <w:color w:val="auto"/>
-                <w:sz w:val="20"/>
-                <w:szCs w:val="20"/>
-              </w:rPr>
-              <w:t>||'N/A'</w:t>
-            </w:r>
-            <w:r>
-              <w:rPr>
-                <w:rFonts w:asciiTheme="minorHAnsi" w:eastAsiaTheme="minorEastAsia" w:hAnsiTheme="minorHAnsi" w:cstheme="minorBidi"/>
-                <w:color w:val="auto"/>
-                <w:sz w:val="20"/>
-                <w:szCs w:val="20"/>
-              </w:rPr>
-              <w:t>%&gt;</w:t>
+              <w:t>[].coinsurance||'N/A'%&gt;</w:t>
             </w:r>
           </w:p>
         </w:tc>
@@ -39608,16 +39389,7 @@
                 <w:sz w:val="20"/>
                 <w:szCs w:val="20"/>
               </w:rPr>
-              <w:t>coverage_schedules</w:t>
-            </w:r>
-            <w:r>
-              <w:rPr>
-                <w:rFonts w:asciiTheme="minorHAnsi" w:eastAsiaTheme="minorEastAsia" w:hAnsiTheme="minorHAnsi" w:cstheme="minorBidi"/>
-                <w:color w:val="auto"/>
-                <w:sz w:val="20"/>
-                <w:szCs w:val="20"/>
-              </w:rPr>
-              <w:t>.empty</w:t>
+              <w:t>coverage_schedules.empty</w:t>
             </w:r>
             <w:proofErr w:type="spellEnd"/>
             <w:r>
@@ -39627,25 +39399,7 @@
                 <w:sz w:val="20"/>
                 <w:szCs w:val="20"/>
               </w:rPr>
-              <w:t>?</w:t>
-            </w:r>
-            <w:r>
-              <w:rPr>
-                <w:rFonts w:asciiTheme="minorHAnsi" w:eastAsiaTheme="minorEastAsia" w:hAnsiTheme="minorHAnsi" w:cstheme="minorBidi"/>
-                <w:color w:val="auto"/>
-                <w:sz w:val="20"/>
-                <w:szCs w:val="20"/>
-              </w:rPr>
-              <w:t>%&gt;</w:t>
-            </w:r>
-            <w:r>
-              <w:rPr>
-                <w:rFonts w:asciiTheme="minorHAnsi" w:eastAsiaTheme="minorEastAsia" w:hAnsiTheme="minorHAnsi" w:cstheme="minorBidi"/>
-                <w:color w:val="auto"/>
-                <w:sz w:val="20"/>
-                <w:szCs w:val="20"/>
-              </w:rPr>
-              <w:t>None or N/A</w:t>
+              <w:t>?%&gt;None or N/A</w:t>
             </w:r>
           </w:p>
         </w:tc>
@@ -39655,11 +39409,10 @@
       <w:pPr>
         <w:spacing w:line="240" w:lineRule="auto"/>
         <w:rPr>
-          <w:rFonts w:asciiTheme="minorHAnsi" w:eastAsiaTheme="minorEastAsia" w:hAnsiTheme="minorHAnsi" w:cstheme="minorBidi"/>
-          <w:b/>
+          <w:rFonts w:asciiTheme="minorHAnsi" w:eastAsia="Arial Unicode MS" w:hAnsiTheme="minorHAnsi" w:cs="Arial Unicode MS"/>
           <w:color w:val="auto"/>
-          <w:sz w:val="28"/>
-          <w:szCs w:val="22"/>
+          <w:sz w:val="20"/>
+          <w:szCs w:val="20"/>
         </w:rPr>
         <w:sectPr>
           <w:pgSz w:w="12240" w:h="15840" w:code="1"/>
@@ -39689,7 +39442,75 @@
           <w:szCs w:val="24"/>
         </w:rPr>
         <w:lastRenderedPageBreak/>
-        <w:t>AUTOMOBILE SCHEDULES</w:t>
+        <w:t>&lt;%=</w:t>
+      </w:r>
+      <w:proofErr w:type="spellStart"/>
+      <w:r>
+        <w:rPr>
+          <w:rFonts w:asciiTheme="minorHAnsi" w:eastAsia="Arial Unicode MS" w:hAnsiTheme="minorHAnsi" w:cs="Arial Unicode MS"/>
+          <w:b/>
+          <w:color w:val="auto"/>
+          <w:sz w:val="28"/>
+          <w:szCs w:val="24"/>
+        </w:rPr>
+        <w:t>ifblock</w:t>
+      </w:r>
+      <w:proofErr w:type="spellEnd"/>
+      <w:r>
+        <w:rPr>
+          <w:rFonts w:asciiTheme="minorHAnsi" w:eastAsia="Arial Unicode MS" w:hAnsiTheme="minorHAnsi" w:cs="Arial Unicode MS"/>
+          <w:b/>
+          <w:color w:val="auto"/>
+          <w:sz w:val="28"/>
+          <w:szCs w:val="24"/>
+        </w:rPr>
+        <w:t xml:space="preserve"> </w:t>
+      </w:r>
+      <w:bookmarkStart w:id="5" w:name="_GoBack"/>
+      <w:bookmarkEnd w:id="5"/>
+      <w:proofErr w:type="gramStart"/>
+      <w:r>
+        <w:rPr>
+          <w:rFonts w:asciiTheme="minorHAnsi" w:eastAsia="Arial Unicode MS" w:hAnsiTheme="minorHAnsi" w:cs="Arial Unicode MS"/>
+          <w:b/>
+          <w:color w:val="auto"/>
+          <w:sz w:val="28"/>
+          <w:szCs w:val="24"/>
+        </w:rPr>
+        <w:t>locations[</w:t>
+      </w:r>
+      <w:proofErr w:type="gramEnd"/>
+      <w:r>
+        <w:rPr>
+          <w:rFonts w:asciiTheme="minorHAnsi" w:eastAsia="Arial Unicode MS" w:hAnsiTheme="minorHAnsi" w:cs="Arial Unicode MS"/>
+          <w:b/>
+          <w:color w:val="auto"/>
+          <w:sz w:val="28"/>
+          <w:szCs w:val="24"/>
+        </w:rPr>
+        <w:t>].</w:t>
+      </w:r>
+      <w:proofErr w:type="spellStart"/>
+      <w:r>
+        <w:rPr>
+          <w:rFonts w:asciiTheme="minorHAnsi" w:eastAsia="Arial Unicode MS" w:hAnsiTheme="minorHAnsi" w:cs="Arial Unicode MS"/>
+          <w:b/>
+          <w:color w:val="auto"/>
+          <w:sz w:val="28"/>
+          <w:szCs w:val="24"/>
+        </w:rPr>
+        <w:t>auto_schedules.first</w:t>
+      </w:r>
+      <w:proofErr w:type="spellEnd"/>
+      <w:r>
+        <w:rPr>
+          <w:rFonts w:asciiTheme="minorHAnsi" w:eastAsia="Arial Unicode MS" w:hAnsiTheme="minorHAnsi" w:cs="Arial Unicode MS"/>
+          <w:b/>
+          <w:color w:val="auto"/>
+          <w:sz w:val="28"/>
+          <w:szCs w:val="24"/>
+        </w:rPr>
+        <w:t>%&gt;AUTOMOBILE SCHEDULES</w:t>
       </w:r>
     </w:p>
     <w:tbl>
@@ -40152,6 +39973,896 @@
           </w:tcPr>
           <w:p>
             <w:pPr>
+              <w:spacing w:line="271" w:lineRule="auto"/>
+              <w:outlineLvl w:val="2"/>
+              <w:rPr>
+                <w:rFonts w:asciiTheme="minorHAnsi" w:eastAsiaTheme="majorEastAsia" w:hAnsiTheme="minorHAnsi" w:cstheme="majorBidi"/>
+                <w:bCs/>
+                <w:color w:val="auto"/>
+                <w:sz w:val="20"/>
+                <w:szCs w:val="20"/>
+              </w:rPr>
+            </w:pPr>
+            <w:r>
+              <w:rPr>
+                <w:rFonts w:asciiTheme="minorHAnsi" w:eastAsiaTheme="majorEastAsia" w:hAnsiTheme="minorHAnsi" w:cstheme="majorBidi"/>
+                <w:bCs/>
+                <w:color w:val="auto"/>
+                <w:sz w:val="20"/>
+                <w:szCs w:val="20"/>
+              </w:rPr>
+              <w:t>&lt;%=</w:t>
+            </w:r>
+            <w:proofErr w:type="gramStart"/>
+            <w:r>
+              <w:rPr>
+                <w:rFonts w:asciiTheme="minorHAnsi" w:eastAsiaTheme="majorEastAsia" w:hAnsiTheme="minorHAnsi" w:cstheme="majorBidi"/>
+                <w:bCs/>
+                <w:color w:val="auto"/>
+                <w:sz w:val="20"/>
+                <w:szCs w:val="20"/>
+              </w:rPr>
+              <w:t>locations[</w:t>
+            </w:r>
+            <w:proofErr w:type="gramEnd"/>
+            <w:r>
+              <w:rPr>
+                <w:rFonts w:asciiTheme="minorHAnsi" w:eastAsiaTheme="majorEastAsia" w:hAnsiTheme="minorHAnsi" w:cstheme="majorBidi"/>
+                <w:bCs/>
+                <w:color w:val="auto"/>
+                <w:sz w:val="20"/>
+                <w:szCs w:val="20"/>
+              </w:rPr>
+              <w:t>].</w:t>
+            </w:r>
+            <w:proofErr w:type="spellStart"/>
+            <w:r>
+              <w:rPr>
+                <w:rFonts w:asciiTheme="minorHAnsi" w:eastAsiaTheme="majorEastAsia" w:hAnsiTheme="minorHAnsi" w:cstheme="majorBidi"/>
+                <w:bCs/>
+                <w:color w:val="auto"/>
+                <w:sz w:val="20"/>
+                <w:szCs w:val="20"/>
+              </w:rPr>
+              <w:t>auto_schedules</w:t>
+            </w:r>
+            <w:proofErr w:type="spellEnd"/>
+            <w:r>
+              <w:rPr>
+                <w:rFonts w:asciiTheme="minorHAnsi" w:eastAsiaTheme="majorEastAsia" w:hAnsiTheme="minorHAnsi" w:cstheme="majorBidi"/>
+                <w:bCs/>
+                <w:color w:val="auto"/>
+                <w:sz w:val="20"/>
+                <w:szCs w:val="20"/>
+              </w:rPr>
+              <w:t>[].</w:t>
+            </w:r>
+            <w:proofErr w:type="spellStart"/>
+            <w:r>
+              <w:rPr>
+                <w:rFonts w:asciiTheme="minorHAnsi" w:eastAsiaTheme="majorEastAsia" w:hAnsiTheme="minorHAnsi" w:cstheme="majorBidi"/>
+                <w:bCs/>
+                <w:color w:val="auto"/>
+                <w:sz w:val="20"/>
+                <w:szCs w:val="20"/>
+              </w:rPr>
+              <w:t>item_number</w:t>
+            </w:r>
+            <w:proofErr w:type="spellEnd"/>
+            <w:r>
+              <w:rPr>
+                <w:rFonts w:asciiTheme="minorHAnsi" w:eastAsiaTheme="majorEastAsia" w:hAnsiTheme="minorHAnsi" w:cstheme="majorBidi"/>
+                <w:bCs/>
+                <w:color w:val="auto"/>
+                <w:sz w:val="20"/>
+                <w:szCs w:val="20"/>
+              </w:rPr>
+              <w:t>%&gt;</w:t>
+            </w:r>
+          </w:p>
+        </w:tc>
+        <w:tc>
+          <w:tcPr>
+            <w:tcW w:w="1287" w:type="dxa"/>
+            <w:tcBorders>
+              <w:top w:val="single" w:sz="6" w:space="0" w:color="auto"/>
+              <w:left w:val="single" w:sz="6" w:space="0" w:color="auto"/>
+              <w:bottom w:val="single" w:sz="6" w:space="0" w:color="auto"/>
+              <w:right w:val="single" w:sz="6" w:space="0" w:color="auto"/>
+            </w:tcBorders>
+          </w:tcPr>
+          <w:p>
+            <w:pPr>
+              <w:spacing w:line="271" w:lineRule="auto"/>
+              <w:outlineLvl w:val="2"/>
+              <w:rPr>
+                <w:rFonts w:asciiTheme="minorHAnsi" w:eastAsiaTheme="majorEastAsia" w:hAnsiTheme="minorHAnsi" w:cstheme="majorBidi"/>
+                <w:bCs/>
+                <w:color w:val="auto"/>
+                <w:sz w:val="20"/>
+                <w:szCs w:val="20"/>
+              </w:rPr>
+            </w:pPr>
+            <w:r>
+              <w:rPr>
+                <w:rFonts w:asciiTheme="minorHAnsi" w:eastAsiaTheme="majorEastAsia" w:hAnsiTheme="minorHAnsi" w:cstheme="majorBidi"/>
+                <w:bCs/>
+                <w:color w:val="auto"/>
+                <w:sz w:val="20"/>
+                <w:szCs w:val="20"/>
+              </w:rPr>
+              <w:t>&lt;%=</w:t>
+            </w:r>
+            <w:proofErr w:type="gramStart"/>
+            <w:r>
+              <w:rPr>
+                <w:rFonts w:asciiTheme="minorHAnsi" w:eastAsiaTheme="majorEastAsia" w:hAnsiTheme="minorHAnsi" w:cstheme="majorBidi"/>
+                <w:bCs/>
+                <w:color w:val="auto"/>
+                <w:sz w:val="20"/>
+                <w:szCs w:val="20"/>
+              </w:rPr>
+              <w:t>locations[</w:t>
+            </w:r>
+            <w:proofErr w:type="gramEnd"/>
+            <w:r>
+              <w:rPr>
+                <w:rFonts w:asciiTheme="minorHAnsi" w:eastAsiaTheme="majorEastAsia" w:hAnsiTheme="minorHAnsi" w:cstheme="majorBidi"/>
+                <w:bCs/>
+                <w:color w:val="auto"/>
+                <w:sz w:val="20"/>
+                <w:szCs w:val="20"/>
+              </w:rPr>
+              <w:t>].</w:t>
+            </w:r>
+            <w:proofErr w:type="spellStart"/>
+            <w:r>
+              <w:rPr>
+                <w:rFonts w:asciiTheme="minorHAnsi" w:eastAsiaTheme="majorEastAsia" w:hAnsiTheme="minorHAnsi" w:cstheme="majorBidi"/>
+                <w:bCs/>
+                <w:color w:val="auto"/>
+                <w:sz w:val="20"/>
+                <w:szCs w:val="20"/>
+              </w:rPr>
+              <w:t>auto_schedules</w:t>
+            </w:r>
+            <w:proofErr w:type="spellEnd"/>
+            <w:r>
+              <w:rPr>
+                <w:rFonts w:asciiTheme="minorHAnsi" w:eastAsiaTheme="majorEastAsia" w:hAnsiTheme="minorHAnsi" w:cstheme="majorBidi"/>
+                <w:bCs/>
+                <w:color w:val="auto"/>
+                <w:sz w:val="20"/>
+                <w:szCs w:val="20"/>
+              </w:rPr>
+              <w:t>[].</w:t>
+            </w:r>
+            <w:proofErr w:type="spellStart"/>
+            <w:r>
+              <w:rPr>
+                <w:rFonts w:asciiTheme="minorHAnsi" w:eastAsiaTheme="majorEastAsia" w:hAnsiTheme="minorHAnsi" w:cstheme="majorBidi"/>
+                <w:bCs/>
+                <w:color w:val="auto"/>
+                <w:sz w:val="20"/>
+                <w:szCs w:val="20"/>
+              </w:rPr>
+              <w:t>unit_number</w:t>
+            </w:r>
+            <w:proofErr w:type="spellEnd"/>
+            <w:r>
+              <w:rPr>
+                <w:rFonts w:asciiTheme="minorHAnsi" w:eastAsiaTheme="majorEastAsia" w:hAnsiTheme="minorHAnsi" w:cstheme="majorBidi"/>
+                <w:bCs/>
+                <w:color w:val="auto"/>
+                <w:sz w:val="20"/>
+                <w:szCs w:val="20"/>
+              </w:rPr>
+              <w:t>%&gt;</w:t>
+            </w:r>
+          </w:p>
+        </w:tc>
+        <w:tc>
+          <w:tcPr>
+            <w:tcW w:w="1142" w:type="dxa"/>
+            <w:tcBorders>
+              <w:top w:val="single" w:sz="6" w:space="0" w:color="auto"/>
+              <w:left w:val="single" w:sz="6" w:space="0" w:color="auto"/>
+              <w:bottom w:val="single" w:sz="6" w:space="0" w:color="auto"/>
+              <w:right w:val="single" w:sz="6" w:space="0" w:color="auto"/>
+            </w:tcBorders>
+          </w:tcPr>
+          <w:p>
+            <w:pPr>
+              <w:spacing w:line="271" w:lineRule="auto"/>
+              <w:outlineLvl w:val="2"/>
+              <w:rPr>
+                <w:rFonts w:asciiTheme="minorHAnsi" w:eastAsiaTheme="majorEastAsia" w:hAnsiTheme="minorHAnsi" w:cstheme="majorBidi"/>
+                <w:bCs/>
+                <w:color w:val="auto"/>
+                <w:sz w:val="20"/>
+                <w:szCs w:val="20"/>
+              </w:rPr>
+            </w:pPr>
+            <w:r>
+              <w:rPr>
+                <w:rFonts w:asciiTheme="minorHAnsi" w:eastAsiaTheme="majorEastAsia" w:hAnsiTheme="minorHAnsi" w:cstheme="majorBidi"/>
+                <w:bCs/>
+                <w:color w:val="auto"/>
+                <w:sz w:val="20"/>
+                <w:szCs w:val="20"/>
+              </w:rPr>
+              <w:t>&lt;%=</w:t>
+            </w:r>
+            <w:proofErr w:type="gramStart"/>
+            <w:r>
+              <w:rPr>
+                <w:rFonts w:asciiTheme="minorHAnsi" w:eastAsiaTheme="majorEastAsia" w:hAnsiTheme="minorHAnsi" w:cstheme="majorBidi"/>
+                <w:bCs/>
+                <w:color w:val="auto"/>
+                <w:sz w:val="20"/>
+                <w:szCs w:val="20"/>
+              </w:rPr>
+              <w:t>locations[</w:t>
+            </w:r>
+            <w:proofErr w:type="gramEnd"/>
+            <w:r>
+              <w:rPr>
+                <w:rFonts w:asciiTheme="minorHAnsi" w:eastAsiaTheme="majorEastAsia" w:hAnsiTheme="minorHAnsi" w:cstheme="majorBidi"/>
+                <w:bCs/>
+                <w:color w:val="auto"/>
+                <w:sz w:val="20"/>
+                <w:szCs w:val="20"/>
+              </w:rPr>
+              <w:t>].</w:t>
+            </w:r>
+            <w:proofErr w:type="spellStart"/>
+            <w:r>
+              <w:rPr>
+                <w:rFonts w:asciiTheme="minorHAnsi" w:eastAsiaTheme="majorEastAsia" w:hAnsiTheme="minorHAnsi" w:cstheme="majorBidi"/>
+                <w:bCs/>
+                <w:color w:val="auto"/>
+                <w:sz w:val="20"/>
+                <w:szCs w:val="20"/>
+              </w:rPr>
+              <w:t>auto_schedules</w:t>
+            </w:r>
+            <w:proofErr w:type="spellEnd"/>
+            <w:r>
+              <w:rPr>
+                <w:rFonts w:asciiTheme="minorHAnsi" w:eastAsiaTheme="majorEastAsia" w:hAnsiTheme="minorHAnsi" w:cstheme="majorBidi"/>
+                <w:bCs/>
+                <w:color w:val="auto"/>
+                <w:sz w:val="20"/>
+                <w:szCs w:val="20"/>
+              </w:rPr>
+              <w:t>[].owner%&gt;</w:t>
+            </w:r>
+          </w:p>
+        </w:tc>
+        <w:tc>
+          <w:tcPr>
+            <w:tcW w:w="1388" w:type="dxa"/>
+            <w:tcBorders>
+              <w:top w:val="single" w:sz="6" w:space="0" w:color="auto"/>
+              <w:left w:val="single" w:sz="6" w:space="0" w:color="auto"/>
+              <w:bottom w:val="single" w:sz="6" w:space="0" w:color="auto"/>
+              <w:right w:val="single" w:sz="6" w:space="0" w:color="auto"/>
+            </w:tcBorders>
+          </w:tcPr>
+          <w:p>
+            <w:pPr>
+              <w:spacing w:line="271" w:lineRule="auto"/>
+              <w:outlineLvl w:val="2"/>
+              <w:rPr>
+                <w:rFonts w:asciiTheme="minorHAnsi" w:eastAsiaTheme="majorEastAsia" w:hAnsiTheme="minorHAnsi" w:cstheme="majorBidi"/>
+                <w:bCs/>
+                <w:color w:val="auto"/>
+                <w:sz w:val="20"/>
+                <w:szCs w:val="20"/>
+              </w:rPr>
+            </w:pPr>
+            <w:r>
+              <w:rPr>
+                <w:rFonts w:asciiTheme="minorHAnsi" w:eastAsiaTheme="majorEastAsia" w:hAnsiTheme="minorHAnsi" w:cstheme="majorBidi"/>
+                <w:bCs/>
+                <w:color w:val="auto"/>
+                <w:sz w:val="20"/>
+                <w:szCs w:val="20"/>
+              </w:rPr>
+              <w:t>&lt;%=</w:t>
+            </w:r>
+            <w:proofErr w:type="gramStart"/>
+            <w:r>
+              <w:rPr>
+                <w:rFonts w:asciiTheme="minorHAnsi" w:eastAsiaTheme="majorEastAsia" w:hAnsiTheme="minorHAnsi" w:cstheme="majorBidi"/>
+                <w:bCs/>
+                <w:color w:val="auto"/>
+                <w:sz w:val="20"/>
+                <w:szCs w:val="20"/>
+              </w:rPr>
+              <w:t>locations[</w:t>
+            </w:r>
+            <w:proofErr w:type="gramEnd"/>
+            <w:r>
+              <w:rPr>
+                <w:rFonts w:asciiTheme="minorHAnsi" w:eastAsiaTheme="majorEastAsia" w:hAnsiTheme="minorHAnsi" w:cstheme="majorBidi"/>
+                <w:bCs/>
+                <w:color w:val="auto"/>
+                <w:sz w:val="20"/>
+                <w:szCs w:val="20"/>
+              </w:rPr>
+              <w:t>].</w:t>
+            </w:r>
+            <w:proofErr w:type="spellStart"/>
+            <w:r>
+              <w:rPr>
+                <w:rFonts w:asciiTheme="minorHAnsi" w:eastAsiaTheme="majorEastAsia" w:hAnsiTheme="minorHAnsi" w:cstheme="majorBidi"/>
+                <w:bCs/>
+                <w:color w:val="auto"/>
+                <w:sz w:val="20"/>
+                <w:szCs w:val="20"/>
+              </w:rPr>
+              <w:t>auto_schedules</w:t>
+            </w:r>
+            <w:proofErr w:type="spellEnd"/>
+            <w:r>
+              <w:rPr>
+                <w:rFonts w:asciiTheme="minorHAnsi" w:eastAsiaTheme="majorEastAsia" w:hAnsiTheme="minorHAnsi" w:cstheme="majorBidi"/>
+                <w:bCs/>
+                <w:color w:val="auto"/>
+                <w:sz w:val="20"/>
+                <w:szCs w:val="20"/>
+              </w:rPr>
+              <w:t>[].</w:t>
+            </w:r>
+            <w:proofErr w:type="spellStart"/>
+            <w:r>
+              <w:rPr>
+                <w:rFonts w:asciiTheme="minorHAnsi" w:eastAsiaTheme="majorEastAsia" w:hAnsiTheme="minorHAnsi" w:cstheme="majorBidi"/>
+                <w:bCs/>
+                <w:color w:val="auto"/>
+                <w:sz w:val="20"/>
+                <w:szCs w:val="20"/>
+              </w:rPr>
+              <w:t>finance_company</w:t>
+            </w:r>
+            <w:proofErr w:type="spellEnd"/>
+            <w:r>
+              <w:rPr>
+                <w:rFonts w:asciiTheme="minorHAnsi" w:eastAsiaTheme="majorEastAsia" w:hAnsiTheme="minorHAnsi" w:cstheme="majorBidi"/>
+                <w:bCs/>
+                <w:color w:val="auto"/>
+                <w:sz w:val="20"/>
+                <w:szCs w:val="20"/>
+              </w:rPr>
+              <w:t>%&gt;</w:t>
+            </w:r>
+          </w:p>
+        </w:tc>
+        <w:tc>
+          <w:tcPr>
+            <w:tcW w:w="1097" w:type="dxa"/>
+            <w:tcBorders>
+              <w:top w:val="single" w:sz="6" w:space="0" w:color="auto"/>
+              <w:left w:val="single" w:sz="6" w:space="0" w:color="auto"/>
+              <w:bottom w:val="single" w:sz="6" w:space="0" w:color="auto"/>
+              <w:right w:val="single" w:sz="6" w:space="0" w:color="auto"/>
+            </w:tcBorders>
+          </w:tcPr>
+          <w:p>
+            <w:pPr>
+              <w:spacing w:line="271" w:lineRule="auto"/>
+              <w:outlineLvl w:val="2"/>
+              <w:rPr>
+                <w:rFonts w:asciiTheme="minorHAnsi" w:eastAsiaTheme="majorEastAsia" w:hAnsiTheme="minorHAnsi" w:cstheme="majorBidi"/>
+                <w:bCs/>
+                <w:color w:val="auto"/>
+                <w:sz w:val="20"/>
+                <w:szCs w:val="20"/>
+              </w:rPr>
+            </w:pPr>
+            <w:r>
+              <w:rPr>
+                <w:rFonts w:asciiTheme="minorHAnsi" w:eastAsiaTheme="majorEastAsia" w:hAnsiTheme="minorHAnsi" w:cstheme="majorBidi"/>
+                <w:bCs/>
+                <w:color w:val="auto"/>
+                <w:sz w:val="20"/>
+                <w:szCs w:val="20"/>
+              </w:rPr>
+              <w:t>&lt;%=</w:t>
+            </w:r>
+            <w:proofErr w:type="gramStart"/>
+            <w:r>
+              <w:rPr>
+                <w:rFonts w:asciiTheme="minorHAnsi" w:eastAsiaTheme="majorEastAsia" w:hAnsiTheme="minorHAnsi" w:cstheme="majorBidi"/>
+                <w:bCs/>
+                <w:color w:val="auto"/>
+                <w:sz w:val="20"/>
+                <w:szCs w:val="20"/>
+              </w:rPr>
+              <w:t>locations[</w:t>
+            </w:r>
+            <w:proofErr w:type="gramEnd"/>
+            <w:r>
+              <w:rPr>
+                <w:rFonts w:asciiTheme="minorHAnsi" w:eastAsiaTheme="majorEastAsia" w:hAnsiTheme="minorHAnsi" w:cstheme="majorBidi"/>
+                <w:bCs/>
+                <w:color w:val="auto"/>
+                <w:sz w:val="20"/>
+                <w:szCs w:val="20"/>
+              </w:rPr>
+              <w:t>].</w:t>
+            </w:r>
+            <w:proofErr w:type="spellStart"/>
+            <w:r>
+              <w:rPr>
+                <w:rFonts w:asciiTheme="minorHAnsi" w:eastAsiaTheme="majorEastAsia" w:hAnsiTheme="minorHAnsi" w:cstheme="majorBidi"/>
+                <w:bCs/>
+                <w:color w:val="auto"/>
+                <w:sz w:val="20"/>
+                <w:szCs w:val="20"/>
+              </w:rPr>
+              <w:t>auto_schedules</w:t>
+            </w:r>
+            <w:proofErr w:type="spellEnd"/>
+            <w:r>
+              <w:rPr>
+                <w:rFonts w:asciiTheme="minorHAnsi" w:eastAsiaTheme="majorEastAsia" w:hAnsiTheme="minorHAnsi" w:cstheme="majorBidi"/>
+                <w:bCs/>
+                <w:color w:val="auto"/>
+                <w:sz w:val="20"/>
+                <w:szCs w:val="20"/>
+              </w:rPr>
+              <w:t>[].year%&gt;</w:t>
+            </w:r>
+          </w:p>
+        </w:tc>
+        <w:tc>
+          <w:tcPr>
+            <w:tcW w:w="1121" w:type="dxa"/>
+            <w:tcBorders>
+              <w:top w:val="single" w:sz="6" w:space="0" w:color="auto"/>
+              <w:left w:val="single" w:sz="6" w:space="0" w:color="auto"/>
+              <w:bottom w:val="single" w:sz="6" w:space="0" w:color="auto"/>
+              <w:right w:val="single" w:sz="6" w:space="0" w:color="auto"/>
+            </w:tcBorders>
+          </w:tcPr>
+          <w:p>
+            <w:pPr>
+              <w:spacing w:line="271" w:lineRule="auto"/>
+              <w:outlineLvl w:val="2"/>
+              <w:rPr>
+                <w:rFonts w:asciiTheme="minorHAnsi" w:eastAsiaTheme="majorEastAsia" w:hAnsiTheme="minorHAnsi" w:cstheme="majorBidi"/>
+                <w:bCs/>
+                <w:color w:val="auto"/>
+                <w:sz w:val="20"/>
+                <w:szCs w:val="20"/>
+              </w:rPr>
+            </w:pPr>
+            <w:r>
+              <w:rPr>
+                <w:rFonts w:asciiTheme="minorHAnsi" w:eastAsiaTheme="majorEastAsia" w:hAnsiTheme="minorHAnsi" w:cstheme="majorBidi"/>
+                <w:bCs/>
+                <w:color w:val="auto"/>
+                <w:sz w:val="20"/>
+                <w:szCs w:val="20"/>
+              </w:rPr>
+              <w:t>&lt;%=</w:t>
+            </w:r>
+            <w:proofErr w:type="gramStart"/>
+            <w:r>
+              <w:rPr>
+                <w:rFonts w:asciiTheme="minorHAnsi" w:eastAsiaTheme="majorEastAsia" w:hAnsiTheme="minorHAnsi" w:cstheme="majorBidi"/>
+                <w:bCs/>
+                <w:color w:val="auto"/>
+                <w:sz w:val="20"/>
+                <w:szCs w:val="20"/>
+              </w:rPr>
+              <w:t>locations[</w:t>
+            </w:r>
+            <w:proofErr w:type="gramEnd"/>
+            <w:r>
+              <w:rPr>
+                <w:rFonts w:asciiTheme="minorHAnsi" w:eastAsiaTheme="majorEastAsia" w:hAnsiTheme="minorHAnsi" w:cstheme="majorBidi"/>
+                <w:bCs/>
+                <w:color w:val="auto"/>
+                <w:sz w:val="20"/>
+                <w:szCs w:val="20"/>
+              </w:rPr>
+              <w:t>].</w:t>
+            </w:r>
+            <w:proofErr w:type="spellStart"/>
+            <w:r>
+              <w:rPr>
+                <w:rFonts w:asciiTheme="minorHAnsi" w:eastAsiaTheme="majorEastAsia" w:hAnsiTheme="minorHAnsi" w:cstheme="majorBidi"/>
+                <w:bCs/>
+                <w:color w:val="auto"/>
+                <w:sz w:val="20"/>
+                <w:szCs w:val="20"/>
+              </w:rPr>
+              <w:t>auto_schedules</w:t>
+            </w:r>
+            <w:proofErr w:type="spellEnd"/>
+            <w:r>
+              <w:rPr>
+                <w:rFonts w:asciiTheme="minorHAnsi" w:eastAsiaTheme="majorEastAsia" w:hAnsiTheme="minorHAnsi" w:cstheme="majorBidi"/>
+                <w:bCs/>
+                <w:color w:val="auto"/>
+                <w:sz w:val="20"/>
+                <w:szCs w:val="20"/>
+              </w:rPr>
+              <w:t>[].make%&gt;</w:t>
+            </w:r>
+          </w:p>
+        </w:tc>
+        <w:tc>
+          <w:tcPr>
+            <w:tcW w:w="1140" w:type="dxa"/>
+            <w:tcBorders>
+              <w:top w:val="single" w:sz="6" w:space="0" w:color="auto"/>
+              <w:left w:val="single" w:sz="6" w:space="0" w:color="auto"/>
+              <w:bottom w:val="single" w:sz="6" w:space="0" w:color="auto"/>
+              <w:right w:val="single" w:sz="6" w:space="0" w:color="auto"/>
+            </w:tcBorders>
+          </w:tcPr>
+          <w:p>
+            <w:pPr>
+              <w:spacing w:line="271" w:lineRule="auto"/>
+              <w:outlineLvl w:val="2"/>
+              <w:rPr>
+                <w:rFonts w:asciiTheme="minorHAnsi" w:eastAsiaTheme="majorEastAsia" w:hAnsiTheme="minorHAnsi" w:cstheme="majorBidi"/>
+                <w:bCs/>
+                <w:color w:val="auto"/>
+                <w:sz w:val="20"/>
+                <w:szCs w:val="20"/>
+              </w:rPr>
+            </w:pPr>
+            <w:r>
+              <w:rPr>
+                <w:rFonts w:asciiTheme="minorHAnsi" w:eastAsiaTheme="majorEastAsia" w:hAnsiTheme="minorHAnsi" w:cstheme="majorBidi"/>
+                <w:bCs/>
+                <w:color w:val="auto"/>
+                <w:sz w:val="20"/>
+                <w:szCs w:val="20"/>
+              </w:rPr>
+              <w:t>&lt;%=</w:t>
+            </w:r>
+            <w:proofErr w:type="gramStart"/>
+            <w:r>
+              <w:rPr>
+                <w:rFonts w:asciiTheme="minorHAnsi" w:eastAsiaTheme="majorEastAsia" w:hAnsiTheme="minorHAnsi" w:cstheme="majorBidi"/>
+                <w:bCs/>
+                <w:color w:val="auto"/>
+                <w:sz w:val="20"/>
+                <w:szCs w:val="20"/>
+              </w:rPr>
+              <w:t>locations[</w:t>
+            </w:r>
+            <w:proofErr w:type="gramEnd"/>
+            <w:r>
+              <w:rPr>
+                <w:rFonts w:asciiTheme="minorHAnsi" w:eastAsiaTheme="majorEastAsia" w:hAnsiTheme="minorHAnsi" w:cstheme="majorBidi"/>
+                <w:bCs/>
+                <w:color w:val="auto"/>
+                <w:sz w:val="20"/>
+                <w:szCs w:val="20"/>
+              </w:rPr>
+              <w:t>].</w:t>
+            </w:r>
+            <w:proofErr w:type="spellStart"/>
+            <w:r>
+              <w:rPr>
+                <w:rFonts w:asciiTheme="minorHAnsi" w:eastAsiaTheme="majorEastAsia" w:hAnsiTheme="minorHAnsi" w:cstheme="majorBidi"/>
+                <w:bCs/>
+                <w:color w:val="auto"/>
+                <w:sz w:val="20"/>
+                <w:szCs w:val="20"/>
+              </w:rPr>
+              <w:t>auto_schedules</w:t>
+            </w:r>
+            <w:proofErr w:type="spellEnd"/>
+            <w:r>
+              <w:rPr>
+                <w:rFonts w:asciiTheme="minorHAnsi" w:eastAsiaTheme="majorEastAsia" w:hAnsiTheme="minorHAnsi" w:cstheme="majorBidi"/>
+                <w:bCs/>
+                <w:color w:val="auto"/>
+                <w:sz w:val="20"/>
+                <w:szCs w:val="20"/>
+              </w:rPr>
+              <w:t>[].model%&gt;</w:t>
+            </w:r>
+          </w:p>
+        </w:tc>
+        <w:tc>
+          <w:tcPr>
+            <w:tcW w:w="1317" w:type="dxa"/>
+            <w:tcBorders>
+              <w:top w:val="single" w:sz="6" w:space="0" w:color="auto"/>
+              <w:left w:val="single" w:sz="6" w:space="0" w:color="auto"/>
+              <w:bottom w:val="single" w:sz="6" w:space="0" w:color="auto"/>
+              <w:right w:val="single" w:sz="6" w:space="0" w:color="auto"/>
+            </w:tcBorders>
+          </w:tcPr>
+          <w:p>
+            <w:pPr>
+              <w:spacing w:line="271" w:lineRule="auto"/>
+              <w:outlineLvl w:val="2"/>
+              <w:rPr>
+                <w:rFonts w:asciiTheme="minorHAnsi" w:eastAsiaTheme="majorEastAsia" w:hAnsiTheme="minorHAnsi" w:cstheme="majorBidi"/>
+                <w:bCs/>
+                <w:color w:val="auto"/>
+                <w:sz w:val="20"/>
+                <w:szCs w:val="20"/>
+              </w:rPr>
+            </w:pPr>
+            <w:r>
+              <w:rPr>
+                <w:rFonts w:asciiTheme="minorHAnsi" w:eastAsiaTheme="majorEastAsia" w:hAnsiTheme="minorHAnsi" w:cstheme="majorBidi"/>
+                <w:bCs/>
+                <w:color w:val="auto"/>
+                <w:sz w:val="20"/>
+                <w:szCs w:val="20"/>
+              </w:rPr>
+              <w:t>&lt;%=</w:t>
+            </w:r>
+            <w:proofErr w:type="gramStart"/>
+            <w:r>
+              <w:rPr>
+                <w:rFonts w:asciiTheme="minorHAnsi" w:eastAsiaTheme="majorEastAsia" w:hAnsiTheme="minorHAnsi" w:cstheme="majorBidi"/>
+                <w:bCs/>
+                <w:color w:val="auto"/>
+                <w:sz w:val="20"/>
+                <w:szCs w:val="20"/>
+              </w:rPr>
+              <w:t>locations[</w:t>
+            </w:r>
+            <w:proofErr w:type="gramEnd"/>
+            <w:r>
+              <w:rPr>
+                <w:rFonts w:asciiTheme="minorHAnsi" w:eastAsiaTheme="majorEastAsia" w:hAnsiTheme="minorHAnsi" w:cstheme="majorBidi"/>
+                <w:bCs/>
+                <w:color w:val="auto"/>
+                <w:sz w:val="20"/>
+                <w:szCs w:val="20"/>
+              </w:rPr>
+              <w:t>].</w:t>
+            </w:r>
+            <w:proofErr w:type="spellStart"/>
+            <w:r>
+              <w:rPr>
+                <w:rFonts w:asciiTheme="minorHAnsi" w:eastAsiaTheme="majorEastAsia" w:hAnsiTheme="minorHAnsi" w:cstheme="majorBidi"/>
+                <w:bCs/>
+                <w:color w:val="auto"/>
+                <w:sz w:val="20"/>
+                <w:szCs w:val="20"/>
+              </w:rPr>
+              <w:t>auto_schedules</w:t>
+            </w:r>
+            <w:proofErr w:type="spellEnd"/>
+            <w:r>
+              <w:rPr>
+                <w:rFonts w:asciiTheme="minorHAnsi" w:eastAsiaTheme="majorEastAsia" w:hAnsiTheme="minorHAnsi" w:cstheme="majorBidi"/>
+                <w:bCs/>
+                <w:color w:val="auto"/>
+                <w:sz w:val="20"/>
+                <w:szCs w:val="20"/>
+              </w:rPr>
+              <w:t>[].</w:t>
+            </w:r>
+            <w:proofErr w:type="spellStart"/>
+            <w:r>
+              <w:rPr>
+                <w:rFonts w:asciiTheme="minorHAnsi" w:eastAsiaTheme="majorEastAsia" w:hAnsiTheme="minorHAnsi" w:cstheme="majorBidi"/>
+                <w:bCs/>
+                <w:color w:val="auto"/>
+                <w:sz w:val="20"/>
+                <w:szCs w:val="20"/>
+              </w:rPr>
+              <w:t>serial_number</w:t>
+            </w:r>
+            <w:proofErr w:type="spellEnd"/>
+            <w:r>
+              <w:rPr>
+                <w:rFonts w:asciiTheme="minorHAnsi" w:eastAsiaTheme="majorEastAsia" w:hAnsiTheme="minorHAnsi" w:cstheme="majorBidi"/>
+                <w:bCs/>
+                <w:color w:val="auto"/>
+                <w:sz w:val="20"/>
+                <w:szCs w:val="20"/>
+              </w:rPr>
+              <w:t>%&gt;</w:t>
+            </w:r>
+          </w:p>
+        </w:tc>
+        <w:tc>
+          <w:tcPr>
+            <w:tcW w:w="1312" w:type="dxa"/>
+            <w:tcBorders>
+              <w:top w:val="single" w:sz="6" w:space="0" w:color="auto"/>
+              <w:left w:val="single" w:sz="6" w:space="0" w:color="auto"/>
+              <w:bottom w:val="single" w:sz="6" w:space="0" w:color="auto"/>
+              <w:right w:val="single" w:sz="6" w:space="0" w:color="auto"/>
+            </w:tcBorders>
+          </w:tcPr>
+          <w:p>
+            <w:pPr>
+              <w:spacing w:line="271" w:lineRule="auto"/>
+              <w:outlineLvl w:val="2"/>
+              <w:rPr>
+                <w:rFonts w:asciiTheme="minorHAnsi" w:eastAsiaTheme="majorEastAsia" w:hAnsiTheme="minorHAnsi" w:cstheme="majorBidi"/>
+                <w:bCs/>
+                <w:color w:val="auto"/>
+                <w:sz w:val="20"/>
+                <w:szCs w:val="20"/>
+              </w:rPr>
+            </w:pPr>
+            <w:r>
+              <w:rPr>
+                <w:rFonts w:asciiTheme="minorHAnsi" w:eastAsiaTheme="majorEastAsia" w:hAnsiTheme="minorHAnsi" w:cstheme="majorBidi"/>
+                <w:bCs/>
+                <w:color w:val="auto"/>
+                <w:sz w:val="20"/>
+                <w:szCs w:val="20"/>
+              </w:rPr>
+              <w:t>&lt;%=</w:t>
+            </w:r>
+            <w:proofErr w:type="gramStart"/>
+            <w:r>
+              <w:rPr>
+                <w:rFonts w:asciiTheme="minorHAnsi" w:eastAsiaTheme="majorEastAsia" w:hAnsiTheme="minorHAnsi" w:cstheme="majorBidi"/>
+                <w:bCs/>
+                <w:color w:val="auto"/>
+                <w:sz w:val="20"/>
+                <w:szCs w:val="20"/>
+              </w:rPr>
+              <w:t>locations[</w:t>
+            </w:r>
+            <w:proofErr w:type="gramEnd"/>
+            <w:r>
+              <w:rPr>
+                <w:rFonts w:asciiTheme="minorHAnsi" w:eastAsiaTheme="majorEastAsia" w:hAnsiTheme="minorHAnsi" w:cstheme="majorBidi"/>
+                <w:bCs/>
+                <w:color w:val="auto"/>
+                <w:sz w:val="20"/>
+                <w:szCs w:val="20"/>
+              </w:rPr>
+              <w:t>].</w:t>
+            </w:r>
+            <w:proofErr w:type="spellStart"/>
+            <w:r>
+              <w:rPr>
+                <w:rFonts w:asciiTheme="minorHAnsi" w:eastAsiaTheme="majorEastAsia" w:hAnsiTheme="minorHAnsi" w:cstheme="majorBidi"/>
+                <w:bCs/>
+                <w:color w:val="auto"/>
+                <w:sz w:val="20"/>
+                <w:szCs w:val="20"/>
+              </w:rPr>
+              <w:t>auto_schedules</w:t>
+            </w:r>
+            <w:proofErr w:type="spellEnd"/>
+            <w:r>
+              <w:rPr>
+                <w:rFonts w:asciiTheme="minorHAnsi" w:eastAsiaTheme="majorEastAsia" w:hAnsiTheme="minorHAnsi" w:cstheme="majorBidi"/>
+                <w:bCs/>
+                <w:color w:val="auto"/>
+                <w:sz w:val="20"/>
+                <w:szCs w:val="20"/>
+              </w:rPr>
+              <w:t>[].</w:t>
+            </w:r>
+            <w:proofErr w:type="spellStart"/>
+            <w:r>
+              <w:rPr>
+                <w:rFonts w:asciiTheme="minorHAnsi" w:eastAsiaTheme="majorEastAsia" w:hAnsiTheme="minorHAnsi" w:cstheme="majorBidi"/>
+                <w:bCs/>
+                <w:color w:val="auto"/>
+                <w:sz w:val="20"/>
+                <w:szCs w:val="20"/>
+              </w:rPr>
+              <w:t>plate_number</w:t>
+            </w:r>
+            <w:proofErr w:type="spellEnd"/>
+            <w:r>
+              <w:rPr>
+                <w:rFonts w:asciiTheme="minorHAnsi" w:eastAsiaTheme="majorEastAsia" w:hAnsiTheme="minorHAnsi" w:cstheme="majorBidi"/>
+                <w:bCs/>
+                <w:color w:val="auto"/>
+                <w:sz w:val="20"/>
+                <w:szCs w:val="20"/>
+              </w:rPr>
+              <w:t>%&gt;</w:t>
+            </w:r>
+          </w:p>
+        </w:tc>
+        <w:tc>
+          <w:tcPr>
+            <w:tcW w:w="1140" w:type="dxa"/>
+            <w:tcBorders>
+              <w:top w:val="single" w:sz="6" w:space="0" w:color="auto"/>
+              <w:left w:val="single" w:sz="6" w:space="0" w:color="auto"/>
+              <w:bottom w:val="single" w:sz="6" w:space="0" w:color="auto"/>
+              <w:right w:val="single" w:sz="6" w:space="0" w:color="auto"/>
+            </w:tcBorders>
+          </w:tcPr>
+          <w:p>
+            <w:pPr>
+              <w:spacing w:line="271" w:lineRule="auto"/>
+              <w:outlineLvl w:val="2"/>
+              <w:rPr>
+                <w:rFonts w:asciiTheme="minorHAnsi" w:eastAsiaTheme="majorEastAsia" w:hAnsiTheme="minorHAnsi" w:cstheme="majorBidi"/>
+                <w:bCs/>
+                <w:color w:val="auto"/>
+                <w:sz w:val="20"/>
+                <w:szCs w:val="20"/>
+              </w:rPr>
+            </w:pPr>
+            <w:r>
+              <w:rPr>
+                <w:rFonts w:asciiTheme="minorHAnsi" w:eastAsiaTheme="majorEastAsia" w:hAnsiTheme="minorHAnsi" w:cstheme="majorBidi"/>
+                <w:bCs/>
+                <w:color w:val="auto"/>
+                <w:sz w:val="20"/>
+                <w:szCs w:val="20"/>
+              </w:rPr>
+              <w:t>&lt;%=</w:t>
+            </w:r>
+            <w:proofErr w:type="gramStart"/>
+            <w:r>
+              <w:rPr>
+                <w:rFonts w:asciiTheme="minorHAnsi" w:eastAsiaTheme="majorEastAsia" w:hAnsiTheme="minorHAnsi" w:cstheme="majorBidi"/>
+                <w:bCs/>
+                <w:color w:val="auto"/>
+                <w:sz w:val="20"/>
+                <w:szCs w:val="20"/>
+              </w:rPr>
+              <w:t>locations[</w:t>
+            </w:r>
+            <w:proofErr w:type="gramEnd"/>
+            <w:r>
+              <w:rPr>
+                <w:rFonts w:asciiTheme="minorHAnsi" w:eastAsiaTheme="majorEastAsia" w:hAnsiTheme="minorHAnsi" w:cstheme="majorBidi"/>
+                <w:bCs/>
+                <w:color w:val="auto"/>
+                <w:sz w:val="20"/>
+                <w:szCs w:val="20"/>
+              </w:rPr>
+              <w:t>].</w:t>
+            </w:r>
+            <w:proofErr w:type="spellStart"/>
+            <w:r>
+              <w:rPr>
+                <w:rFonts w:asciiTheme="minorHAnsi" w:eastAsiaTheme="majorEastAsia" w:hAnsiTheme="minorHAnsi" w:cstheme="majorBidi"/>
+                <w:bCs/>
+                <w:color w:val="auto"/>
+                <w:sz w:val="20"/>
+                <w:szCs w:val="20"/>
+              </w:rPr>
+              <w:t>auto_schedules</w:t>
+            </w:r>
+            <w:proofErr w:type="spellEnd"/>
+            <w:r>
+              <w:rPr>
+                <w:rFonts w:asciiTheme="minorHAnsi" w:eastAsiaTheme="majorEastAsia" w:hAnsiTheme="minorHAnsi" w:cstheme="majorBidi"/>
+                <w:bCs/>
+                <w:color w:val="auto"/>
+                <w:sz w:val="20"/>
+                <w:szCs w:val="20"/>
+              </w:rPr>
+              <w:t>[].colour%&gt;</w:t>
+            </w:r>
+          </w:p>
+        </w:tc>
+        <w:tc>
+          <w:tcPr>
+            <w:tcW w:w="1172" w:type="dxa"/>
+            <w:tcBorders>
+              <w:top w:val="single" w:sz="6" w:space="0" w:color="auto"/>
+              <w:left w:val="single" w:sz="6" w:space="0" w:color="auto"/>
+              <w:bottom w:val="single" w:sz="6" w:space="0" w:color="auto"/>
+              <w:right w:val="single" w:sz="6" w:space="0" w:color="auto"/>
+            </w:tcBorders>
+          </w:tcPr>
+          <w:p>
+            <w:pPr>
               <w:numPr>
                 <w:ilvl w:val="0"/>
                 <w:numId w:val="2"/>
@@ -40178,7 +40889,7 @@
                 <w:sz w:val="20"/>
                 <w:szCs w:val="20"/>
               </w:rPr>
-              <w:t>&lt;%=</w:t>
+              <w:t xml:space="preserve">&lt;%=date </w:t>
             </w:r>
             <w:proofErr w:type="gramStart"/>
             <w:r>
@@ -40233,7 +40944,7 @@
                 <w:sz w:val="20"/>
                 <w:szCs w:val="20"/>
               </w:rPr>
-              <w:t>item_number</w:t>
+              <w:t>date_added</w:t>
             </w:r>
             <w:proofErr w:type="spellEnd"/>
             <w:r>
@@ -40250,7 +40961,7 @@
         </w:tc>
         <w:tc>
           <w:tcPr>
-            <w:tcW w:w="1287" w:type="dxa"/>
+            <w:tcW w:w="1198" w:type="dxa"/>
             <w:tcBorders>
               <w:top w:val="single" w:sz="6" w:space="0" w:color="auto"/>
               <w:left w:val="single" w:sz="6" w:space="0" w:color="auto"/>
@@ -40286,976 +40997,6 @@
                 <w:sz w:val="20"/>
                 <w:szCs w:val="20"/>
               </w:rPr>
-              <w:t>&lt;%=</w:t>
-            </w:r>
-            <w:proofErr w:type="gramStart"/>
-            <w:r>
-              <w:rPr>
-                <w:rFonts w:asciiTheme="minorHAnsi" w:eastAsiaTheme="majorEastAsia" w:hAnsiTheme="minorHAnsi" w:cstheme="majorBidi"/>
-                <w:bCs/>
-                <w:color w:val="auto"/>
-                <w:sz w:val="20"/>
-                <w:szCs w:val="20"/>
-              </w:rPr>
-              <w:t>locations[</w:t>
-            </w:r>
-            <w:proofErr w:type="gramEnd"/>
-            <w:r>
-              <w:rPr>
-                <w:rFonts w:asciiTheme="minorHAnsi" w:eastAsiaTheme="majorEastAsia" w:hAnsiTheme="minorHAnsi" w:cstheme="majorBidi"/>
-                <w:bCs/>
-                <w:color w:val="auto"/>
-                <w:sz w:val="20"/>
-                <w:szCs w:val="20"/>
-              </w:rPr>
-              <w:t>].</w:t>
-            </w:r>
-            <w:proofErr w:type="spellStart"/>
-            <w:r>
-              <w:rPr>
-                <w:rFonts w:asciiTheme="minorHAnsi" w:eastAsiaTheme="majorEastAsia" w:hAnsiTheme="minorHAnsi" w:cstheme="majorBidi"/>
-                <w:bCs/>
-                <w:color w:val="auto"/>
-                <w:sz w:val="20"/>
-                <w:szCs w:val="20"/>
-              </w:rPr>
-              <w:t>auto_schedules</w:t>
-            </w:r>
-            <w:proofErr w:type="spellEnd"/>
-            <w:r>
-              <w:rPr>
-                <w:rFonts w:asciiTheme="minorHAnsi" w:eastAsiaTheme="majorEastAsia" w:hAnsiTheme="minorHAnsi" w:cstheme="majorBidi"/>
-                <w:bCs/>
-                <w:color w:val="auto"/>
-                <w:sz w:val="20"/>
-                <w:szCs w:val="20"/>
-              </w:rPr>
-              <w:t>[].</w:t>
-            </w:r>
-            <w:proofErr w:type="spellStart"/>
-            <w:r>
-              <w:rPr>
-                <w:rFonts w:asciiTheme="minorHAnsi" w:eastAsiaTheme="majorEastAsia" w:hAnsiTheme="minorHAnsi" w:cstheme="majorBidi"/>
-                <w:bCs/>
-                <w:color w:val="auto"/>
-                <w:sz w:val="20"/>
-                <w:szCs w:val="20"/>
-              </w:rPr>
-              <w:t>unit_number</w:t>
-            </w:r>
-            <w:proofErr w:type="spellEnd"/>
-            <w:r>
-              <w:rPr>
-                <w:rFonts w:asciiTheme="minorHAnsi" w:eastAsiaTheme="majorEastAsia" w:hAnsiTheme="minorHAnsi" w:cstheme="majorBidi"/>
-                <w:bCs/>
-                <w:color w:val="auto"/>
-                <w:sz w:val="20"/>
-                <w:szCs w:val="20"/>
-              </w:rPr>
-              <w:t>%&gt;</w:t>
-            </w:r>
-          </w:p>
-        </w:tc>
-        <w:tc>
-          <w:tcPr>
-            <w:tcW w:w="1142" w:type="dxa"/>
-            <w:tcBorders>
-              <w:top w:val="single" w:sz="6" w:space="0" w:color="auto"/>
-              <w:left w:val="single" w:sz="6" w:space="0" w:color="auto"/>
-              <w:bottom w:val="single" w:sz="6" w:space="0" w:color="auto"/>
-              <w:right w:val="single" w:sz="6" w:space="0" w:color="auto"/>
-            </w:tcBorders>
-          </w:tcPr>
-          <w:p>
-            <w:pPr>
-              <w:numPr>
-                <w:ilvl w:val="0"/>
-                <w:numId w:val="2"/>
-              </w:numPr>
-              <w:tabs>
-                <w:tab w:val="clear" w:pos="0"/>
-                <w:tab w:val="num" w:pos="360"/>
-              </w:tabs>
-              <w:spacing w:line="271" w:lineRule="auto"/>
-              <w:outlineLvl w:val="2"/>
-              <w:rPr>
-                <w:rFonts w:asciiTheme="minorHAnsi" w:eastAsiaTheme="majorEastAsia" w:hAnsiTheme="minorHAnsi" w:cstheme="majorBidi"/>
-                <w:bCs/>
-                <w:color w:val="auto"/>
-                <w:sz w:val="20"/>
-                <w:szCs w:val="20"/>
-              </w:rPr>
-            </w:pPr>
-            <w:r>
-              <w:rPr>
-                <w:rFonts w:asciiTheme="minorHAnsi" w:eastAsiaTheme="majorEastAsia" w:hAnsiTheme="minorHAnsi" w:cstheme="majorBidi"/>
-                <w:bCs/>
-                <w:color w:val="auto"/>
-                <w:sz w:val="20"/>
-                <w:szCs w:val="20"/>
-              </w:rPr>
-              <w:t>&lt;%=</w:t>
-            </w:r>
-            <w:proofErr w:type="gramStart"/>
-            <w:r>
-              <w:rPr>
-                <w:rFonts w:asciiTheme="minorHAnsi" w:eastAsiaTheme="majorEastAsia" w:hAnsiTheme="minorHAnsi" w:cstheme="majorBidi"/>
-                <w:bCs/>
-                <w:color w:val="auto"/>
-                <w:sz w:val="20"/>
-                <w:szCs w:val="20"/>
-              </w:rPr>
-              <w:t>locations[</w:t>
-            </w:r>
-            <w:proofErr w:type="gramEnd"/>
-            <w:r>
-              <w:rPr>
-                <w:rFonts w:asciiTheme="minorHAnsi" w:eastAsiaTheme="majorEastAsia" w:hAnsiTheme="minorHAnsi" w:cstheme="majorBidi"/>
-                <w:bCs/>
-                <w:color w:val="auto"/>
-                <w:sz w:val="20"/>
-                <w:szCs w:val="20"/>
-              </w:rPr>
-              <w:t>].</w:t>
-            </w:r>
-            <w:proofErr w:type="spellStart"/>
-            <w:r>
-              <w:rPr>
-                <w:rFonts w:asciiTheme="minorHAnsi" w:eastAsiaTheme="majorEastAsia" w:hAnsiTheme="minorHAnsi" w:cstheme="majorBidi"/>
-                <w:bCs/>
-                <w:color w:val="auto"/>
-                <w:sz w:val="20"/>
-                <w:szCs w:val="20"/>
-              </w:rPr>
-              <w:t>auto_schedules</w:t>
-            </w:r>
-            <w:proofErr w:type="spellEnd"/>
-            <w:r>
-              <w:rPr>
-                <w:rFonts w:asciiTheme="minorHAnsi" w:eastAsiaTheme="majorEastAsia" w:hAnsiTheme="minorHAnsi" w:cstheme="majorBidi"/>
-                <w:bCs/>
-                <w:color w:val="auto"/>
-                <w:sz w:val="20"/>
-                <w:szCs w:val="20"/>
-              </w:rPr>
-              <w:t>[].owner%&gt;</w:t>
-            </w:r>
-          </w:p>
-        </w:tc>
-        <w:tc>
-          <w:tcPr>
-            <w:tcW w:w="1388" w:type="dxa"/>
-            <w:tcBorders>
-              <w:top w:val="single" w:sz="6" w:space="0" w:color="auto"/>
-              <w:left w:val="single" w:sz="6" w:space="0" w:color="auto"/>
-              <w:bottom w:val="single" w:sz="6" w:space="0" w:color="auto"/>
-              <w:right w:val="single" w:sz="6" w:space="0" w:color="auto"/>
-            </w:tcBorders>
-          </w:tcPr>
-          <w:p>
-            <w:pPr>
-              <w:numPr>
-                <w:ilvl w:val="0"/>
-                <w:numId w:val="2"/>
-              </w:numPr>
-              <w:tabs>
-                <w:tab w:val="clear" w:pos="0"/>
-                <w:tab w:val="num" w:pos="360"/>
-              </w:tabs>
-              <w:spacing w:line="271" w:lineRule="auto"/>
-              <w:outlineLvl w:val="2"/>
-              <w:rPr>
-                <w:rFonts w:asciiTheme="minorHAnsi" w:eastAsiaTheme="majorEastAsia" w:hAnsiTheme="minorHAnsi" w:cstheme="majorBidi"/>
-                <w:bCs/>
-                <w:color w:val="auto"/>
-                <w:sz w:val="20"/>
-                <w:szCs w:val="20"/>
-              </w:rPr>
-            </w:pPr>
-            <w:r>
-              <w:rPr>
-                <w:rFonts w:asciiTheme="minorHAnsi" w:eastAsiaTheme="majorEastAsia" w:hAnsiTheme="minorHAnsi" w:cstheme="majorBidi"/>
-                <w:bCs/>
-                <w:color w:val="auto"/>
-                <w:sz w:val="20"/>
-                <w:szCs w:val="20"/>
-              </w:rPr>
-              <w:t>&lt;%=</w:t>
-            </w:r>
-            <w:proofErr w:type="gramStart"/>
-            <w:r>
-              <w:rPr>
-                <w:rFonts w:asciiTheme="minorHAnsi" w:eastAsiaTheme="majorEastAsia" w:hAnsiTheme="minorHAnsi" w:cstheme="majorBidi"/>
-                <w:bCs/>
-                <w:color w:val="auto"/>
-                <w:sz w:val="20"/>
-                <w:szCs w:val="20"/>
-              </w:rPr>
-              <w:t>locations[</w:t>
-            </w:r>
-            <w:proofErr w:type="gramEnd"/>
-            <w:r>
-              <w:rPr>
-                <w:rFonts w:asciiTheme="minorHAnsi" w:eastAsiaTheme="majorEastAsia" w:hAnsiTheme="minorHAnsi" w:cstheme="majorBidi"/>
-                <w:bCs/>
-                <w:color w:val="auto"/>
-                <w:sz w:val="20"/>
-                <w:szCs w:val="20"/>
-              </w:rPr>
-              <w:t>].</w:t>
-            </w:r>
-            <w:proofErr w:type="spellStart"/>
-            <w:r>
-              <w:rPr>
-                <w:rFonts w:asciiTheme="minorHAnsi" w:eastAsiaTheme="majorEastAsia" w:hAnsiTheme="minorHAnsi" w:cstheme="majorBidi"/>
-                <w:bCs/>
-                <w:color w:val="auto"/>
-                <w:sz w:val="20"/>
-                <w:szCs w:val="20"/>
-              </w:rPr>
-              <w:t>auto_schedules</w:t>
-            </w:r>
-            <w:proofErr w:type="spellEnd"/>
-            <w:r>
-              <w:rPr>
-                <w:rFonts w:asciiTheme="minorHAnsi" w:eastAsiaTheme="majorEastAsia" w:hAnsiTheme="minorHAnsi" w:cstheme="majorBidi"/>
-                <w:bCs/>
-                <w:color w:val="auto"/>
-                <w:sz w:val="20"/>
-                <w:szCs w:val="20"/>
-              </w:rPr>
-              <w:t>[].</w:t>
-            </w:r>
-            <w:proofErr w:type="spellStart"/>
-            <w:r>
-              <w:rPr>
-                <w:rFonts w:asciiTheme="minorHAnsi" w:eastAsiaTheme="majorEastAsia" w:hAnsiTheme="minorHAnsi" w:cstheme="majorBidi"/>
-                <w:bCs/>
-                <w:color w:val="auto"/>
-                <w:sz w:val="20"/>
-                <w:szCs w:val="20"/>
-              </w:rPr>
-              <w:t>finance_company</w:t>
-            </w:r>
-            <w:proofErr w:type="spellEnd"/>
-            <w:r>
-              <w:rPr>
-                <w:rFonts w:asciiTheme="minorHAnsi" w:eastAsiaTheme="majorEastAsia" w:hAnsiTheme="minorHAnsi" w:cstheme="majorBidi"/>
-                <w:bCs/>
-                <w:color w:val="auto"/>
-                <w:sz w:val="20"/>
-                <w:szCs w:val="20"/>
-              </w:rPr>
-              <w:t>%&gt;</w:t>
-            </w:r>
-          </w:p>
-        </w:tc>
-        <w:tc>
-          <w:tcPr>
-            <w:tcW w:w="1097" w:type="dxa"/>
-            <w:tcBorders>
-              <w:top w:val="single" w:sz="6" w:space="0" w:color="auto"/>
-              <w:left w:val="single" w:sz="6" w:space="0" w:color="auto"/>
-              <w:bottom w:val="single" w:sz="6" w:space="0" w:color="auto"/>
-              <w:right w:val="single" w:sz="6" w:space="0" w:color="auto"/>
-            </w:tcBorders>
-          </w:tcPr>
-          <w:p>
-            <w:pPr>
-              <w:numPr>
-                <w:ilvl w:val="0"/>
-                <w:numId w:val="2"/>
-              </w:numPr>
-              <w:tabs>
-                <w:tab w:val="clear" w:pos="0"/>
-                <w:tab w:val="num" w:pos="360"/>
-              </w:tabs>
-              <w:spacing w:line="271" w:lineRule="auto"/>
-              <w:outlineLvl w:val="2"/>
-              <w:rPr>
-                <w:rFonts w:asciiTheme="minorHAnsi" w:eastAsiaTheme="majorEastAsia" w:hAnsiTheme="minorHAnsi" w:cstheme="majorBidi"/>
-                <w:bCs/>
-                <w:color w:val="auto"/>
-                <w:sz w:val="20"/>
-                <w:szCs w:val="20"/>
-              </w:rPr>
-            </w:pPr>
-            <w:r>
-              <w:rPr>
-                <w:rFonts w:asciiTheme="minorHAnsi" w:eastAsiaTheme="majorEastAsia" w:hAnsiTheme="minorHAnsi" w:cstheme="majorBidi"/>
-                <w:bCs/>
-                <w:color w:val="auto"/>
-                <w:sz w:val="20"/>
-                <w:szCs w:val="20"/>
-              </w:rPr>
-              <w:t>&lt;%=</w:t>
-            </w:r>
-            <w:proofErr w:type="gramStart"/>
-            <w:r>
-              <w:rPr>
-                <w:rFonts w:asciiTheme="minorHAnsi" w:eastAsiaTheme="majorEastAsia" w:hAnsiTheme="minorHAnsi" w:cstheme="majorBidi"/>
-                <w:bCs/>
-                <w:color w:val="auto"/>
-                <w:sz w:val="20"/>
-                <w:szCs w:val="20"/>
-              </w:rPr>
-              <w:t>locations[</w:t>
-            </w:r>
-            <w:proofErr w:type="gramEnd"/>
-            <w:r>
-              <w:rPr>
-                <w:rFonts w:asciiTheme="minorHAnsi" w:eastAsiaTheme="majorEastAsia" w:hAnsiTheme="minorHAnsi" w:cstheme="majorBidi"/>
-                <w:bCs/>
-                <w:color w:val="auto"/>
-                <w:sz w:val="20"/>
-                <w:szCs w:val="20"/>
-              </w:rPr>
-              <w:t>].</w:t>
-            </w:r>
-            <w:proofErr w:type="spellStart"/>
-            <w:r>
-              <w:rPr>
-                <w:rFonts w:asciiTheme="minorHAnsi" w:eastAsiaTheme="majorEastAsia" w:hAnsiTheme="minorHAnsi" w:cstheme="majorBidi"/>
-                <w:bCs/>
-                <w:color w:val="auto"/>
-                <w:sz w:val="20"/>
-                <w:szCs w:val="20"/>
-              </w:rPr>
-              <w:t>auto_schedules</w:t>
-            </w:r>
-            <w:proofErr w:type="spellEnd"/>
-            <w:r>
-              <w:rPr>
-                <w:rFonts w:asciiTheme="minorHAnsi" w:eastAsiaTheme="majorEastAsia" w:hAnsiTheme="minorHAnsi" w:cstheme="majorBidi"/>
-                <w:bCs/>
-                <w:color w:val="auto"/>
-                <w:sz w:val="20"/>
-                <w:szCs w:val="20"/>
-              </w:rPr>
-              <w:t>[].year%&gt;</w:t>
-            </w:r>
-          </w:p>
-        </w:tc>
-        <w:tc>
-          <w:tcPr>
-            <w:tcW w:w="1121" w:type="dxa"/>
-            <w:tcBorders>
-              <w:top w:val="single" w:sz="6" w:space="0" w:color="auto"/>
-              <w:left w:val="single" w:sz="6" w:space="0" w:color="auto"/>
-              <w:bottom w:val="single" w:sz="6" w:space="0" w:color="auto"/>
-              <w:right w:val="single" w:sz="6" w:space="0" w:color="auto"/>
-            </w:tcBorders>
-          </w:tcPr>
-          <w:p>
-            <w:pPr>
-              <w:numPr>
-                <w:ilvl w:val="0"/>
-                <w:numId w:val="2"/>
-              </w:numPr>
-              <w:tabs>
-                <w:tab w:val="clear" w:pos="0"/>
-                <w:tab w:val="num" w:pos="360"/>
-              </w:tabs>
-              <w:spacing w:line="271" w:lineRule="auto"/>
-              <w:outlineLvl w:val="2"/>
-              <w:rPr>
-                <w:rFonts w:asciiTheme="minorHAnsi" w:eastAsiaTheme="majorEastAsia" w:hAnsiTheme="minorHAnsi" w:cstheme="majorBidi"/>
-                <w:bCs/>
-                <w:color w:val="auto"/>
-                <w:sz w:val="20"/>
-                <w:szCs w:val="20"/>
-              </w:rPr>
-            </w:pPr>
-            <w:r>
-              <w:rPr>
-                <w:rFonts w:asciiTheme="minorHAnsi" w:eastAsiaTheme="majorEastAsia" w:hAnsiTheme="minorHAnsi" w:cstheme="majorBidi"/>
-                <w:bCs/>
-                <w:color w:val="auto"/>
-                <w:sz w:val="20"/>
-                <w:szCs w:val="20"/>
-              </w:rPr>
-              <w:t>&lt;%=</w:t>
-            </w:r>
-            <w:proofErr w:type="gramStart"/>
-            <w:r>
-              <w:rPr>
-                <w:rFonts w:asciiTheme="minorHAnsi" w:eastAsiaTheme="majorEastAsia" w:hAnsiTheme="minorHAnsi" w:cstheme="majorBidi"/>
-                <w:bCs/>
-                <w:color w:val="auto"/>
-                <w:sz w:val="20"/>
-                <w:szCs w:val="20"/>
-              </w:rPr>
-              <w:t>locations[</w:t>
-            </w:r>
-            <w:proofErr w:type="gramEnd"/>
-            <w:r>
-              <w:rPr>
-                <w:rFonts w:asciiTheme="minorHAnsi" w:eastAsiaTheme="majorEastAsia" w:hAnsiTheme="minorHAnsi" w:cstheme="majorBidi"/>
-                <w:bCs/>
-                <w:color w:val="auto"/>
-                <w:sz w:val="20"/>
-                <w:szCs w:val="20"/>
-              </w:rPr>
-              <w:t>].</w:t>
-            </w:r>
-            <w:proofErr w:type="spellStart"/>
-            <w:r>
-              <w:rPr>
-                <w:rFonts w:asciiTheme="minorHAnsi" w:eastAsiaTheme="majorEastAsia" w:hAnsiTheme="minorHAnsi" w:cstheme="majorBidi"/>
-                <w:bCs/>
-                <w:color w:val="auto"/>
-                <w:sz w:val="20"/>
-                <w:szCs w:val="20"/>
-              </w:rPr>
-              <w:t>auto_schedules</w:t>
-            </w:r>
-            <w:proofErr w:type="spellEnd"/>
-            <w:r>
-              <w:rPr>
-                <w:rFonts w:asciiTheme="minorHAnsi" w:eastAsiaTheme="majorEastAsia" w:hAnsiTheme="minorHAnsi" w:cstheme="majorBidi"/>
-                <w:bCs/>
-                <w:color w:val="auto"/>
-                <w:sz w:val="20"/>
-                <w:szCs w:val="20"/>
-              </w:rPr>
-              <w:t>[].make%&gt;</w:t>
-            </w:r>
-          </w:p>
-        </w:tc>
-        <w:tc>
-          <w:tcPr>
-            <w:tcW w:w="1140" w:type="dxa"/>
-            <w:tcBorders>
-              <w:top w:val="single" w:sz="6" w:space="0" w:color="auto"/>
-              <w:left w:val="single" w:sz="6" w:space="0" w:color="auto"/>
-              <w:bottom w:val="single" w:sz="6" w:space="0" w:color="auto"/>
-              <w:right w:val="single" w:sz="6" w:space="0" w:color="auto"/>
-            </w:tcBorders>
-          </w:tcPr>
-          <w:p>
-            <w:pPr>
-              <w:numPr>
-                <w:ilvl w:val="0"/>
-                <w:numId w:val="2"/>
-              </w:numPr>
-              <w:tabs>
-                <w:tab w:val="clear" w:pos="0"/>
-                <w:tab w:val="num" w:pos="360"/>
-              </w:tabs>
-              <w:spacing w:line="271" w:lineRule="auto"/>
-              <w:outlineLvl w:val="2"/>
-              <w:rPr>
-                <w:rFonts w:asciiTheme="minorHAnsi" w:eastAsiaTheme="majorEastAsia" w:hAnsiTheme="minorHAnsi" w:cstheme="majorBidi"/>
-                <w:bCs/>
-                <w:color w:val="auto"/>
-                <w:sz w:val="20"/>
-                <w:szCs w:val="20"/>
-              </w:rPr>
-            </w:pPr>
-            <w:r>
-              <w:rPr>
-                <w:rFonts w:asciiTheme="minorHAnsi" w:eastAsiaTheme="majorEastAsia" w:hAnsiTheme="minorHAnsi" w:cstheme="majorBidi"/>
-                <w:bCs/>
-                <w:color w:val="auto"/>
-                <w:sz w:val="20"/>
-                <w:szCs w:val="20"/>
-              </w:rPr>
-              <w:t>&lt;%=</w:t>
-            </w:r>
-            <w:proofErr w:type="gramStart"/>
-            <w:r>
-              <w:rPr>
-                <w:rFonts w:asciiTheme="minorHAnsi" w:eastAsiaTheme="majorEastAsia" w:hAnsiTheme="minorHAnsi" w:cstheme="majorBidi"/>
-                <w:bCs/>
-                <w:color w:val="auto"/>
-                <w:sz w:val="20"/>
-                <w:szCs w:val="20"/>
-              </w:rPr>
-              <w:t>locations[</w:t>
-            </w:r>
-            <w:proofErr w:type="gramEnd"/>
-            <w:r>
-              <w:rPr>
-                <w:rFonts w:asciiTheme="minorHAnsi" w:eastAsiaTheme="majorEastAsia" w:hAnsiTheme="minorHAnsi" w:cstheme="majorBidi"/>
-                <w:bCs/>
-                <w:color w:val="auto"/>
-                <w:sz w:val="20"/>
-                <w:szCs w:val="20"/>
-              </w:rPr>
-              <w:t>].</w:t>
-            </w:r>
-            <w:proofErr w:type="spellStart"/>
-            <w:r>
-              <w:rPr>
-                <w:rFonts w:asciiTheme="minorHAnsi" w:eastAsiaTheme="majorEastAsia" w:hAnsiTheme="minorHAnsi" w:cstheme="majorBidi"/>
-                <w:bCs/>
-                <w:color w:val="auto"/>
-                <w:sz w:val="20"/>
-                <w:szCs w:val="20"/>
-              </w:rPr>
-              <w:t>auto_schedules</w:t>
-            </w:r>
-            <w:proofErr w:type="spellEnd"/>
-            <w:r>
-              <w:rPr>
-                <w:rFonts w:asciiTheme="minorHAnsi" w:eastAsiaTheme="majorEastAsia" w:hAnsiTheme="minorHAnsi" w:cstheme="majorBidi"/>
-                <w:bCs/>
-                <w:color w:val="auto"/>
-                <w:sz w:val="20"/>
-                <w:szCs w:val="20"/>
-              </w:rPr>
-              <w:t>[].model%&gt;</w:t>
-            </w:r>
-          </w:p>
-        </w:tc>
-        <w:tc>
-          <w:tcPr>
-            <w:tcW w:w="1317" w:type="dxa"/>
-            <w:tcBorders>
-              <w:top w:val="single" w:sz="6" w:space="0" w:color="auto"/>
-              <w:left w:val="single" w:sz="6" w:space="0" w:color="auto"/>
-              <w:bottom w:val="single" w:sz="6" w:space="0" w:color="auto"/>
-              <w:right w:val="single" w:sz="6" w:space="0" w:color="auto"/>
-            </w:tcBorders>
-          </w:tcPr>
-          <w:p>
-            <w:pPr>
-              <w:numPr>
-                <w:ilvl w:val="0"/>
-                <w:numId w:val="2"/>
-              </w:numPr>
-              <w:tabs>
-                <w:tab w:val="clear" w:pos="0"/>
-                <w:tab w:val="num" w:pos="360"/>
-              </w:tabs>
-              <w:spacing w:line="271" w:lineRule="auto"/>
-              <w:outlineLvl w:val="2"/>
-              <w:rPr>
-                <w:rFonts w:asciiTheme="minorHAnsi" w:eastAsiaTheme="majorEastAsia" w:hAnsiTheme="minorHAnsi" w:cstheme="majorBidi"/>
-                <w:bCs/>
-                <w:color w:val="auto"/>
-                <w:sz w:val="20"/>
-                <w:szCs w:val="20"/>
-              </w:rPr>
-            </w:pPr>
-            <w:r>
-              <w:rPr>
-                <w:rFonts w:asciiTheme="minorHAnsi" w:eastAsiaTheme="majorEastAsia" w:hAnsiTheme="minorHAnsi" w:cstheme="majorBidi"/>
-                <w:bCs/>
-                <w:color w:val="auto"/>
-                <w:sz w:val="20"/>
-                <w:szCs w:val="20"/>
-              </w:rPr>
-              <w:t>&lt;%=</w:t>
-            </w:r>
-            <w:proofErr w:type="gramStart"/>
-            <w:r>
-              <w:rPr>
-                <w:rFonts w:asciiTheme="minorHAnsi" w:eastAsiaTheme="majorEastAsia" w:hAnsiTheme="minorHAnsi" w:cstheme="majorBidi"/>
-                <w:bCs/>
-                <w:color w:val="auto"/>
-                <w:sz w:val="20"/>
-                <w:szCs w:val="20"/>
-              </w:rPr>
-              <w:t>locations[</w:t>
-            </w:r>
-            <w:proofErr w:type="gramEnd"/>
-            <w:r>
-              <w:rPr>
-                <w:rFonts w:asciiTheme="minorHAnsi" w:eastAsiaTheme="majorEastAsia" w:hAnsiTheme="minorHAnsi" w:cstheme="majorBidi"/>
-                <w:bCs/>
-                <w:color w:val="auto"/>
-                <w:sz w:val="20"/>
-                <w:szCs w:val="20"/>
-              </w:rPr>
-              <w:t>].</w:t>
-            </w:r>
-            <w:proofErr w:type="spellStart"/>
-            <w:r>
-              <w:rPr>
-                <w:rFonts w:asciiTheme="minorHAnsi" w:eastAsiaTheme="majorEastAsia" w:hAnsiTheme="minorHAnsi" w:cstheme="majorBidi"/>
-                <w:bCs/>
-                <w:color w:val="auto"/>
-                <w:sz w:val="20"/>
-                <w:szCs w:val="20"/>
-              </w:rPr>
-              <w:t>auto_schedules</w:t>
-            </w:r>
-            <w:proofErr w:type="spellEnd"/>
-            <w:r>
-              <w:rPr>
-                <w:rFonts w:asciiTheme="minorHAnsi" w:eastAsiaTheme="majorEastAsia" w:hAnsiTheme="minorHAnsi" w:cstheme="majorBidi"/>
-                <w:bCs/>
-                <w:color w:val="auto"/>
-                <w:sz w:val="20"/>
-                <w:szCs w:val="20"/>
-              </w:rPr>
-              <w:t>[].</w:t>
-            </w:r>
-            <w:proofErr w:type="spellStart"/>
-            <w:r>
-              <w:rPr>
-                <w:rFonts w:asciiTheme="minorHAnsi" w:eastAsiaTheme="majorEastAsia" w:hAnsiTheme="minorHAnsi" w:cstheme="majorBidi"/>
-                <w:bCs/>
-                <w:color w:val="auto"/>
-                <w:sz w:val="20"/>
-                <w:szCs w:val="20"/>
-              </w:rPr>
-              <w:t>serial_number</w:t>
-            </w:r>
-            <w:proofErr w:type="spellEnd"/>
-            <w:r>
-              <w:rPr>
-                <w:rFonts w:asciiTheme="minorHAnsi" w:eastAsiaTheme="majorEastAsia" w:hAnsiTheme="minorHAnsi" w:cstheme="majorBidi"/>
-                <w:bCs/>
-                <w:color w:val="auto"/>
-                <w:sz w:val="20"/>
-                <w:szCs w:val="20"/>
-              </w:rPr>
-              <w:t>%&gt;</w:t>
-            </w:r>
-          </w:p>
-        </w:tc>
-        <w:tc>
-          <w:tcPr>
-            <w:tcW w:w="1312" w:type="dxa"/>
-            <w:tcBorders>
-              <w:top w:val="single" w:sz="6" w:space="0" w:color="auto"/>
-              <w:left w:val="single" w:sz="6" w:space="0" w:color="auto"/>
-              <w:bottom w:val="single" w:sz="6" w:space="0" w:color="auto"/>
-              <w:right w:val="single" w:sz="6" w:space="0" w:color="auto"/>
-            </w:tcBorders>
-          </w:tcPr>
-          <w:p>
-            <w:pPr>
-              <w:numPr>
-                <w:ilvl w:val="0"/>
-                <w:numId w:val="2"/>
-              </w:numPr>
-              <w:tabs>
-                <w:tab w:val="clear" w:pos="0"/>
-                <w:tab w:val="num" w:pos="360"/>
-              </w:tabs>
-              <w:spacing w:line="271" w:lineRule="auto"/>
-              <w:outlineLvl w:val="2"/>
-              <w:rPr>
-                <w:rFonts w:asciiTheme="minorHAnsi" w:eastAsiaTheme="majorEastAsia" w:hAnsiTheme="minorHAnsi" w:cstheme="majorBidi"/>
-                <w:bCs/>
-                <w:color w:val="auto"/>
-                <w:sz w:val="20"/>
-                <w:szCs w:val="20"/>
-              </w:rPr>
-            </w:pPr>
-            <w:r>
-              <w:rPr>
-                <w:rFonts w:asciiTheme="minorHAnsi" w:eastAsiaTheme="majorEastAsia" w:hAnsiTheme="minorHAnsi" w:cstheme="majorBidi"/>
-                <w:bCs/>
-                <w:color w:val="auto"/>
-                <w:sz w:val="20"/>
-                <w:szCs w:val="20"/>
-              </w:rPr>
-              <w:t>&lt;%=</w:t>
-            </w:r>
-            <w:proofErr w:type="gramStart"/>
-            <w:r>
-              <w:rPr>
-                <w:rFonts w:asciiTheme="minorHAnsi" w:eastAsiaTheme="majorEastAsia" w:hAnsiTheme="minorHAnsi" w:cstheme="majorBidi"/>
-                <w:bCs/>
-                <w:color w:val="auto"/>
-                <w:sz w:val="20"/>
-                <w:szCs w:val="20"/>
-              </w:rPr>
-              <w:t>locations[</w:t>
-            </w:r>
-            <w:proofErr w:type="gramEnd"/>
-            <w:r>
-              <w:rPr>
-                <w:rFonts w:asciiTheme="minorHAnsi" w:eastAsiaTheme="majorEastAsia" w:hAnsiTheme="minorHAnsi" w:cstheme="majorBidi"/>
-                <w:bCs/>
-                <w:color w:val="auto"/>
-                <w:sz w:val="20"/>
-                <w:szCs w:val="20"/>
-              </w:rPr>
-              <w:t>].</w:t>
-            </w:r>
-            <w:proofErr w:type="spellStart"/>
-            <w:r>
-              <w:rPr>
-                <w:rFonts w:asciiTheme="minorHAnsi" w:eastAsiaTheme="majorEastAsia" w:hAnsiTheme="minorHAnsi" w:cstheme="majorBidi"/>
-                <w:bCs/>
-                <w:color w:val="auto"/>
-                <w:sz w:val="20"/>
-                <w:szCs w:val="20"/>
-              </w:rPr>
-              <w:t>auto_schedules</w:t>
-            </w:r>
-            <w:proofErr w:type="spellEnd"/>
-            <w:r>
-              <w:rPr>
-                <w:rFonts w:asciiTheme="minorHAnsi" w:eastAsiaTheme="majorEastAsia" w:hAnsiTheme="minorHAnsi" w:cstheme="majorBidi"/>
-                <w:bCs/>
-                <w:color w:val="auto"/>
-                <w:sz w:val="20"/>
-                <w:szCs w:val="20"/>
-              </w:rPr>
-              <w:t>[].</w:t>
-            </w:r>
-            <w:proofErr w:type="spellStart"/>
-            <w:r>
-              <w:rPr>
-                <w:rFonts w:asciiTheme="minorHAnsi" w:eastAsiaTheme="majorEastAsia" w:hAnsiTheme="minorHAnsi" w:cstheme="majorBidi"/>
-                <w:bCs/>
-                <w:color w:val="auto"/>
-                <w:sz w:val="20"/>
-                <w:szCs w:val="20"/>
-              </w:rPr>
-              <w:t>plate_number</w:t>
-            </w:r>
-            <w:proofErr w:type="spellEnd"/>
-            <w:r>
-              <w:rPr>
-                <w:rFonts w:asciiTheme="minorHAnsi" w:eastAsiaTheme="majorEastAsia" w:hAnsiTheme="minorHAnsi" w:cstheme="majorBidi"/>
-                <w:bCs/>
-                <w:color w:val="auto"/>
-                <w:sz w:val="20"/>
-                <w:szCs w:val="20"/>
-              </w:rPr>
-              <w:t>%&gt;</w:t>
-            </w:r>
-          </w:p>
-        </w:tc>
-        <w:tc>
-          <w:tcPr>
-            <w:tcW w:w="1140" w:type="dxa"/>
-            <w:tcBorders>
-              <w:top w:val="single" w:sz="6" w:space="0" w:color="auto"/>
-              <w:left w:val="single" w:sz="6" w:space="0" w:color="auto"/>
-              <w:bottom w:val="single" w:sz="6" w:space="0" w:color="auto"/>
-              <w:right w:val="single" w:sz="6" w:space="0" w:color="auto"/>
-            </w:tcBorders>
-          </w:tcPr>
-          <w:p>
-            <w:pPr>
-              <w:numPr>
-                <w:ilvl w:val="0"/>
-                <w:numId w:val="2"/>
-              </w:numPr>
-              <w:tabs>
-                <w:tab w:val="clear" w:pos="0"/>
-                <w:tab w:val="num" w:pos="360"/>
-              </w:tabs>
-              <w:spacing w:line="271" w:lineRule="auto"/>
-              <w:outlineLvl w:val="2"/>
-              <w:rPr>
-                <w:rFonts w:asciiTheme="minorHAnsi" w:eastAsiaTheme="majorEastAsia" w:hAnsiTheme="minorHAnsi" w:cstheme="majorBidi"/>
-                <w:bCs/>
-                <w:color w:val="auto"/>
-                <w:sz w:val="20"/>
-                <w:szCs w:val="20"/>
-              </w:rPr>
-            </w:pPr>
-            <w:r>
-              <w:rPr>
-                <w:rFonts w:asciiTheme="minorHAnsi" w:eastAsiaTheme="majorEastAsia" w:hAnsiTheme="minorHAnsi" w:cstheme="majorBidi"/>
-                <w:bCs/>
-                <w:color w:val="auto"/>
-                <w:sz w:val="20"/>
-                <w:szCs w:val="20"/>
-              </w:rPr>
-              <w:t>&lt;%=</w:t>
-            </w:r>
-            <w:proofErr w:type="gramStart"/>
-            <w:r>
-              <w:rPr>
-                <w:rFonts w:asciiTheme="minorHAnsi" w:eastAsiaTheme="majorEastAsia" w:hAnsiTheme="minorHAnsi" w:cstheme="majorBidi"/>
-                <w:bCs/>
-                <w:color w:val="auto"/>
-                <w:sz w:val="20"/>
-                <w:szCs w:val="20"/>
-              </w:rPr>
-              <w:t>locations[</w:t>
-            </w:r>
-            <w:proofErr w:type="gramEnd"/>
-            <w:r>
-              <w:rPr>
-                <w:rFonts w:asciiTheme="minorHAnsi" w:eastAsiaTheme="majorEastAsia" w:hAnsiTheme="minorHAnsi" w:cstheme="majorBidi"/>
-                <w:bCs/>
-                <w:color w:val="auto"/>
-                <w:sz w:val="20"/>
-                <w:szCs w:val="20"/>
-              </w:rPr>
-              <w:t>].</w:t>
-            </w:r>
-            <w:proofErr w:type="spellStart"/>
-            <w:r>
-              <w:rPr>
-                <w:rFonts w:asciiTheme="minorHAnsi" w:eastAsiaTheme="majorEastAsia" w:hAnsiTheme="minorHAnsi" w:cstheme="majorBidi"/>
-                <w:bCs/>
-                <w:color w:val="auto"/>
-                <w:sz w:val="20"/>
-                <w:szCs w:val="20"/>
-              </w:rPr>
-              <w:t>auto_schedules</w:t>
-            </w:r>
-            <w:proofErr w:type="spellEnd"/>
-            <w:r>
-              <w:rPr>
-                <w:rFonts w:asciiTheme="minorHAnsi" w:eastAsiaTheme="majorEastAsia" w:hAnsiTheme="minorHAnsi" w:cstheme="majorBidi"/>
-                <w:bCs/>
-                <w:color w:val="auto"/>
-                <w:sz w:val="20"/>
-                <w:szCs w:val="20"/>
-              </w:rPr>
-              <w:t>[].colour%&gt;</w:t>
-            </w:r>
-          </w:p>
-        </w:tc>
-        <w:tc>
-          <w:tcPr>
-            <w:tcW w:w="1172" w:type="dxa"/>
-            <w:tcBorders>
-              <w:top w:val="single" w:sz="6" w:space="0" w:color="auto"/>
-              <w:left w:val="single" w:sz="6" w:space="0" w:color="auto"/>
-              <w:bottom w:val="single" w:sz="6" w:space="0" w:color="auto"/>
-              <w:right w:val="single" w:sz="6" w:space="0" w:color="auto"/>
-            </w:tcBorders>
-          </w:tcPr>
-          <w:p>
-            <w:pPr>
-              <w:numPr>
-                <w:ilvl w:val="0"/>
-                <w:numId w:val="2"/>
-              </w:numPr>
-              <w:tabs>
-                <w:tab w:val="clear" w:pos="0"/>
-                <w:tab w:val="num" w:pos="360"/>
-              </w:tabs>
-              <w:spacing w:line="271" w:lineRule="auto"/>
-              <w:outlineLvl w:val="2"/>
-              <w:rPr>
-                <w:rFonts w:asciiTheme="minorHAnsi" w:eastAsiaTheme="majorEastAsia" w:hAnsiTheme="minorHAnsi" w:cstheme="majorBidi"/>
-                <w:bCs/>
-                <w:color w:val="auto"/>
-                <w:sz w:val="20"/>
-                <w:szCs w:val="20"/>
-              </w:rPr>
-            </w:pPr>
-            <w:r>
-              <w:rPr>
-                <w:rFonts w:asciiTheme="minorHAnsi" w:eastAsiaTheme="majorEastAsia" w:hAnsiTheme="minorHAnsi" w:cstheme="majorBidi"/>
-                <w:bCs/>
-                <w:color w:val="auto"/>
-                <w:sz w:val="20"/>
-                <w:szCs w:val="20"/>
-              </w:rPr>
-              <w:t xml:space="preserve">&lt;%=date </w:t>
-            </w:r>
-            <w:proofErr w:type="gramStart"/>
-            <w:r>
-              <w:rPr>
-                <w:rFonts w:asciiTheme="minorHAnsi" w:eastAsiaTheme="majorEastAsia" w:hAnsiTheme="minorHAnsi" w:cstheme="majorBidi"/>
-                <w:bCs/>
-                <w:color w:val="auto"/>
-                <w:sz w:val="20"/>
-                <w:szCs w:val="20"/>
-              </w:rPr>
-              <w:t>locations[</w:t>
-            </w:r>
-            <w:proofErr w:type="gramEnd"/>
-            <w:r>
-              <w:rPr>
-                <w:rFonts w:asciiTheme="minorHAnsi" w:eastAsiaTheme="majorEastAsia" w:hAnsiTheme="minorHAnsi" w:cstheme="majorBidi"/>
-                <w:bCs/>
-                <w:color w:val="auto"/>
-                <w:sz w:val="20"/>
-                <w:szCs w:val="20"/>
-              </w:rPr>
-              <w:t>].</w:t>
-            </w:r>
-            <w:proofErr w:type="spellStart"/>
-            <w:r>
-              <w:rPr>
-                <w:rFonts w:asciiTheme="minorHAnsi" w:eastAsiaTheme="majorEastAsia" w:hAnsiTheme="minorHAnsi" w:cstheme="majorBidi"/>
-                <w:bCs/>
-                <w:color w:val="auto"/>
-                <w:sz w:val="20"/>
-                <w:szCs w:val="20"/>
-              </w:rPr>
-              <w:t>auto_schedules</w:t>
-            </w:r>
-            <w:proofErr w:type="spellEnd"/>
-            <w:r>
-              <w:rPr>
-                <w:rFonts w:asciiTheme="minorHAnsi" w:eastAsiaTheme="majorEastAsia" w:hAnsiTheme="minorHAnsi" w:cstheme="majorBidi"/>
-                <w:bCs/>
-                <w:color w:val="auto"/>
-                <w:sz w:val="20"/>
-                <w:szCs w:val="20"/>
-              </w:rPr>
-              <w:t>[].</w:t>
-            </w:r>
-            <w:proofErr w:type="spellStart"/>
-            <w:r>
-              <w:rPr>
-                <w:rFonts w:asciiTheme="minorHAnsi" w:eastAsiaTheme="majorEastAsia" w:hAnsiTheme="minorHAnsi" w:cstheme="majorBidi"/>
-                <w:bCs/>
-                <w:color w:val="auto"/>
-                <w:sz w:val="20"/>
-                <w:szCs w:val="20"/>
-              </w:rPr>
-              <w:t>date_added</w:t>
-            </w:r>
-            <w:proofErr w:type="spellEnd"/>
-            <w:r>
-              <w:rPr>
-                <w:rFonts w:asciiTheme="minorHAnsi" w:eastAsiaTheme="majorEastAsia" w:hAnsiTheme="minorHAnsi" w:cstheme="majorBidi"/>
-                <w:bCs/>
-                <w:color w:val="auto"/>
-                <w:sz w:val="20"/>
-                <w:szCs w:val="20"/>
-              </w:rPr>
-              <w:t>%&gt;</w:t>
-            </w:r>
-          </w:p>
-        </w:tc>
-        <w:tc>
-          <w:tcPr>
-            <w:tcW w:w="1198" w:type="dxa"/>
-            <w:tcBorders>
-              <w:top w:val="single" w:sz="6" w:space="0" w:color="auto"/>
-              <w:left w:val="single" w:sz="6" w:space="0" w:color="auto"/>
-              <w:bottom w:val="single" w:sz="6" w:space="0" w:color="auto"/>
-              <w:right w:val="single" w:sz="6" w:space="0" w:color="auto"/>
-            </w:tcBorders>
-          </w:tcPr>
-          <w:p>
-            <w:pPr>
-              <w:numPr>
-                <w:ilvl w:val="0"/>
-                <w:numId w:val="2"/>
-              </w:numPr>
-              <w:tabs>
-                <w:tab w:val="clear" w:pos="0"/>
-                <w:tab w:val="num" w:pos="360"/>
-              </w:tabs>
-              <w:spacing w:line="271" w:lineRule="auto"/>
-              <w:outlineLvl w:val="2"/>
-              <w:rPr>
-                <w:rFonts w:asciiTheme="minorHAnsi" w:eastAsiaTheme="majorEastAsia" w:hAnsiTheme="minorHAnsi" w:cstheme="majorBidi"/>
-                <w:bCs/>
-                <w:color w:val="auto"/>
-                <w:sz w:val="20"/>
-                <w:szCs w:val="20"/>
-              </w:rPr>
-            </w:pPr>
-            <w:r>
-              <w:rPr>
-                <w:rFonts w:asciiTheme="minorHAnsi" w:eastAsiaTheme="majorEastAsia" w:hAnsiTheme="minorHAnsi" w:cstheme="majorBidi"/>
-                <w:bCs/>
-                <w:color w:val="auto"/>
-                <w:sz w:val="20"/>
-                <w:szCs w:val="20"/>
-              </w:rPr>
               <w:t xml:space="preserve">&lt;%=date </w:t>
             </w:r>
             <w:proofErr w:type="gramStart"/>
@@ -41341,7 +41082,16 @@
           </w:tcPr>
           <w:p>
             <w:pPr>
-              <w:pStyle w:val="Heading1"/>
+              <w:keepNext/>
+              <w:numPr>
+                <w:ilvl w:val="0"/>
+                <w:numId w:val="2"/>
+              </w:numPr>
+              <w:tabs>
+                <w:tab w:val="clear" w:pos="0"/>
+              </w:tabs>
+              <w:spacing w:after="60" w:line="240" w:lineRule="auto"/>
+              <w:outlineLvl w:val="0"/>
               <w:rPr>
                 <w:rFonts w:asciiTheme="minorHAnsi" w:eastAsiaTheme="majorEastAsia" w:hAnsiTheme="minorHAnsi" w:cstheme="majorBidi"/>
                 <w:bCs/>
@@ -41413,8 +41163,9 @@
                 <w:sz w:val="20"/>
                 <w:szCs w:val="20"/>
               </w:rPr>
-              <w:t>auto_schedules</w:t>
-            </w:r>
+              <w:t>auto_schedules.empty</w:t>
+            </w:r>
+            <w:proofErr w:type="spellEnd"/>
             <w:r>
               <w:rPr>
                 <w:rFonts w:asciiTheme="minorHAnsi" w:eastAsiaTheme="majorEastAsia" w:hAnsiTheme="minorHAnsi" w:cstheme="majorBidi"/>
@@ -41423,50 +41174,7 @@
                 <w:sz w:val="20"/>
                 <w:szCs w:val="20"/>
               </w:rPr>
-              <w:t>.empty</w:t>
-            </w:r>
-            <w:proofErr w:type="spellEnd"/>
-            <w:r>
-              <w:rPr>
-                <w:rFonts w:asciiTheme="minorHAnsi" w:eastAsiaTheme="majorEastAsia" w:hAnsiTheme="minorHAnsi" w:cstheme="majorBidi"/>
-                <w:bCs/>
-                <w:color w:val="auto"/>
-                <w:sz w:val="20"/>
-                <w:szCs w:val="20"/>
-              </w:rPr>
-              <w:t>?</w:t>
-            </w:r>
-            <w:r>
-              <w:rPr>
-                <w:rFonts w:asciiTheme="minorHAnsi" w:eastAsiaTheme="majorEastAsia" w:hAnsiTheme="minorHAnsi" w:cstheme="majorBidi"/>
-                <w:bCs/>
-                <w:color w:val="auto"/>
-                <w:sz w:val="20"/>
-                <w:szCs w:val="20"/>
-              </w:rPr>
-              <w:t xml:space="preserve"> %</w:t>
-            </w:r>
-            <w:proofErr w:type="gramStart"/>
-            <w:r>
-              <w:rPr>
-                <w:rFonts w:asciiTheme="minorHAnsi" w:eastAsiaTheme="majorEastAsia" w:hAnsiTheme="minorHAnsi" w:cstheme="majorBidi"/>
-                <w:bCs/>
-                <w:color w:val="auto"/>
-                <w:sz w:val="20"/>
-                <w:szCs w:val="20"/>
-              </w:rPr>
-              <w:t>&gt;None</w:t>
-            </w:r>
-            <w:proofErr w:type="gramEnd"/>
-            <w:r>
-              <w:rPr>
-                <w:rFonts w:asciiTheme="minorHAnsi" w:eastAsiaTheme="majorEastAsia" w:hAnsiTheme="minorHAnsi" w:cstheme="majorBidi"/>
-                <w:bCs/>
-                <w:color w:val="auto"/>
-                <w:sz w:val="20"/>
-                <w:szCs w:val="20"/>
-              </w:rPr>
-              <w:t xml:space="preserve"> or N/A</w:t>
+              <w:t>? %&gt;None or N/A</w:t>
             </w:r>
           </w:p>
         </w:tc>
@@ -41474,22 +41182,61 @@
     </w:tbl>
     <w:p>
       <w:pPr>
-        <w:spacing w:line="240" w:lineRule="auto"/>
-        <w:rPr>
-          <w:rFonts w:asciiTheme="minorHAnsi" w:eastAsiaTheme="minorEastAsia" w:hAnsiTheme="minorHAnsi" w:cstheme="minorBidi"/>
-          <w:b/>
+        <w:spacing w:before="100" w:beforeAutospacing="1" w:after="100" w:afterAutospacing="1" w:line="240" w:lineRule="auto"/>
+        <w:rPr>
+          <w:rFonts w:asciiTheme="minorHAnsi" w:eastAsia="Arial Unicode MS" w:hAnsiTheme="minorHAnsi" w:cs="Arial Unicode MS"/>
           <w:color w:val="auto"/>
-          <w:sz w:val="28"/>
-          <w:szCs w:val="22"/>
+          <w:sz w:val="20"/>
+          <w:szCs w:val="20"/>
         </w:rPr>
         <w:sectPr>
           <w:pgSz w:w="15840" w:h="12240" w:orient="landscape" w:code="1"/>
           <w:pgMar w:top="720" w:right="720" w:bottom="720" w:left="720" w:header="0" w:footer="0" w:gutter="0"/>
           <w:cols w:space="720"/>
           <w:noEndnote/>
-          <w:docGrid w:linePitch="272"/>
+          <w:docGrid w:linePitch="299"/>
         </w:sectPr>
       </w:pPr>
+      <w:r>
+        <w:rPr>
+          <w:rFonts w:asciiTheme="minorHAnsi" w:eastAsia="Arial Unicode MS" w:hAnsiTheme="minorHAnsi" w:cs="Arial Unicode MS"/>
+          <w:color w:val="auto"/>
+          <w:sz w:val="20"/>
+          <w:szCs w:val="20"/>
+        </w:rPr>
+        <w:t>&lt;%=</w:t>
+      </w:r>
+      <w:proofErr w:type="spellStart"/>
+      <w:proofErr w:type="gramStart"/>
+      <w:r>
+        <w:rPr>
+          <w:rFonts w:asciiTheme="minorHAnsi" w:eastAsia="Arial Unicode MS" w:hAnsiTheme="minorHAnsi" w:cs="Arial Unicode MS"/>
+          <w:color w:val="auto"/>
+          <w:sz w:val="20"/>
+          <w:szCs w:val="20"/>
+        </w:rPr>
+        <w:t>endblock</w:t>
+      </w:r>
+      <w:proofErr w:type="spellEnd"/>
+      <w:r>
+        <w:rPr>
+          <w:rFonts w:asciiTheme="minorHAnsi" w:eastAsia="Arial Unicode MS" w:hAnsiTheme="minorHAnsi" w:cs="Arial Unicode MS"/>
+          <w:color w:val="auto"/>
+          <w:sz w:val="20"/>
+          <w:szCs w:val="20"/>
+        </w:rPr>
+        <w:t>%</w:t>
+      </w:r>
+      <w:proofErr w:type="gramEnd"/>
+      <w:r>
+        <w:rPr>
+          <w:rFonts w:asciiTheme="minorHAnsi" w:eastAsia="Arial Unicode MS" w:hAnsiTheme="minorHAnsi" w:cs="Arial Unicode MS"/>
+          <w:color w:val="auto"/>
+          <w:sz w:val="20"/>
+          <w:szCs w:val="20"/>
+        </w:rPr>
+        <w:t>&gt;</w:t>
+      </w:r>
     </w:p>
     <w:p>
       <w:pPr>
@@ -41511,7 +41258,117 @@
           <w:szCs w:val="24"/>
         </w:rPr>
         <w:lastRenderedPageBreak/>
-        <w:t>EQUIPMENT SCHEDULES</w:t>
+        <w:t>&lt;%=</w:t>
+      </w:r>
+      <w:proofErr w:type="spellStart"/>
+      <w:r>
+        <w:rPr>
+          <w:rFonts w:asciiTheme="minorHAnsi" w:eastAsia="Arial Unicode MS" w:hAnsiTheme="minorHAnsi" w:cs="Arial Unicode MS"/>
+          <w:b/>
+          <w:color w:val="auto"/>
+          <w:sz w:val="28"/>
+          <w:szCs w:val="24"/>
+        </w:rPr>
+        <w:t>ifblock</w:t>
+      </w:r>
+      <w:proofErr w:type="spellEnd"/>
+      <w:r>
+        <w:rPr>
+          <w:rFonts w:asciiTheme="minorHAnsi" w:eastAsia="Arial Unicode MS" w:hAnsiTheme="minorHAnsi" w:cs="Arial Unicode MS"/>
+          <w:b/>
+          <w:color w:val="auto"/>
+          <w:sz w:val="28"/>
+          <w:szCs w:val="24"/>
+        </w:rPr>
+        <w:t xml:space="preserve"> </w:t>
+      </w:r>
+      <w:proofErr w:type="gramStart"/>
+      <w:r>
+        <w:rPr>
+          <w:rFonts w:asciiTheme="minorHAnsi" w:eastAsia="Arial Unicode MS" w:hAnsiTheme="minorHAnsi" w:cs="Arial Unicode MS"/>
+          <w:b/>
+          <w:color w:val="auto"/>
+          <w:sz w:val="28"/>
+          <w:szCs w:val="24"/>
+        </w:rPr>
+        <w:t>locations[</w:t>
+      </w:r>
+      <w:proofErr w:type="gramEnd"/>
+      <w:r>
+        <w:rPr>
+          <w:rFonts w:asciiTheme="minorHAnsi" w:eastAsia="Arial Unicode MS" w:hAnsiTheme="minorHAnsi" w:cs="Arial Unicode MS"/>
+          <w:b/>
+          <w:color w:val="auto"/>
+          <w:sz w:val="28"/>
+          <w:szCs w:val="24"/>
+        </w:rPr>
+        <w:t>].</w:t>
+      </w:r>
+      <w:proofErr w:type="spellStart"/>
+      <w:r>
+        <w:rPr>
+          <w:rFonts w:asciiTheme="minorHAnsi" w:eastAsia="Arial Unicode MS" w:hAnsiTheme="minorHAnsi" w:cs="Arial Unicode MS"/>
+          <w:b/>
+          <w:color w:val="auto"/>
+          <w:sz w:val="28"/>
+          <w:szCs w:val="24"/>
+        </w:rPr>
+        <w:t>equipment_schedules.first</w:t>
+      </w:r>
+      <w:proofErr w:type="spellEnd"/>
+      <w:r>
+        <w:rPr>
+          <w:rFonts w:asciiTheme="minorHAnsi" w:eastAsia="Arial Unicode MS" w:hAnsiTheme="minorHAnsi" w:cs="Arial Unicode MS"/>
+          <w:b/>
+          <w:color w:val="auto"/>
+          <w:sz w:val="28"/>
+          <w:szCs w:val="24"/>
+        </w:rPr>
+        <w:t xml:space="preserve"> || locations[].</w:t>
+      </w:r>
+      <w:proofErr w:type="spellStart"/>
+      <w:r>
+        <w:rPr>
+          <w:rFonts w:asciiTheme="minorHAnsi" w:eastAsia="Arial Unicode MS" w:hAnsiTheme="minorHAnsi" w:cs="Arial Unicode MS"/>
+          <w:b/>
+          <w:color w:val="auto"/>
+          <w:sz w:val="28"/>
+          <w:szCs w:val="24"/>
+        </w:rPr>
+        <w:t>miscellaneous_schedules.first</w:t>
+      </w:r>
+      <w:proofErr w:type="spellEnd"/>
+      <w:r>
+        <w:rPr>
+          <w:rFonts w:asciiTheme="minorHAnsi" w:eastAsia="Arial Unicode MS" w:hAnsiTheme="minorHAnsi" w:cs="Arial Unicode MS"/>
+          <w:b/>
+          <w:color w:val="auto"/>
+          <w:sz w:val="28"/>
+          <w:szCs w:val="24"/>
+        </w:rPr>
+        <w:t xml:space="preserve"> || locations[].</w:t>
+      </w:r>
+      <w:proofErr w:type="spellStart"/>
+      <w:r>
+        <w:rPr>
+          <w:rFonts w:asciiTheme="minorHAnsi" w:eastAsia="Arial Unicode MS" w:hAnsiTheme="minorHAnsi" w:cs="Arial Unicode MS"/>
+          <w:b/>
+          <w:color w:val="auto"/>
+          <w:sz w:val="28"/>
+          <w:szCs w:val="24"/>
+        </w:rPr>
+        <w:t>drivers.first</w:t>
+      </w:r>
+      <w:proofErr w:type="spellEnd"/>
+      <w:r>
+        <w:rPr>
+          <w:rFonts w:asciiTheme="minorHAnsi" w:eastAsia="Arial Unicode MS" w:hAnsiTheme="minorHAnsi" w:cs="Arial Unicode MS"/>
+          <w:b/>
+          <w:color w:val="auto"/>
+          <w:sz w:val="28"/>
+          <w:szCs w:val="24"/>
+        </w:rPr>
+        <w:t>%&gt;EQUIPMENT SCHEDULES</w:t>
       </w:r>
     </w:p>
     <w:tbl>
@@ -42537,7 +42394,16 @@
           </w:tcPr>
           <w:p>
             <w:pPr>
-              <w:pStyle w:val="Heading1"/>
+              <w:keepNext/>
+              <w:numPr>
+                <w:ilvl w:val="0"/>
+                <w:numId w:val="2"/>
+              </w:numPr>
+              <w:tabs>
+                <w:tab w:val="clear" w:pos="0"/>
+              </w:tabs>
+              <w:spacing w:after="60" w:line="240" w:lineRule="auto"/>
+              <w:outlineLvl w:val="0"/>
               <w:rPr>
                 <w:rFonts w:asciiTheme="minorHAnsi" w:eastAsiaTheme="majorEastAsia" w:hAnsiTheme="minorHAnsi" w:cstheme="majorBidi"/>
                 <w:bCs/>
@@ -42609,8 +42475,9 @@
                 <w:sz w:val="20"/>
                 <w:szCs w:val="20"/>
               </w:rPr>
-              <w:t>equipment</w:t>
-            </w:r>
+              <w:t>equipment_schedules.empty</w:t>
+            </w:r>
+            <w:proofErr w:type="spellEnd"/>
             <w:r>
               <w:rPr>
                 <w:rFonts w:asciiTheme="minorHAnsi" w:eastAsiaTheme="majorEastAsia" w:hAnsiTheme="minorHAnsi" w:cstheme="majorBidi"/>
@@ -42619,38 +42486,7 @@
                 <w:sz w:val="20"/>
                 <w:szCs w:val="20"/>
               </w:rPr>
-              <w:t>_schedules</w:t>
-            </w:r>
-            <w:r>
-              <w:rPr>
-                <w:rFonts w:asciiTheme="minorHAnsi" w:eastAsiaTheme="majorEastAsia" w:hAnsiTheme="minorHAnsi" w:cstheme="majorBidi"/>
-                <w:bCs/>
-                <w:color w:val="auto"/>
-                <w:sz w:val="20"/>
-                <w:szCs w:val="20"/>
-              </w:rPr>
-              <w:t>.empty</w:t>
-            </w:r>
-            <w:proofErr w:type="spellEnd"/>
-            <w:r>
-              <w:rPr>
-                <w:rFonts w:asciiTheme="minorHAnsi" w:eastAsiaTheme="majorEastAsia" w:hAnsiTheme="minorHAnsi" w:cstheme="majorBidi"/>
-                <w:bCs/>
-                <w:color w:val="auto"/>
-                <w:sz w:val="20"/>
-                <w:szCs w:val="20"/>
-              </w:rPr>
-              <w:t>?</w:t>
-            </w:r>
-            <w:r>
-              <w:rPr>
-                <w:rFonts w:asciiTheme="minorHAnsi" w:eastAsiaTheme="majorEastAsia" w:hAnsiTheme="minorHAnsi" w:cstheme="majorBidi"/>
-                <w:bCs/>
-                <w:color w:val="auto"/>
-                <w:sz w:val="20"/>
-                <w:szCs w:val="20"/>
-              </w:rPr>
-              <w:t>%&gt;None or N/A</w:t>
+              <w:t>?%&gt;None or N/A</w:t>
             </w:r>
           </w:p>
         </w:tc>
@@ -43713,7 +43549,16 @@
           </w:tcPr>
           <w:p>
             <w:pPr>
-              <w:pStyle w:val="Heading1"/>
+              <w:keepNext/>
+              <w:numPr>
+                <w:ilvl w:val="0"/>
+                <w:numId w:val="2"/>
+              </w:numPr>
+              <w:tabs>
+                <w:tab w:val="clear" w:pos="0"/>
+              </w:tabs>
+              <w:spacing w:after="60" w:line="240" w:lineRule="auto"/>
+              <w:outlineLvl w:val="0"/>
               <w:rPr>
                 <w:rFonts w:asciiTheme="minorHAnsi" w:eastAsiaTheme="majorEastAsia" w:hAnsiTheme="minorHAnsi" w:cstheme="majorBidi"/>
                 <w:bCs/>
@@ -43785,17 +43630,7 @@
                 <w:sz w:val="20"/>
                 <w:szCs w:val="20"/>
               </w:rPr>
-              <w:t>miscellaneous</w:t>
-            </w:r>
-            <w:r>
-              <w:rPr>
-                <w:rFonts w:asciiTheme="minorHAnsi" w:eastAsiaTheme="majorEastAsia" w:hAnsiTheme="minorHAnsi" w:cstheme="majorBidi"/>
-                <w:bCs/>
-                <w:color w:val="auto"/>
-                <w:sz w:val="20"/>
-                <w:szCs w:val="20"/>
-              </w:rPr>
-              <w:t>_schedules.empty</w:t>
+              <w:t>miscellaneous_schedules.empty</w:t>
             </w:r>
             <w:proofErr w:type="spellEnd"/>
             <w:r>
@@ -44542,18 +44377,7 @@
                 <w:sz w:val="20"/>
                 <w:szCs w:val="20"/>
               </w:rPr>
-              <w:t>drivers</w:t>
-            </w:r>
-            <w:r>
-              <w:rPr>
-                <w:rFonts w:asciiTheme="minorHAnsi" w:eastAsiaTheme="minorEastAsia" w:hAnsiTheme="minorHAnsi" w:cstheme="minorBidi"/>
-                <w:bCs/>
-                <w:iCs/>
-                <w:color w:val="auto"/>
-                <w:sz w:val="20"/>
-                <w:szCs w:val="20"/>
-              </w:rPr>
-              <w:t>.empty</w:t>
+              <w:t>drivers.empty</w:t>
             </w:r>
             <w:proofErr w:type="spellEnd"/>
             <w:r>
@@ -44574,12 +44398,70 @@
     <w:p>
       <w:pPr>
         <w:spacing w:after="200" w:line="276" w:lineRule="auto"/>
-        <w:ind w:left="-142" w:firstLine="142"/>
+        <w:rPr>
+          <w:rFonts w:asciiTheme="minorHAnsi" w:eastAsiaTheme="majorEastAsia" w:hAnsiTheme="minorHAnsi" w:cstheme="majorBidi"/>
+          <w:bCs/>
+          <w:color w:val="auto"/>
+          <w:sz w:val="20"/>
+          <w:szCs w:val="20"/>
+        </w:rPr>
+        <w:sectPr>
+          <w:pgSz w:w="12240" w:h="15840" w:code="1"/>
+          <w:pgMar w:top="720" w:right="720" w:bottom="720" w:left="720" w:header="0" w:footer="0" w:gutter="0"/>
+          <w:cols w:space="720"/>
+          <w:noEndnote/>
+          <w:docGrid w:linePitch="299"/>
+        </w:sectPr>
+      </w:pPr>
+      <w:r>
+        <w:rPr>
+          <w:rFonts w:asciiTheme="minorHAnsi" w:eastAsiaTheme="majorEastAsia" w:hAnsiTheme="minorHAnsi" w:cstheme="majorBidi"/>
+          <w:bCs/>
+          <w:color w:val="auto"/>
+          <w:sz w:val="20"/>
+          <w:szCs w:val="20"/>
+        </w:rPr>
+        <w:t>&lt;%=</w:t>
+      </w:r>
+      <w:proofErr w:type="spellStart"/>
+      <w:r>
+        <w:rPr>
+          <w:rFonts w:asciiTheme="minorHAnsi" w:eastAsiaTheme="majorEastAsia" w:hAnsiTheme="minorHAnsi" w:cstheme="majorBidi"/>
+          <w:bCs/>
+          <w:color w:val="auto"/>
+          <w:sz w:val="20"/>
+          <w:szCs w:val="20"/>
+        </w:rPr>
+        <w:t>endblock</w:t>
+      </w:r>
+      <w:proofErr w:type="spellEnd"/>
+      <w:r>
+        <w:rPr>
+          <w:rFonts w:asciiTheme="minorHAnsi" w:eastAsiaTheme="majorEastAsia" w:hAnsiTheme="minorHAnsi" w:cstheme="majorBidi"/>
+          <w:bCs/>
+          <w:color w:val="auto"/>
+          <w:sz w:val="20"/>
+          <w:szCs w:val="20"/>
+        </w:rPr>
+        <w:t xml:space="preserve"> #locations[]%&gt;</w:t>
+      </w:r>
+    </w:p>
+    <w:p>
+      <w:pPr>
+        <w:spacing w:after="200" w:line="276" w:lineRule="auto"/>
+        <w:rPr>
+          <w:rFonts w:asciiTheme="minorHAnsi" w:eastAsiaTheme="majorEastAsia" w:hAnsiTheme="minorHAnsi" w:cstheme="majorBidi"/>
+          <w:b/>
+          <w:bCs/>
+          <w:color w:val="auto"/>
+          <w:sz w:val="26"/>
+          <w:szCs w:val="26"/>
+        </w:rPr>
       </w:pPr>
     </w:p>
     <w:sectPr>
       <w:pgSz w:w="12240" w:h="15840" w:code="1"/>
-      <w:pgMar w:top="720" w:right="720" w:bottom="720" w:left="720" w:header="0" w:footer="0" w:gutter="0"/>
+      <w:pgMar w:top="851" w:right="720" w:bottom="720" w:left="720" w:header="0" w:footer="0" w:gutter="0"/>
       <w:cols w:space="720"/>
       <w:noEndnote/>
     </w:sectPr>
@@ -50686,7 +50568,7 @@
 </file>
 
 <file path=customXml/itemProps1.xml><?xml version="1.0" encoding="utf-8"?>
-<ds:datastoreItem xmlns:ds="http://schemas.openxmlformats.org/officeDocument/2006/customXml" ds:itemID="{CC73DDD1-527F-40EC-A0F5-6136DE5171ED}">
+<ds:datastoreItem xmlns:ds="http://schemas.openxmlformats.org/officeDocument/2006/customXml" ds:itemID="{2061F503-8F10-4303-BF98-5F0473F52289}">
   <ds:schemaRefs>
     <ds:schemaRef ds:uri="http://schemas.openxmlformats.org/officeDocument/2006/bibliography"/>
   </ds:schemaRefs>

</xml_diff>

<commit_message>
Update documents & ydocx (submissions now refer to proposal.)
</commit_message>
<xml_diff>
--- a/lib/docx_templates/default_proposal.docx
+++ b/lib/docx_templates/default_proposal.docx
@@ -1233,6 +1233,21 @@
           <w:sz w:val="22"/>
           <w:szCs w:val="22"/>
         </w:rPr>
+        <w:sectPr>
+          <w:headerReference w:type="default" r:id="rId12"/>
+          <w:footerReference w:type="default" r:id="rId13"/>
+          <w:pgSz w:w="12240" w:h="15840" w:code="9"/>
+          <w:pgMar w:top="1440" w:right="1080" w:bottom="1440" w:left="2520" w:header="547" w:footer="276" w:gutter="0"/>
+          <w:pgBorders w:offsetFrom="page">
+            <w:top w:val="single" w:sz="4" w:space="24" w:color="auto"/>
+            <w:left w:val="single" w:sz="4" w:space="24" w:color="auto"/>
+            <w:bottom w:val="single" w:sz="4" w:space="24" w:color="auto"/>
+            <w:right w:val="single" w:sz="4" w:space="24" w:color="auto"/>
+          </w:pgBorders>
+          <w:pgNumType w:fmt="upperRoman" w:start="1"/>
+          <w:cols w:space="720"/>
+          <w:docGrid w:linePitch="299"/>
+        </w:sectPr>
       </w:pPr>
       <w:r>
         <w:rPr>
@@ -1254,17 +1269,12 @@
     </w:p>
     <w:p>
       <w:pPr>
-        <w:spacing w:after="200" w:line="276" w:lineRule="auto"/>
-        <w:rPr>
-          <w:rFonts w:ascii="Arial Black" w:hAnsi="Arial Black" w:cs="Times New Roman"/>
+        <w:rPr>
           <w:color w:val="auto"/>
-          <w:sz w:val="32"/>
-          <w:szCs w:val="20"/>
-        </w:rPr>
-      </w:pPr>
-      <w:r>
-        <w:br w:type="page"/>
-      </w:r>
+          <w:sz w:val="22"/>
+          <w:szCs w:val="22"/>
+        </w:rPr>
+      </w:pPr>
     </w:p>
     <w:p>
       <w:pPr>
@@ -1275,7 +1285,6 @@
         </w:rPr>
       </w:pPr>
       <w:r>
-        <w:lastRenderedPageBreak/>
         <w:t>INSURER OFFERING</w:t>
       </w:r>
     </w:p>
@@ -2893,19 +2902,20 @@
     </w:tbl>
     <w:p>
       <w:pPr>
-        <w:spacing w:after="200" w:line="276" w:lineRule="auto"/>
-        <w:rPr>
-          <w:rFonts w:ascii="Arial Black" w:hAnsi="Arial Black"/>
-          <w:b/>
-          <w:sz w:val="28"/>
-          <w:szCs w:val="28"/>
-        </w:rPr>
-      </w:pPr>
-    </w:p>
-    <w:p>
-      <w:r>
-        <w:br w:type="page"/>
-      </w:r>
+        <w:sectPr>
+          <w:pgSz w:w="12240" w:h="15840" w:code="9"/>
+          <w:pgMar w:top="1440" w:right="1080" w:bottom="1440" w:left="2520" w:header="547" w:footer="276" w:gutter="0"/>
+          <w:pgBorders w:offsetFrom="page">
+            <w:top w:val="single" w:sz="4" w:space="24" w:color="auto"/>
+            <w:left w:val="single" w:sz="4" w:space="24" w:color="auto"/>
+            <w:bottom w:val="single" w:sz="4" w:space="24" w:color="auto"/>
+            <w:right w:val="single" w:sz="4" w:space="24" w:color="auto"/>
+          </w:pgBorders>
+          <w:pgNumType w:fmt="upperRoman" w:start="1"/>
+          <w:cols w:space="720"/>
+          <w:docGrid w:linePitch="299"/>
+        </w:sectPr>
+      </w:pPr>
     </w:p>
     <w:p>
       <w:pPr>
@@ -3606,7 +3616,7 @@
         <mc:AlternateContent>
           <mc:Choice Requires="wpc">
             <w:drawing>
-              <wp:anchor distT="0" distB="0" distL="114300" distR="114300" simplePos="0" relativeHeight="251663360" behindDoc="1" locked="0" layoutInCell="1" allowOverlap="1" wp14:anchorId="10BEADFC" wp14:editId="7E25611A">
+              <wp:anchor distT="0" distB="0" distL="114300" distR="114300" simplePos="0" relativeHeight="251663360" behindDoc="1" locked="0" layoutInCell="1" allowOverlap="1" wp14:anchorId="5A5E3734" wp14:editId="6B78BEBF">
                 <wp:simplePos x="0" y="0"/>
                 <wp:positionH relativeFrom="column">
                   <wp:posOffset>-381000</wp:posOffset>
@@ -8490,6 +8500,19 @@
         <w:tabs>
           <w:tab w:val="left" w:pos="3282"/>
         </w:tabs>
+        <w:sectPr>
+          <w:pgSz w:w="12240" w:h="15840" w:code="9"/>
+          <w:pgMar w:top="1440" w:right="1077" w:bottom="1440" w:left="2517" w:header="544" w:footer="278" w:gutter="0"/>
+          <w:pgBorders w:offsetFrom="page">
+            <w:top w:val="single" w:sz="4" w:space="24" w:color="auto"/>
+            <w:left w:val="single" w:sz="4" w:space="24" w:color="auto"/>
+            <w:bottom w:val="single" w:sz="4" w:space="24" w:color="auto"/>
+            <w:right w:val="single" w:sz="4" w:space="24" w:color="auto"/>
+          </w:pgBorders>
+          <w:pgNumType w:fmt="upperRoman" w:start="1"/>
+          <w:cols w:space="720"/>
+          <w:docGrid w:linePitch="299"/>
+        </w:sectPr>
       </w:pPr>
       <w:r>
         <w:t>&lt;%#section_end service_plan%&gt;</w:t>
@@ -8837,7 +8860,7 @@
           <w:lang w:eastAsia="en-CA"/>
         </w:rPr>
         <w:drawing>
-          <wp:inline distT="0" distB="0" distL="0" distR="0" wp14:anchorId="1C8FC572" wp14:editId="529669C6">
+          <wp:inline distT="0" distB="0" distL="0" distR="0" wp14:anchorId="123AA511" wp14:editId="6EDB446E">
             <wp:extent cx="5334000" cy="5343525"/>
             <wp:effectExtent l="0" t="0" r="0" b="9525"/>
             <wp:docPr id="1" name="Picture 1"/>
@@ -8854,7 +8877,7 @@
                     </pic:cNvPicPr>
                   </pic:nvPicPr>
                   <pic:blipFill>
-                    <a:blip r:embed="rId12">
+                    <a:blip r:embed="rId14">
                       <a:extLst>
                         <a:ext uri="{28A0092B-C50C-407E-A947-70E740481C1C}">
                           <a14:useLocalDpi xmlns:a14="http://schemas.microsoft.com/office/drawing/2010/main" val="0"/>
@@ -8895,30 +8918,9 @@
     </w:p>
     <w:p>
       <w:pPr>
-        <w:rPr>
-          <w:lang w:val="en-US"/>
-        </w:rPr>
-      </w:pPr>
-      <w:r>
-        <w:rPr>
-          <w:lang w:val="en-US"/>
-        </w:rPr>
-        <w:t>&lt;%#section_end claims_management%&gt;</w:t>
-      </w:r>
-    </w:p>
-    <w:p>
-      <w:pPr>
-        <w:spacing w:after="200" w:line="276" w:lineRule="auto"/>
-      </w:pPr>
-    </w:p>
-    <w:p>
-      <w:pPr>
-        <w:spacing w:after="200" w:line="276" w:lineRule="auto"/>
         <w:sectPr>
-          <w:headerReference w:type="default" r:id="rId13"/>
-          <w:footerReference w:type="default" r:id="rId14"/>
           <w:pgSz w:w="12240" w:h="15840" w:code="9"/>
-          <w:pgMar w:top="1440" w:right="1080" w:bottom="446" w:left="2520" w:header="547" w:footer="276" w:gutter="0"/>
+          <w:pgMar w:top="1440" w:right="1080" w:bottom="1440" w:left="2520" w:header="547" w:footer="276" w:gutter="0"/>
           <w:pgBorders w:offsetFrom="page">
             <w:top w:val="single" w:sz="4" w:space="24" w:color="auto"/>
             <w:left w:val="single" w:sz="4" w:space="24" w:color="auto"/>
@@ -8930,6 +8932,369 @@
           <w:docGrid w:linePitch="299"/>
         </w:sectPr>
       </w:pPr>
+      <w:r>
+        <w:rPr>
+          <w:lang w:val="en-US"/>
+        </w:rPr>
+        <w:t>&lt;%#section_end claims_management%&gt;</w:t>
+      </w:r>
+    </w:p>
+    <w:p>
+      <w:pPr>
+        <w:rPr>
+          <w:rFonts w:asciiTheme="minorHAnsi" w:eastAsiaTheme="minorEastAsia" w:hAnsiTheme="minorHAnsi"/>
+          <w:b/>
+          <w:sz w:val="28"/>
+          <w:szCs w:val="28"/>
+        </w:rPr>
+      </w:pPr>
+      <w:r>
+        <w:rPr>
+          <w:rFonts w:asciiTheme="minorHAnsi" w:eastAsiaTheme="minorEastAsia" w:hAnsiTheme="minorHAnsi"/>
+          <w:b/>
+          <w:sz w:val="28"/>
+          <w:szCs w:val="28"/>
+        </w:rPr>
+        <w:lastRenderedPageBreak/>
+        <w:t>&lt;%#section_start application%&gt;</w:t>
+      </w:r>
+      <w:r>
+        <w:rPr>
+          <w:rFonts w:asciiTheme="minorHAnsi" w:eastAsiaTheme="minorEastAsia" w:hAnsiTheme="minorHAnsi"/>
+          <w:b/>
+          <w:sz w:val="28"/>
+          <w:szCs w:val="28"/>
+        </w:rPr>
+        <w:t>&lt;%=hide%&gt;</w:t>
+      </w:r>
+    </w:p>
+    <w:p>
+      <w:pPr>
+        <w:rPr>
+          <w:rFonts w:asciiTheme="minorHAnsi" w:eastAsiaTheme="minorEastAsia" w:hAnsiTheme="minorHAnsi"/>
+          <w:b/>
+          <w:color w:val="auto"/>
+          <w:sz w:val="28"/>
+          <w:szCs w:val="28"/>
+        </w:rPr>
+      </w:pPr>
+      <w:r>
+        <w:rPr>
+          <w:rFonts w:asciiTheme="minorHAnsi" w:eastAsiaTheme="minorEastAsia" w:hAnsiTheme="minorHAnsi"/>
+          <w:b/>
+          <w:color w:val="auto"/>
+          <w:sz w:val="28"/>
+          <w:szCs w:val="28"/>
+        </w:rPr>
+        <w:t>&lt;%=ifblock $submission%&gt;</w:t>
+      </w:r>
+      <w:r>
+        <w:rPr>
+          <w:rFonts w:asciiTheme="minorHAnsi" w:eastAsiaTheme="minorEastAsia" w:hAnsiTheme="minorHAnsi"/>
+          <w:b/>
+          <w:color w:val="auto"/>
+          <w:sz w:val="28"/>
+          <w:szCs w:val="28"/>
+        </w:rPr>
+        <w:t>&lt;%=brokerage.name%&gt;</w:t>
+      </w:r>
+    </w:p>
+    <w:p>
+      <w:pPr>
+        <w:rPr>
+          <w:rFonts w:asciiTheme="minorHAnsi" w:eastAsiaTheme="minorEastAsia" w:hAnsiTheme="minorHAnsi"/>
+          <w:color w:val="auto"/>
+          <w:sz w:val="22"/>
+          <w:szCs w:val="22"/>
+        </w:rPr>
+      </w:pPr>
+      <w:r>
+        <w:rPr>
+          <w:rFonts w:asciiTheme="minorHAnsi" w:eastAsiaTheme="minorEastAsia" w:hAnsiTheme="minorHAnsi"/>
+          <w:color w:val="auto"/>
+          <w:sz w:val="22"/>
+          <w:szCs w:val="22"/>
+        </w:rPr>
+        <w:t>&lt;%=brokerage.address%&gt;</w:t>
+      </w:r>
+    </w:p>
+    <w:p>
+      <w:pPr>
+        <w:rPr>
+          <w:rFonts w:asciiTheme="minorHAnsi" w:eastAsiaTheme="minorEastAsia" w:hAnsiTheme="minorHAnsi"/>
+          <w:color w:val="auto"/>
+          <w:sz w:val="22"/>
+          <w:szCs w:val="22"/>
+        </w:rPr>
+      </w:pPr>
+      <w:r>
+        <w:rPr>
+          <w:rFonts w:asciiTheme="minorHAnsi" w:eastAsiaTheme="minorEastAsia" w:hAnsiTheme="minorHAnsi"/>
+          <w:color w:val="auto"/>
+          <w:sz w:val="22"/>
+          <w:szCs w:val="22"/>
+        </w:rPr>
+        <w:t>P &lt;%=brokerage.phone%&gt;</w:t>
+      </w:r>
+    </w:p>
+    <w:p>
+      <w:pPr>
+        <w:rPr>
+          <w:rFonts w:asciiTheme="minorHAnsi" w:eastAsiaTheme="minorEastAsia" w:hAnsiTheme="minorHAnsi"/>
+          <w:color w:val="auto"/>
+          <w:sz w:val="22"/>
+          <w:szCs w:val="22"/>
+        </w:rPr>
+      </w:pPr>
+      <w:r>
+        <w:rPr>
+          <w:rFonts w:asciiTheme="minorHAnsi" w:eastAsiaTheme="minorEastAsia" w:hAnsiTheme="minorHAnsi"/>
+          <w:color w:val="auto"/>
+          <w:sz w:val="22"/>
+          <w:szCs w:val="22"/>
+        </w:rPr>
+        <w:t>&lt;%=showif brokerage.fax%&gt;F &lt;%=brokerage.fax%&gt;</w:t>
+      </w:r>
+    </w:p>
+    <w:p>
+      <w:pPr>
+        <w:rPr>
+          <w:rFonts w:asciiTheme="minorHAnsi" w:eastAsiaTheme="minorEastAsia" w:hAnsiTheme="minorHAnsi"/>
+          <w:color w:val="auto"/>
+          <w:sz w:val="22"/>
+          <w:szCs w:val="22"/>
+        </w:rPr>
+      </w:pPr>
+      <w:r>
+        <w:rPr>
+          <w:rFonts w:asciiTheme="minorHAnsi" w:eastAsiaTheme="minorEastAsia" w:hAnsiTheme="minorHAnsi"/>
+          <w:color w:val="auto"/>
+          <w:sz w:val="22"/>
+          <w:szCs w:val="22"/>
+        </w:rPr>
+        <w:t>&lt;%=hide%&gt;&lt;% $primary_broker = brokerage.contacts.andand.first.andand.name %&gt;</w:t>
+      </w:r>
+    </w:p>
+    <w:p>
+      <w:pPr>
+        <w:rPr>
+          <w:rFonts w:asciiTheme="minorHAnsi" w:eastAsiaTheme="minorEastAsia" w:hAnsiTheme="minorHAnsi"/>
+          <w:color w:val="auto"/>
+          <w:sz w:val="22"/>
+          <w:szCs w:val="22"/>
+        </w:rPr>
+      </w:pPr>
+      <w:r>
+        <w:rPr>
+          <w:rFonts w:asciiTheme="minorHAnsi" w:eastAsiaTheme="minorEastAsia" w:hAnsiTheme="minorHAnsi"/>
+          <w:color w:val="auto"/>
+          <w:sz w:val="22"/>
+          <w:szCs w:val="22"/>
+        </w:rPr>
+        <w:t>&lt;%=hide%&gt;&lt;% $policy = insurer_offerings.andand.find { |p| p.chosen_insurer.yes.value } %&gt;</w:t>
+      </w:r>
+    </w:p>
+    <w:p>
+      <w:pPr>
+        <w:spacing w:line="240" w:lineRule="auto"/>
+        <w:rPr>
+          <w:rFonts w:asciiTheme="minorHAnsi" w:eastAsiaTheme="minorEastAsia" w:hAnsiTheme="minorHAnsi" w:cstheme="minorBidi"/>
+          <w:color w:val="auto"/>
+          <w:sz w:val="22"/>
+          <w:szCs w:val="22"/>
+        </w:rPr>
+      </w:pPr>
+    </w:p>
+    <w:p>
+      <w:pPr>
+        <w:spacing w:line="240" w:lineRule="auto"/>
+        <w:rPr>
+          <w:rFonts w:asciiTheme="minorHAnsi" w:eastAsiaTheme="minorEastAsia" w:hAnsiTheme="minorHAnsi" w:cstheme="minorBidi"/>
+          <w:color w:val="0000FF"/>
+          <w:sz w:val="22"/>
+          <w:szCs w:val="22"/>
+          <w:u w:val="single"/>
+        </w:rPr>
+      </w:pPr>
+      <w:r>
+        <w:rPr>
+          <w:rFonts w:asciiTheme="minorHAnsi" w:eastAsiaTheme="minorEastAsia" w:hAnsiTheme="minorHAnsi" w:cstheme="minorBidi"/>
+          <w:color w:val="0000FF"/>
+          <w:sz w:val="22"/>
+          <w:szCs w:val="22"/>
+          <w:u w:val="single"/>
+        </w:rPr>
+        <w:t>&lt;%=brokerage.website%&gt;</w:t>
+      </w:r>
+    </w:p>
+    <w:p>
+      <w:pPr>
+        <w:spacing w:line="240" w:lineRule="auto"/>
+        <w:rPr>
+          <w:rFonts w:asciiTheme="minorHAnsi" w:eastAsiaTheme="minorEastAsia" w:hAnsiTheme="minorHAnsi" w:cstheme="minorBidi"/>
+          <w:color w:val="auto"/>
+          <w:sz w:val="22"/>
+          <w:szCs w:val="22"/>
+        </w:rPr>
+      </w:pPr>
+    </w:p>
+    <w:p>
+      <w:pPr>
+        <w:spacing w:line="240" w:lineRule="auto"/>
+        <w:rPr>
+          <w:rFonts w:asciiTheme="minorHAnsi" w:eastAsiaTheme="minorEastAsia" w:hAnsiTheme="minorHAnsi" w:cstheme="minorBidi"/>
+          <w:b/>
+          <w:color w:val="auto"/>
+          <w:sz w:val="22"/>
+          <w:szCs w:val="22"/>
+        </w:rPr>
+      </w:pPr>
+      <w:r>
+        <w:rPr>
+          <w:rFonts w:asciiTheme="minorHAnsi" w:eastAsiaTheme="minorEastAsia" w:hAnsiTheme="minorHAnsi" w:cstheme="minorBidi"/>
+          <w:b/>
+          <w:color w:val="auto"/>
+          <w:sz w:val="22"/>
+          <w:szCs w:val="22"/>
+        </w:rPr>
+        <w:t>BROKERAGE CONTACTS:</w:t>
+      </w:r>
+    </w:p>
+    <w:p>
+      <w:pPr>
+        <w:spacing w:line="240" w:lineRule="auto"/>
+        <w:rPr>
+          <w:rFonts w:asciiTheme="minorHAnsi" w:eastAsiaTheme="minorEastAsia" w:hAnsiTheme="minorHAnsi" w:cstheme="minorBidi"/>
+          <w:color w:val="auto"/>
+          <w:sz w:val="22"/>
+          <w:szCs w:val="22"/>
+        </w:rPr>
+      </w:pPr>
+    </w:p>
+    <w:p>
+      <w:pPr>
+        <w:spacing w:after="240" w:line="240" w:lineRule="auto"/>
+        <w:rPr>
+          <w:rFonts w:asciiTheme="minorHAnsi" w:eastAsiaTheme="minorEastAsia" w:hAnsiTheme="minorHAnsi" w:cstheme="minorBidi"/>
+          <w:color w:val="auto"/>
+          <w:sz w:val="22"/>
+          <w:szCs w:val="22"/>
+        </w:rPr>
+      </w:pPr>
+      <w:r>
+        <w:rPr>
+          <w:rFonts w:asciiTheme="minorHAnsi" w:eastAsiaTheme="minorEastAsia" w:hAnsiTheme="minorHAnsi" w:cstheme="minorBidi"/>
+          <w:color w:val="auto"/>
+          <w:sz w:val="22"/>
+          <w:szCs w:val="22"/>
+        </w:rPr>
+        <w:t>&lt;%=brokerage.contacts[</w:t>
+      </w:r>
+      <w:r>
+        <w:rPr>
+          <w:rFonts w:asciiTheme="minorHAnsi" w:eastAsiaTheme="minorEastAsia" w:hAnsiTheme="minorHAnsi" w:cstheme="minorBidi"/>
+          <w:color w:val="auto"/>
+          <w:sz w:val="22"/>
+          <w:szCs w:val="22"/>
+        </w:rPr>
+        <w:t>4</w:t>
+      </w:r>
+      <w:r>
+        <w:rPr>
+          <w:rFonts w:asciiTheme="minorHAnsi" w:eastAsiaTheme="minorEastAsia" w:hAnsiTheme="minorHAnsi" w:cstheme="minorBidi"/>
+          <w:color w:val="auto"/>
+          <w:sz w:val="22"/>
+          <w:szCs w:val="22"/>
+        </w:rPr>
+        <w:t>].name%&gt;, &lt;%=brokerage.contacts[</w:t>
+      </w:r>
+      <w:r>
+        <w:rPr>
+          <w:rFonts w:asciiTheme="minorHAnsi" w:eastAsiaTheme="minorEastAsia" w:hAnsiTheme="minorHAnsi" w:cstheme="minorBidi"/>
+          <w:color w:val="auto"/>
+          <w:sz w:val="22"/>
+          <w:szCs w:val="22"/>
+        </w:rPr>
+        <w:t>4</w:t>
+      </w:r>
+      <w:bookmarkStart w:id="3" w:name="_GoBack"/>
+      <w:bookmarkEnd w:id="3"/>
+      <w:r>
+        <w:rPr>
+          <w:rFonts w:asciiTheme="minorHAnsi" w:eastAsiaTheme="minorEastAsia" w:hAnsiTheme="minorHAnsi" w:cstheme="minorBidi"/>
+          <w:color w:val="auto"/>
+          <w:sz w:val="22"/>
+          <w:szCs w:val="22"/>
+        </w:rPr>
+        <w:t>].title%&gt;</w:t>
+      </w:r>
+      <w:r>
+        <w:rPr>
+          <w:rFonts w:asciiTheme="minorHAnsi" w:eastAsiaTheme="minorEastAsia" w:hAnsiTheme="minorHAnsi" w:cstheme="minorBidi"/>
+          <w:color w:val="auto"/>
+          <w:sz w:val="22"/>
+          <w:szCs w:val="22"/>
+        </w:rPr>
+        <w:br/>
+      </w:r>
+      <w:r>
+        <w:rPr>
+          <w:rFonts w:asciiTheme="minorHAnsi" w:eastAsiaTheme="minorEastAsia" w:hAnsiTheme="minorHAnsi" w:cstheme="minorBidi"/>
+          <w:color w:val="0000FF"/>
+          <w:sz w:val="22"/>
+          <w:szCs w:val="22"/>
+          <w:u w:val="single"/>
+        </w:rPr>
+        <w:t>&lt;%=brokerage.contacts[</w:t>
+      </w:r>
+      <w:r>
+        <w:rPr>
+          <w:rFonts w:asciiTheme="minorHAnsi" w:eastAsiaTheme="minorEastAsia" w:hAnsiTheme="minorHAnsi" w:cstheme="minorBidi"/>
+          <w:color w:val="0000FF"/>
+          <w:sz w:val="22"/>
+          <w:szCs w:val="22"/>
+          <w:u w:val="single"/>
+        </w:rPr>
+        <w:t>4</w:t>
+      </w:r>
+      <w:r>
+        <w:rPr>
+          <w:rFonts w:asciiTheme="minorHAnsi" w:eastAsiaTheme="minorEastAsia" w:hAnsiTheme="minorHAnsi" w:cstheme="minorBidi"/>
+          <w:color w:val="0000FF"/>
+          <w:sz w:val="22"/>
+          <w:szCs w:val="22"/>
+          <w:u w:val="single"/>
+        </w:rPr>
+        <w:t>].email%&gt;</w:t>
+      </w:r>
+      <w:r>
+        <w:rPr>
+          <w:rFonts w:asciiTheme="minorHAnsi" w:eastAsiaTheme="minorEastAsia" w:hAnsiTheme="minorHAnsi" w:cstheme="minorBidi"/>
+          <w:color w:val="auto"/>
+          <w:sz w:val="22"/>
+          <w:szCs w:val="22"/>
+        </w:rPr>
+        <w:br/>
+        <w:t>&lt;%=brokerage.contacts[</w:t>
+      </w:r>
+      <w:r>
+        <w:rPr>
+          <w:rFonts w:asciiTheme="minorHAnsi" w:eastAsiaTheme="minorEastAsia" w:hAnsiTheme="minorHAnsi" w:cstheme="minorBidi"/>
+          <w:color w:val="auto"/>
+          <w:sz w:val="22"/>
+          <w:szCs w:val="22"/>
+        </w:rPr>
+        <w:t>4</w:t>
+      </w:r>
+      <w:r>
+        <w:rPr>
+          <w:rFonts w:asciiTheme="minorHAnsi" w:eastAsiaTheme="minorEastAsia" w:hAnsiTheme="minorHAnsi" w:cstheme="minorBidi"/>
+          <w:color w:val="auto"/>
+          <w:sz w:val="22"/>
+          <w:szCs w:val="22"/>
+        </w:rPr>
+        <w:t>].phone%&gt;</w:t>
+      </w:r>
     </w:p>
     <w:p>
       <w:pPr>
@@ -8945,13 +9310,33 @@
       <w:r>
         <w:rPr>
           <w:rFonts w:asciiTheme="minorHAnsi" w:eastAsiaTheme="minorEastAsia" w:hAnsiTheme="minorHAnsi" w:cstheme="minorBidi"/>
+          <w:color w:val="auto"/>
+          <w:sz w:val="32"/>
+          <w:szCs w:val="32"/>
+        </w:rPr>
+        <w:t>&lt;%=endblock%&gt;</w:t>
+      </w:r>
+    </w:p>
+    <w:p>
+      <w:pPr>
+        <w:spacing w:line="240" w:lineRule="auto"/>
+        <w:rPr>
+          <w:rFonts w:asciiTheme="minorHAnsi" w:eastAsiaTheme="minorEastAsia" w:hAnsiTheme="minorHAnsi" w:cstheme="minorBidi"/>
           <w:b/>
           <w:color w:val="auto"/>
           <w:sz w:val="32"/>
           <w:szCs w:val="32"/>
         </w:rPr>
-        <w:lastRenderedPageBreak/>
-        <w:t>APPLICATION</w:t>
+      </w:pPr>
+      <w:r>
+        <w:rPr>
+          <w:rFonts w:asciiTheme="minorHAnsi" w:eastAsiaTheme="minorEastAsia" w:hAnsiTheme="minorHAnsi" w:cstheme="minorBidi"/>
+          <w:b/>
+          <w:color w:val="auto"/>
+          <w:sz w:val="32"/>
+          <w:szCs w:val="32"/>
+        </w:rPr>
+        <w:t>&lt;%=$submission ? 'SUBMISSION' : 'APPLICATION'%&gt;</w:t>
       </w:r>
       <w:r>
         <w:rPr>
@@ -10098,35 +10483,6 @@
       <w:pPr>
         <w:spacing w:line="240" w:lineRule="auto"/>
         <w:rPr>
-          <w:rFonts w:asciiTheme="minorHAnsi" w:eastAsiaTheme="minorEastAsia" w:hAnsiTheme="minorHAnsi" w:cstheme="minorBidi"/>
-          <w:color w:val="auto"/>
-          <w:sz w:val="28"/>
-          <w:szCs w:val="28"/>
-        </w:rPr>
-      </w:pPr>
-      <w:r>
-        <w:rPr>
-          <w:rFonts w:asciiTheme="minorHAnsi" w:eastAsiaTheme="minorEastAsia" w:hAnsiTheme="minorHAnsi" w:cstheme="minorBidi"/>
-          <w:color w:val="auto"/>
-          <w:sz w:val="28"/>
-          <w:szCs w:val="28"/>
-        </w:rPr>
-        <w:br w:type="page"/>
-      </w:r>
-    </w:p>
-    <w:p>
-      <w:pPr>
-        <w:numPr>
-          <w:ilvl w:val="0"/>
-          <w:numId w:val="2"/>
-        </w:numPr>
-        <w:tabs>
-          <w:tab w:val="clear" w:pos="0"/>
-          <w:tab w:val="num" w:pos="360"/>
-        </w:tabs>
-        <w:spacing w:before="200" w:line="240" w:lineRule="auto"/>
-        <w:outlineLvl w:val="1"/>
-        <w:rPr>
           <w:rFonts w:asciiTheme="minorHAnsi" w:eastAsiaTheme="majorEastAsia" w:hAnsiTheme="minorHAnsi" w:cstheme="majorBidi"/>
           <w:b/>
           <w:bCs/>
@@ -10135,6 +10491,15 @@
           <w:szCs w:val="28"/>
         </w:rPr>
       </w:pPr>
+      <w:r>
+        <w:rPr>
+          <w:rFonts w:asciiTheme="minorHAnsi" w:eastAsiaTheme="minorEastAsia" w:hAnsiTheme="minorHAnsi" w:cstheme="minorBidi"/>
+          <w:color w:val="auto"/>
+          <w:sz w:val="28"/>
+          <w:szCs w:val="28"/>
+        </w:rPr>
+        <w:br w:type="page"/>
+      </w:r>
       <w:r>
         <w:rPr>
           <w:rFonts w:asciiTheme="minorHAnsi" w:eastAsiaTheme="majorEastAsia" w:hAnsiTheme="minorHAnsi" w:cstheme="majorBidi"/>
@@ -11100,39 +11465,6 @@
         </w:tabs>
         <w:spacing w:line="240" w:lineRule="auto"/>
         <w:rPr>
-          <w:rFonts w:asciiTheme="minorHAnsi" w:eastAsiaTheme="minorEastAsia" w:hAnsiTheme="minorHAnsi" w:cstheme="minorBidi"/>
-          <w:b/>
-          <w:color w:val="000000"/>
-          <w:sz w:val="22"/>
-          <w:szCs w:val="22"/>
-        </w:rPr>
-      </w:pPr>
-      <w:r>
-        <w:rPr>
-          <w:rFonts w:asciiTheme="minorHAnsi" w:eastAsiaTheme="minorEastAsia" w:hAnsiTheme="minorHAnsi" w:cstheme="minorBidi"/>
-          <w:b/>
-          <w:color w:val="000000"/>
-          <w:sz w:val="22"/>
-          <w:szCs w:val="22"/>
-        </w:rPr>
-        <w:t>&lt;%=$primary_broker%&gt;</w:t>
-      </w:r>
-      <w:r>
-        <w:rPr>
-          <w:rFonts w:asciiTheme="minorHAnsi" w:eastAsiaTheme="minorEastAsia" w:hAnsiTheme="minorHAnsi" w:cstheme="minorBidi"/>
-          <w:b/>
-          <w:color w:val="000000"/>
-          <w:sz w:val="22"/>
-          <w:szCs w:val="22"/>
-        </w:rPr>
-        <w:tab/>
-        <w:t>DATE</w:t>
-      </w:r>
-    </w:p>
-    <w:p>
-      <w:pPr>
-        <w:spacing w:line="240" w:lineRule="auto"/>
-        <w:rPr>
           <w:rFonts w:ascii="Calibri" w:eastAsia="Calibri" w:hAnsi="Calibri" w:cs="Times New Roman"/>
           <w:b/>
           <w:iCs/>
@@ -11142,6 +11474,27 @@
           <w:lang w:val="en-US"/>
         </w:rPr>
       </w:pPr>
+      <w:r>
+        <w:rPr>
+          <w:rFonts w:asciiTheme="minorHAnsi" w:eastAsiaTheme="minorEastAsia" w:hAnsiTheme="minorHAnsi" w:cstheme="minorBidi"/>
+          <w:b/>
+          <w:color w:val="000000"/>
+          <w:sz w:val="22"/>
+          <w:szCs w:val="22"/>
+        </w:rPr>
+        <w:t>&lt;%=$primary_broker%&gt;</w:t>
+      </w:r>
+      <w:r>
+        <w:rPr>
+          <w:rFonts w:asciiTheme="minorHAnsi" w:eastAsiaTheme="minorEastAsia" w:hAnsiTheme="minorHAnsi" w:cstheme="minorBidi"/>
+          <w:b/>
+          <w:color w:val="000000"/>
+          <w:sz w:val="22"/>
+          <w:szCs w:val="22"/>
+        </w:rPr>
+        <w:tab/>
+        <w:t>DATE</w:t>
+      </w:r>
       <w:r>
         <w:rPr>
           <w:rFonts w:asciiTheme="minorHAnsi" w:eastAsiaTheme="minorEastAsia" w:hAnsiTheme="minorHAnsi" w:cstheme="minorBidi"/>
@@ -15024,7 +15377,6 @@
           <w:sz w:val="28"/>
           <w:szCs w:val="28"/>
         </w:rPr>
-        <w:lastRenderedPageBreak/>
         <w:br w:type="page"/>
       </w:r>
     </w:p>
@@ -18150,28 +18502,6 @@
     </w:tbl>
     <w:p>
       <w:pPr>
-        <w:numPr>
-          <w:ilvl w:val="0"/>
-          <w:numId w:val="2"/>
-        </w:numPr>
-        <w:tabs>
-          <w:tab w:val="clear" w:pos="0"/>
-          <w:tab w:val="num" w:pos="360"/>
-        </w:tabs>
-        <w:spacing w:before="200" w:line="240" w:lineRule="auto"/>
-        <w:outlineLvl w:val="1"/>
-        <w:rPr>
-          <w:rFonts w:asciiTheme="minorHAnsi" w:eastAsiaTheme="majorEastAsia" w:hAnsiTheme="minorHAnsi" w:cstheme="majorBidi"/>
-          <w:b/>
-          <w:bCs/>
-          <w:color w:val="auto"/>
-          <w:sz w:val="26"/>
-          <w:szCs w:val="26"/>
-        </w:rPr>
-      </w:pPr>
-    </w:p>
-    <w:p>
-      <w:pPr>
         <w:spacing w:line="240" w:lineRule="auto"/>
         <w:rPr>
           <w:rFonts w:asciiTheme="minorHAnsi" w:eastAsiaTheme="minorEastAsia" w:hAnsiTheme="minorHAnsi" w:cstheme="minorBidi"/>
@@ -18799,6 +19129,915 @@
                 <w:sz w:val="18"/>
                 <w:szCs w:val="18"/>
               </w:rPr>
+              <w:t>&lt;%=showif locations[].loss_control_surveys[].survey_tempo</w:t>
+            </w:r>
+            <w:r>
+              <w:rPr>
+                <w:rFonts w:asciiTheme="minorHAnsi" w:eastAsiaTheme="minorEastAsia" w:hAnsiTheme="minorHAnsi" w:cstheme="minorBidi"/>
+                <w:b/>
+                <w:color w:val="auto"/>
+                <w:sz w:val="18"/>
+                <w:szCs w:val="18"/>
+              </w:rPr>
+              <w:lastRenderedPageBreak/>
+              <w:t>rary_heating.yes%&gt;x</w:t>
+            </w:r>
+          </w:p>
+        </w:tc>
+        <w:tc>
+          <w:tcPr>
+            <w:tcW w:w="582" w:type="dxa"/>
+          </w:tcPr>
+          <w:p>
+            <w:pPr>
+              <w:spacing w:line="240" w:lineRule="auto"/>
+              <w:jc w:val="center"/>
+              <w:rPr>
+                <w:rFonts w:asciiTheme="minorHAnsi" w:eastAsiaTheme="minorEastAsia" w:hAnsiTheme="minorHAnsi" w:cstheme="minorBidi"/>
+                <w:color w:val="auto"/>
+                <w:sz w:val="18"/>
+                <w:szCs w:val="18"/>
+              </w:rPr>
+            </w:pPr>
+            <w:r>
+              <w:rPr>
+                <w:rFonts w:asciiTheme="minorHAnsi" w:eastAsiaTheme="minorEastAsia" w:hAnsiTheme="minorHAnsi" w:cstheme="minorBidi"/>
+                <w:b/>
+                <w:color w:val="auto"/>
+                <w:sz w:val="18"/>
+                <w:szCs w:val="18"/>
+              </w:rPr>
+              <w:lastRenderedPageBreak/>
+              <w:t>&lt;%=showif !locations[].loss_control_surveys[].survey_temp</w:t>
+            </w:r>
+            <w:r>
+              <w:rPr>
+                <w:rFonts w:asciiTheme="minorHAnsi" w:eastAsiaTheme="minorEastAsia" w:hAnsiTheme="minorHAnsi" w:cstheme="minorBidi"/>
+                <w:b/>
+                <w:color w:val="auto"/>
+                <w:sz w:val="18"/>
+                <w:szCs w:val="18"/>
+              </w:rPr>
+              <w:lastRenderedPageBreak/>
+              <w:t>orary_heating.yes%&gt;x</w:t>
+            </w:r>
+          </w:p>
+        </w:tc>
+        <w:tc>
+          <w:tcPr>
+            <w:tcW w:w="4140" w:type="dxa"/>
+          </w:tcPr>
+          <w:p>
+            <w:pPr>
+              <w:spacing w:line="240" w:lineRule="auto"/>
+              <w:rPr>
+                <w:rFonts w:asciiTheme="minorHAnsi" w:eastAsiaTheme="minorEastAsia" w:hAnsiTheme="minorHAnsi" w:cstheme="minorBidi"/>
+                <w:color w:val="auto"/>
+                <w:sz w:val="18"/>
+                <w:szCs w:val="18"/>
+              </w:rPr>
+            </w:pPr>
+          </w:p>
+        </w:tc>
+      </w:tr>
+      <w:tr>
+        <w:tc>
+          <w:tcPr>
+            <w:tcW w:w="4950" w:type="dxa"/>
+            <w:shd w:val="clear" w:color="auto" w:fill="000000"/>
+          </w:tcPr>
+          <w:p>
+            <w:pPr>
+              <w:spacing w:line="240" w:lineRule="auto"/>
+              <w:rPr>
+                <w:rFonts w:asciiTheme="minorHAnsi" w:eastAsiaTheme="minorEastAsia" w:hAnsiTheme="minorHAnsi" w:cstheme="minorBidi"/>
+                <w:b/>
+                <w:color w:val="auto"/>
+                <w:sz w:val="18"/>
+                <w:szCs w:val="18"/>
+              </w:rPr>
+            </w:pPr>
+            <w:r>
+              <w:rPr>
+                <w:rFonts w:asciiTheme="minorHAnsi" w:eastAsiaTheme="minorEastAsia" w:hAnsiTheme="minorHAnsi" w:cstheme="minorBidi"/>
+                <w:b/>
+                <w:color w:val="auto"/>
+                <w:sz w:val="18"/>
+                <w:szCs w:val="18"/>
+              </w:rPr>
+              <w:lastRenderedPageBreak/>
+              <w:t>Electrical Systems</w:t>
+            </w:r>
+          </w:p>
+        </w:tc>
+        <w:tc>
+          <w:tcPr>
+            <w:tcW w:w="604" w:type="dxa"/>
+          </w:tcPr>
+          <w:p>
+            <w:pPr>
+              <w:spacing w:line="240" w:lineRule="auto"/>
+              <w:jc w:val="center"/>
+              <w:rPr>
+                <w:rFonts w:asciiTheme="minorHAnsi" w:eastAsiaTheme="minorEastAsia" w:hAnsiTheme="minorHAnsi" w:cstheme="minorBidi"/>
+                <w:b/>
+                <w:color w:val="auto"/>
+                <w:sz w:val="18"/>
+                <w:szCs w:val="18"/>
+              </w:rPr>
+            </w:pPr>
+          </w:p>
+        </w:tc>
+        <w:tc>
+          <w:tcPr>
+            <w:tcW w:w="582" w:type="dxa"/>
+          </w:tcPr>
+          <w:p>
+            <w:pPr>
+              <w:spacing w:line="240" w:lineRule="auto"/>
+              <w:jc w:val="center"/>
+              <w:rPr>
+                <w:rFonts w:asciiTheme="minorHAnsi" w:eastAsiaTheme="minorEastAsia" w:hAnsiTheme="minorHAnsi" w:cstheme="minorBidi"/>
+                <w:b/>
+                <w:color w:val="auto"/>
+                <w:sz w:val="18"/>
+                <w:szCs w:val="18"/>
+              </w:rPr>
+            </w:pPr>
+          </w:p>
+        </w:tc>
+        <w:tc>
+          <w:tcPr>
+            <w:tcW w:w="4140" w:type="dxa"/>
+          </w:tcPr>
+          <w:p>
+            <w:pPr>
+              <w:spacing w:line="240" w:lineRule="auto"/>
+              <w:rPr>
+                <w:rFonts w:asciiTheme="minorHAnsi" w:eastAsiaTheme="minorEastAsia" w:hAnsiTheme="minorHAnsi" w:cstheme="minorBidi"/>
+                <w:color w:val="auto"/>
+                <w:sz w:val="18"/>
+                <w:szCs w:val="18"/>
+              </w:rPr>
+            </w:pPr>
+          </w:p>
+        </w:tc>
+      </w:tr>
+      <w:tr>
+        <w:tc>
+          <w:tcPr>
+            <w:tcW w:w="4950" w:type="dxa"/>
+          </w:tcPr>
+          <w:p>
+            <w:pPr>
+              <w:spacing w:line="240" w:lineRule="auto"/>
+              <w:rPr>
+                <w:rFonts w:asciiTheme="minorHAnsi" w:eastAsiaTheme="minorEastAsia" w:hAnsiTheme="minorHAnsi" w:cstheme="minorBidi"/>
+                <w:color w:val="auto"/>
+                <w:sz w:val="18"/>
+                <w:szCs w:val="18"/>
+              </w:rPr>
+            </w:pPr>
+            <w:r>
+              <w:rPr>
+                <w:rFonts w:asciiTheme="minorHAnsi" w:eastAsiaTheme="minorEastAsia" w:hAnsiTheme="minorHAnsi" w:cstheme="minorBidi"/>
+                <w:color w:val="auto"/>
+                <w:sz w:val="18"/>
+                <w:szCs w:val="18"/>
+              </w:rPr>
+              <w:t>Any upgrades that we should be aware of?</w:t>
+            </w:r>
+          </w:p>
+        </w:tc>
+        <w:tc>
+          <w:tcPr>
+            <w:tcW w:w="604" w:type="dxa"/>
+          </w:tcPr>
+          <w:p>
+            <w:pPr>
+              <w:spacing w:line="240" w:lineRule="auto"/>
+              <w:jc w:val="center"/>
+              <w:rPr>
+                <w:rFonts w:asciiTheme="minorHAnsi" w:eastAsiaTheme="minorEastAsia" w:hAnsiTheme="minorHAnsi" w:cstheme="minorBidi"/>
+                <w:color w:val="auto"/>
+                <w:sz w:val="18"/>
+                <w:szCs w:val="18"/>
+              </w:rPr>
+            </w:pPr>
+            <w:r>
+              <w:rPr>
+                <w:rFonts w:asciiTheme="minorHAnsi" w:eastAsiaTheme="minorEastAsia" w:hAnsiTheme="minorHAnsi" w:cstheme="minorBidi"/>
+                <w:b/>
+                <w:color w:val="auto"/>
+                <w:sz w:val="18"/>
+                <w:szCs w:val="18"/>
+              </w:rPr>
+              <w:t>&lt;%=showif locations[].loss_control_surveys[].survey_electrical_upgrades.yes%&gt;x</w:t>
+            </w:r>
+          </w:p>
+        </w:tc>
+        <w:tc>
+          <w:tcPr>
+            <w:tcW w:w="582" w:type="dxa"/>
+          </w:tcPr>
+          <w:p>
+            <w:pPr>
+              <w:spacing w:line="240" w:lineRule="auto"/>
+              <w:jc w:val="center"/>
+              <w:rPr>
+                <w:rFonts w:asciiTheme="minorHAnsi" w:eastAsiaTheme="minorEastAsia" w:hAnsiTheme="minorHAnsi" w:cstheme="minorBidi"/>
+                <w:color w:val="auto"/>
+                <w:sz w:val="18"/>
+                <w:szCs w:val="18"/>
+              </w:rPr>
+            </w:pPr>
+            <w:r>
+              <w:rPr>
+                <w:rFonts w:asciiTheme="minorHAnsi" w:eastAsiaTheme="minorEastAsia" w:hAnsiTheme="minorHAnsi" w:cstheme="minorBidi"/>
+                <w:b/>
+                <w:color w:val="auto"/>
+                <w:sz w:val="18"/>
+                <w:szCs w:val="18"/>
+              </w:rPr>
+              <w:t>&lt;%=showif !locations[].loss_control_surveys[].survey_electrical_upgrades.yes%&gt;x</w:t>
+            </w:r>
+          </w:p>
+        </w:tc>
+        <w:tc>
+          <w:tcPr>
+            <w:tcW w:w="4140" w:type="dxa"/>
+          </w:tcPr>
+          <w:p>
+            <w:pPr>
+              <w:spacing w:line="240" w:lineRule="auto"/>
+              <w:rPr>
+                <w:rFonts w:asciiTheme="minorHAnsi" w:eastAsiaTheme="minorEastAsia" w:hAnsiTheme="minorHAnsi" w:cstheme="minorBidi"/>
+                <w:color w:val="auto"/>
+                <w:sz w:val="18"/>
+                <w:szCs w:val="18"/>
+              </w:rPr>
+            </w:pPr>
+            <w:r>
+              <w:rPr>
+                <w:rFonts w:asciiTheme="minorHAnsi" w:eastAsiaTheme="minorEastAsia" w:hAnsiTheme="minorHAnsi" w:cstheme="minorBidi"/>
+                <w:color w:val="auto"/>
+                <w:sz w:val="18"/>
+                <w:szCs w:val="18"/>
+              </w:rPr>
+              <w:t>&lt;%=locations[].loss_control_surveys[].survey_electrical_upgrades_comment||''%&gt;</w:t>
+            </w:r>
+          </w:p>
+        </w:tc>
+      </w:tr>
+      <w:tr>
+        <w:tc>
+          <w:tcPr>
+            <w:tcW w:w="4950" w:type="dxa"/>
+          </w:tcPr>
+          <w:p>
+            <w:pPr>
+              <w:spacing w:line="240" w:lineRule="auto"/>
+              <w:rPr>
+                <w:rFonts w:asciiTheme="minorHAnsi" w:eastAsiaTheme="minorEastAsia" w:hAnsiTheme="minorHAnsi" w:cstheme="minorBidi"/>
+                <w:color w:val="auto"/>
+                <w:sz w:val="18"/>
+                <w:szCs w:val="18"/>
+              </w:rPr>
+            </w:pPr>
+            <w:r>
+              <w:rPr>
+                <w:rFonts w:asciiTheme="minorHAnsi" w:eastAsiaTheme="minorEastAsia" w:hAnsiTheme="minorHAnsi" w:cstheme="minorBidi"/>
+                <w:color w:val="auto"/>
+                <w:sz w:val="18"/>
+                <w:szCs w:val="18"/>
+              </w:rPr>
+              <w:t>Any extension cords in use?</w:t>
+            </w:r>
+          </w:p>
+        </w:tc>
+        <w:tc>
+          <w:tcPr>
+            <w:tcW w:w="604" w:type="dxa"/>
+          </w:tcPr>
+          <w:p>
+            <w:pPr>
+              <w:spacing w:line="240" w:lineRule="auto"/>
+              <w:jc w:val="center"/>
+              <w:rPr>
+                <w:rFonts w:asciiTheme="minorHAnsi" w:eastAsiaTheme="minorEastAsia" w:hAnsiTheme="minorHAnsi" w:cstheme="minorBidi"/>
+                <w:color w:val="auto"/>
+                <w:sz w:val="18"/>
+                <w:szCs w:val="18"/>
+              </w:rPr>
+            </w:pPr>
+            <w:r>
+              <w:rPr>
+                <w:rFonts w:asciiTheme="minorHAnsi" w:eastAsiaTheme="minorEastAsia" w:hAnsiTheme="minorHAnsi" w:cstheme="minorBidi"/>
+                <w:b/>
+                <w:color w:val="auto"/>
+                <w:sz w:val="18"/>
+                <w:szCs w:val="18"/>
+              </w:rPr>
+              <w:t>&lt;%=showif locations[].loss_control_surveys[].survey_extension_cords.yes%&gt;x</w:t>
+            </w:r>
+          </w:p>
+        </w:tc>
+        <w:tc>
+          <w:tcPr>
+            <w:tcW w:w="582" w:type="dxa"/>
+          </w:tcPr>
+          <w:p>
+            <w:pPr>
+              <w:spacing w:line="240" w:lineRule="auto"/>
+              <w:jc w:val="center"/>
+              <w:rPr>
+                <w:rFonts w:asciiTheme="minorHAnsi" w:eastAsiaTheme="minorEastAsia" w:hAnsiTheme="minorHAnsi" w:cstheme="minorBidi"/>
+                <w:color w:val="auto"/>
+                <w:sz w:val="18"/>
+                <w:szCs w:val="18"/>
+              </w:rPr>
+            </w:pPr>
+            <w:r>
+              <w:rPr>
+                <w:rFonts w:asciiTheme="minorHAnsi" w:eastAsiaTheme="minorEastAsia" w:hAnsiTheme="minorHAnsi" w:cstheme="minorBidi"/>
+                <w:b/>
+                <w:color w:val="auto"/>
+                <w:sz w:val="18"/>
+                <w:szCs w:val="18"/>
+              </w:rPr>
+              <w:t>&lt;%=showif !locations[].loss_control_surveys[].survey_extension_cords.yes%&gt;x</w:t>
+            </w:r>
+          </w:p>
+        </w:tc>
+        <w:tc>
+          <w:tcPr>
+            <w:tcW w:w="4140" w:type="dxa"/>
+          </w:tcPr>
+          <w:p>
+            <w:pPr>
+              <w:spacing w:line="240" w:lineRule="auto"/>
+              <w:rPr>
+                <w:rFonts w:asciiTheme="minorHAnsi" w:eastAsiaTheme="minorEastAsia" w:hAnsiTheme="minorHAnsi" w:cstheme="minorBidi"/>
+                <w:color w:val="auto"/>
+                <w:sz w:val="18"/>
+                <w:szCs w:val="18"/>
+              </w:rPr>
+            </w:pPr>
+          </w:p>
+        </w:tc>
+      </w:tr>
+      <w:tr>
+        <w:tc>
+          <w:tcPr>
+            <w:tcW w:w="4950" w:type="dxa"/>
+          </w:tcPr>
+          <w:p>
+            <w:pPr>
+              <w:spacing w:line="240" w:lineRule="auto"/>
+              <w:rPr>
+                <w:rFonts w:asciiTheme="minorHAnsi" w:eastAsiaTheme="minorEastAsia" w:hAnsiTheme="minorHAnsi" w:cstheme="minorBidi"/>
+                <w:color w:val="auto"/>
+                <w:sz w:val="18"/>
+                <w:szCs w:val="18"/>
+              </w:rPr>
+            </w:pPr>
+            <w:r>
+              <w:rPr>
+                <w:rFonts w:asciiTheme="minorHAnsi" w:eastAsiaTheme="minorEastAsia" w:hAnsiTheme="minorHAnsi" w:cstheme="minorBidi"/>
+                <w:color w:val="auto"/>
+                <w:sz w:val="18"/>
+                <w:szCs w:val="18"/>
+              </w:rPr>
+              <w:t>Size of Service and on breakers?</w:t>
+            </w:r>
+          </w:p>
+        </w:tc>
+        <w:tc>
+          <w:tcPr>
+            <w:tcW w:w="604" w:type="dxa"/>
+          </w:tcPr>
+          <w:p>
+            <w:pPr>
+              <w:spacing w:line="240" w:lineRule="auto"/>
+              <w:jc w:val="center"/>
+              <w:rPr>
+                <w:rFonts w:asciiTheme="minorHAnsi" w:eastAsiaTheme="minorEastAsia" w:hAnsiTheme="minorHAnsi" w:cstheme="minorBidi"/>
+                <w:color w:val="auto"/>
+                <w:sz w:val="18"/>
+                <w:szCs w:val="18"/>
+              </w:rPr>
+            </w:pPr>
+            <w:r>
+              <w:rPr>
+                <w:rFonts w:asciiTheme="minorHAnsi" w:eastAsiaTheme="minorEastAsia" w:hAnsiTheme="minorHAnsi" w:cstheme="minorBidi"/>
+                <w:b/>
+                <w:color w:val="auto"/>
+                <w:sz w:val="18"/>
+                <w:szCs w:val="18"/>
+              </w:rPr>
+              <w:t>&lt;%=showif locations[].loss_control_surveys[].survey_service.yes%&gt;x</w:t>
+            </w:r>
+          </w:p>
+        </w:tc>
+        <w:tc>
+          <w:tcPr>
+            <w:tcW w:w="582" w:type="dxa"/>
+          </w:tcPr>
+          <w:p>
+            <w:pPr>
+              <w:spacing w:line="240" w:lineRule="auto"/>
+              <w:jc w:val="center"/>
+              <w:rPr>
+                <w:rFonts w:asciiTheme="minorHAnsi" w:eastAsiaTheme="minorEastAsia" w:hAnsiTheme="minorHAnsi" w:cstheme="minorBidi"/>
+                <w:color w:val="auto"/>
+                <w:sz w:val="18"/>
+                <w:szCs w:val="18"/>
+              </w:rPr>
+            </w:pPr>
+            <w:r>
+              <w:rPr>
+                <w:rFonts w:asciiTheme="minorHAnsi" w:eastAsiaTheme="minorEastAsia" w:hAnsiTheme="minorHAnsi" w:cstheme="minorBidi"/>
+                <w:b/>
+                <w:color w:val="auto"/>
+                <w:sz w:val="18"/>
+                <w:szCs w:val="18"/>
+              </w:rPr>
+              <w:t>&lt;%=showif !locations[].loss_control_surveys[].survey_service.yes%&gt;x</w:t>
+            </w:r>
+          </w:p>
+        </w:tc>
+        <w:tc>
+          <w:tcPr>
+            <w:tcW w:w="4140" w:type="dxa"/>
+          </w:tcPr>
+          <w:p>
+            <w:pPr>
+              <w:spacing w:line="240" w:lineRule="auto"/>
+              <w:rPr>
+                <w:rFonts w:asciiTheme="minorHAnsi" w:eastAsiaTheme="minorEastAsia" w:hAnsiTheme="minorHAnsi" w:cstheme="minorBidi"/>
+                <w:color w:val="auto"/>
+                <w:sz w:val="18"/>
+                <w:szCs w:val="18"/>
+              </w:rPr>
+            </w:pPr>
+            <w:r>
+              <w:rPr>
+                <w:rFonts w:asciiTheme="minorHAnsi" w:eastAsiaTheme="minorEastAsia" w:hAnsiTheme="minorHAnsi" w:cstheme="minorBidi"/>
+                <w:color w:val="auto"/>
+                <w:sz w:val="18"/>
+                <w:szCs w:val="18"/>
+              </w:rPr>
+              <w:t>&lt;%=locations[].loss_control_surveys[].survey_service_comment||''%&gt;</w:t>
+            </w:r>
+          </w:p>
+        </w:tc>
+      </w:tr>
+      <w:tr>
+        <w:tc>
+          <w:tcPr>
+            <w:tcW w:w="4950" w:type="dxa"/>
+          </w:tcPr>
+          <w:p>
+            <w:pPr>
+              <w:spacing w:line="240" w:lineRule="auto"/>
+              <w:rPr>
+                <w:rFonts w:asciiTheme="minorHAnsi" w:eastAsiaTheme="minorEastAsia" w:hAnsiTheme="minorHAnsi" w:cstheme="minorBidi"/>
+                <w:color w:val="auto"/>
+                <w:sz w:val="18"/>
+                <w:szCs w:val="18"/>
+              </w:rPr>
+            </w:pPr>
+            <w:r>
+              <w:rPr>
+                <w:rFonts w:asciiTheme="minorHAnsi" w:eastAsiaTheme="minorEastAsia" w:hAnsiTheme="minorHAnsi" w:cstheme="minorBidi"/>
+                <w:color w:val="auto"/>
+                <w:sz w:val="18"/>
+                <w:szCs w:val="18"/>
+              </w:rPr>
+              <w:t>Wiring supported and in good condition</w:t>
+            </w:r>
+          </w:p>
+        </w:tc>
+        <w:tc>
+          <w:tcPr>
+            <w:tcW w:w="604" w:type="dxa"/>
+          </w:tcPr>
+          <w:p>
+            <w:pPr>
+              <w:spacing w:line="240" w:lineRule="auto"/>
+              <w:jc w:val="center"/>
+              <w:rPr>
+                <w:rFonts w:asciiTheme="minorHAnsi" w:eastAsiaTheme="minorEastAsia" w:hAnsiTheme="minorHAnsi" w:cstheme="minorBidi"/>
+                <w:color w:val="auto"/>
+                <w:sz w:val="18"/>
+                <w:szCs w:val="18"/>
+              </w:rPr>
+            </w:pPr>
+            <w:r>
+              <w:rPr>
+                <w:rFonts w:asciiTheme="minorHAnsi" w:eastAsiaTheme="minorEastAsia" w:hAnsiTheme="minorHAnsi" w:cstheme="minorBidi"/>
+                <w:b/>
+                <w:color w:val="auto"/>
+                <w:sz w:val="18"/>
+                <w:szCs w:val="18"/>
+              </w:rPr>
+              <w:t>&lt;%=showi</w:t>
+            </w:r>
+            <w:r>
+              <w:rPr>
+                <w:rFonts w:asciiTheme="minorHAnsi" w:eastAsiaTheme="minorEastAsia" w:hAnsiTheme="minorHAnsi" w:cstheme="minorBidi"/>
+                <w:b/>
+                <w:color w:val="auto"/>
+                <w:sz w:val="18"/>
+                <w:szCs w:val="18"/>
+              </w:rPr>
+              <w:lastRenderedPageBreak/>
+              <w:t>f locations[].loss_control_surveys[].survey_wiring.yes%&gt;x</w:t>
+            </w:r>
+          </w:p>
+        </w:tc>
+        <w:tc>
+          <w:tcPr>
+            <w:tcW w:w="582" w:type="dxa"/>
+          </w:tcPr>
+          <w:p>
+            <w:pPr>
+              <w:spacing w:line="240" w:lineRule="auto"/>
+              <w:jc w:val="center"/>
+              <w:rPr>
+                <w:rFonts w:asciiTheme="minorHAnsi" w:eastAsiaTheme="minorEastAsia" w:hAnsiTheme="minorHAnsi" w:cstheme="minorBidi"/>
+                <w:color w:val="auto"/>
+                <w:sz w:val="18"/>
+                <w:szCs w:val="18"/>
+              </w:rPr>
+            </w:pPr>
+            <w:r>
+              <w:rPr>
+                <w:rFonts w:asciiTheme="minorHAnsi" w:eastAsiaTheme="minorEastAsia" w:hAnsiTheme="minorHAnsi" w:cstheme="minorBidi"/>
+                <w:b/>
+                <w:color w:val="auto"/>
+                <w:sz w:val="18"/>
+                <w:szCs w:val="18"/>
+              </w:rPr>
+              <w:lastRenderedPageBreak/>
+              <w:t>&lt;%=sho</w:t>
+            </w:r>
+            <w:r>
+              <w:rPr>
+                <w:rFonts w:asciiTheme="minorHAnsi" w:eastAsiaTheme="minorEastAsia" w:hAnsiTheme="minorHAnsi" w:cstheme="minorBidi"/>
+                <w:b/>
+                <w:color w:val="auto"/>
+                <w:sz w:val="18"/>
+                <w:szCs w:val="18"/>
+              </w:rPr>
+              <w:lastRenderedPageBreak/>
+              <w:t>wif !locations[].loss_control_surveys[].survey_wiring.yes%&gt;x</w:t>
+            </w:r>
+          </w:p>
+        </w:tc>
+        <w:tc>
+          <w:tcPr>
+            <w:tcW w:w="4140" w:type="dxa"/>
+          </w:tcPr>
+          <w:p>
+            <w:pPr>
+              <w:spacing w:line="240" w:lineRule="auto"/>
+              <w:rPr>
+                <w:rFonts w:asciiTheme="minorHAnsi" w:eastAsiaTheme="minorEastAsia" w:hAnsiTheme="minorHAnsi" w:cstheme="minorBidi"/>
+                <w:color w:val="auto"/>
+                <w:sz w:val="18"/>
+                <w:szCs w:val="18"/>
+              </w:rPr>
+            </w:pPr>
+          </w:p>
+        </w:tc>
+      </w:tr>
+      <w:tr>
+        <w:tc>
+          <w:tcPr>
+            <w:tcW w:w="4950" w:type="dxa"/>
+          </w:tcPr>
+          <w:p>
+            <w:pPr>
+              <w:spacing w:line="240" w:lineRule="auto"/>
+              <w:rPr>
+                <w:rFonts w:asciiTheme="minorHAnsi" w:eastAsiaTheme="minorEastAsia" w:hAnsiTheme="minorHAnsi" w:cstheme="minorBidi"/>
+                <w:color w:val="auto"/>
+                <w:sz w:val="18"/>
+                <w:szCs w:val="18"/>
+              </w:rPr>
+            </w:pPr>
+            <w:r>
+              <w:rPr>
+                <w:rFonts w:asciiTheme="minorHAnsi" w:eastAsiaTheme="minorEastAsia" w:hAnsiTheme="minorHAnsi" w:cstheme="minorBidi"/>
+                <w:color w:val="auto"/>
+                <w:sz w:val="18"/>
+                <w:szCs w:val="18"/>
+              </w:rPr>
+              <w:lastRenderedPageBreak/>
+              <w:t>Has thermo-graphic scan been performed?</w:t>
+            </w:r>
+          </w:p>
+        </w:tc>
+        <w:tc>
+          <w:tcPr>
+            <w:tcW w:w="604" w:type="dxa"/>
+          </w:tcPr>
+          <w:p>
+            <w:pPr>
+              <w:spacing w:line="240" w:lineRule="auto"/>
+              <w:jc w:val="center"/>
+              <w:rPr>
+                <w:rFonts w:asciiTheme="minorHAnsi" w:eastAsiaTheme="minorEastAsia" w:hAnsiTheme="minorHAnsi" w:cstheme="minorBidi"/>
+                <w:color w:val="auto"/>
+                <w:sz w:val="18"/>
+                <w:szCs w:val="18"/>
+              </w:rPr>
+            </w:pPr>
+            <w:r>
+              <w:rPr>
+                <w:rFonts w:asciiTheme="minorHAnsi" w:eastAsiaTheme="minorEastAsia" w:hAnsiTheme="minorHAnsi" w:cstheme="minorBidi"/>
+                <w:b/>
+                <w:color w:val="auto"/>
+                <w:sz w:val="18"/>
+                <w:szCs w:val="18"/>
+              </w:rPr>
+              <w:t>&lt;%=showif locations[].loss_control_surveys[].survey_therm_scan.yes%&gt;x</w:t>
+            </w:r>
+          </w:p>
+        </w:tc>
+        <w:tc>
+          <w:tcPr>
+            <w:tcW w:w="582" w:type="dxa"/>
+          </w:tcPr>
+          <w:p>
+            <w:pPr>
+              <w:spacing w:line="240" w:lineRule="auto"/>
+              <w:jc w:val="center"/>
+              <w:rPr>
+                <w:rFonts w:asciiTheme="minorHAnsi" w:eastAsiaTheme="minorEastAsia" w:hAnsiTheme="minorHAnsi" w:cstheme="minorBidi"/>
+                <w:color w:val="auto"/>
+                <w:sz w:val="18"/>
+                <w:szCs w:val="18"/>
+              </w:rPr>
+            </w:pPr>
+            <w:r>
+              <w:rPr>
+                <w:rFonts w:asciiTheme="minorHAnsi" w:eastAsiaTheme="minorEastAsia" w:hAnsiTheme="minorHAnsi" w:cstheme="minorBidi"/>
+                <w:b/>
+                <w:color w:val="auto"/>
+                <w:sz w:val="18"/>
+                <w:szCs w:val="18"/>
+              </w:rPr>
+              <w:t>&lt;%=showif !locations[].loss_control_surveys[].survey_therm_scan.yes%&gt;x</w:t>
+            </w:r>
+          </w:p>
+        </w:tc>
+        <w:tc>
+          <w:tcPr>
+            <w:tcW w:w="4140" w:type="dxa"/>
+          </w:tcPr>
+          <w:p>
+            <w:pPr>
+              <w:spacing w:line="240" w:lineRule="auto"/>
+              <w:rPr>
+                <w:rFonts w:asciiTheme="minorHAnsi" w:eastAsiaTheme="minorEastAsia" w:hAnsiTheme="minorHAnsi" w:cstheme="minorBidi"/>
+                <w:color w:val="auto"/>
+                <w:sz w:val="18"/>
+                <w:szCs w:val="18"/>
+              </w:rPr>
+            </w:pPr>
+          </w:p>
+        </w:tc>
+      </w:tr>
+      <w:tr>
+        <w:tc>
+          <w:tcPr>
+            <w:tcW w:w="4950" w:type="dxa"/>
+            <w:shd w:val="clear" w:color="auto" w:fill="000000"/>
+          </w:tcPr>
+          <w:p>
+            <w:pPr>
+              <w:spacing w:line="240" w:lineRule="auto"/>
+              <w:rPr>
+                <w:rFonts w:asciiTheme="minorHAnsi" w:eastAsiaTheme="minorEastAsia" w:hAnsiTheme="minorHAnsi" w:cstheme="minorBidi"/>
+                <w:b/>
+                <w:color w:val="auto"/>
+                <w:sz w:val="18"/>
+                <w:szCs w:val="18"/>
+              </w:rPr>
+            </w:pPr>
+            <w:r>
+              <w:rPr>
+                <w:rFonts w:asciiTheme="minorHAnsi" w:eastAsiaTheme="minorEastAsia" w:hAnsiTheme="minorHAnsi" w:cstheme="minorBidi"/>
+                <w:b/>
+                <w:color w:val="auto"/>
+                <w:sz w:val="18"/>
+                <w:szCs w:val="18"/>
+              </w:rPr>
+              <w:t>Housekeeping</w:t>
+            </w:r>
+          </w:p>
+        </w:tc>
+        <w:tc>
+          <w:tcPr>
+            <w:tcW w:w="604" w:type="dxa"/>
+          </w:tcPr>
+          <w:p>
+            <w:pPr>
+              <w:spacing w:line="240" w:lineRule="auto"/>
+              <w:jc w:val="center"/>
+              <w:rPr>
+                <w:rFonts w:asciiTheme="minorHAnsi" w:eastAsiaTheme="minorEastAsia" w:hAnsiTheme="minorHAnsi" w:cstheme="minorBidi"/>
+                <w:b/>
+                <w:color w:val="auto"/>
+                <w:sz w:val="18"/>
+                <w:szCs w:val="18"/>
+              </w:rPr>
+            </w:pPr>
+          </w:p>
+        </w:tc>
+        <w:tc>
+          <w:tcPr>
+            <w:tcW w:w="582" w:type="dxa"/>
+          </w:tcPr>
+          <w:p>
+            <w:pPr>
+              <w:spacing w:line="240" w:lineRule="auto"/>
+              <w:jc w:val="center"/>
+              <w:rPr>
+                <w:rFonts w:asciiTheme="minorHAnsi" w:eastAsiaTheme="minorEastAsia" w:hAnsiTheme="minorHAnsi" w:cstheme="minorBidi"/>
+                <w:b/>
+                <w:color w:val="auto"/>
+                <w:sz w:val="18"/>
+                <w:szCs w:val="18"/>
+              </w:rPr>
+            </w:pPr>
+          </w:p>
+        </w:tc>
+        <w:tc>
+          <w:tcPr>
+            <w:tcW w:w="4140" w:type="dxa"/>
+          </w:tcPr>
+          <w:p>
+            <w:pPr>
+              <w:spacing w:line="240" w:lineRule="auto"/>
+              <w:rPr>
+                <w:rFonts w:asciiTheme="minorHAnsi" w:eastAsiaTheme="minorEastAsia" w:hAnsiTheme="minorHAnsi" w:cstheme="minorBidi"/>
+                <w:color w:val="auto"/>
+                <w:sz w:val="18"/>
+                <w:szCs w:val="18"/>
+              </w:rPr>
+            </w:pPr>
+          </w:p>
+        </w:tc>
+      </w:tr>
+      <w:tr>
+        <w:tc>
+          <w:tcPr>
+            <w:tcW w:w="4950" w:type="dxa"/>
+          </w:tcPr>
+          <w:p>
+            <w:pPr>
+              <w:spacing w:line="240" w:lineRule="auto"/>
+              <w:rPr>
+                <w:rFonts w:asciiTheme="minorHAnsi" w:eastAsiaTheme="minorEastAsia" w:hAnsiTheme="minorHAnsi" w:cstheme="minorBidi"/>
+                <w:color w:val="auto"/>
+                <w:sz w:val="18"/>
+                <w:szCs w:val="18"/>
+              </w:rPr>
+            </w:pPr>
+            <w:r>
+              <w:rPr>
+                <w:rFonts w:asciiTheme="minorHAnsi" w:eastAsiaTheme="minorEastAsia" w:hAnsiTheme="minorHAnsi" w:cstheme="minorBidi"/>
+                <w:color w:val="auto"/>
+                <w:sz w:val="18"/>
+                <w:szCs w:val="18"/>
+              </w:rPr>
+              <w:t>Hallways free and clear of obstructions?</w:t>
+            </w:r>
+          </w:p>
+        </w:tc>
+        <w:tc>
+          <w:tcPr>
+            <w:tcW w:w="604" w:type="dxa"/>
+          </w:tcPr>
+          <w:p>
+            <w:pPr>
+              <w:spacing w:line="240" w:lineRule="auto"/>
+              <w:jc w:val="center"/>
+              <w:rPr>
+                <w:rFonts w:asciiTheme="minorHAnsi" w:eastAsiaTheme="minorEastAsia" w:hAnsiTheme="minorHAnsi" w:cstheme="minorBidi"/>
+                <w:color w:val="auto"/>
+                <w:sz w:val="18"/>
+                <w:szCs w:val="18"/>
+              </w:rPr>
+            </w:pPr>
+            <w:r>
+              <w:rPr>
+                <w:rFonts w:asciiTheme="minorHAnsi" w:eastAsiaTheme="minorEastAsia" w:hAnsiTheme="minorHAnsi" w:cstheme="minorBidi"/>
+                <w:b/>
+                <w:color w:val="auto"/>
+                <w:sz w:val="18"/>
+                <w:szCs w:val="18"/>
+              </w:rPr>
+              <w:t>&lt;%=showif locations[].loss_control_surveys[].survey_aisles_clear.yes%&gt;x</w:t>
+            </w:r>
+          </w:p>
+        </w:tc>
+        <w:tc>
+          <w:tcPr>
+            <w:tcW w:w="582" w:type="dxa"/>
+          </w:tcPr>
+          <w:p>
+            <w:pPr>
+              <w:spacing w:line="240" w:lineRule="auto"/>
+              <w:jc w:val="center"/>
+              <w:rPr>
+                <w:rFonts w:asciiTheme="minorHAnsi" w:eastAsiaTheme="minorEastAsia" w:hAnsiTheme="minorHAnsi" w:cstheme="minorBidi"/>
+                <w:color w:val="auto"/>
+                <w:sz w:val="18"/>
+                <w:szCs w:val="18"/>
+              </w:rPr>
+            </w:pPr>
+            <w:r>
+              <w:rPr>
+                <w:rFonts w:asciiTheme="minorHAnsi" w:eastAsiaTheme="minorEastAsia" w:hAnsiTheme="minorHAnsi" w:cstheme="minorBidi"/>
+                <w:b/>
+                <w:color w:val="auto"/>
+                <w:sz w:val="18"/>
+                <w:szCs w:val="18"/>
+              </w:rPr>
+              <w:t>&lt;%=showif !locations[].loss_control_surveys[].survey_aisles_clear.yes%&gt;x</w:t>
+            </w:r>
+          </w:p>
+        </w:tc>
+        <w:tc>
+          <w:tcPr>
+            <w:tcW w:w="4140" w:type="dxa"/>
+          </w:tcPr>
+          <w:p>
+            <w:pPr>
+              <w:spacing w:line="240" w:lineRule="auto"/>
+              <w:rPr>
+                <w:rFonts w:asciiTheme="minorHAnsi" w:eastAsiaTheme="minorEastAsia" w:hAnsiTheme="minorHAnsi" w:cstheme="minorBidi"/>
+                <w:color w:val="auto"/>
+                <w:sz w:val="18"/>
+                <w:szCs w:val="18"/>
+              </w:rPr>
+            </w:pPr>
+          </w:p>
+        </w:tc>
+      </w:tr>
+      <w:tr>
+        <w:tc>
+          <w:tcPr>
+            <w:tcW w:w="4950" w:type="dxa"/>
+          </w:tcPr>
+          <w:p>
+            <w:pPr>
+              <w:spacing w:line="240" w:lineRule="auto"/>
+              <w:rPr>
+                <w:rFonts w:asciiTheme="minorHAnsi" w:eastAsiaTheme="minorEastAsia" w:hAnsiTheme="minorHAnsi" w:cstheme="minorBidi"/>
+                <w:color w:val="auto"/>
+                <w:sz w:val="18"/>
+                <w:szCs w:val="18"/>
+              </w:rPr>
+            </w:pPr>
+            <w:r>
+              <w:rPr>
+                <w:rFonts w:asciiTheme="minorHAnsi" w:eastAsiaTheme="minorEastAsia" w:hAnsiTheme="minorHAnsi" w:cstheme="minorBidi"/>
+                <w:color w:val="auto"/>
+                <w:sz w:val="18"/>
+                <w:szCs w:val="18"/>
+              </w:rPr>
+              <w:t>Utility/stock rooms organized and well lit?</w:t>
+            </w:r>
+          </w:p>
+        </w:tc>
+        <w:tc>
+          <w:tcPr>
+            <w:tcW w:w="604" w:type="dxa"/>
+          </w:tcPr>
+          <w:p>
+            <w:pPr>
+              <w:spacing w:line="240" w:lineRule="auto"/>
+              <w:jc w:val="center"/>
+              <w:rPr>
+                <w:rFonts w:asciiTheme="minorHAnsi" w:eastAsiaTheme="minorEastAsia" w:hAnsiTheme="minorHAnsi" w:cstheme="minorBidi"/>
+                <w:color w:val="auto"/>
+                <w:sz w:val="18"/>
+                <w:szCs w:val="18"/>
+              </w:rPr>
+            </w:pPr>
+            <w:r>
+              <w:rPr>
+                <w:rFonts w:asciiTheme="minorHAnsi" w:eastAsiaTheme="minorEastAsia" w:hAnsiTheme="minorHAnsi" w:cstheme="minorBidi"/>
+                <w:b/>
+                <w:color w:val="auto"/>
+                <w:sz w:val="18"/>
+                <w:szCs w:val="18"/>
+              </w:rPr>
               <w:t>&lt;%=showif locations[].loss_control_surveys[].survey</w:t>
             </w:r>
             <w:r>
@@ -18810,7 +20049,7 @@
                 <w:szCs w:val="18"/>
               </w:rPr>
               <w:lastRenderedPageBreak/>
-              <w:t>_temporary_heating.yes%&gt;x</w:t>
+              <w:t>_stock_rooms.yes%&gt;x</w:t>
             </w:r>
           </w:p>
         </w:tc>
@@ -18849,7 +20088,7 @@
                 <w:szCs w:val="18"/>
               </w:rPr>
               <w:lastRenderedPageBreak/>
-              <w:t>ey_temporary_heating.yes%&gt;x</w:t>
+              <w:t>ey_stock_rooms.yes%&gt;x</w:t>
             </w:r>
           </w:p>
         </w:tc>
@@ -18874,29 +20113,26 @@
         <w:tc>
           <w:tcPr>
             <w:tcW w:w="4950" w:type="dxa"/>
-            <w:shd w:val="clear" w:color="auto" w:fill="000000"/>
-          </w:tcPr>
-          <w:p>
-            <w:pPr>
-              <w:spacing w:line="240" w:lineRule="auto"/>
-              <w:rPr>
-                <w:rFonts w:asciiTheme="minorHAnsi" w:eastAsiaTheme="minorEastAsia" w:hAnsiTheme="minorHAnsi" w:cstheme="minorBidi"/>
-                <w:b/>
-                <w:color w:val="auto"/>
-                <w:sz w:val="18"/>
-                <w:szCs w:val="18"/>
-              </w:rPr>
-            </w:pPr>
-            <w:r>
-              <w:rPr>
-                <w:rFonts w:asciiTheme="minorHAnsi" w:eastAsiaTheme="minorEastAsia" w:hAnsiTheme="minorHAnsi" w:cstheme="minorBidi"/>
-                <w:b/>
+          </w:tcPr>
+          <w:p>
+            <w:pPr>
+              <w:spacing w:line="240" w:lineRule="auto"/>
+              <w:rPr>
+                <w:rFonts w:asciiTheme="minorHAnsi" w:eastAsiaTheme="minorEastAsia" w:hAnsiTheme="minorHAnsi" w:cstheme="minorBidi"/>
+                <w:color w:val="auto"/>
+                <w:sz w:val="18"/>
+                <w:szCs w:val="18"/>
+              </w:rPr>
+            </w:pPr>
+            <w:r>
+              <w:rPr>
+                <w:rFonts w:asciiTheme="minorHAnsi" w:eastAsiaTheme="minorEastAsia" w:hAnsiTheme="minorHAnsi" w:cstheme="minorBidi"/>
                 <w:color w:val="auto"/>
                 <w:sz w:val="18"/>
                 <w:szCs w:val="18"/>
               </w:rPr>
               <w:lastRenderedPageBreak/>
-              <w:t>Electrical Systems</w:t>
+              <w:t>Cross dock clear and safe?</w:t>
             </w:r>
           </w:p>
         </w:tc>
@@ -18910,12 +20146,21 @@
               <w:jc w:val="center"/>
               <w:rPr>
                 <w:rFonts w:asciiTheme="minorHAnsi" w:eastAsiaTheme="minorEastAsia" w:hAnsiTheme="minorHAnsi" w:cstheme="minorBidi"/>
-                <w:b/>
-                <w:color w:val="auto"/>
-                <w:sz w:val="18"/>
-                <w:szCs w:val="18"/>
-              </w:rPr>
-            </w:pPr>
+                <w:color w:val="auto"/>
+                <w:sz w:val="18"/>
+                <w:szCs w:val="18"/>
+              </w:rPr>
+            </w:pPr>
+            <w:r>
+              <w:rPr>
+                <w:rFonts w:asciiTheme="minorHAnsi" w:eastAsiaTheme="minorEastAsia" w:hAnsiTheme="minorHAnsi" w:cstheme="minorBidi"/>
+                <w:b/>
+                <w:color w:val="auto"/>
+                <w:sz w:val="18"/>
+                <w:szCs w:val="18"/>
+              </w:rPr>
+              <w:t>&lt;%=showif locations[].loss_control_surveys[].survey_cross_doc.yes%&gt;x</w:t>
+            </w:r>
           </w:p>
         </w:tc>
         <w:tc>
@@ -18928,12 +20173,21 @@
               <w:jc w:val="center"/>
               <w:rPr>
                 <w:rFonts w:asciiTheme="minorHAnsi" w:eastAsiaTheme="minorEastAsia" w:hAnsiTheme="minorHAnsi" w:cstheme="minorBidi"/>
-                <w:b/>
-                <w:color w:val="auto"/>
-                <w:sz w:val="18"/>
-                <w:szCs w:val="18"/>
-              </w:rPr>
-            </w:pPr>
+                <w:color w:val="auto"/>
+                <w:sz w:val="18"/>
+                <w:szCs w:val="18"/>
+              </w:rPr>
+            </w:pPr>
+            <w:r>
+              <w:rPr>
+                <w:rFonts w:asciiTheme="minorHAnsi" w:eastAsiaTheme="minorEastAsia" w:hAnsiTheme="minorHAnsi" w:cstheme="minorBidi"/>
+                <w:b/>
+                <w:color w:val="auto"/>
+                <w:sz w:val="18"/>
+                <w:szCs w:val="18"/>
+              </w:rPr>
+              <w:t>&lt;%=showif !locations[].loss_control_surveys[].survey_cross_doc.yes%&gt;x</w:t>
+            </w:r>
           </w:p>
         </w:tc>
         <w:tc>
@@ -18975,7 +20229,7 @@
                 <w:sz w:val="18"/>
                 <w:szCs w:val="18"/>
               </w:rPr>
-              <w:t>Any upgrades that we should be aware of?</w:t>
+              <w:t>Trash and pallets clear from building 50’?</w:t>
             </w:r>
           </w:p>
         </w:tc>
@@ -19002,7 +20256,7 @@
                 <w:sz w:val="18"/>
                 <w:szCs w:val="18"/>
               </w:rPr>
-              <w:t>&lt;%=showif locations[].loss_control_surveys[].survey_electrical_upgrades.yes%&gt;x</w:t>
+              <w:t>&lt;%=showif locations[].loss_control_surveys[].survey_trash_clear.yes%&gt;x</w:t>
             </w:r>
           </w:p>
         </w:tc>
@@ -19029,7 +20283,7 @@
                 <w:sz w:val="18"/>
                 <w:szCs w:val="18"/>
               </w:rPr>
-              <w:t>&lt;%=showif !locations[].loss_control_surveys[].survey_electrical_upgrades.yes%&gt;x</w:t>
+              <w:t>&lt;%=showif !locations[].loss_control_surveys[].survey_trash_clear.yes%&gt;x</w:t>
             </w:r>
           </w:p>
         </w:tc>
@@ -19047,15 +20301,6 @@
                 <w:szCs w:val="18"/>
               </w:rPr>
             </w:pPr>
-            <w:r>
-              <w:rPr>
-                <w:rFonts w:asciiTheme="minorHAnsi" w:eastAsiaTheme="minorEastAsia" w:hAnsiTheme="minorHAnsi" w:cstheme="minorBidi"/>
-                <w:color w:val="auto"/>
-                <w:sz w:val="18"/>
-                <w:szCs w:val="18"/>
-              </w:rPr>
-              <w:t>&lt;%=locations[].loss_control_surveys[].survey_electrical_upgrades_comment||''%&gt;</w:t>
-            </w:r>
           </w:p>
         </w:tc>
       </w:tr>
@@ -19081,7 +20326,7 @@
                 <w:sz w:val="18"/>
                 <w:szCs w:val="18"/>
               </w:rPr>
-              <w:t>Any extension cords in use?</w:t>
+              <w:t>Well lit area free of trip hazards?</w:t>
             </w:r>
           </w:p>
         </w:tc>
@@ -19108,7 +20353,7 @@
                 <w:sz w:val="18"/>
                 <w:szCs w:val="18"/>
               </w:rPr>
-              <w:t>&lt;%=showif locations[].loss_control_surveys[].survey_extension_cords.yes%&gt;x</w:t>
+              <w:t>&lt;%=showif locations[].loss_control_surveys[].survey_well_lit.yes%&gt;x</w:t>
             </w:r>
           </w:p>
         </w:tc>
@@ -19135,7 +20380,7 @@
                 <w:sz w:val="18"/>
                 <w:szCs w:val="18"/>
               </w:rPr>
-              <w:t>&lt;%=showif !locations[].loss_control_surveys[].survey_extension_cords.yes%&gt;x</w:t>
+              <w:t>&lt;%=showif !locations[].loss_control_surveys[].survey_well_lit.yes%&gt;x</w:t>
             </w:r>
           </w:p>
         </w:tc>
@@ -19160,25 +20405,28 @@
         <w:tc>
           <w:tcPr>
             <w:tcW w:w="4950" w:type="dxa"/>
-          </w:tcPr>
-          <w:p>
-            <w:pPr>
-              <w:spacing w:line="240" w:lineRule="auto"/>
-              <w:rPr>
-                <w:rFonts w:asciiTheme="minorHAnsi" w:eastAsiaTheme="minorEastAsia" w:hAnsiTheme="minorHAnsi" w:cstheme="minorBidi"/>
-                <w:color w:val="auto"/>
-                <w:sz w:val="18"/>
-                <w:szCs w:val="18"/>
-              </w:rPr>
-            </w:pPr>
-            <w:r>
-              <w:rPr>
-                <w:rFonts w:asciiTheme="minorHAnsi" w:eastAsiaTheme="minorEastAsia" w:hAnsiTheme="minorHAnsi" w:cstheme="minorBidi"/>
-                <w:color w:val="auto"/>
-                <w:sz w:val="18"/>
-                <w:szCs w:val="18"/>
-              </w:rPr>
-              <w:t>Size of Service and on breakers?</w:t>
+            <w:shd w:val="clear" w:color="auto" w:fill="000000"/>
+          </w:tcPr>
+          <w:p>
+            <w:pPr>
+              <w:spacing w:line="240" w:lineRule="auto"/>
+              <w:rPr>
+                <w:rFonts w:asciiTheme="minorHAnsi" w:eastAsiaTheme="minorEastAsia" w:hAnsiTheme="minorHAnsi" w:cstheme="minorBidi"/>
+                <w:b/>
+                <w:color w:val="auto"/>
+                <w:sz w:val="18"/>
+                <w:szCs w:val="18"/>
+              </w:rPr>
+            </w:pPr>
+            <w:r>
+              <w:rPr>
+                <w:rFonts w:asciiTheme="minorHAnsi" w:eastAsiaTheme="minorEastAsia" w:hAnsiTheme="minorHAnsi" w:cstheme="minorBidi"/>
+                <w:b/>
+                <w:color w:val="auto"/>
+                <w:sz w:val="18"/>
+                <w:szCs w:val="18"/>
+              </w:rPr>
+              <w:t>Flammable or Combustible Storage</w:t>
             </w:r>
           </w:p>
         </w:tc>
@@ -19192,32 +20440,12 @@
               <w:jc w:val="center"/>
               <w:rPr>
                 <w:rFonts w:asciiTheme="minorHAnsi" w:eastAsiaTheme="minorEastAsia" w:hAnsiTheme="minorHAnsi" w:cstheme="minorBidi"/>
-                <w:color w:val="auto"/>
-                <w:sz w:val="18"/>
-                <w:szCs w:val="18"/>
-              </w:rPr>
-            </w:pPr>
-            <w:r>
-              <w:rPr>
-                <w:rFonts w:asciiTheme="minorHAnsi" w:eastAsiaTheme="minorEastAsia" w:hAnsiTheme="minorHAnsi" w:cstheme="minorBidi"/>
-                <w:b/>
-                <w:color w:val="auto"/>
-                <w:sz w:val="18"/>
-                <w:szCs w:val="18"/>
-              </w:rPr>
-              <w:t>&lt;%=showif locations[].loss_control_surveys[].survey_service.yes%</w:t>
-            </w:r>
-            <w:r>
-              <w:rPr>
-                <w:rFonts w:asciiTheme="minorHAnsi" w:eastAsiaTheme="minorEastAsia" w:hAnsiTheme="minorHAnsi" w:cstheme="minorBidi"/>
-                <w:b/>
-                <w:color w:val="auto"/>
-                <w:sz w:val="18"/>
-                <w:szCs w:val="18"/>
-              </w:rPr>
-              <w:lastRenderedPageBreak/>
-              <w:t>&gt;x</w:t>
-            </w:r>
+                <w:b/>
+                <w:color w:val="auto"/>
+                <w:sz w:val="18"/>
+                <w:szCs w:val="18"/>
+              </w:rPr>
+            </w:pPr>
           </w:p>
         </w:tc>
         <w:tc>
@@ -19230,33 +20458,12 @@
               <w:jc w:val="center"/>
               <w:rPr>
                 <w:rFonts w:asciiTheme="minorHAnsi" w:eastAsiaTheme="minorEastAsia" w:hAnsiTheme="minorHAnsi" w:cstheme="minorBidi"/>
-                <w:color w:val="auto"/>
-                <w:sz w:val="18"/>
-                <w:szCs w:val="18"/>
-              </w:rPr>
-            </w:pPr>
-            <w:r>
-              <w:rPr>
-                <w:rFonts w:asciiTheme="minorHAnsi" w:eastAsiaTheme="minorEastAsia" w:hAnsiTheme="minorHAnsi" w:cstheme="minorBidi"/>
-                <w:b/>
-                <w:color w:val="auto"/>
-                <w:sz w:val="18"/>
-                <w:szCs w:val="18"/>
-              </w:rPr>
-              <w:lastRenderedPageBreak/>
-              <w:t>&lt;%=showif !locations[].loss_control_surveys[].survey_service.ye</w:t>
-            </w:r>
-            <w:r>
-              <w:rPr>
-                <w:rFonts w:asciiTheme="minorHAnsi" w:eastAsiaTheme="minorEastAsia" w:hAnsiTheme="minorHAnsi" w:cstheme="minorBidi"/>
-                <w:b/>
-                <w:color w:val="auto"/>
-                <w:sz w:val="18"/>
-                <w:szCs w:val="18"/>
-              </w:rPr>
-              <w:lastRenderedPageBreak/>
-              <w:t>s%&gt;x</w:t>
-            </w:r>
+                <w:b/>
+                <w:color w:val="auto"/>
+                <w:sz w:val="18"/>
+                <w:szCs w:val="18"/>
+              </w:rPr>
+            </w:pPr>
           </w:p>
         </w:tc>
         <w:tc>
@@ -19273,16 +20480,6 @@
                 <w:szCs w:val="18"/>
               </w:rPr>
             </w:pPr>
-            <w:r>
-              <w:rPr>
-                <w:rFonts w:asciiTheme="minorHAnsi" w:eastAsiaTheme="minorEastAsia" w:hAnsiTheme="minorHAnsi" w:cstheme="minorBidi"/>
-                <w:color w:val="auto"/>
-                <w:sz w:val="18"/>
-                <w:szCs w:val="18"/>
-              </w:rPr>
-              <w:lastRenderedPageBreak/>
-              <w:t>&lt;%=locations[].loss_control_surveys[].survey_service_comment||''%&gt;</w:t>
-            </w:r>
           </w:p>
         </w:tc>
       </w:tr>
@@ -19308,14 +20505,51 @@
                 <w:sz w:val="18"/>
                 <w:szCs w:val="18"/>
               </w:rPr>
+              <w:t>Describe any dispensing operations and related safety precautions?</w:t>
+            </w:r>
+          </w:p>
+        </w:tc>
+        <w:tc>
+          <w:tcPr>
+            <w:tcW w:w="604" w:type="dxa"/>
+          </w:tcPr>
+          <w:p>
+            <w:pPr>
+              <w:spacing w:line="240" w:lineRule="auto"/>
+              <w:jc w:val="center"/>
+              <w:rPr>
+                <w:rFonts w:asciiTheme="minorHAnsi" w:eastAsiaTheme="minorEastAsia" w:hAnsiTheme="minorHAnsi" w:cstheme="minorBidi"/>
+                <w:color w:val="auto"/>
+                <w:sz w:val="18"/>
+                <w:szCs w:val="18"/>
+              </w:rPr>
+            </w:pPr>
+            <w:r>
+              <w:rPr>
+                <w:rFonts w:asciiTheme="minorHAnsi" w:eastAsiaTheme="minorEastAsia" w:hAnsiTheme="minorHAnsi" w:cstheme="minorBidi"/>
+                <w:b/>
+                <w:color w:val="auto"/>
+                <w:sz w:val="18"/>
+                <w:szCs w:val="18"/>
+              </w:rPr>
+              <w:t>&lt;%=showif locations[</w:t>
+            </w:r>
+            <w:r>
+              <w:rPr>
+                <w:rFonts w:asciiTheme="minorHAnsi" w:eastAsiaTheme="minorEastAsia" w:hAnsiTheme="minorHAnsi" w:cstheme="minorBidi"/>
+                <w:b/>
+                <w:color w:val="auto"/>
+                <w:sz w:val="18"/>
+                <w:szCs w:val="18"/>
+              </w:rPr>
               <w:lastRenderedPageBreak/>
-              <w:t>Wiring supported and in good condition</w:t>
-            </w:r>
-          </w:p>
-        </w:tc>
-        <w:tc>
-          <w:tcPr>
-            <w:tcW w:w="604" w:type="dxa"/>
+              <w:t>].loss_control_surveys[].survey_dispensing.yes%&gt;x</w:t>
+            </w:r>
+          </w:p>
+        </w:tc>
+        <w:tc>
+          <w:tcPr>
+            <w:tcW w:w="582" w:type="dxa"/>
           </w:tcPr>
           <w:p>
             <w:pPr>
@@ -19336,34 +20570,19 @@
                 <w:sz w:val="18"/>
                 <w:szCs w:val="18"/>
               </w:rPr>
-              <w:t>&lt;%=showif locations[].loss_control_surveys[].survey_wiring.yes%&gt;x</w:t>
-            </w:r>
-          </w:p>
-        </w:tc>
-        <w:tc>
-          <w:tcPr>
-            <w:tcW w:w="582" w:type="dxa"/>
-          </w:tcPr>
-          <w:p>
-            <w:pPr>
-              <w:spacing w:line="240" w:lineRule="auto"/>
-              <w:jc w:val="center"/>
-              <w:rPr>
-                <w:rFonts w:asciiTheme="minorHAnsi" w:eastAsiaTheme="minorEastAsia" w:hAnsiTheme="minorHAnsi" w:cstheme="minorBidi"/>
-                <w:color w:val="auto"/>
-                <w:sz w:val="18"/>
-                <w:szCs w:val="18"/>
-              </w:rPr>
-            </w:pPr>
-            <w:r>
-              <w:rPr>
-                <w:rFonts w:asciiTheme="minorHAnsi" w:eastAsiaTheme="minorEastAsia" w:hAnsiTheme="minorHAnsi" w:cstheme="minorBidi"/>
-                <w:b/>
-                <w:color w:val="auto"/>
-                <w:sz w:val="18"/>
-                <w:szCs w:val="18"/>
-              </w:rPr>
-              <w:t>&lt;%=showif !locations[].loss_control_surveys[].survey_wiring.yes%&gt;x</w:t>
+              <w:lastRenderedPageBreak/>
+              <w:t>&lt;%=showif !location</w:t>
+            </w:r>
+            <w:r>
+              <w:rPr>
+                <w:rFonts w:asciiTheme="minorHAnsi" w:eastAsiaTheme="minorEastAsia" w:hAnsiTheme="minorHAnsi" w:cstheme="minorBidi"/>
+                <w:b/>
+                <w:color w:val="auto"/>
+                <w:sz w:val="18"/>
+                <w:szCs w:val="18"/>
+              </w:rPr>
+              <w:lastRenderedPageBreak/>
+              <w:t>s[].loss_control_surveys[].survey_dispensing.yes%&gt;x</w:t>
             </w:r>
           </w:p>
         </w:tc>
@@ -19381,6 +20600,16 @@
                 <w:szCs w:val="18"/>
               </w:rPr>
             </w:pPr>
+            <w:r>
+              <w:rPr>
+                <w:rFonts w:asciiTheme="minorHAnsi" w:eastAsiaTheme="minorEastAsia" w:hAnsiTheme="minorHAnsi" w:cstheme="minorBidi"/>
+                <w:color w:val="auto"/>
+                <w:sz w:val="18"/>
+                <w:szCs w:val="18"/>
+              </w:rPr>
+              <w:lastRenderedPageBreak/>
+              <w:t>&lt;%=locations[].loss_control_surveys[].survey_dispensing_comment||''%&gt;</w:t>
+            </w:r>
           </w:p>
         </w:tc>
       </w:tr>
@@ -19406,7 +20635,8 @@
                 <w:sz w:val="18"/>
                 <w:szCs w:val="18"/>
               </w:rPr>
-              <w:t>Has thermo-graphic scan been performed?</w:t>
+              <w:lastRenderedPageBreak/>
+              <w:t>Are proper storage of solvents and flammables present?</w:t>
             </w:r>
           </w:p>
         </w:tc>
@@ -19433,7 +20663,7 @@
                 <w:sz w:val="18"/>
                 <w:szCs w:val="18"/>
               </w:rPr>
-              <w:t>&lt;%=showif locations[].loss_control_surveys[].survey_therm_scan.yes%&gt;x</w:t>
+              <w:t>&lt;%=showif locations[].loss_control_surveys[].survey_solvent_storage.yes%&gt;x</w:t>
             </w:r>
           </w:p>
         </w:tc>
@@ -19460,7 +20690,7 @@
                 <w:sz w:val="18"/>
                 <w:szCs w:val="18"/>
               </w:rPr>
-              <w:t>&lt;%=showif !locations[].loss_control_surveys[].survey_therm_scan.yes%&gt;x</w:t>
+              <w:t>&lt;%=showif !locations[].loss_control_surveys[].survey_solvent_storage.yes%&gt;x</w:t>
             </w:r>
           </w:p>
         </w:tc>
@@ -19485,28 +20715,25 @@
         <w:tc>
           <w:tcPr>
             <w:tcW w:w="4950" w:type="dxa"/>
-            <w:shd w:val="clear" w:color="auto" w:fill="000000"/>
-          </w:tcPr>
-          <w:p>
-            <w:pPr>
-              <w:spacing w:line="240" w:lineRule="auto"/>
-              <w:rPr>
-                <w:rFonts w:asciiTheme="minorHAnsi" w:eastAsiaTheme="minorEastAsia" w:hAnsiTheme="minorHAnsi" w:cstheme="minorBidi"/>
-                <w:b/>
-                <w:color w:val="auto"/>
-                <w:sz w:val="18"/>
-                <w:szCs w:val="18"/>
-              </w:rPr>
-            </w:pPr>
-            <w:r>
-              <w:rPr>
-                <w:rFonts w:asciiTheme="minorHAnsi" w:eastAsiaTheme="minorEastAsia" w:hAnsiTheme="minorHAnsi" w:cstheme="minorBidi"/>
-                <w:b/>
-                <w:color w:val="auto"/>
-                <w:sz w:val="18"/>
-                <w:szCs w:val="18"/>
-              </w:rPr>
-              <w:t>Housekeeping</w:t>
+          </w:tcPr>
+          <w:p>
+            <w:pPr>
+              <w:spacing w:line="240" w:lineRule="auto"/>
+              <w:rPr>
+                <w:rFonts w:asciiTheme="minorHAnsi" w:eastAsiaTheme="minorEastAsia" w:hAnsiTheme="minorHAnsi" w:cstheme="minorBidi"/>
+                <w:color w:val="auto"/>
+                <w:sz w:val="18"/>
+                <w:szCs w:val="18"/>
+              </w:rPr>
+            </w:pPr>
+            <w:r>
+              <w:rPr>
+                <w:rFonts w:asciiTheme="minorHAnsi" w:eastAsiaTheme="minorEastAsia" w:hAnsiTheme="minorHAnsi" w:cstheme="minorBidi"/>
+                <w:color w:val="auto"/>
+                <w:sz w:val="18"/>
+                <w:szCs w:val="18"/>
+              </w:rPr>
+              <w:t>Are there any refueling tanks on site?  If yes describe.</w:t>
             </w:r>
           </w:p>
         </w:tc>
@@ -19520,12 +20747,21 @@
               <w:jc w:val="center"/>
               <w:rPr>
                 <w:rFonts w:asciiTheme="minorHAnsi" w:eastAsiaTheme="minorEastAsia" w:hAnsiTheme="minorHAnsi" w:cstheme="minorBidi"/>
-                <w:b/>
-                <w:color w:val="auto"/>
-                <w:sz w:val="18"/>
-                <w:szCs w:val="18"/>
-              </w:rPr>
-            </w:pPr>
+                <w:color w:val="auto"/>
+                <w:sz w:val="18"/>
+                <w:szCs w:val="18"/>
+              </w:rPr>
+            </w:pPr>
+            <w:r>
+              <w:rPr>
+                <w:rFonts w:asciiTheme="minorHAnsi" w:eastAsiaTheme="minorEastAsia" w:hAnsiTheme="minorHAnsi" w:cstheme="minorBidi"/>
+                <w:b/>
+                <w:color w:val="auto"/>
+                <w:sz w:val="18"/>
+                <w:szCs w:val="18"/>
+              </w:rPr>
+              <w:t>&lt;%=showif locations[].loss_control_surveys[].survey_refueling.yes%&gt;x</w:t>
+            </w:r>
           </w:p>
         </w:tc>
         <w:tc>
@@ -19538,12 +20774,21 @@
               <w:jc w:val="center"/>
               <w:rPr>
                 <w:rFonts w:asciiTheme="minorHAnsi" w:eastAsiaTheme="minorEastAsia" w:hAnsiTheme="minorHAnsi" w:cstheme="minorBidi"/>
-                <w:b/>
-                <w:color w:val="auto"/>
-                <w:sz w:val="18"/>
-                <w:szCs w:val="18"/>
-              </w:rPr>
-            </w:pPr>
+                <w:color w:val="auto"/>
+                <w:sz w:val="18"/>
+                <w:szCs w:val="18"/>
+              </w:rPr>
+            </w:pPr>
+            <w:r>
+              <w:rPr>
+                <w:rFonts w:asciiTheme="minorHAnsi" w:eastAsiaTheme="minorEastAsia" w:hAnsiTheme="minorHAnsi" w:cstheme="minorBidi"/>
+                <w:b/>
+                <w:color w:val="auto"/>
+                <w:sz w:val="18"/>
+                <w:szCs w:val="18"/>
+              </w:rPr>
+              <w:t>&lt;%=showif !locations[].loss_control_surveys[].survey_refueling.yes%&gt;x</w:t>
+            </w:r>
           </w:p>
         </w:tc>
         <w:tc>
@@ -19560,6 +20805,15 @@
                 <w:szCs w:val="18"/>
               </w:rPr>
             </w:pPr>
+            <w:r>
+              <w:rPr>
+                <w:rFonts w:asciiTheme="minorHAnsi" w:eastAsiaTheme="minorEastAsia" w:hAnsiTheme="minorHAnsi" w:cstheme="minorBidi"/>
+                <w:color w:val="auto"/>
+                <w:sz w:val="18"/>
+                <w:szCs w:val="18"/>
+              </w:rPr>
+              <w:t>&lt;%=locations[].loss_control_surveys[].survey_refueling_comment||''%&gt;</w:t>
+            </w:r>
           </w:p>
         </w:tc>
       </w:tr>
@@ -19585,7 +20839,7 @@
                 <w:sz w:val="18"/>
                 <w:szCs w:val="18"/>
               </w:rPr>
-              <w:t>Hallways free and clear of obstructions?</w:t>
+              <w:t xml:space="preserve">If there is refueling on site is there a disaster plan?  </w:t>
             </w:r>
           </w:p>
         </w:tc>
@@ -19612,7 +20866,18 @@
                 <w:sz w:val="18"/>
                 <w:szCs w:val="18"/>
               </w:rPr>
-              <w:t>&lt;%=showif locations[].loss_control_surveys[].survey_aisles_clear.yes%&gt;x</w:t>
+              <w:t>&lt;%=showif locations[].loss_control_surveys[].survey_disaster_pla</w:t>
+            </w:r>
+            <w:r>
+              <w:rPr>
+                <w:rFonts w:asciiTheme="minorHAnsi" w:eastAsiaTheme="minorEastAsia" w:hAnsiTheme="minorHAnsi" w:cstheme="minorBidi"/>
+                <w:b/>
+                <w:color w:val="auto"/>
+                <w:sz w:val="18"/>
+                <w:szCs w:val="18"/>
+              </w:rPr>
+              <w:lastRenderedPageBreak/>
+              <w:t>n.yes%&gt;x</w:t>
             </w:r>
           </w:p>
         </w:tc>
@@ -19639,7 +20904,19 @@
                 <w:sz w:val="18"/>
                 <w:szCs w:val="18"/>
               </w:rPr>
-              <w:t>&lt;%=showif !locations[].loss_control_surveys[].survey_aisles_clear.yes%&gt;x</w:t>
+              <w:lastRenderedPageBreak/>
+              <w:t>&lt;%=showif !locations[].loss_control_surveys[].survey_disaster_p</w:t>
+            </w:r>
+            <w:r>
+              <w:rPr>
+                <w:rFonts w:asciiTheme="minorHAnsi" w:eastAsiaTheme="minorEastAsia" w:hAnsiTheme="minorHAnsi" w:cstheme="minorBidi"/>
+                <w:b/>
+                <w:color w:val="auto"/>
+                <w:sz w:val="18"/>
+                <w:szCs w:val="18"/>
+              </w:rPr>
+              <w:lastRenderedPageBreak/>
+              <w:t>lan.yes%&gt;x</w:t>
             </w:r>
           </w:p>
         </w:tc>
@@ -19664,25 +20941,29 @@
         <w:tc>
           <w:tcPr>
             <w:tcW w:w="4950" w:type="dxa"/>
-          </w:tcPr>
-          <w:p>
-            <w:pPr>
-              <w:spacing w:line="240" w:lineRule="auto"/>
-              <w:rPr>
-                <w:rFonts w:asciiTheme="minorHAnsi" w:eastAsiaTheme="minorEastAsia" w:hAnsiTheme="minorHAnsi" w:cstheme="minorBidi"/>
-                <w:color w:val="auto"/>
-                <w:sz w:val="18"/>
-                <w:szCs w:val="18"/>
-              </w:rPr>
-            </w:pPr>
-            <w:r>
-              <w:rPr>
-                <w:rFonts w:asciiTheme="minorHAnsi" w:eastAsiaTheme="minorEastAsia" w:hAnsiTheme="minorHAnsi" w:cstheme="minorBidi"/>
-                <w:color w:val="auto"/>
-                <w:sz w:val="18"/>
-                <w:szCs w:val="18"/>
-              </w:rPr>
-              <w:t>Utility/stock rooms organized and well lit?</w:t>
+            <w:shd w:val="clear" w:color="auto" w:fill="000000"/>
+          </w:tcPr>
+          <w:p>
+            <w:pPr>
+              <w:spacing w:line="240" w:lineRule="auto"/>
+              <w:rPr>
+                <w:rFonts w:asciiTheme="minorHAnsi" w:eastAsiaTheme="minorEastAsia" w:hAnsiTheme="minorHAnsi" w:cstheme="minorBidi"/>
+                <w:b/>
+                <w:color w:val="auto"/>
+                <w:sz w:val="18"/>
+                <w:szCs w:val="18"/>
+              </w:rPr>
+            </w:pPr>
+            <w:r>
+              <w:rPr>
+                <w:rFonts w:asciiTheme="minorHAnsi" w:eastAsiaTheme="minorEastAsia" w:hAnsiTheme="minorHAnsi" w:cstheme="minorBidi"/>
+                <w:b/>
+                <w:color w:val="auto"/>
+                <w:sz w:val="18"/>
+                <w:szCs w:val="18"/>
+              </w:rPr>
+              <w:lastRenderedPageBreak/>
+              <w:t>Fire Protection Equipment</w:t>
             </w:r>
           </w:p>
         </w:tc>
@@ -19696,32 +20977,12 @@
               <w:jc w:val="center"/>
               <w:rPr>
                 <w:rFonts w:asciiTheme="minorHAnsi" w:eastAsiaTheme="minorEastAsia" w:hAnsiTheme="minorHAnsi" w:cstheme="minorBidi"/>
-                <w:color w:val="auto"/>
-                <w:sz w:val="18"/>
-                <w:szCs w:val="18"/>
-              </w:rPr>
-            </w:pPr>
-            <w:r>
-              <w:rPr>
-                <w:rFonts w:asciiTheme="minorHAnsi" w:eastAsiaTheme="minorEastAsia" w:hAnsiTheme="minorHAnsi" w:cstheme="minorBidi"/>
-                <w:b/>
-                <w:color w:val="auto"/>
-                <w:sz w:val="18"/>
-                <w:szCs w:val="18"/>
-              </w:rPr>
-              <w:t>&lt;%=showif locations[].los</w:t>
-            </w:r>
-            <w:r>
-              <w:rPr>
-                <w:rFonts w:asciiTheme="minorHAnsi" w:eastAsiaTheme="minorEastAsia" w:hAnsiTheme="minorHAnsi" w:cstheme="minorBidi"/>
-                <w:b/>
-                <w:color w:val="auto"/>
-                <w:sz w:val="18"/>
-                <w:szCs w:val="18"/>
-              </w:rPr>
-              <w:lastRenderedPageBreak/>
-              <w:t>s_control_surveys[].survey_stock_rooms.yes%&gt;x</w:t>
-            </w:r>
+                <w:b/>
+                <w:color w:val="auto"/>
+                <w:sz w:val="18"/>
+                <w:szCs w:val="18"/>
+              </w:rPr>
+            </w:pPr>
           </w:p>
         </w:tc>
         <w:tc>
@@ -19734,33 +20995,12 @@
               <w:jc w:val="center"/>
               <w:rPr>
                 <w:rFonts w:asciiTheme="minorHAnsi" w:eastAsiaTheme="minorEastAsia" w:hAnsiTheme="minorHAnsi" w:cstheme="minorBidi"/>
-                <w:color w:val="auto"/>
-                <w:sz w:val="18"/>
-                <w:szCs w:val="18"/>
-              </w:rPr>
-            </w:pPr>
-            <w:r>
-              <w:rPr>
-                <w:rFonts w:asciiTheme="minorHAnsi" w:eastAsiaTheme="minorEastAsia" w:hAnsiTheme="minorHAnsi" w:cstheme="minorBidi"/>
-                <w:b/>
-                <w:color w:val="auto"/>
-                <w:sz w:val="18"/>
-                <w:szCs w:val="18"/>
-              </w:rPr>
-              <w:lastRenderedPageBreak/>
-              <w:t>&lt;%=showif !locations[].l</w:t>
-            </w:r>
-            <w:r>
-              <w:rPr>
-                <w:rFonts w:asciiTheme="minorHAnsi" w:eastAsiaTheme="minorEastAsia" w:hAnsiTheme="minorHAnsi" w:cstheme="minorBidi"/>
-                <w:b/>
-                <w:color w:val="auto"/>
-                <w:sz w:val="18"/>
-                <w:szCs w:val="18"/>
-              </w:rPr>
-              <w:lastRenderedPageBreak/>
-              <w:t>oss_control_surveys[].survey_stock_rooms.yes%&gt;x</w:t>
-            </w:r>
+                <w:b/>
+                <w:color w:val="auto"/>
+                <w:sz w:val="18"/>
+                <w:szCs w:val="18"/>
+              </w:rPr>
+            </w:pPr>
           </w:p>
         </w:tc>
         <w:tc>
@@ -19802,8 +21042,7 @@
                 <w:sz w:val="18"/>
                 <w:szCs w:val="18"/>
               </w:rPr>
-              <w:lastRenderedPageBreak/>
-              <w:t>Cross dock clear and safe?</w:t>
+              <w:t>Distance to Fire Hall and type of fire hall?</w:t>
             </w:r>
           </w:p>
         </w:tc>
@@ -19830,7 +21069,7 @@
                 <w:sz w:val="18"/>
                 <w:szCs w:val="18"/>
               </w:rPr>
-              <w:t>&lt;%=showif locations[].loss_control_surveys[].survey_cross_doc.yes%&gt;x</w:t>
+              <w:t>&lt;%=showif locations[].loss_control_surveys[].survey_fire_hall.yes%&gt;x</w:t>
             </w:r>
           </w:p>
         </w:tc>
@@ -19857,7 +21096,7 @@
                 <w:sz w:val="18"/>
                 <w:szCs w:val="18"/>
               </w:rPr>
-              <w:t>&lt;%=showif !locations[].loss_control_surveys[].survey_cross_doc.yes%&gt;x</w:t>
+              <w:t>&lt;%=showif !locations[].loss_control_surveys[].survey_fire_hall.yes%&gt;x</w:t>
             </w:r>
           </w:p>
         </w:tc>
@@ -19875,6 +21114,15 @@
                 <w:szCs w:val="18"/>
               </w:rPr>
             </w:pPr>
+            <w:r>
+              <w:rPr>
+                <w:rFonts w:asciiTheme="minorHAnsi" w:eastAsiaTheme="minorEastAsia" w:hAnsiTheme="minorHAnsi" w:cstheme="minorBidi"/>
+                <w:color w:val="auto"/>
+                <w:sz w:val="18"/>
+                <w:szCs w:val="18"/>
+              </w:rPr>
+              <w:t>&lt;%=locations[].loss_control_surveys[].survey_fire_hall_comment||''%&gt;</w:t>
+            </w:r>
           </w:p>
         </w:tc>
       </w:tr>
@@ -19900,7 +21148,7 @@
                 <w:sz w:val="18"/>
                 <w:szCs w:val="18"/>
               </w:rPr>
-              <w:t>Trash and pallets clear from building 50’?</w:t>
+              <w:t>Are there fire extinguishers present?  Describe size and type.</w:t>
             </w:r>
           </w:p>
         </w:tc>
@@ -19927,7 +21175,7 @@
                 <w:sz w:val="18"/>
                 <w:szCs w:val="18"/>
               </w:rPr>
-              <w:t>&lt;%=showif locations[].loss_control_surveys[].survey_trash_clear.yes%&gt;x</w:t>
+              <w:t>&lt;%=showif locations[].loss_control_surveys[].survey_fire_extinguishers.yes%&gt;x</w:t>
             </w:r>
           </w:p>
         </w:tc>
@@ -19954,7 +21202,7 @@
                 <w:sz w:val="18"/>
                 <w:szCs w:val="18"/>
               </w:rPr>
-              <w:t>&lt;%=showif !locations[].loss_control_surveys[].survey_trash_clear.yes%&gt;x</w:t>
+              <w:t>&lt;%=showif !locations[].loss_control_surveys[].survey_fire_extinguishers.yes%&gt;x</w:t>
             </w:r>
           </w:p>
         </w:tc>
@@ -19972,6 +21220,15 @@
                 <w:szCs w:val="18"/>
               </w:rPr>
             </w:pPr>
+            <w:r>
+              <w:rPr>
+                <w:rFonts w:asciiTheme="minorHAnsi" w:eastAsiaTheme="minorEastAsia" w:hAnsiTheme="minorHAnsi" w:cstheme="minorBidi"/>
+                <w:color w:val="auto"/>
+                <w:sz w:val="18"/>
+                <w:szCs w:val="18"/>
+              </w:rPr>
+              <w:t>&lt;%=locations[].loss_control_surveys[].survey_fire_extinguishers_comment||''%&gt;</w:t>
+            </w:r>
           </w:p>
         </w:tc>
       </w:tr>
@@ -19997,7 +21254,7 @@
                 <w:sz w:val="18"/>
                 <w:szCs w:val="18"/>
               </w:rPr>
-              <w:t>Well lit area free of trip hazards?</w:t>
+              <w:t>Fire extinguishers serviced in last 12 months?  By whom?</w:t>
             </w:r>
           </w:p>
         </w:tc>
@@ -20024,18 +21281,7 @@
                 <w:sz w:val="18"/>
                 <w:szCs w:val="18"/>
               </w:rPr>
-              <w:t>&lt;%=showif locations[].loss_control_surveys[].survey_well_lit.yes%</w:t>
-            </w:r>
-            <w:r>
-              <w:rPr>
-                <w:rFonts w:asciiTheme="minorHAnsi" w:eastAsiaTheme="minorEastAsia" w:hAnsiTheme="minorHAnsi" w:cstheme="minorBidi"/>
-                <w:b/>
-                <w:color w:val="auto"/>
-                <w:sz w:val="18"/>
-                <w:szCs w:val="18"/>
-              </w:rPr>
-              <w:lastRenderedPageBreak/>
-              <w:t>&gt;x</w:t>
+              <w:t>&lt;%=showif locations[].loss_control_surveys[].survey_extinguishers_serviced.yes%&gt;x</w:t>
             </w:r>
           </w:p>
         </w:tc>
@@ -20062,19 +21308,7 @@
                 <w:sz w:val="18"/>
                 <w:szCs w:val="18"/>
               </w:rPr>
-              <w:lastRenderedPageBreak/>
-              <w:t>&lt;%=showif !locations[].loss_control_surveys[].survey_well_lit.</w:t>
-            </w:r>
-            <w:r>
-              <w:rPr>
-                <w:rFonts w:asciiTheme="minorHAnsi" w:eastAsiaTheme="minorEastAsia" w:hAnsiTheme="minorHAnsi" w:cstheme="minorBidi"/>
-                <w:b/>
-                <w:color w:val="auto"/>
-                <w:sz w:val="18"/>
-                <w:szCs w:val="18"/>
-              </w:rPr>
-              <w:lastRenderedPageBreak/>
-              <w:t>yes%&gt;x</w:t>
+              <w:t>&lt;%=showif !locations[].loss_control_surveys[].survey_extinguishers_serviced.yes%&gt;x</w:t>
             </w:r>
           </w:p>
         </w:tc>
@@ -20087,11 +21321,21 @@
               <w:spacing w:line="240" w:lineRule="auto"/>
               <w:rPr>
                 <w:rFonts w:asciiTheme="minorHAnsi" w:eastAsiaTheme="minorEastAsia" w:hAnsiTheme="minorHAnsi" w:cstheme="minorBidi"/>
-                <w:color w:val="auto"/>
-                <w:sz w:val="18"/>
-                <w:szCs w:val="18"/>
-              </w:rPr>
-            </w:pPr>
+                <w:b/>
+                <w:color w:val="auto"/>
+                <w:sz w:val="18"/>
+                <w:szCs w:val="18"/>
+              </w:rPr>
+            </w:pPr>
+            <w:r>
+              <w:rPr>
+                <w:rFonts w:asciiTheme="minorHAnsi" w:eastAsiaTheme="minorEastAsia" w:hAnsiTheme="minorHAnsi" w:cstheme="minorBidi"/>
+                <w:color w:val="auto"/>
+                <w:sz w:val="18"/>
+                <w:szCs w:val="18"/>
+              </w:rPr>
+              <w:t>&lt;%=locations[].loss_control_surveys[].survey_extinguishers_serviced_comment||''%&gt;</w:t>
+            </w:r>
           </w:p>
         </w:tc>
       </w:tr>
@@ -20099,19 +21343,53 @@
         <w:tc>
           <w:tcPr>
             <w:tcW w:w="4950" w:type="dxa"/>
-            <w:shd w:val="clear" w:color="auto" w:fill="000000"/>
-          </w:tcPr>
-          <w:p>
-            <w:pPr>
-              <w:spacing w:line="240" w:lineRule="auto"/>
-              <w:rPr>
-                <w:rFonts w:asciiTheme="minorHAnsi" w:eastAsiaTheme="minorEastAsia" w:hAnsiTheme="minorHAnsi" w:cstheme="minorBidi"/>
-                <w:b/>
-                <w:color w:val="auto"/>
-                <w:sz w:val="18"/>
-                <w:szCs w:val="18"/>
-              </w:rPr>
-            </w:pPr>
+          </w:tcPr>
+          <w:p>
+            <w:pPr>
+              <w:spacing w:line="240" w:lineRule="auto"/>
+              <w:rPr>
+                <w:rFonts w:asciiTheme="minorHAnsi" w:eastAsiaTheme="minorEastAsia" w:hAnsiTheme="minorHAnsi" w:cstheme="minorBidi"/>
+                <w:color w:val="auto"/>
+                <w:sz w:val="18"/>
+                <w:szCs w:val="18"/>
+              </w:rPr>
+            </w:pPr>
+            <w:r>
+              <w:rPr>
+                <w:rFonts w:asciiTheme="minorHAnsi" w:eastAsiaTheme="minorEastAsia" w:hAnsiTheme="minorHAnsi" w:cstheme="minorBidi"/>
+                <w:color w:val="auto"/>
+                <w:sz w:val="18"/>
+                <w:szCs w:val="18"/>
+              </w:rPr>
+              <w:t>Fire alarm panel free of trouble signs?</w:t>
+            </w:r>
+          </w:p>
+        </w:tc>
+        <w:tc>
+          <w:tcPr>
+            <w:tcW w:w="604" w:type="dxa"/>
+          </w:tcPr>
+          <w:p>
+            <w:pPr>
+              <w:spacing w:line="240" w:lineRule="auto"/>
+              <w:jc w:val="center"/>
+              <w:rPr>
+                <w:rFonts w:asciiTheme="minorHAnsi" w:eastAsiaTheme="minorEastAsia" w:hAnsiTheme="minorHAnsi" w:cstheme="minorBidi"/>
+                <w:color w:val="auto"/>
+                <w:sz w:val="18"/>
+                <w:szCs w:val="18"/>
+              </w:rPr>
+            </w:pPr>
+            <w:r>
+              <w:rPr>
+                <w:rFonts w:asciiTheme="minorHAnsi" w:eastAsiaTheme="minorEastAsia" w:hAnsiTheme="minorHAnsi" w:cstheme="minorBidi"/>
+                <w:b/>
+                <w:color w:val="auto"/>
+                <w:sz w:val="18"/>
+                <w:szCs w:val="18"/>
+              </w:rPr>
+              <w:t>&lt;%=showi</w:t>
+            </w:r>
             <w:r>
               <w:rPr>
                 <w:rFonts w:asciiTheme="minorHAnsi" w:eastAsiaTheme="minorEastAsia" w:hAnsiTheme="minorHAnsi" w:cstheme="minorBidi"/>
@@ -20121,13 +21399,13 @@
                 <w:szCs w:val="18"/>
               </w:rPr>
               <w:lastRenderedPageBreak/>
-              <w:t>Flammable or Combustible Storage</w:t>
-            </w:r>
-          </w:p>
-        </w:tc>
-        <w:tc>
-          <w:tcPr>
-            <w:tcW w:w="604" w:type="dxa"/>
+              <w:t>f locations[].loss_control_surveys[].survey_alarm_panel.yes%&gt;x</w:t>
+            </w:r>
+          </w:p>
+        </w:tc>
+        <w:tc>
+          <w:tcPr>
+            <w:tcW w:w="582" w:type="dxa"/>
           </w:tcPr>
           <w:p>
             <w:pPr>
@@ -20135,30 +21413,33 @@
               <w:jc w:val="center"/>
               <w:rPr>
                 <w:rFonts w:asciiTheme="minorHAnsi" w:eastAsiaTheme="minorEastAsia" w:hAnsiTheme="minorHAnsi" w:cstheme="minorBidi"/>
-                <w:b/>
-                <w:color w:val="auto"/>
-                <w:sz w:val="18"/>
-                <w:szCs w:val="18"/>
-              </w:rPr>
-            </w:pPr>
-          </w:p>
-        </w:tc>
-        <w:tc>
-          <w:tcPr>
-            <w:tcW w:w="582" w:type="dxa"/>
-          </w:tcPr>
-          <w:p>
-            <w:pPr>
-              <w:spacing w:line="240" w:lineRule="auto"/>
-              <w:jc w:val="center"/>
-              <w:rPr>
-                <w:rFonts w:asciiTheme="minorHAnsi" w:eastAsiaTheme="minorEastAsia" w:hAnsiTheme="minorHAnsi" w:cstheme="minorBidi"/>
-                <w:b/>
-                <w:color w:val="auto"/>
-                <w:sz w:val="18"/>
-                <w:szCs w:val="18"/>
-              </w:rPr>
-            </w:pPr>
+                <w:color w:val="auto"/>
+                <w:sz w:val="18"/>
+                <w:szCs w:val="18"/>
+              </w:rPr>
+            </w:pPr>
+            <w:r>
+              <w:rPr>
+                <w:rFonts w:asciiTheme="minorHAnsi" w:eastAsiaTheme="minorEastAsia" w:hAnsiTheme="minorHAnsi" w:cstheme="minorBidi"/>
+                <w:b/>
+                <w:color w:val="auto"/>
+                <w:sz w:val="18"/>
+                <w:szCs w:val="18"/>
+              </w:rPr>
+              <w:lastRenderedPageBreak/>
+              <w:t>&lt;%=sho</w:t>
+            </w:r>
+            <w:r>
+              <w:rPr>
+                <w:rFonts w:asciiTheme="minorHAnsi" w:eastAsiaTheme="minorEastAsia" w:hAnsiTheme="minorHAnsi" w:cstheme="minorBidi"/>
+                <w:b/>
+                <w:color w:val="auto"/>
+                <w:sz w:val="18"/>
+                <w:szCs w:val="18"/>
+              </w:rPr>
+              <w:lastRenderedPageBreak/>
+              <w:t>wif !locations[].loss_control_surveys[].survey_alarm_panel.yes%&gt;x</w:t>
+            </w:r>
           </w:p>
         </w:tc>
         <w:tc>
@@ -20200,7 +21481,8 @@
                 <w:sz w:val="18"/>
                 <w:szCs w:val="18"/>
               </w:rPr>
-              <w:t>Describe any dispensing operations and related safety precautions?</w:t>
+              <w:lastRenderedPageBreak/>
+              <w:t>Is there an automatic sprinkler?  Describe history of testing.</w:t>
             </w:r>
           </w:p>
         </w:tc>
@@ -20227,7 +21509,7 @@
                 <w:sz w:val="18"/>
                 <w:szCs w:val="18"/>
               </w:rPr>
-              <w:t>&lt;%=showif locations[].loss_control_surveys[].survey_dispensing.yes%&gt;x</w:t>
+              <w:t>&lt;%=showif locations[].loss_control_surveys[].survey_automatic_sprinkler.yes%&gt;x</w:t>
             </w:r>
           </w:p>
         </w:tc>
@@ -20254,7 +21536,7 @@
                 <w:sz w:val="18"/>
                 <w:szCs w:val="18"/>
               </w:rPr>
-              <w:t>&lt;%=showif !locations[].loss_control_surveys[].survey_dispensing.yes%&gt;x</w:t>
+              <w:t>&lt;%=showif !locations[].loss_control_surveys[].survey_automatic_sprinkler.yes%&gt;x</w:t>
             </w:r>
           </w:p>
         </w:tc>
@@ -20279,7 +21561,7 @@
                 <w:sz w:val="18"/>
                 <w:szCs w:val="18"/>
               </w:rPr>
-              <w:t>&lt;%=locations[].loss_control_surveys[].survey_dispensing_comment||''%&gt;</w:t>
+              <w:t>&lt;%=locations[].loss_control_surveys[].survey_automatic_sprinkler_comment||''%&gt;</w:t>
             </w:r>
           </w:p>
         </w:tc>
@@ -20306,7 +21588,7 @@
                 <w:sz w:val="18"/>
                 <w:szCs w:val="18"/>
               </w:rPr>
-              <w:t>Are proper storage of solvents and flammables present?</w:t>
+              <w:t>Standpipe and hose tested and inspected last 12 months?</w:t>
             </w:r>
           </w:p>
         </w:tc>
@@ -20333,7 +21615,7 @@
                 <w:sz w:val="18"/>
                 <w:szCs w:val="18"/>
               </w:rPr>
-              <w:t>&lt;%=showif locations[].loss_control_surveys[].survey_solvent_storage.yes%&gt;x</w:t>
+              <w:t>&lt;%=showif locations[].loss_control_surveys[].survey_standpipe.yes%&gt;x</w:t>
             </w:r>
           </w:p>
         </w:tc>
@@ -20360,983 +21642,7 @@
                 <w:sz w:val="18"/>
                 <w:szCs w:val="18"/>
               </w:rPr>
-              <w:t>&lt;%=showif !locations[].loss_control_surveys[].survey_solvent_storage.yes%&gt;x</w:t>
-            </w:r>
-          </w:p>
-        </w:tc>
-        <w:tc>
-          <w:tcPr>
-            <w:tcW w:w="4140" w:type="dxa"/>
-          </w:tcPr>
-          <w:p>
-            <w:pPr>
-              <w:spacing w:line="240" w:lineRule="auto"/>
-              <w:rPr>
-                <w:rFonts w:asciiTheme="minorHAnsi" w:eastAsiaTheme="minorEastAsia" w:hAnsiTheme="minorHAnsi" w:cstheme="minorBidi"/>
-                <w:color w:val="auto"/>
-                <w:sz w:val="18"/>
-                <w:szCs w:val="18"/>
-              </w:rPr>
-            </w:pPr>
-          </w:p>
-        </w:tc>
-      </w:tr>
-      <w:tr>
-        <w:tc>
-          <w:tcPr>
-            <w:tcW w:w="4950" w:type="dxa"/>
-          </w:tcPr>
-          <w:p>
-            <w:pPr>
-              <w:spacing w:line="240" w:lineRule="auto"/>
-              <w:rPr>
-                <w:rFonts w:asciiTheme="minorHAnsi" w:eastAsiaTheme="minorEastAsia" w:hAnsiTheme="minorHAnsi" w:cstheme="minorBidi"/>
-                <w:color w:val="auto"/>
-                <w:sz w:val="18"/>
-                <w:szCs w:val="18"/>
-              </w:rPr>
-            </w:pPr>
-            <w:r>
-              <w:rPr>
-                <w:rFonts w:asciiTheme="minorHAnsi" w:eastAsiaTheme="minorEastAsia" w:hAnsiTheme="minorHAnsi" w:cstheme="minorBidi"/>
-                <w:color w:val="auto"/>
-                <w:sz w:val="18"/>
-                <w:szCs w:val="18"/>
-              </w:rPr>
-              <w:t>Are there any refueling tanks on site?  If yes describe.</w:t>
-            </w:r>
-          </w:p>
-        </w:tc>
-        <w:tc>
-          <w:tcPr>
-            <w:tcW w:w="604" w:type="dxa"/>
-          </w:tcPr>
-          <w:p>
-            <w:pPr>
-              <w:spacing w:line="240" w:lineRule="auto"/>
-              <w:jc w:val="center"/>
-              <w:rPr>
-                <w:rFonts w:asciiTheme="minorHAnsi" w:eastAsiaTheme="minorEastAsia" w:hAnsiTheme="minorHAnsi" w:cstheme="minorBidi"/>
-                <w:color w:val="auto"/>
-                <w:sz w:val="18"/>
-                <w:szCs w:val="18"/>
-              </w:rPr>
-            </w:pPr>
-            <w:r>
-              <w:rPr>
-                <w:rFonts w:asciiTheme="minorHAnsi" w:eastAsiaTheme="minorEastAsia" w:hAnsiTheme="minorHAnsi" w:cstheme="minorBidi"/>
-                <w:b/>
-                <w:color w:val="auto"/>
-                <w:sz w:val="18"/>
-                <w:szCs w:val="18"/>
-              </w:rPr>
-              <w:t>&lt;%=showif locations[].loss_control_surveys[].survey_refueling.yes%&gt;x</w:t>
-            </w:r>
-          </w:p>
-        </w:tc>
-        <w:tc>
-          <w:tcPr>
-            <w:tcW w:w="582" w:type="dxa"/>
-          </w:tcPr>
-          <w:p>
-            <w:pPr>
-              <w:spacing w:line="240" w:lineRule="auto"/>
-              <w:jc w:val="center"/>
-              <w:rPr>
-                <w:rFonts w:asciiTheme="minorHAnsi" w:eastAsiaTheme="minorEastAsia" w:hAnsiTheme="minorHAnsi" w:cstheme="minorBidi"/>
-                <w:color w:val="auto"/>
-                <w:sz w:val="18"/>
-                <w:szCs w:val="18"/>
-              </w:rPr>
-            </w:pPr>
-            <w:r>
-              <w:rPr>
-                <w:rFonts w:asciiTheme="minorHAnsi" w:eastAsiaTheme="minorEastAsia" w:hAnsiTheme="minorHAnsi" w:cstheme="minorBidi"/>
-                <w:b/>
-                <w:color w:val="auto"/>
-                <w:sz w:val="18"/>
-                <w:szCs w:val="18"/>
-              </w:rPr>
-              <w:t>&lt;%=showif !locations[].loss_control_surveys[].survey_refueling.yes%&gt;x</w:t>
-            </w:r>
-          </w:p>
-        </w:tc>
-        <w:tc>
-          <w:tcPr>
-            <w:tcW w:w="4140" w:type="dxa"/>
-          </w:tcPr>
-          <w:p>
-            <w:pPr>
-              <w:spacing w:line="240" w:lineRule="auto"/>
-              <w:rPr>
-                <w:rFonts w:asciiTheme="minorHAnsi" w:eastAsiaTheme="minorEastAsia" w:hAnsiTheme="minorHAnsi" w:cstheme="minorBidi"/>
-                <w:color w:val="auto"/>
-                <w:sz w:val="18"/>
-                <w:szCs w:val="18"/>
-              </w:rPr>
-            </w:pPr>
-            <w:r>
-              <w:rPr>
-                <w:rFonts w:asciiTheme="minorHAnsi" w:eastAsiaTheme="minorEastAsia" w:hAnsiTheme="minorHAnsi" w:cstheme="minorBidi"/>
-                <w:color w:val="auto"/>
-                <w:sz w:val="18"/>
-                <w:szCs w:val="18"/>
-              </w:rPr>
-              <w:t>&lt;%=locations[].loss_control_surveys[].survey_refueling_comment||''%&gt;</w:t>
-            </w:r>
-          </w:p>
-        </w:tc>
-      </w:tr>
-      <w:tr>
-        <w:tc>
-          <w:tcPr>
-            <w:tcW w:w="4950" w:type="dxa"/>
-          </w:tcPr>
-          <w:p>
-            <w:pPr>
-              <w:spacing w:line="240" w:lineRule="auto"/>
-              <w:rPr>
-                <w:rFonts w:asciiTheme="minorHAnsi" w:eastAsiaTheme="minorEastAsia" w:hAnsiTheme="minorHAnsi" w:cstheme="minorBidi"/>
-                <w:color w:val="auto"/>
-                <w:sz w:val="18"/>
-                <w:szCs w:val="18"/>
-              </w:rPr>
-            </w:pPr>
-            <w:r>
-              <w:rPr>
-                <w:rFonts w:asciiTheme="minorHAnsi" w:eastAsiaTheme="minorEastAsia" w:hAnsiTheme="minorHAnsi" w:cstheme="minorBidi"/>
-                <w:color w:val="auto"/>
-                <w:sz w:val="18"/>
-                <w:szCs w:val="18"/>
-              </w:rPr>
-              <w:t xml:space="preserve">If there is refueling on site is there a disaster plan?  </w:t>
-            </w:r>
-          </w:p>
-        </w:tc>
-        <w:tc>
-          <w:tcPr>
-            <w:tcW w:w="604" w:type="dxa"/>
-          </w:tcPr>
-          <w:p>
-            <w:pPr>
-              <w:spacing w:line="240" w:lineRule="auto"/>
-              <w:jc w:val="center"/>
-              <w:rPr>
-                <w:rFonts w:asciiTheme="minorHAnsi" w:eastAsiaTheme="minorEastAsia" w:hAnsiTheme="minorHAnsi" w:cstheme="minorBidi"/>
-                <w:color w:val="auto"/>
-                <w:sz w:val="18"/>
-                <w:szCs w:val="18"/>
-              </w:rPr>
-            </w:pPr>
-            <w:r>
-              <w:rPr>
-                <w:rFonts w:asciiTheme="minorHAnsi" w:eastAsiaTheme="minorEastAsia" w:hAnsiTheme="minorHAnsi" w:cstheme="minorBidi"/>
-                <w:b/>
-                <w:color w:val="auto"/>
-                <w:sz w:val="18"/>
-                <w:szCs w:val="18"/>
-              </w:rPr>
-              <w:t>&lt;%=showif locations[</w:t>
-            </w:r>
-            <w:r>
-              <w:rPr>
-                <w:rFonts w:asciiTheme="minorHAnsi" w:eastAsiaTheme="minorEastAsia" w:hAnsiTheme="minorHAnsi" w:cstheme="minorBidi"/>
-                <w:b/>
-                <w:color w:val="auto"/>
-                <w:sz w:val="18"/>
-                <w:szCs w:val="18"/>
-              </w:rPr>
-              <w:lastRenderedPageBreak/>
-              <w:t>].loss_control_surveys[].survey_disaster_plan.yes%&gt;x</w:t>
-            </w:r>
-          </w:p>
-        </w:tc>
-        <w:tc>
-          <w:tcPr>
-            <w:tcW w:w="582" w:type="dxa"/>
-          </w:tcPr>
-          <w:p>
-            <w:pPr>
-              <w:spacing w:line="240" w:lineRule="auto"/>
-              <w:jc w:val="center"/>
-              <w:rPr>
-                <w:rFonts w:asciiTheme="minorHAnsi" w:eastAsiaTheme="minorEastAsia" w:hAnsiTheme="minorHAnsi" w:cstheme="minorBidi"/>
-                <w:color w:val="auto"/>
-                <w:sz w:val="18"/>
-                <w:szCs w:val="18"/>
-              </w:rPr>
-            </w:pPr>
-            <w:r>
-              <w:rPr>
-                <w:rFonts w:asciiTheme="minorHAnsi" w:eastAsiaTheme="minorEastAsia" w:hAnsiTheme="minorHAnsi" w:cstheme="minorBidi"/>
-                <w:b/>
-                <w:color w:val="auto"/>
-                <w:sz w:val="18"/>
-                <w:szCs w:val="18"/>
-              </w:rPr>
-              <w:lastRenderedPageBreak/>
-              <w:t>&lt;%=showif !location</w:t>
-            </w:r>
-            <w:r>
-              <w:rPr>
-                <w:rFonts w:asciiTheme="minorHAnsi" w:eastAsiaTheme="minorEastAsia" w:hAnsiTheme="minorHAnsi" w:cstheme="minorBidi"/>
-                <w:b/>
-                <w:color w:val="auto"/>
-                <w:sz w:val="18"/>
-                <w:szCs w:val="18"/>
-              </w:rPr>
-              <w:lastRenderedPageBreak/>
-              <w:t>s[].loss_control_surveys[].survey_disaster_plan.yes%&gt;x</w:t>
-            </w:r>
-          </w:p>
-        </w:tc>
-        <w:tc>
-          <w:tcPr>
-            <w:tcW w:w="4140" w:type="dxa"/>
-          </w:tcPr>
-          <w:p>
-            <w:pPr>
-              <w:spacing w:line="240" w:lineRule="auto"/>
-              <w:rPr>
-                <w:rFonts w:asciiTheme="minorHAnsi" w:eastAsiaTheme="minorEastAsia" w:hAnsiTheme="minorHAnsi" w:cstheme="minorBidi"/>
-                <w:color w:val="auto"/>
-                <w:sz w:val="18"/>
-                <w:szCs w:val="18"/>
-              </w:rPr>
-            </w:pPr>
-          </w:p>
-        </w:tc>
-      </w:tr>
-      <w:tr>
-        <w:tc>
-          <w:tcPr>
-            <w:tcW w:w="4950" w:type="dxa"/>
-            <w:shd w:val="clear" w:color="auto" w:fill="000000"/>
-          </w:tcPr>
-          <w:p>
-            <w:pPr>
-              <w:spacing w:line="240" w:lineRule="auto"/>
-              <w:rPr>
-                <w:rFonts w:asciiTheme="minorHAnsi" w:eastAsiaTheme="minorEastAsia" w:hAnsiTheme="minorHAnsi" w:cstheme="minorBidi"/>
-                <w:b/>
-                <w:color w:val="auto"/>
-                <w:sz w:val="18"/>
-                <w:szCs w:val="18"/>
-              </w:rPr>
-            </w:pPr>
-            <w:r>
-              <w:rPr>
-                <w:rFonts w:asciiTheme="minorHAnsi" w:eastAsiaTheme="minorEastAsia" w:hAnsiTheme="minorHAnsi" w:cstheme="minorBidi"/>
-                <w:b/>
-                <w:color w:val="auto"/>
-                <w:sz w:val="18"/>
-                <w:szCs w:val="18"/>
-              </w:rPr>
-              <w:lastRenderedPageBreak/>
-              <w:t>Fire Protection Equipment</w:t>
-            </w:r>
-          </w:p>
-        </w:tc>
-        <w:tc>
-          <w:tcPr>
-            <w:tcW w:w="604" w:type="dxa"/>
-          </w:tcPr>
-          <w:p>
-            <w:pPr>
-              <w:spacing w:line="240" w:lineRule="auto"/>
-              <w:jc w:val="center"/>
-              <w:rPr>
-                <w:rFonts w:asciiTheme="minorHAnsi" w:eastAsiaTheme="minorEastAsia" w:hAnsiTheme="minorHAnsi" w:cstheme="minorBidi"/>
-                <w:b/>
-                <w:color w:val="auto"/>
-                <w:sz w:val="18"/>
-                <w:szCs w:val="18"/>
-              </w:rPr>
-            </w:pPr>
-          </w:p>
-        </w:tc>
-        <w:tc>
-          <w:tcPr>
-            <w:tcW w:w="582" w:type="dxa"/>
-          </w:tcPr>
-          <w:p>
-            <w:pPr>
-              <w:spacing w:line="240" w:lineRule="auto"/>
-              <w:jc w:val="center"/>
-              <w:rPr>
-                <w:rFonts w:asciiTheme="minorHAnsi" w:eastAsiaTheme="minorEastAsia" w:hAnsiTheme="minorHAnsi" w:cstheme="minorBidi"/>
-                <w:b/>
-                <w:color w:val="auto"/>
-                <w:sz w:val="18"/>
-                <w:szCs w:val="18"/>
-              </w:rPr>
-            </w:pPr>
-          </w:p>
-        </w:tc>
-        <w:tc>
-          <w:tcPr>
-            <w:tcW w:w="4140" w:type="dxa"/>
-          </w:tcPr>
-          <w:p>
-            <w:pPr>
-              <w:spacing w:line="240" w:lineRule="auto"/>
-              <w:rPr>
-                <w:rFonts w:asciiTheme="minorHAnsi" w:eastAsiaTheme="minorEastAsia" w:hAnsiTheme="minorHAnsi" w:cstheme="minorBidi"/>
-                <w:color w:val="auto"/>
-                <w:sz w:val="18"/>
-                <w:szCs w:val="18"/>
-              </w:rPr>
-            </w:pPr>
-          </w:p>
-        </w:tc>
-      </w:tr>
-      <w:tr>
-        <w:tc>
-          <w:tcPr>
-            <w:tcW w:w="4950" w:type="dxa"/>
-          </w:tcPr>
-          <w:p>
-            <w:pPr>
-              <w:spacing w:line="240" w:lineRule="auto"/>
-              <w:rPr>
-                <w:rFonts w:asciiTheme="minorHAnsi" w:eastAsiaTheme="minorEastAsia" w:hAnsiTheme="minorHAnsi" w:cstheme="minorBidi"/>
-                <w:color w:val="auto"/>
-                <w:sz w:val="18"/>
-                <w:szCs w:val="18"/>
-              </w:rPr>
-            </w:pPr>
-            <w:r>
-              <w:rPr>
-                <w:rFonts w:asciiTheme="minorHAnsi" w:eastAsiaTheme="minorEastAsia" w:hAnsiTheme="minorHAnsi" w:cstheme="minorBidi"/>
-                <w:color w:val="auto"/>
-                <w:sz w:val="18"/>
-                <w:szCs w:val="18"/>
-              </w:rPr>
-              <w:t>Distance to Fire Hall and type of fire hall?</w:t>
-            </w:r>
-          </w:p>
-        </w:tc>
-        <w:tc>
-          <w:tcPr>
-            <w:tcW w:w="604" w:type="dxa"/>
-          </w:tcPr>
-          <w:p>
-            <w:pPr>
-              <w:spacing w:line="240" w:lineRule="auto"/>
-              <w:jc w:val="center"/>
-              <w:rPr>
-                <w:rFonts w:asciiTheme="minorHAnsi" w:eastAsiaTheme="minorEastAsia" w:hAnsiTheme="minorHAnsi" w:cstheme="minorBidi"/>
-                <w:color w:val="auto"/>
-                <w:sz w:val="18"/>
-                <w:szCs w:val="18"/>
-              </w:rPr>
-            </w:pPr>
-            <w:r>
-              <w:rPr>
-                <w:rFonts w:asciiTheme="minorHAnsi" w:eastAsiaTheme="minorEastAsia" w:hAnsiTheme="minorHAnsi" w:cstheme="minorBidi"/>
-                <w:b/>
-                <w:color w:val="auto"/>
-                <w:sz w:val="18"/>
-                <w:szCs w:val="18"/>
-              </w:rPr>
-              <w:t>&lt;%=showif locations[].loss_control_surveys[].survey_fire_hall.yes%&gt;x</w:t>
-            </w:r>
-          </w:p>
-        </w:tc>
-        <w:tc>
-          <w:tcPr>
-            <w:tcW w:w="582" w:type="dxa"/>
-          </w:tcPr>
-          <w:p>
-            <w:pPr>
-              <w:spacing w:line="240" w:lineRule="auto"/>
-              <w:jc w:val="center"/>
-              <w:rPr>
-                <w:rFonts w:asciiTheme="minorHAnsi" w:eastAsiaTheme="minorEastAsia" w:hAnsiTheme="minorHAnsi" w:cstheme="minorBidi"/>
-                <w:color w:val="auto"/>
-                <w:sz w:val="18"/>
-                <w:szCs w:val="18"/>
-              </w:rPr>
-            </w:pPr>
-            <w:r>
-              <w:rPr>
-                <w:rFonts w:asciiTheme="minorHAnsi" w:eastAsiaTheme="minorEastAsia" w:hAnsiTheme="minorHAnsi" w:cstheme="minorBidi"/>
-                <w:b/>
-                <w:color w:val="auto"/>
-                <w:sz w:val="18"/>
-                <w:szCs w:val="18"/>
-              </w:rPr>
-              <w:t>&lt;%=showif !locations[].loss_control_surveys[].survey_fire_hall.yes%&gt;x</w:t>
-            </w:r>
-          </w:p>
-        </w:tc>
-        <w:tc>
-          <w:tcPr>
-            <w:tcW w:w="4140" w:type="dxa"/>
-          </w:tcPr>
-          <w:p>
-            <w:pPr>
-              <w:spacing w:line="240" w:lineRule="auto"/>
-              <w:rPr>
-                <w:rFonts w:asciiTheme="minorHAnsi" w:eastAsiaTheme="minorEastAsia" w:hAnsiTheme="minorHAnsi" w:cstheme="minorBidi"/>
-                <w:color w:val="auto"/>
-                <w:sz w:val="18"/>
-                <w:szCs w:val="18"/>
-              </w:rPr>
-            </w:pPr>
-            <w:r>
-              <w:rPr>
-                <w:rFonts w:asciiTheme="minorHAnsi" w:eastAsiaTheme="minorEastAsia" w:hAnsiTheme="minorHAnsi" w:cstheme="minorBidi"/>
-                <w:color w:val="auto"/>
-                <w:sz w:val="18"/>
-                <w:szCs w:val="18"/>
-              </w:rPr>
-              <w:t>&lt;%=locations[].loss_control_surveys[].survey_fire_hall_comment||''%&gt;</w:t>
-            </w:r>
-          </w:p>
-        </w:tc>
-      </w:tr>
-      <w:tr>
-        <w:tc>
-          <w:tcPr>
-            <w:tcW w:w="4950" w:type="dxa"/>
-          </w:tcPr>
-          <w:p>
-            <w:pPr>
-              <w:spacing w:line="240" w:lineRule="auto"/>
-              <w:rPr>
-                <w:rFonts w:asciiTheme="minorHAnsi" w:eastAsiaTheme="minorEastAsia" w:hAnsiTheme="minorHAnsi" w:cstheme="minorBidi"/>
-                <w:color w:val="auto"/>
-                <w:sz w:val="18"/>
-                <w:szCs w:val="18"/>
-              </w:rPr>
-            </w:pPr>
-            <w:r>
-              <w:rPr>
-                <w:rFonts w:asciiTheme="minorHAnsi" w:eastAsiaTheme="minorEastAsia" w:hAnsiTheme="minorHAnsi" w:cstheme="minorBidi"/>
-                <w:color w:val="auto"/>
-                <w:sz w:val="18"/>
-                <w:szCs w:val="18"/>
-              </w:rPr>
-              <w:t>Are there fire extinguishers present?  Describe size and type.</w:t>
-            </w:r>
-          </w:p>
-        </w:tc>
-        <w:tc>
-          <w:tcPr>
-            <w:tcW w:w="604" w:type="dxa"/>
-          </w:tcPr>
-          <w:p>
-            <w:pPr>
-              <w:spacing w:line="240" w:lineRule="auto"/>
-              <w:jc w:val="center"/>
-              <w:rPr>
-                <w:rFonts w:asciiTheme="minorHAnsi" w:eastAsiaTheme="minorEastAsia" w:hAnsiTheme="minorHAnsi" w:cstheme="minorBidi"/>
-                <w:color w:val="auto"/>
-                <w:sz w:val="18"/>
-                <w:szCs w:val="18"/>
-              </w:rPr>
-            </w:pPr>
-            <w:r>
-              <w:rPr>
-                <w:rFonts w:asciiTheme="minorHAnsi" w:eastAsiaTheme="minorEastAsia" w:hAnsiTheme="minorHAnsi" w:cstheme="minorBidi"/>
-                <w:b/>
-                <w:color w:val="auto"/>
-                <w:sz w:val="18"/>
-                <w:szCs w:val="18"/>
-              </w:rPr>
-              <w:t>&lt;%=showif locations[].loss_control_surveys[].survey_fire_extinguishers.yes%&gt;x</w:t>
-            </w:r>
-          </w:p>
-        </w:tc>
-        <w:tc>
-          <w:tcPr>
-            <w:tcW w:w="582" w:type="dxa"/>
-          </w:tcPr>
-          <w:p>
-            <w:pPr>
-              <w:spacing w:line="240" w:lineRule="auto"/>
-              <w:jc w:val="center"/>
-              <w:rPr>
-                <w:rFonts w:asciiTheme="minorHAnsi" w:eastAsiaTheme="minorEastAsia" w:hAnsiTheme="minorHAnsi" w:cstheme="minorBidi"/>
-                <w:color w:val="auto"/>
-                <w:sz w:val="18"/>
-                <w:szCs w:val="18"/>
-              </w:rPr>
-            </w:pPr>
-            <w:r>
-              <w:rPr>
-                <w:rFonts w:asciiTheme="minorHAnsi" w:eastAsiaTheme="minorEastAsia" w:hAnsiTheme="minorHAnsi" w:cstheme="minorBidi"/>
-                <w:b/>
-                <w:color w:val="auto"/>
-                <w:sz w:val="18"/>
-                <w:szCs w:val="18"/>
-              </w:rPr>
-              <w:t>&lt;%=showif !locations[].loss_control_surveys[].survey_fire_extinguishers.yes%&gt;x</w:t>
-            </w:r>
-          </w:p>
-        </w:tc>
-        <w:tc>
-          <w:tcPr>
-            <w:tcW w:w="4140" w:type="dxa"/>
-          </w:tcPr>
-          <w:p>
-            <w:pPr>
-              <w:spacing w:line="240" w:lineRule="auto"/>
-              <w:rPr>
-                <w:rFonts w:asciiTheme="minorHAnsi" w:eastAsiaTheme="minorEastAsia" w:hAnsiTheme="minorHAnsi" w:cstheme="minorBidi"/>
-                <w:color w:val="auto"/>
-                <w:sz w:val="18"/>
-                <w:szCs w:val="18"/>
-              </w:rPr>
-            </w:pPr>
-            <w:r>
-              <w:rPr>
-                <w:rFonts w:asciiTheme="minorHAnsi" w:eastAsiaTheme="minorEastAsia" w:hAnsiTheme="minorHAnsi" w:cstheme="minorBidi"/>
-                <w:color w:val="auto"/>
-                <w:sz w:val="18"/>
-                <w:szCs w:val="18"/>
-              </w:rPr>
-              <w:t>&lt;%=locations[].loss_control_surveys[].survey_fire_extinguishers_comment||''%&gt;</w:t>
-            </w:r>
-          </w:p>
-        </w:tc>
-      </w:tr>
-      <w:tr>
-        <w:tc>
-          <w:tcPr>
-            <w:tcW w:w="4950" w:type="dxa"/>
-          </w:tcPr>
-          <w:p>
-            <w:pPr>
-              <w:spacing w:line="240" w:lineRule="auto"/>
-              <w:rPr>
-                <w:rFonts w:asciiTheme="minorHAnsi" w:eastAsiaTheme="minorEastAsia" w:hAnsiTheme="minorHAnsi" w:cstheme="minorBidi"/>
-                <w:color w:val="auto"/>
-                <w:sz w:val="18"/>
-                <w:szCs w:val="18"/>
-              </w:rPr>
-            </w:pPr>
-            <w:r>
-              <w:rPr>
-                <w:rFonts w:asciiTheme="minorHAnsi" w:eastAsiaTheme="minorEastAsia" w:hAnsiTheme="minorHAnsi" w:cstheme="minorBidi"/>
-                <w:color w:val="auto"/>
-                <w:sz w:val="18"/>
-                <w:szCs w:val="18"/>
-              </w:rPr>
-              <w:t>Fire extinguishers serviced in last 12 months?  By whom?</w:t>
-            </w:r>
-          </w:p>
-        </w:tc>
-        <w:tc>
-          <w:tcPr>
-            <w:tcW w:w="604" w:type="dxa"/>
-          </w:tcPr>
-          <w:p>
-            <w:pPr>
-              <w:spacing w:line="240" w:lineRule="auto"/>
-              <w:jc w:val="center"/>
-              <w:rPr>
-                <w:rFonts w:asciiTheme="minorHAnsi" w:eastAsiaTheme="minorEastAsia" w:hAnsiTheme="minorHAnsi" w:cstheme="minorBidi"/>
-                <w:color w:val="auto"/>
-                <w:sz w:val="18"/>
-                <w:szCs w:val="18"/>
-              </w:rPr>
-            </w:pPr>
-            <w:r>
-              <w:rPr>
-                <w:rFonts w:asciiTheme="minorHAnsi" w:eastAsiaTheme="minorEastAsia" w:hAnsiTheme="minorHAnsi" w:cstheme="minorBidi"/>
-                <w:b/>
-                <w:color w:val="auto"/>
-                <w:sz w:val="18"/>
-                <w:szCs w:val="18"/>
-              </w:rPr>
-              <w:t>&lt;%=showif locations[].loss_control_surveys[].su</w:t>
-            </w:r>
-            <w:r>
-              <w:rPr>
-                <w:rFonts w:asciiTheme="minorHAnsi" w:eastAsiaTheme="minorEastAsia" w:hAnsiTheme="minorHAnsi" w:cstheme="minorBidi"/>
-                <w:b/>
-                <w:color w:val="auto"/>
-                <w:sz w:val="18"/>
-                <w:szCs w:val="18"/>
-              </w:rPr>
-              <w:lastRenderedPageBreak/>
-              <w:t>rvey_extinguishers_serviced.yes%&gt;x</w:t>
-            </w:r>
-          </w:p>
-        </w:tc>
-        <w:tc>
-          <w:tcPr>
-            <w:tcW w:w="582" w:type="dxa"/>
-          </w:tcPr>
-          <w:p>
-            <w:pPr>
-              <w:spacing w:line="240" w:lineRule="auto"/>
-              <w:jc w:val="center"/>
-              <w:rPr>
-                <w:rFonts w:asciiTheme="minorHAnsi" w:eastAsiaTheme="minorEastAsia" w:hAnsiTheme="minorHAnsi" w:cstheme="minorBidi"/>
-                <w:color w:val="auto"/>
-                <w:sz w:val="18"/>
-                <w:szCs w:val="18"/>
-              </w:rPr>
-            </w:pPr>
-            <w:r>
-              <w:rPr>
-                <w:rFonts w:asciiTheme="minorHAnsi" w:eastAsiaTheme="minorEastAsia" w:hAnsiTheme="minorHAnsi" w:cstheme="minorBidi"/>
-                <w:b/>
-                <w:color w:val="auto"/>
-                <w:sz w:val="18"/>
-                <w:szCs w:val="18"/>
-              </w:rPr>
-              <w:lastRenderedPageBreak/>
-              <w:t>&lt;%=showif !locations[].loss_control_surveys[]</w:t>
-            </w:r>
-            <w:r>
-              <w:rPr>
-                <w:rFonts w:asciiTheme="minorHAnsi" w:eastAsiaTheme="minorEastAsia" w:hAnsiTheme="minorHAnsi" w:cstheme="minorBidi"/>
-                <w:b/>
-                <w:color w:val="auto"/>
-                <w:sz w:val="18"/>
-                <w:szCs w:val="18"/>
-              </w:rPr>
-              <w:lastRenderedPageBreak/>
-              <w:t>.survey_extinguishers_serviced.yes%&gt;x</w:t>
-            </w:r>
-          </w:p>
-        </w:tc>
-        <w:tc>
-          <w:tcPr>
-            <w:tcW w:w="4140" w:type="dxa"/>
-          </w:tcPr>
-          <w:p>
-            <w:pPr>
-              <w:spacing w:line="240" w:lineRule="auto"/>
-              <w:rPr>
-                <w:rFonts w:asciiTheme="minorHAnsi" w:eastAsiaTheme="minorEastAsia" w:hAnsiTheme="minorHAnsi" w:cstheme="minorBidi"/>
-                <w:b/>
-                <w:color w:val="auto"/>
-                <w:sz w:val="18"/>
-                <w:szCs w:val="18"/>
-              </w:rPr>
-            </w:pPr>
-            <w:r>
-              <w:rPr>
-                <w:rFonts w:asciiTheme="minorHAnsi" w:eastAsiaTheme="minorEastAsia" w:hAnsiTheme="minorHAnsi" w:cstheme="minorBidi"/>
-                <w:color w:val="auto"/>
-                <w:sz w:val="18"/>
-                <w:szCs w:val="18"/>
-              </w:rPr>
-              <w:lastRenderedPageBreak/>
-              <w:t>&lt;%=locations[].loss_control_surveys[].survey_extinguishers_serviced_comment||''%&gt;</w:t>
-            </w:r>
-          </w:p>
-        </w:tc>
-      </w:tr>
-      <w:tr>
-        <w:tc>
-          <w:tcPr>
-            <w:tcW w:w="4950" w:type="dxa"/>
-          </w:tcPr>
-          <w:p>
-            <w:pPr>
-              <w:spacing w:line="240" w:lineRule="auto"/>
-              <w:rPr>
-                <w:rFonts w:asciiTheme="minorHAnsi" w:eastAsiaTheme="minorEastAsia" w:hAnsiTheme="minorHAnsi" w:cstheme="minorBidi"/>
-                <w:color w:val="auto"/>
-                <w:sz w:val="18"/>
-                <w:szCs w:val="18"/>
-              </w:rPr>
-            </w:pPr>
-            <w:r>
-              <w:rPr>
-                <w:rFonts w:asciiTheme="minorHAnsi" w:eastAsiaTheme="minorEastAsia" w:hAnsiTheme="minorHAnsi" w:cstheme="minorBidi"/>
-                <w:color w:val="auto"/>
-                <w:sz w:val="18"/>
-                <w:szCs w:val="18"/>
-              </w:rPr>
-              <w:lastRenderedPageBreak/>
-              <w:t>Fire alarm panel free of trouble signs?</w:t>
-            </w:r>
-          </w:p>
-        </w:tc>
-        <w:tc>
-          <w:tcPr>
-            <w:tcW w:w="604" w:type="dxa"/>
-          </w:tcPr>
-          <w:p>
-            <w:pPr>
-              <w:spacing w:line="240" w:lineRule="auto"/>
-              <w:jc w:val="center"/>
-              <w:rPr>
-                <w:rFonts w:asciiTheme="minorHAnsi" w:eastAsiaTheme="minorEastAsia" w:hAnsiTheme="minorHAnsi" w:cstheme="minorBidi"/>
-                <w:color w:val="auto"/>
-                <w:sz w:val="18"/>
-                <w:szCs w:val="18"/>
-              </w:rPr>
-            </w:pPr>
-            <w:r>
-              <w:rPr>
-                <w:rFonts w:asciiTheme="minorHAnsi" w:eastAsiaTheme="minorEastAsia" w:hAnsiTheme="minorHAnsi" w:cstheme="minorBidi"/>
-                <w:b/>
-                <w:color w:val="auto"/>
-                <w:sz w:val="18"/>
-                <w:szCs w:val="18"/>
-              </w:rPr>
-              <w:t>&lt;%=showif locations[].loss_control_surveys[].survey_alarm_panel.yes%&gt;x</w:t>
-            </w:r>
-          </w:p>
-        </w:tc>
-        <w:tc>
-          <w:tcPr>
-            <w:tcW w:w="582" w:type="dxa"/>
-          </w:tcPr>
-          <w:p>
-            <w:pPr>
-              <w:spacing w:line="240" w:lineRule="auto"/>
-              <w:jc w:val="center"/>
-              <w:rPr>
-                <w:rFonts w:asciiTheme="minorHAnsi" w:eastAsiaTheme="minorEastAsia" w:hAnsiTheme="minorHAnsi" w:cstheme="minorBidi"/>
-                <w:color w:val="auto"/>
-                <w:sz w:val="18"/>
-                <w:szCs w:val="18"/>
-              </w:rPr>
-            </w:pPr>
-            <w:r>
-              <w:rPr>
-                <w:rFonts w:asciiTheme="minorHAnsi" w:eastAsiaTheme="minorEastAsia" w:hAnsiTheme="minorHAnsi" w:cstheme="minorBidi"/>
-                <w:b/>
-                <w:color w:val="auto"/>
-                <w:sz w:val="18"/>
-                <w:szCs w:val="18"/>
-              </w:rPr>
-              <w:t>&lt;%=showif !locations[].loss_control_surveys[].survey_alarm_panel.yes%&gt;x</w:t>
-            </w:r>
-          </w:p>
-        </w:tc>
-        <w:tc>
-          <w:tcPr>
-            <w:tcW w:w="4140" w:type="dxa"/>
-          </w:tcPr>
-          <w:p>
-            <w:pPr>
-              <w:spacing w:line="240" w:lineRule="auto"/>
-              <w:rPr>
-                <w:rFonts w:asciiTheme="minorHAnsi" w:eastAsiaTheme="minorEastAsia" w:hAnsiTheme="minorHAnsi" w:cstheme="minorBidi"/>
-                <w:color w:val="auto"/>
-                <w:sz w:val="18"/>
-                <w:szCs w:val="18"/>
-              </w:rPr>
-            </w:pPr>
-          </w:p>
-        </w:tc>
-      </w:tr>
-      <w:tr>
-        <w:tc>
-          <w:tcPr>
-            <w:tcW w:w="4950" w:type="dxa"/>
-          </w:tcPr>
-          <w:p>
-            <w:pPr>
-              <w:spacing w:line="240" w:lineRule="auto"/>
-              <w:rPr>
-                <w:rFonts w:asciiTheme="minorHAnsi" w:eastAsiaTheme="minorEastAsia" w:hAnsiTheme="minorHAnsi" w:cstheme="minorBidi"/>
-                <w:color w:val="auto"/>
-                <w:sz w:val="18"/>
-                <w:szCs w:val="18"/>
-              </w:rPr>
-            </w:pPr>
-            <w:r>
-              <w:rPr>
-                <w:rFonts w:asciiTheme="minorHAnsi" w:eastAsiaTheme="minorEastAsia" w:hAnsiTheme="minorHAnsi" w:cstheme="minorBidi"/>
-                <w:color w:val="auto"/>
-                <w:sz w:val="18"/>
-                <w:szCs w:val="18"/>
-              </w:rPr>
-              <w:t>Is there an automatic sprinkler?  Describe history of testing.</w:t>
-            </w:r>
-          </w:p>
-        </w:tc>
-        <w:tc>
-          <w:tcPr>
-            <w:tcW w:w="604" w:type="dxa"/>
-          </w:tcPr>
-          <w:p>
-            <w:pPr>
-              <w:spacing w:line="240" w:lineRule="auto"/>
-              <w:jc w:val="center"/>
-              <w:rPr>
-                <w:rFonts w:asciiTheme="minorHAnsi" w:eastAsiaTheme="minorEastAsia" w:hAnsiTheme="minorHAnsi" w:cstheme="minorBidi"/>
-                <w:color w:val="auto"/>
-                <w:sz w:val="18"/>
-                <w:szCs w:val="18"/>
-              </w:rPr>
-            </w:pPr>
-            <w:r>
-              <w:rPr>
-                <w:rFonts w:asciiTheme="minorHAnsi" w:eastAsiaTheme="minorEastAsia" w:hAnsiTheme="minorHAnsi" w:cstheme="minorBidi"/>
-                <w:b/>
-                <w:color w:val="auto"/>
-                <w:sz w:val="18"/>
-                <w:szCs w:val="18"/>
-              </w:rPr>
-              <w:t>&lt;%=showif locations[].loss_control_surveys[].survey_automatic_sprinkler.yes%&gt;x</w:t>
-            </w:r>
-          </w:p>
-        </w:tc>
-        <w:tc>
-          <w:tcPr>
-            <w:tcW w:w="582" w:type="dxa"/>
-          </w:tcPr>
-          <w:p>
-            <w:pPr>
-              <w:spacing w:line="240" w:lineRule="auto"/>
-              <w:jc w:val="center"/>
-              <w:rPr>
-                <w:rFonts w:asciiTheme="minorHAnsi" w:eastAsiaTheme="minorEastAsia" w:hAnsiTheme="minorHAnsi" w:cstheme="minorBidi"/>
-                <w:color w:val="auto"/>
-                <w:sz w:val="18"/>
-                <w:szCs w:val="18"/>
-              </w:rPr>
-            </w:pPr>
-            <w:r>
-              <w:rPr>
-                <w:rFonts w:asciiTheme="minorHAnsi" w:eastAsiaTheme="minorEastAsia" w:hAnsiTheme="minorHAnsi" w:cstheme="minorBidi"/>
-                <w:b/>
-                <w:color w:val="auto"/>
-                <w:sz w:val="18"/>
-                <w:szCs w:val="18"/>
-              </w:rPr>
-              <w:t>&lt;%=showif !locations[].loss_control_surveys[].survey_automatic_sprinkler.yes%&gt;x</w:t>
-            </w:r>
-          </w:p>
-        </w:tc>
-        <w:tc>
-          <w:tcPr>
-            <w:tcW w:w="4140" w:type="dxa"/>
-          </w:tcPr>
-          <w:p>
-            <w:pPr>
-              <w:spacing w:line="240" w:lineRule="auto"/>
-              <w:rPr>
-                <w:rFonts w:asciiTheme="minorHAnsi" w:eastAsiaTheme="minorEastAsia" w:hAnsiTheme="minorHAnsi" w:cstheme="minorBidi"/>
-                <w:color w:val="auto"/>
-                <w:sz w:val="18"/>
-                <w:szCs w:val="18"/>
-              </w:rPr>
-            </w:pPr>
-            <w:r>
-              <w:rPr>
-                <w:rFonts w:asciiTheme="minorHAnsi" w:eastAsiaTheme="minorEastAsia" w:hAnsiTheme="minorHAnsi" w:cstheme="minorBidi"/>
-                <w:color w:val="auto"/>
-                <w:sz w:val="18"/>
-                <w:szCs w:val="18"/>
-              </w:rPr>
-              <w:t>&lt;%=locations[].loss_control_surveys[].survey_automatic_sprinkler_comment||''%&gt;</w:t>
-            </w:r>
-          </w:p>
-        </w:tc>
-      </w:tr>
-      <w:tr>
-        <w:tc>
-          <w:tcPr>
-            <w:tcW w:w="4950" w:type="dxa"/>
-          </w:tcPr>
-          <w:p>
-            <w:pPr>
-              <w:spacing w:line="240" w:lineRule="auto"/>
-              <w:rPr>
-                <w:rFonts w:asciiTheme="minorHAnsi" w:eastAsiaTheme="minorEastAsia" w:hAnsiTheme="minorHAnsi" w:cstheme="minorBidi"/>
-                <w:color w:val="auto"/>
-                <w:sz w:val="18"/>
-                <w:szCs w:val="18"/>
-              </w:rPr>
-            </w:pPr>
-            <w:r>
-              <w:rPr>
-                <w:rFonts w:asciiTheme="minorHAnsi" w:eastAsiaTheme="minorEastAsia" w:hAnsiTheme="minorHAnsi" w:cstheme="minorBidi"/>
-                <w:color w:val="auto"/>
-                <w:sz w:val="18"/>
-                <w:szCs w:val="18"/>
-              </w:rPr>
-              <w:t>Standpipe and hose tested and inspected last 12 months?</w:t>
-            </w:r>
-          </w:p>
-        </w:tc>
-        <w:tc>
-          <w:tcPr>
-            <w:tcW w:w="604" w:type="dxa"/>
-          </w:tcPr>
-          <w:p>
-            <w:pPr>
-              <w:spacing w:line="240" w:lineRule="auto"/>
-              <w:jc w:val="center"/>
-              <w:rPr>
-                <w:rFonts w:asciiTheme="minorHAnsi" w:eastAsiaTheme="minorEastAsia" w:hAnsiTheme="minorHAnsi" w:cstheme="minorBidi"/>
-                <w:color w:val="auto"/>
-                <w:sz w:val="18"/>
-                <w:szCs w:val="18"/>
-              </w:rPr>
-            </w:pPr>
-            <w:r>
-              <w:rPr>
-                <w:rFonts w:asciiTheme="minorHAnsi" w:eastAsiaTheme="minorEastAsia" w:hAnsiTheme="minorHAnsi" w:cstheme="minorBidi"/>
-                <w:b/>
-                <w:color w:val="auto"/>
-                <w:sz w:val="18"/>
-                <w:szCs w:val="18"/>
-              </w:rPr>
-              <w:t>&lt;%=showif locations[].loss_control_surveys[].survey_standpi</w:t>
-            </w:r>
-            <w:r>
-              <w:rPr>
-                <w:rFonts w:asciiTheme="minorHAnsi" w:eastAsiaTheme="minorEastAsia" w:hAnsiTheme="minorHAnsi" w:cstheme="minorBidi"/>
-                <w:b/>
-                <w:color w:val="auto"/>
-                <w:sz w:val="18"/>
-                <w:szCs w:val="18"/>
-              </w:rPr>
-              <w:lastRenderedPageBreak/>
-              <w:t>pe.yes%&gt;x</w:t>
-            </w:r>
-          </w:p>
-        </w:tc>
-        <w:tc>
-          <w:tcPr>
-            <w:tcW w:w="582" w:type="dxa"/>
-          </w:tcPr>
-          <w:p>
-            <w:pPr>
-              <w:spacing w:line="240" w:lineRule="auto"/>
-              <w:jc w:val="center"/>
-              <w:rPr>
-                <w:rFonts w:asciiTheme="minorHAnsi" w:eastAsiaTheme="minorEastAsia" w:hAnsiTheme="minorHAnsi" w:cstheme="minorBidi"/>
-                <w:color w:val="auto"/>
-                <w:sz w:val="18"/>
-                <w:szCs w:val="18"/>
-              </w:rPr>
-            </w:pPr>
-            <w:r>
-              <w:rPr>
-                <w:rFonts w:asciiTheme="minorHAnsi" w:eastAsiaTheme="minorEastAsia" w:hAnsiTheme="minorHAnsi" w:cstheme="minorBidi"/>
-                <w:b/>
-                <w:color w:val="auto"/>
-                <w:sz w:val="18"/>
-                <w:szCs w:val="18"/>
-              </w:rPr>
-              <w:lastRenderedPageBreak/>
-              <w:t>&lt;%=showif !locations[].loss_control_surveys[].survey_stand</w:t>
-            </w:r>
-            <w:r>
-              <w:rPr>
-                <w:rFonts w:asciiTheme="minorHAnsi" w:eastAsiaTheme="minorEastAsia" w:hAnsiTheme="minorHAnsi" w:cstheme="minorBidi"/>
-                <w:b/>
-                <w:color w:val="auto"/>
-                <w:sz w:val="18"/>
-                <w:szCs w:val="18"/>
-              </w:rPr>
-              <w:lastRenderedPageBreak/>
-              <w:t>pipe.yes%&gt;x</w:t>
+              <w:t>&lt;%=showif !locations[].loss_control_surveys[].survey_standpipe.yes%&gt;x</w:t>
             </w:r>
           </w:p>
         </w:tc>
@@ -21379,7 +21685,6 @@
           <w:sz w:val="22"/>
           <w:szCs w:val="22"/>
         </w:rPr>
-        <w:lastRenderedPageBreak/>
         <w:br w:type="page"/>
       </w:r>
     </w:p>
@@ -21860,7 +22165,6 @@
                 <w:sz w:val="18"/>
                 <w:szCs w:val="18"/>
               </w:rPr>
-              <w:lastRenderedPageBreak/>
               <w:t>Are doors, windows and locks adequate for exposure?</w:t>
             </w:r>
           </w:p>
@@ -21890,7 +22194,18 @@
                 <w:sz w:val="18"/>
                 <w:szCs w:val="18"/>
               </w:rPr>
-              <w:t>&lt;%=showif locations[].loss_control_surveys[].survey_adequate_exposure.yes%&gt;x</w:t>
+              <w:t>&lt;%=showi</w:t>
+            </w:r>
+            <w:r>
+              <w:rPr>
+                <w:rFonts w:asciiTheme="minorHAnsi" w:eastAsiaTheme="minorEastAsia" w:hAnsiTheme="minorHAnsi" w:cstheme="minorBidi"/>
+                <w:b/>
+                <w:color w:val="auto"/>
+                <w:sz w:val="18"/>
+                <w:szCs w:val="18"/>
+              </w:rPr>
+              <w:lastRenderedPageBreak/>
+              <w:t>f locations[].loss_control_surveys[].survey_adequate_exposure.yes%&gt;x</w:t>
             </w:r>
           </w:p>
         </w:tc>
@@ -21919,7 +22234,19 @@
                 <w:sz w:val="18"/>
                 <w:szCs w:val="18"/>
               </w:rPr>
-              <w:t>&lt;%=showif !locations[].loss_control_surveys[].survey_adequate_exposure.yes%&gt;x</w:t>
+              <w:lastRenderedPageBreak/>
+              <w:t>&lt;%=sho</w:t>
+            </w:r>
+            <w:r>
+              <w:rPr>
+                <w:rFonts w:asciiTheme="minorHAnsi" w:eastAsiaTheme="minorEastAsia" w:hAnsiTheme="minorHAnsi" w:cstheme="minorBidi"/>
+                <w:b/>
+                <w:color w:val="auto"/>
+                <w:sz w:val="18"/>
+                <w:szCs w:val="18"/>
+              </w:rPr>
+              <w:lastRenderedPageBreak/>
+              <w:t>wif !locations[].loss_control_surveys[].survey_adequate_exposure.yes%&gt;x</w:t>
             </w:r>
           </w:p>
         </w:tc>
@@ -21962,6 +22289,7 @@
                 <w:sz w:val="18"/>
                 <w:szCs w:val="18"/>
               </w:rPr>
+              <w:lastRenderedPageBreak/>
               <w:t>Is there burglar resistant glass and or window (door) bars present?</w:t>
             </w:r>
           </w:p>
@@ -22416,7 +22744,7 @@
                 <w:sz w:val="18"/>
                 <w:szCs w:val="18"/>
               </w:rPr>
-              <w:t>&lt;%=showif locations[].loss_control_surveys[].surve</w:t>
+              <w:t>&lt;%=showif locations[].loss_control_surveys[].survey_heat_motion.yes</w:t>
             </w:r>
             <w:r>
               <w:rPr>
@@ -22429,7 +22757,7 @@
                 <w:szCs w:val="18"/>
               </w:rPr>
               <w:lastRenderedPageBreak/>
-              <w:t>y_heat_motion.yes%&gt;x</w:t>
+              <w:t>%&gt;x</w:t>
             </w:r>
           </w:p>
         </w:tc>
@@ -22462,7 +22790,7 @@
                 <w:szCs w:val="18"/>
               </w:rPr>
               <w:lastRenderedPageBreak/>
-              <w:t>&lt;%=showif !locations[].loss_control_surv</w:t>
+              <w:t>&lt;%=showif !locations[].loss_control_surveys[].survey_h</w:t>
             </w:r>
             <w:r>
               <w:rPr>
@@ -22475,7 +22803,7 @@
                 <w:szCs w:val="18"/>
               </w:rPr>
               <w:lastRenderedPageBreak/>
-              <w:t>eys[].survey_heat_motion.yes%&gt;x</w:t>
+              <w:t>eat_motion.yes%&gt;x</w:t>
             </w:r>
           </w:p>
         </w:tc>
@@ -22999,7 +23327,7 @@
                 <w:sz w:val="18"/>
                 <w:szCs w:val="18"/>
               </w:rPr>
-              <w:t>&lt;%=showif locations[].loss_con</w:t>
+              <w:t>&lt;%=showif locations[].loss_control_surveys[].survey_certifica</w:t>
             </w:r>
             <w:r>
               <w:rPr>
@@ -23010,7 +23338,7 @@
                 <w:szCs w:val="18"/>
               </w:rPr>
               <w:lastRenderedPageBreak/>
-              <w:t>trol_surveys[].survey_certificate_copy.yes%&gt;x</w:t>
+              <w:t>te_copy.yes%&gt;x</w:t>
             </w:r>
           </w:p>
         </w:tc>
@@ -23040,7 +23368,7 @@
                 <w:szCs w:val="18"/>
               </w:rPr>
               <w:lastRenderedPageBreak/>
-              <w:t>&lt;%=showif !locations[].los</w:t>
+              <w:t>&lt;%=showif !locations[].loss_control_surveys[].su</w:t>
             </w:r>
             <w:r>
               <w:rPr>
@@ -23051,7 +23379,7 @@
                 <w:szCs w:val="18"/>
               </w:rPr>
               <w:lastRenderedPageBreak/>
-              <w:t>s_control_surveys[].survey_certificate_copy.yes%&gt;x</w:t>
+              <w:t>rvey_certificate_copy.yes%&gt;x</w:t>
             </w:r>
           </w:p>
         </w:tc>
@@ -23326,7 +23654,7 @@
                 <w:sz w:val="18"/>
                 <w:szCs w:val="18"/>
               </w:rPr>
-              <w:t>&lt;%=showif locations[].loss_con</w:t>
+              <w:t>&lt;%=showif locations[].loss_control_surveys[].survey_fire_doors.yes%&gt;</w:t>
             </w:r>
             <w:r>
               <w:rPr>
@@ -23337,7 +23665,7 @@
                 <w:szCs w:val="18"/>
               </w:rPr>
               <w:lastRenderedPageBreak/>
-              <w:t>trol_surveys[].survey_fire_doors.yes%&gt;x</w:t>
+              <w:t>x</w:t>
             </w:r>
           </w:p>
         </w:tc>
@@ -23367,7 +23695,7 @@
                 <w:szCs w:val="18"/>
               </w:rPr>
               <w:lastRenderedPageBreak/>
-              <w:t>&lt;%=showif !locations[].los</w:t>
+              <w:t>&lt;%=showif !locations[].loss_control_surveys[].survey_fi</w:t>
             </w:r>
             <w:r>
               <w:rPr>
@@ -23378,7 +23706,7 @@
                 <w:szCs w:val="18"/>
               </w:rPr>
               <w:lastRenderedPageBreak/>
-              <w:t>s_control_surveys[].survey_fire_doors.yes%&gt;x</w:t>
+              <w:t>re_doors.yes%&gt;x</w:t>
             </w:r>
           </w:p>
         </w:tc>
@@ -23653,18 +23981,7 @@
                 <w:sz w:val="18"/>
                 <w:szCs w:val="18"/>
               </w:rPr>
-              <w:t>&lt;%=showif locations[].loss_con</w:t>
-            </w:r>
-            <w:r>
-              <w:rPr>
-                <w:rFonts w:asciiTheme="minorHAnsi" w:eastAsiaTheme="minorEastAsia" w:hAnsiTheme="minorHAnsi" w:cstheme="minorBidi"/>
-                <w:b/>
-                <w:color w:val="auto"/>
-                <w:sz w:val="18"/>
-                <w:szCs w:val="18"/>
-              </w:rPr>
-              <w:lastRenderedPageBreak/>
-              <w:t>trol_surveys[].survey_trained.yes%&gt;x</w:t>
+              <w:t>&lt;%=showif locations[].loss_control_surveys[].survey_trained.yes%&gt;x</w:t>
             </w:r>
           </w:p>
         </w:tc>
@@ -23693,19 +24010,18 @@
                 <w:sz w:val="18"/>
                 <w:szCs w:val="18"/>
               </w:rPr>
+              <w:t>&lt;%=showif !locations[].loss_control_surveys[].survey_trained.ye</w:t>
+            </w:r>
+            <w:r>
+              <w:rPr>
+                <w:rFonts w:asciiTheme="minorHAnsi" w:eastAsiaTheme="minorEastAsia" w:hAnsiTheme="minorHAnsi" w:cstheme="minorBidi"/>
+                <w:b/>
+                <w:color w:val="auto"/>
+                <w:sz w:val="18"/>
+                <w:szCs w:val="18"/>
+              </w:rPr>
               <w:lastRenderedPageBreak/>
-              <w:t>&lt;%=showif !locations[].los</w:t>
-            </w:r>
-            <w:r>
-              <w:rPr>
-                <w:rFonts w:asciiTheme="minorHAnsi" w:eastAsiaTheme="minorEastAsia" w:hAnsiTheme="minorHAnsi" w:cstheme="minorBidi"/>
-                <w:b/>
-                <w:color w:val="auto"/>
-                <w:sz w:val="18"/>
-                <w:szCs w:val="18"/>
-              </w:rPr>
-              <w:lastRenderedPageBreak/>
-              <w:t>s_control_surveys[].survey_trained.yes%&gt;x</w:t>
+              <w:t>s%&gt;x</w:t>
             </w:r>
           </w:p>
         </w:tc>
@@ -24961,7 +25277,27 @@
           <w:szCs w:val="24"/>
         </w:rPr>
         <w:lastRenderedPageBreak/>
-        <w:t>&lt;%=ifblock locations[].auto_schedules.first%&gt;AUTOMOBILE SCHEDULES</w:t>
+        <w:t xml:space="preserve">&lt;%=ifblock </w:t>
+      </w:r>
+      <w:r>
+        <w:rPr>
+          <w:rFonts w:asciiTheme="minorHAnsi" w:eastAsia="Arial Unicode MS" w:hAnsiTheme="minorHAnsi" w:cs="Arial Unicode MS"/>
+          <w:b/>
+          <w:color w:val="auto"/>
+          <w:sz w:val="28"/>
+          <w:szCs w:val="24"/>
+        </w:rPr>
+        <w:t>true||</w:t>
+      </w:r>
+      <w:r>
+        <w:rPr>
+          <w:rFonts w:asciiTheme="minorHAnsi" w:eastAsia="Arial Unicode MS" w:hAnsiTheme="minorHAnsi" w:cs="Arial Unicode MS"/>
+          <w:b/>
+          <w:color w:val="auto"/>
+          <w:sz w:val="28"/>
+          <w:szCs w:val="24"/>
+        </w:rPr>
+        <w:t>locations[].auto_schedules.first%&gt;AUTOMOBILE SCHEDULES</w:t>
       </w:r>
     </w:p>
     <w:tbl>
@@ -27841,8 +28177,6 @@
         </w:rPr>
         <w:t xml:space="preserve">&lt;%=endblock </w:t>
       </w:r>
-      <w:bookmarkStart w:id="5" w:name="_GoBack"/>
-      <w:bookmarkEnd w:id="5"/>
       <w:r>
         <w:rPr>
           <w:rFonts w:asciiTheme="minorHAnsi" w:eastAsiaTheme="majorEastAsia" w:hAnsiTheme="minorHAnsi" w:cstheme="majorBidi"/>
@@ -27852,6 +28186,16 @@
           <w:szCs w:val="20"/>
         </w:rPr>
         <w:t>locations[]%&gt;</w:t>
+      </w:r>
+      <w:r>
+        <w:rPr>
+          <w:rFonts w:asciiTheme="minorHAnsi" w:eastAsiaTheme="majorEastAsia" w:hAnsiTheme="minorHAnsi" w:cstheme="majorBidi"/>
+          <w:bCs/>
+          <w:color w:val="auto"/>
+          <w:sz w:val="20"/>
+          <w:szCs w:val="20"/>
+        </w:rPr>
+        <w:t>&lt;%#section_end application%&gt;</w:t>
       </w:r>
     </w:p>
     <w:p>
@@ -27945,7 +28289,7 @@
       <mc:AlternateContent>
         <mc:Choice Requires="wps">
           <w:drawing>
-            <wp:anchor distT="0" distB="0" distL="114300" distR="114300" simplePos="0" relativeHeight="251660288" behindDoc="1" locked="0" layoutInCell="1" allowOverlap="1" wp14:anchorId="7AFCFF33" wp14:editId="56D732C0">
+            <wp:anchor distT="0" distB="0" distL="114300" distR="114300" simplePos="0" relativeHeight="251660288" behindDoc="1" locked="0" layoutInCell="1" allowOverlap="1" wp14:anchorId="545C2622" wp14:editId="6E2FD1F2">
               <wp:simplePos x="0" y="0"/>
               <wp:positionH relativeFrom="page">
                 <wp:posOffset>1371600</wp:posOffset>
@@ -28025,7 +28369,7 @@
       <mc:AlternateContent>
         <mc:Choice Requires="wps">
           <w:drawing>
-            <wp:anchor distT="0" distB="0" distL="114300" distR="114300" simplePos="0" relativeHeight="251659264" behindDoc="1" locked="0" layoutInCell="1" allowOverlap="1" wp14:anchorId="18C2C6E5" wp14:editId="0354FC30">
+            <wp:anchor distT="0" distB="0" distL="114300" distR="114300" simplePos="0" relativeHeight="251659264" behindDoc="1" locked="0" layoutInCell="1" allowOverlap="1" wp14:anchorId="3B962AD3" wp14:editId="0AF5A883">
               <wp:simplePos x="0" y="0"/>
               <wp:positionH relativeFrom="page">
                 <wp:posOffset>0</wp:posOffset>
@@ -28108,63 +28452,6 @@
 <file path=word/footer3.xml><?xml version="1.0" encoding="utf-8"?>
 <w:ftr xmlns:wpc="http://schemas.microsoft.com/office/word/2010/wordprocessingCanvas" xmlns:mc="http://schemas.openxmlformats.org/markup-compatibility/2006" xmlns:o="urn:schemas-microsoft-com:office:office" xmlns:r="http://schemas.openxmlformats.org/officeDocument/2006/relationships" xmlns:m="http://schemas.openxmlformats.org/officeDocument/2006/math" xmlns:v="urn:schemas-microsoft-com:vml" xmlns:wp14="http://schemas.microsoft.com/office/word/2010/wordprocessingDrawing" xmlns:wp="http://schemas.openxmlformats.org/drawingml/2006/wordprocessingDrawing" xmlns:w10="urn:schemas-microsoft-com:office:word" xmlns:w="http://schemas.openxmlformats.org/wordprocessingml/2006/main" xmlns:w14="http://schemas.microsoft.com/office/word/2010/wordml" xmlns:wpg="http://schemas.microsoft.com/office/word/2010/wordprocessingGroup" xmlns:wpi="http://schemas.microsoft.com/office/word/2010/wordprocessingInk" xmlns:wne="http://schemas.microsoft.com/office/word/2006/wordml" xmlns:wps="http://schemas.microsoft.com/office/word/2010/wordprocessingShape" mc:Ignorable="w14 wp14">
   <w:p>
-    <w:bookmarkStart w:id="3" w:name="BICEndorsementBack"/>
-    <w:r>
-      <w:t xml:space="preserve">    </w:t>
-    </w:r>
-    <w:bookmarkEnd w:id="3"/>
-  </w:p>
-  <w:tbl>
-    <w:tblPr>
-      <w:tblW w:w="0" w:type="auto"/>
-      <w:tblBorders>
-        <w:top w:val="single" w:sz="4" w:space="0" w:color="auto"/>
-        <w:left w:val="single" w:sz="4" w:space="0" w:color="auto"/>
-        <w:bottom w:val="single" w:sz="4" w:space="0" w:color="auto"/>
-        <w:right w:val="single" w:sz="4" w:space="0" w:color="auto"/>
-        <w:insideH w:val="single" w:sz="4" w:space="0" w:color="auto"/>
-        <w:insideV w:val="single" w:sz="4" w:space="0" w:color="auto"/>
-      </w:tblBorders>
-      <w:tblLayout w:type="fixed"/>
-      <w:tblCellMar>
-        <w:left w:w="0" w:type="dxa"/>
-        <w:right w:w="0" w:type="dxa"/>
-      </w:tblCellMar>
-      <w:tblLook w:val="0000" w:firstRow="0" w:lastRow="0" w:firstColumn="0" w:lastColumn="0" w:noHBand="0" w:noVBand="0"/>
-    </w:tblPr>
-    <w:tblGrid>
-      <w:gridCol w:w="8640"/>
-    </w:tblGrid>
-    <w:tr>
-      <w:trPr>
-        <w:trHeight w:val="720"/>
-      </w:trPr>
-      <w:tc>
-        <w:tcPr>
-          <w:tcW w:w="8640" w:type="dxa"/>
-          <w:tcBorders>
-            <w:top w:val="nil"/>
-            <w:left w:val="nil"/>
-            <w:bottom w:val="nil"/>
-            <w:right w:val="nil"/>
-          </w:tcBorders>
-          <w:vAlign w:val="bottom"/>
-        </w:tcPr>
-        <w:p>
-          <w:pPr>
-            <w:pStyle w:val="Legalcopy"/>
-            <w:framePr w:hSpace="0" w:vSpace="0" w:wrap="auto" w:yAlign="inline"/>
-          </w:pPr>
-          <w:bookmarkStart w:id="4" w:name="LegalText"/>
-          <w:r>
-            <w:t> </w:t>
-          </w:r>
-          <w:bookmarkEnd w:id="4"/>
-        </w:p>
-      </w:tc>
-    </w:tr>
-  </w:tbl>
-  <w:p>
     <w:pPr>
       <w:pStyle w:val="AddressBlock"/>
     </w:pPr>
@@ -28217,50 +28504,6 @@
 
 <file path=word/header2.xml><?xml version="1.0" encoding="utf-8"?>
 <w:hdr xmlns:wpc="http://schemas.microsoft.com/office/word/2010/wordprocessingCanvas" xmlns:mc="http://schemas.openxmlformats.org/markup-compatibility/2006" xmlns:o="urn:schemas-microsoft-com:office:office" xmlns:r="http://schemas.openxmlformats.org/officeDocument/2006/relationships" xmlns:m="http://schemas.openxmlformats.org/officeDocument/2006/math" xmlns:v="urn:schemas-microsoft-com:vml" xmlns:wp14="http://schemas.microsoft.com/office/word/2010/wordprocessingDrawing" xmlns:wp="http://schemas.openxmlformats.org/drawingml/2006/wordprocessingDrawing" xmlns:w10="urn:schemas-microsoft-com:office:word" xmlns:w="http://schemas.openxmlformats.org/wordprocessingml/2006/main" xmlns:w14="http://schemas.microsoft.com/office/word/2010/wordml" xmlns:wpg="http://schemas.microsoft.com/office/word/2010/wordprocessingGroup" xmlns:wpi="http://schemas.microsoft.com/office/word/2010/wordprocessingInk" xmlns:wne="http://schemas.microsoft.com/office/word/2006/wordml" xmlns:wps="http://schemas.microsoft.com/office/word/2010/wordprocessingShape" mc:Ignorable="w14 wp14">
-  <w:tbl>
-    <w:tblPr>
-      <w:tblW w:w="0" w:type="auto"/>
-      <w:tblInd w:w="8" w:type="dxa"/>
-      <w:tblLayout w:type="fixed"/>
-      <w:tblCellMar>
-        <w:left w:w="0" w:type="dxa"/>
-        <w:right w:w="0" w:type="dxa"/>
-      </w:tblCellMar>
-      <w:tblLook w:val="0000" w:firstRow="0" w:lastRow="0" w:firstColumn="0" w:lastColumn="0" w:noHBand="0" w:noVBand="0"/>
-    </w:tblPr>
-    <w:tblGrid>
-      <w:gridCol w:w="3600"/>
-      <w:gridCol w:w="5148"/>
-    </w:tblGrid>
-    <w:tr>
-      <w:tc>
-        <w:tcPr>
-          <w:tcW w:w="3600" w:type="dxa"/>
-        </w:tcPr>
-        <w:p>
-          <w:pPr>
-            <w:pStyle w:val="ReportCrossRef"/>
-          </w:pPr>
-          <w:r>
-            <w:t xml:space="preserve">    </w:t>
-          </w:r>
-        </w:p>
-      </w:tc>
-      <w:tc>
-        <w:tcPr>
-          <w:tcW w:w="5148" w:type="dxa"/>
-        </w:tcPr>
-        <w:p>
-          <w:pPr>
-            <w:pStyle w:val="ClientNameCrossRef"/>
-          </w:pPr>
-          <w:r>
-            <w:t xml:space="preserve">             </w:t>
-          </w:r>
-        </w:p>
-      </w:tc>
-    </w:tr>
-  </w:tbl>
   <w:p/>
 </w:hdr>
 </file>
@@ -32868,6 +33111,22 @@
       <w:szCs w:val="14"/>
     </w:rPr>
   </w:style>
+  <w:style w:type="paragraph" w:styleId="NoSpacing">
+    <w:name w:val="No Spacing"/>
+    <w:basedOn w:val="Normal"/>
+    <w:uiPriority w:val="1"/>
+    <w:qFormat/>
+    <w:rsid w:val="00FE66EE"/>
+    <w:pPr>
+      <w:spacing w:line="240" w:lineRule="auto"/>
+    </w:pPr>
+    <w:rPr>
+      <w:rFonts w:asciiTheme="minorHAnsi" w:eastAsiaTheme="minorEastAsia" w:hAnsiTheme="minorHAnsi" w:cstheme="minorBidi"/>
+      <w:color w:val="auto"/>
+      <w:sz w:val="22"/>
+      <w:szCs w:val="22"/>
+    </w:rPr>
+  </w:style>
 </w:styles>
 </file>
 
@@ -33683,6 +33942,22 @@
       <w:szCs w:val="14"/>
     </w:rPr>
   </w:style>
+  <w:style w:type="paragraph" w:styleId="NoSpacing">
+    <w:name w:val="No Spacing"/>
+    <w:basedOn w:val="Normal"/>
+    <w:uiPriority w:val="1"/>
+    <w:qFormat/>
+    <w:rsid w:val="00FE66EE"/>
+    <w:pPr>
+      <w:spacing w:line="240" w:lineRule="auto"/>
+    </w:pPr>
+    <w:rPr>
+      <w:rFonts w:asciiTheme="minorHAnsi" w:eastAsiaTheme="minorEastAsia" w:hAnsiTheme="minorHAnsi" w:cstheme="minorBidi"/>
+      <w:color w:val="auto"/>
+      <w:sz w:val="22"/>
+      <w:szCs w:val="22"/>
+    </w:rPr>
+  </w:style>
 </w:styles>
 </file>
 
@@ -33976,7 +34251,7 @@
 </file>
 
 <file path=customXml/itemProps1.xml><?xml version="1.0" encoding="utf-8"?>
-<ds:datastoreItem xmlns:ds="http://schemas.openxmlformats.org/officeDocument/2006/customXml" ds:itemID="{706EF77E-D0D3-4207-BADA-9D10789A0014}">
+<ds:datastoreItem xmlns:ds="http://schemas.openxmlformats.org/officeDocument/2006/customXml" ds:itemID="{780A7A54-C937-4A7D-A787-E8F013A3221D}">
   <ds:schemaRefs>
     <ds:schemaRef ds:uri="http://schemas.openxmlformats.org/officeDocument/2006/bibliography"/>
   </ds:schemaRefs>

</xml_diff>

<commit_message>
Update documents with images & ydocx
</commit_message>
<xml_diff>
--- a/lib/docx_templates/default_proposal.docx
+++ b/lib/docx_templates/default_proposal.docx
@@ -6978,14 +6978,7 @@
                                   <w:sz w:val="18"/>
                                   <w:szCs w:val="18"/>
                                 </w:rPr>
-                                <w:t xml:space="preserve">Company approves, </w:t>
-                              </w:r>
-                              <w:r>
-                                <w:rPr>
-                                  <w:sz w:val="18"/>
-                                  <w:szCs w:val="18"/>
-                                </w:rPr>
-                                <w:t>signs off on Contracts</w:t>
+                                <w:t>Company approves, signs off on Contracts</w:t>
                               </w:r>
                             </w:p>
                           </w:txbxContent>
@@ -7350,23 +7343,7 @@
                                   <w:szCs w:val="18"/>
                                   <w:lang w:val="en-US"/>
                                 </w:rPr>
-                                <w:t>Begin Renewal Process gathe</w:t>
-                              </w:r>
-                              <w:r>
-                                <w:rPr>
-                                  <w:sz w:val="18"/>
-                                  <w:szCs w:val="18"/>
-                                  <w:lang w:val="en-US"/>
-                                </w:rPr>
-                                <w:t xml:space="preserve">r information has BLS sign off </w:t>
-                              </w:r>
-                              <w:r>
-                                <w:rPr>
-                                  <w:sz w:val="18"/>
-                                  <w:szCs w:val="18"/>
-                                  <w:lang w:val="en-US"/>
-                                </w:rPr>
-                                <w:t xml:space="preserve">for marketing     </w:t>
+                                <w:t xml:space="preserve">Begin Renewal Process gather information has BLS sign off for marketing     </w:t>
                               </w:r>
                             </w:p>
                           </w:txbxContent>
@@ -8142,14 +8119,7 @@
                             <w:sz w:val="18"/>
                             <w:szCs w:val="18"/>
                           </w:rPr>
-                          <w:t xml:space="preserve">Company approves, </w:t>
-                        </w:r>
-                        <w:r>
-                          <w:rPr>
-                            <w:sz w:val="18"/>
-                            <w:szCs w:val="18"/>
-                          </w:rPr>
-                          <w:t>signs off on Contracts</w:t>
+                          <w:t>Company approves, signs off on Contracts</w:t>
                         </w:r>
                       </w:p>
                     </w:txbxContent>
@@ -8280,23 +8250,7 @@
                             <w:szCs w:val="18"/>
                             <w:lang w:val="en-US"/>
                           </w:rPr>
-                          <w:t>Begin Renewal Process gathe</w:t>
-                        </w:r>
-                        <w:r>
-                          <w:rPr>
-                            <w:sz w:val="18"/>
-                            <w:szCs w:val="18"/>
-                            <w:lang w:val="en-US"/>
-                          </w:rPr>
-                          <w:t xml:space="preserve">r information has BLS sign off </w:t>
-                        </w:r>
-                        <w:r>
-                          <w:rPr>
-                            <w:sz w:val="18"/>
-                            <w:szCs w:val="18"/>
-                            <w:lang w:val="en-US"/>
-                          </w:rPr>
-                          <w:t xml:space="preserve">for marketing     </w:t>
+                          <w:t xml:space="preserve">Begin Renewal Process gather information has BLS sign off for marketing     </w:t>
                         </w:r>
                       </w:p>
                     </w:txbxContent>
@@ -8424,25 +8378,7 @@
                             <w:color w:val="4F81BD" w:themeColor="accent1"/>
                             <w:lang w:val="en-US"/>
                           </w:rPr>
-                          <w:t>&lt;%=$</w:t>
-                        </w:r>
-                        <w:proofErr w:type="gramStart"/>
-                        <w:r>
-                          <w:rPr>
-                            <w:b/>
-                            <w:color w:val="4F81BD" w:themeColor="accent1"/>
-                            <w:lang w:val="en-US"/>
-                          </w:rPr>
-                          <w:t>months%</w:t>
-                        </w:r>
-                        <w:proofErr w:type="gramEnd"/>
-                        <w:r>
-                          <w:rPr>
-                            <w:b/>
-                            <w:color w:val="4F81BD" w:themeColor="accent1"/>
-                            <w:lang w:val="en-US"/>
-                          </w:rPr>
-                          <w:t>&gt;</w:t>
+                          <w:t>&lt;%=$months%&gt;</w:t>
                         </w:r>
                       </w:p>
                       <w:p>
@@ -9217,8 +9153,6 @@
         </w:rPr>
         <w:t>4</w:t>
       </w:r>
-      <w:bookmarkStart w:id="3" w:name="_GoBack"/>
-      <w:bookmarkEnd w:id="3"/>
       <w:r>
         <w:rPr>
           <w:rFonts w:asciiTheme="minorHAnsi" w:eastAsiaTheme="minorEastAsia" w:hAnsiTheme="minorHAnsi" w:cstheme="minorBidi"/>
@@ -13111,7 +13045,6 @@
         <w:spacing w:line="240" w:lineRule="auto"/>
         <w:rPr>
           <w:rFonts w:asciiTheme="minorHAnsi" w:eastAsiaTheme="minorEastAsia" w:hAnsiTheme="minorHAnsi" w:cstheme="minorBidi"/>
-          <w:b/>
           <w:color w:val="auto"/>
           <w:sz w:val="22"/>
           <w:szCs w:val="22"/>
@@ -13183,17 +13116,16 @@
         </w:rPr>
         <w:t>&lt;%=locations[].risk_severity%&gt;.</w:t>
       </w:r>
-    </w:p>
-    <w:p>
-      <w:pPr>
-        <w:spacing w:line="240" w:lineRule="auto"/>
+      <w:r>
         <w:rPr>
           <w:rFonts w:asciiTheme="minorHAnsi" w:eastAsiaTheme="minorEastAsia" w:hAnsiTheme="minorHAnsi" w:cstheme="minorBidi"/>
+          <w:b/>
           <w:color w:val="auto"/>
           <w:sz w:val="22"/>
           <w:szCs w:val="22"/>
         </w:rPr>
-      </w:pPr>
+        <w:br/>
+      </w:r>
     </w:p>
     <w:p>
       <w:pPr>
@@ -13214,7 +13146,17 @@
           <w:sz w:val="22"/>
           <w:szCs w:val="22"/>
         </w:rPr>
-        <w:t>SITE PLAN:</w:t>
+        <w:t>PHOTOS</w:t>
+      </w:r>
+      <w:r>
+        <w:rPr>
+          <w:rFonts w:asciiTheme="minorHAnsi" w:eastAsiaTheme="minorEastAsia" w:hAnsiTheme="minorHAnsi" w:cstheme="minorBidi"/>
+          <w:b/>
+          <w:color w:val="000000"/>
+          <w:sz w:val="22"/>
+          <w:szCs w:val="22"/>
+        </w:rPr>
+        <w:t>:</w:t>
       </w:r>
     </w:p>
     <w:p>
@@ -13228,59 +13170,331 @@
           <w:szCs w:val="22"/>
         </w:rPr>
       </w:pPr>
+      <w:r>
+        <w:rPr>
+          <w:rFonts w:asciiTheme="minorHAnsi" w:eastAsiaTheme="minorEastAsia" w:hAnsiTheme="minorHAnsi" w:cstheme="minorBidi"/>
+          <w:b/>
+          <w:color w:val="000000"/>
+          <w:sz w:val="22"/>
+          <w:szCs w:val="22"/>
+        </w:rPr>
+        <w:t>&lt;%$first_photo=</w:t>
+      </w:r>
+      <w:r>
+        <w:rPr>
+          <w:rFonts w:asciiTheme="minorHAnsi" w:eastAsiaTheme="minorEastAsia" w:hAnsiTheme="minorHAnsi" w:cstheme="minorBidi"/>
+          <w:b/>
+          <w:color w:val="000000"/>
+          <w:sz w:val="22"/>
+          <w:szCs w:val="22"/>
+        </w:rPr>
+        <w:t>true</w:t>
+      </w:r>
+      <w:r>
+        <w:rPr>
+          <w:rFonts w:asciiTheme="minorHAnsi" w:eastAsiaTheme="minorEastAsia" w:hAnsiTheme="minorHAnsi" w:cstheme="minorBidi"/>
+          <w:b/>
+          <w:color w:val="000000"/>
+          <w:sz w:val="22"/>
+          <w:szCs w:val="22"/>
+        </w:rPr>
+        <w:t>%&gt;</w:t>
+      </w:r>
+      <w:bookmarkStart w:id="3" w:name="_GoBack"/>
+      <w:bookmarkEnd w:id="3"/>
     </w:p>
-    <w:tbl>
-      <w:tblPr>
-        <w:tblW w:w="11023" w:type="dxa"/>
-        <w:tblBorders>
-          <w:top w:val="single" w:sz="4" w:space="0" w:color="auto"/>
-          <w:left w:val="single" w:sz="4" w:space="0" w:color="auto"/>
-          <w:bottom w:val="single" w:sz="4" w:space="0" w:color="auto"/>
-          <w:right w:val="single" w:sz="4" w:space="0" w:color="auto"/>
-          <w:insideH w:val="single" w:sz="4" w:space="0" w:color="auto"/>
-          <w:insideV w:val="single" w:sz="4" w:space="0" w:color="auto"/>
-        </w:tblBorders>
-        <w:tblLook w:val="04A0" w:firstRow="1" w:lastRow="0" w:firstColumn="1" w:lastColumn="0" w:noHBand="0" w:noVBand="1"/>
-      </w:tblPr>
-      <w:tblGrid>
-        <w:gridCol w:w="11023"/>
-      </w:tblGrid>
-      <w:tr>
-        <w:trPr>
-          <w:trHeight w:val="7667"/>
-        </w:trPr>
-        <w:tc>
-          <w:tcPr>
-            <w:tcW w:w="11023" w:type="dxa"/>
-          </w:tcPr>
-          <w:p>
-            <w:pPr>
-              <w:tabs>
-                <w:tab w:val="left" w:pos="1047"/>
-              </w:tabs>
-              <w:spacing w:line="240" w:lineRule="auto"/>
-              <w:rPr>
-                <w:rFonts w:asciiTheme="minorHAnsi" w:eastAsiaTheme="minorEastAsia" w:hAnsiTheme="minorHAnsi" w:cstheme="minorBidi"/>
-                <w:b/>
-                <w:color w:val="000000"/>
-                <w:sz w:val="22"/>
-                <w:szCs w:val="22"/>
-              </w:rPr>
-            </w:pPr>
-            <w:r>
-              <w:rPr>
-                <w:rFonts w:asciiTheme="minorHAnsi" w:eastAsiaTheme="minorEastAsia" w:hAnsiTheme="minorHAnsi" w:cstheme="minorBidi"/>
-                <w:b/>
-                <w:color w:val="000000"/>
-                <w:sz w:val="22"/>
-                <w:szCs w:val="22"/>
-              </w:rPr>
-              <w:tab/>
-            </w:r>
-          </w:p>
-        </w:tc>
-      </w:tr>
-    </w:tbl>
+    <w:p>
+      <w:pPr>
+        <w:spacing w:line="240" w:lineRule="auto"/>
+        <w:rPr>
+          <w:rFonts w:asciiTheme="minorHAnsi" w:eastAsiaTheme="minorEastAsia" w:hAnsiTheme="minorHAnsi" w:cstheme="minorBidi"/>
+          <w:b/>
+          <w:color w:val="000000"/>
+          <w:sz w:val="22"/>
+          <w:szCs w:val="22"/>
+        </w:rPr>
+      </w:pPr>
+      <w:r>
+        <w:rPr>
+          <w:rFonts w:asciiTheme="minorHAnsi" w:eastAsiaTheme="minorEastAsia" w:hAnsiTheme="minorHAnsi" w:cstheme="minorBidi"/>
+          <w:b/>
+          <w:color w:val="000000"/>
+          <w:sz w:val="22"/>
+          <w:szCs w:val="22"/>
+        </w:rPr>
+        <w:t>&lt;%= showif locations[].photos.empty? %&gt;None or N/A</w:t>
+      </w:r>
+    </w:p>
+    <w:p>
+      <w:pPr>
+        <w:rPr>
+          <w:rFonts w:asciiTheme="minorHAnsi" w:eastAsiaTheme="minorEastAsia" w:hAnsiTheme="minorHAnsi" w:cstheme="minorBidi"/>
+          <w:b/>
+          <w:color w:val="000000"/>
+          <w:sz w:val="22"/>
+          <w:szCs w:val="22"/>
+        </w:rPr>
+      </w:pPr>
+      <w:r>
+        <w:rPr>
+          <w:rFonts w:asciiTheme="minorHAnsi" w:eastAsiaTheme="minorEastAsia" w:hAnsiTheme="minorHAnsi"/>
+          <w:sz w:val="22"/>
+          <w:szCs w:val="22"/>
+        </w:rPr>
+        <w:t>&lt;%=</w:t>
+      </w:r>
+      <w:r>
+        <w:rPr>
+          <w:rFonts w:asciiTheme="minorHAnsi" w:eastAsiaTheme="minorEastAsia" w:hAnsiTheme="minorHAnsi"/>
+          <w:sz w:val="22"/>
+          <w:szCs w:val="22"/>
+        </w:rPr>
+        <w:t xml:space="preserve">locations[].photos[].begin; </w:t>
+      </w:r>
+      <w:r>
+        <w:rPr>
+          <w:rFonts w:asciiTheme="minorHAnsi" w:eastAsiaTheme="minorEastAsia" w:hAnsiTheme="minorHAnsi"/>
+          <w:sz w:val="22"/>
+          <w:szCs w:val="22"/>
+        </w:rPr>
+        <w:t>showif !$first_photo %&gt;</w:t>
+      </w:r>
+      <w:r>
+        <w:rPr>
+          <w:rFonts w:asciiTheme="minorHAnsi" w:eastAsiaTheme="minorEastAsia" w:hAnsiTheme="minorHAnsi" w:cstheme="minorBidi"/>
+          <w:b/>
+          <w:color w:val="000000"/>
+          <w:sz w:val="22"/>
+          <w:szCs w:val="22"/>
+        </w:rPr>
+        <w:br w:type="page"/>
+      </w:r>
+    </w:p>
+    <w:p>
+      <w:pPr>
+        <w:jc w:val="center"/>
+        <w:rPr>
+          <w:rFonts w:asciiTheme="minorHAnsi" w:eastAsiaTheme="minorEastAsia" w:hAnsiTheme="minorHAnsi" w:cstheme="minorBidi"/>
+          <w:b/>
+          <w:color w:val="000000"/>
+          <w:sz w:val="22"/>
+          <w:szCs w:val="22"/>
+        </w:rPr>
+      </w:pPr>
+      <w:r>
+        <w:rPr>
+          <w:rFonts w:asciiTheme="minorHAnsi" w:eastAsiaTheme="minorEastAsia" w:hAnsiTheme="minorHAnsi" w:cstheme="minorBidi"/>
+          <w:b/>
+          <w:color w:val="000000"/>
+          <w:sz w:val="22"/>
+          <w:szCs w:val="22"/>
+        </w:rPr>
+        <w:lastRenderedPageBreak/>
+        <w:t>&lt;% $</w:t>
+      </w:r>
+      <w:r>
+        <w:rPr>
+          <w:rFonts w:asciiTheme="minorHAnsi" w:eastAsiaTheme="minorEastAsia" w:hAnsiTheme="minorHAnsi" w:cstheme="minorBidi"/>
+          <w:b/>
+          <w:color w:val="000000"/>
+          <w:sz w:val="22"/>
+          <w:szCs w:val="22"/>
+        </w:rPr>
+        <w:t>opts</w:t>
+      </w:r>
+      <w:r>
+        <w:rPr>
+          <w:rFonts w:asciiTheme="minorHAnsi" w:eastAsiaTheme="minorEastAsia" w:hAnsiTheme="minorHAnsi" w:cstheme="minorBidi"/>
+          <w:b/>
+          <w:color w:val="000000"/>
+          <w:sz w:val="22"/>
+          <w:szCs w:val="22"/>
+        </w:rPr>
+        <w:t xml:space="preserve"> =</w:t>
+      </w:r>
+      <w:r>
+        <w:rPr>
+          <w:rFonts w:asciiTheme="minorHAnsi" w:eastAsiaTheme="minorEastAsia" w:hAnsiTheme="minorHAnsi" w:cstheme="minorBidi"/>
+          <w:b/>
+          <w:color w:val="000000"/>
+          <w:sz w:val="22"/>
+          <w:szCs w:val="22"/>
+        </w:rPr>
+        <w:t xml:space="preserve"> {:width =&gt; 19.05, :height =&gt; $first_photo ? </w:t>
+      </w:r>
+      <w:r>
+        <w:rPr>
+          <w:rFonts w:asciiTheme="minorHAnsi" w:eastAsiaTheme="minorEastAsia" w:hAnsiTheme="minorHAnsi" w:cstheme="minorBidi"/>
+          <w:b/>
+          <w:color w:val="000000"/>
+          <w:sz w:val="22"/>
+          <w:szCs w:val="22"/>
+        </w:rPr>
+        <w:t>16.46</w:t>
+      </w:r>
+      <w:r>
+        <w:rPr>
+          <w:rFonts w:asciiTheme="minorHAnsi" w:eastAsiaTheme="minorEastAsia" w:hAnsiTheme="minorHAnsi" w:cstheme="minorBidi"/>
+          <w:b/>
+          <w:color w:val="000000"/>
+          <w:sz w:val="22"/>
+          <w:szCs w:val="22"/>
+        </w:rPr>
+        <w:t xml:space="preserve"> : </w:t>
+      </w:r>
+      <w:r>
+        <w:rPr>
+          <w:rFonts w:asciiTheme="minorHAnsi" w:eastAsiaTheme="minorEastAsia" w:hAnsiTheme="minorHAnsi" w:cstheme="minorBidi"/>
+          <w:b/>
+          <w:color w:val="000000"/>
+          <w:sz w:val="22"/>
+          <w:szCs w:val="22"/>
+        </w:rPr>
+        <w:t>21.93</w:t>
+      </w:r>
+      <w:r>
+        <w:rPr>
+          <w:rFonts w:asciiTheme="minorHAnsi" w:eastAsiaTheme="minorEastAsia" w:hAnsiTheme="minorHAnsi" w:cstheme="minorBidi"/>
+          <w:b/>
+          <w:color w:val="000000"/>
+          <w:sz w:val="22"/>
+          <w:szCs w:val="22"/>
+        </w:rPr>
+        <w:t>}</w:t>
+      </w:r>
+      <w:r>
+        <w:rPr>
+          <w:rFonts w:asciiTheme="minorHAnsi" w:eastAsiaTheme="minorEastAsia" w:hAnsiTheme="minorHAnsi" w:cstheme="minorBidi"/>
+          <w:b/>
+          <w:color w:val="000000"/>
+          <w:sz w:val="22"/>
+          <w:szCs w:val="22"/>
+        </w:rPr>
+        <w:t xml:space="preserve"> %&gt;</w:t>
+      </w:r>
+      <w:r>
+        <w:rPr>
+          <w:rFonts w:asciiTheme="minorHAnsi" w:eastAsiaTheme="minorEastAsia" w:hAnsiTheme="minorHAnsi" w:cstheme="minorBidi"/>
+          <w:b/>
+          <w:color w:val="000000"/>
+          <w:sz w:val="22"/>
+          <w:szCs w:val="22"/>
+        </w:rPr>
+        <w:t>&lt;% $fi</w:t>
+      </w:r>
+      <w:r>
+        <w:rPr>
+          <w:rFonts w:asciiTheme="minorHAnsi" w:eastAsiaTheme="minorEastAsia" w:hAnsiTheme="minorHAnsi" w:cstheme="minorBidi"/>
+          <w:b/>
+          <w:color w:val="000000"/>
+          <w:sz w:val="22"/>
+          <w:szCs w:val="22"/>
+        </w:rPr>
+        <w:t>rst_photo = false %&gt;</w:t>
+      </w:r>
+      <w:r>
+        <w:rPr>
+          <w:rFonts w:asciiTheme="minorHAnsi" w:eastAsiaTheme="minorEastAsia" w:hAnsiTheme="minorHAnsi" w:cstheme="minorBidi"/>
+          <w:b/>
+          <w:color w:val="000000"/>
+          <w:sz w:val="22"/>
+          <w:szCs w:val="22"/>
+        </w:rPr>
+        <w:t>&lt;%= image locations[].photos[]</w:t>
+      </w:r>
+      <w:r>
+        <w:rPr>
+          <w:rFonts w:asciiTheme="minorHAnsi" w:eastAsiaTheme="minorEastAsia" w:hAnsiTheme="minorHAnsi" w:cstheme="minorBidi"/>
+          <w:b/>
+          <w:color w:val="000000"/>
+          <w:sz w:val="22"/>
+          <w:szCs w:val="22"/>
+        </w:rPr>
+        <w:t>.</w:t>
+      </w:r>
+      <w:r>
+        <w:rPr>
+          <w:rFonts w:asciiTheme="minorHAnsi" w:eastAsiaTheme="minorEastAsia" w:hAnsiTheme="minorHAnsi" w:cstheme="minorBidi"/>
+          <w:b/>
+          <w:color w:val="000000"/>
+          <w:sz w:val="22"/>
+          <w:szCs w:val="22"/>
+        </w:rPr>
+        <w:t>photo_file</w:t>
+      </w:r>
+      <w:r>
+        <w:rPr>
+          <w:rFonts w:asciiTheme="minorHAnsi" w:eastAsiaTheme="minorEastAsia" w:hAnsiTheme="minorHAnsi" w:cstheme="minorBidi"/>
+          <w:b/>
+          <w:color w:val="000000"/>
+          <w:sz w:val="22"/>
+          <w:szCs w:val="22"/>
+        </w:rPr>
+        <w:t>, $opts</w:t>
+      </w:r>
+      <w:r>
+        <w:rPr>
+          <w:rFonts w:asciiTheme="minorHAnsi" w:eastAsiaTheme="minorEastAsia" w:hAnsiTheme="minorHAnsi" w:cstheme="minorBidi"/>
+          <w:b/>
+          <w:color w:val="000000"/>
+          <w:sz w:val="22"/>
+          <w:szCs w:val="22"/>
+        </w:rPr>
+        <w:t xml:space="preserve"> %&gt;</w:t>
+      </w:r>
+    </w:p>
+    <w:p>
+      <w:pPr>
+        <w:spacing w:line="240" w:lineRule="auto"/>
+        <w:jc w:val="center"/>
+        <w:rPr>
+          <w:rFonts w:asciiTheme="minorHAnsi" w:eastAsiaTheme="minorEastAsia" w:hAnsiTheme="minorHAnsi" w:cstheme="minorBidi"/>
+          <w:b/>
+          <w:color w:val="000000"/>
+          <w:sz w:val="22"/>
+          <w:szCs w:val="22"/>
+        </w:rPr>
+      </w:pPr>
+    </w:p>
+    <w:p>
+      <w:pPr>
+        <w:spacing w:line="240" w:lineRule="auto"/>
+        <w:jc w:val="center"/>
+        <w:rPr>
+          <w:rFonts w:asciiTheme="minorHAnsi" w:eastAsiaTheme="minorEastAsia" w:hAnsiTheme="minorHAnsi" w:cstheme="minorBidi"/>
+          <w:color w:val="000000"/>
+          <w:sz w:val="22"/>
+          <w:szCs w:val="22"/>
+        </w:rPr>
+      </w:pPr>
+      <w:r>
+        <w:rPr>
+          <w:rFonts w:asciiTheme="minorHAnsi" w:eastAsiaTheme="minorEastAsia" w:hAnsiTheme="minorHAnsi" w:cstheme="minorBidi"/>
+          <w:color w:val="000000"/>
+          <w:sz w:val="22"/>
+          <w:szCs w:val="22"/>
+        </w:rPr>
+        <w:t>&lt;%= locations[].photos[].</w:t>
+      </w:r>
+      <w:r>
+        <w:rPr>
+          <w:rFonts w:asciiTheme="minorHAnsi" w:eastAsiaTheme="minorEastAsia" w:hAnsiTheme="minorHAnsi" w:cstheme="minorBidi"/>
+          <w:color w:val="000000"/>
+          <w:sz w:val="22"/>
+          <w:szCs w:val="22"/>
+        </w:rPr>
+        <w:t>photo_notes</w:t>
+      </w:r>
+      <w:r>
+        <w:rPr>
+          <w:rFonts w:asciiTheme="minorHAnsi" w:eastAsiaTheme="minorEastAsia" w:hAnsiTheme="minorHAnsi" w:cstheme="minorBidi"/>
+          <w:color w:val="000000"/>
+          <w:sz w:val="22"/>
+          <w:szCs w:val="22"/>
+        </w:rPr>
+        <w:t xml:space="preserve"> %&gt;</w:t>
+      </w:r>
+    </w:p>
     <w:p>
       <w:pPr>
         <w:spacing w:line="240" w:lineRule="auto"/>
@@ -34251,7 +34465,7 @@
 </file>
 
 <file path=customXml/itemProps1.xml><?xml version="1.0" encoding="utf-8"?>
-<ds:datastoreItem xmlns:ds="http://schemas.openxmlformats.org/officeDocument/2006/customXml" ds:itemID="{780A7A54-C937-4A7D-A787-E8F013A3221D}">
+<ds:datastoreItem xmlns:ds="http://schemas.openxmlformats.org/officeDocument/2006/customXml" ds:itemID="{490F3231-0AE7-4474-8310-1571C4D6282F}">
   <ds:schemaRefs>
     <ds:schemaRef ds:uri="http://schemas.openxmlformats.org/officeDocument/2006/bibliography"/>
   </ds:schemaRefs>

</xml_diff>

<commit_message>
Revert "Update documents with images & ydocx"
This reverts commit b6ea14615463dfb1c391d8b6dda5311c636bb0df.
</commit_message>
<xml_diff>
--- a/lib/docx_templates/default_proposal.docx
+++ b/lib/docx_templates/default_proposal.docx
@@ -6978,7 +6978,14 @@
                                   <w:sz w:val="18"/>
                                   <w:szCs w:val="18"/>
                                 </w:rPr>
-                                <w:t>Company approves, signs off on Contracts</w:t>
+                                <w:t xml:space="preserve">Company approves, </w:t>
+                              </w:r>
+                              <w:r>
+                                <w:rPr>
+                                  <w:sz w:val="18"/>
+                                  <w:szCs w:val="18"/>
+                                </w:rPr>
+                                <w:t>signs off on Contracts</w:t>
                               </w:r>
                             </w:p>
                           </w:txbxContent>
@@ -7343,7 +7350,23 @@
                                   <w:szCs w:val="18"/>
                                   <w:lang w:val="en-US"/>
                                 </w:rPr>
-                                <w:t xml:space="preserve">Begin Renewal Process gather information has BLS sign off for marketing     </w:t>
+                                <w:t>Begin Renewal Process gathe</w:t>
+                              </w:r>
+                              <w:r>
+                                <w:rPr>
+                                  <w:sz w:val="18"/>
+                                  <w:szCs w:val="18"/>
+                                  <w:lang w:val="en-US"/>
+                                </w:rPr>
+                                <w:t xml:space="preserve">r information has BLS sign off </w:t>
+                              </w:r>
+                              <w:r>
+                                <w:rPr>
+                                  <w:sz w:val="18"/>
+                                  <w:szCs w:val="18"/>
+                                  <w:lang w:val="en-US"/>
+                                </w:rPr>
+                                <w:t xml:space="preserve">for marketing     </w:t>
                               </w:r>
                             </w:p>
                           </w:txbxContent>
@@ -8119,7 +8142,14 @@
                             <w:sz w:val="18"/>
                             <w:szCs w:val="18"/>
                           </w:rPr>
-                          <w:t>Company approves, signs off on Contracts</w:t>
+                          <w:t xml:space="preserve">Company approves, </w:t>
+                        </w:r>
+                        <w:r>
+                          <w:rPr>
+                            <w:sz w:val="18"/>
+                            <w:szCs w:val="18"/>
+                          </w:rPr>
+                          <w:t>signs off on Contracts</w:t>
                         </w:r>
                       </w:p>
                     </w:txbxContent>
@@ -8250,7 +8280,23 @@
                             <w:szCs w:val="18"/>
                             <w:lang w:val="en-US"/>
                           </w:rPr>
-                          <w:t xml:space="preserve">Begin Renewal Process gather information has BLS sign off for marketing     </w:t>
+                          <w:t>Begin Renewal Process gathe</w:t>
+                        </w:r>
+                        <w:r>
+                          <w:rPr>
+                            <w:sz w:val="18"/>
+                            <w:szCs w:val="18"/>
+                            <w:lang w:val="en-US"/>
+                          </w:rPr>
+                          <w:t xml:space="preserve">r information has BLS sign off </w:t>
+                        </w:r>
+                        <w:r>
+                          <w:rPr>
+                            <w:sz w:val="18"/>
+                            <w:szCs w:val="18"/>
+                            <w:lang w:val="en-US"/>
+                          </w:rPr>
+                          <w:t xml:space="preserve">for marketing     </w:t>
                         </w:r>
                       </w:p>
                     </w:txbxContent>
@@ -8378,7 +8424,25 @@
                             <w:color w:val="4F81BD" w:themeColor="accent1"/>
                             <w:lang w:val="en-US"/>
                           </w:rPr>
-                          <w:t>&lt;%=$months%&gt;</w:t>
+                          <w:t>&lt;%=$</w:t>
+                        </w:r>
+                        <w:proofErr w:type="gramStart"/>
+                        <w:r>
+                          <w:rPr>
+                            <w:b/>
+                            <w:color w:val="4F81BD" w:themeColor="accent1"/>
+                            <w:lang w:val="en-US"/>
+                          </w:rPr>
+                          <w:t>months%</w:t>
+                        </w:r>
+                        <w:proofErr w:type="gramEnd"/>
+                        <w:r>
+                          <w:rPr>
+                            <w:b/>
+                            <w:color w:val="4F81BD" w:themeColor="accent1"/>
+                            <w:lang w:val="en-US"/>
+                          </w:rPr>
+                          <w:t>&gt;</w:t>
                         </w:r>
                       </w:p>
                       <w:p>
@@ -9153,6 +9217,8 @@
         </w:rPr>
         <w:t>4</w:t>
       </w:r>
+      <w:bookmarkStart w:id="3" w:name="_GoBack"/>
+      <w:bookmarkEnd w:id="3"/>
       <w:r>
         <w:rPr>
           <w:rFonts w:asciiTheme="minorHAnsi" w:eastAsiaTheme="minorEastAsia" w:hAnsiTheme="minorHAnsi" w:cstheme="minorBidi"/>
@@ -13045,6 +13111,7 @@
         <w:spacing w:line="240" w:lineRule="auto"/>
         <w:rPr>
           <w:rFonts w:asciiTheme="minorHAnsi" w:eastAsiaTheme="minorEastAsia" w:hAnsiTheme="minorHAnsi" w:cstheme="minorBidi"/>
+          <w:b/>
           <w:color w:val="auto"/>
           <w:sz w:val="22"/>
           <w:szCs w:val="22"/>
@@ -13116,15 +13183,38 @@
         </w:rPr>
         <w:t>&lt;%=locations[].risk_severity%&gt;.</w:t>
       </w:r>
-      <w:r>
+    </w:p>
+    <w:p>
+      <w:pPr>
+        <w:spacing w:line="240" w:lineRule="auto"/>
+        <w:rPr>
+          <w:rFonts w:asciiTheme="minorHAnsi" w:eastAsiaTheme="minorEastAsia" w:hAnsiTheme="minorHAnsi" w:cstheme="minorBidi"/>
+          <w:color w:val="auto"/>
+          <w:sz w:val="22"/>
+          <w:szCs w:val="22"/>
+        </w:rPr>
+      </w:pPr>
+    </w:p>
+    <w:p>
+      <w:pPr>
+        <w:spacing w:line="240" w:lineRule="auto"/>
         <w:rPr>
           <w:rFonts w:asciiTheme="minorHAnsi" w:eastAsiaTheme="minorEastAsia" w:hAnsiTheme="minorHAnsi" w:cstheme="minorBidi"/>
           <w:b/>
-          <w:color w:val="auto"/>
-          <w:sz w:val="22"/>
-          <w:szCs w:val="22"/>
-        </w:rPr>
-        <w:br/>
+          <w:color w:val="000000"/>
+          <w:sz w:val="22"/>
+          <w:szCs w:val="22"/>
+        </w:rPr>
+      </w:pPr>
+      <w:r>
+        <w:rPr>
+          <w:rFonts w:asciiTheme="minorHAnsi" w:eastAsiaTheme="minorEastAsia" w:hAnsiTheme="minorHAnsi" w:cstheme="minorBidi"/>
+          <w:b/>
+          <w:color w:val="000000"/>
+          <w:sz w:val="22"/>
+          <w:szCs w:val="22"/>
+        </w:rPr>
+        <w:t>SITE PLAN:</w:t>
       </w:r>
     </w:p>
     <w:p>
@@ -13138,363 +13228,59 @@
           <w:szCs w:val="22"/>
         </w:rPr>
       </w:pPr>
-      <w:r>
-        <w:rPr>
-          <w:rFonts w:asciiTheme="minorHAnsi" w:eastAsiaTheme="minorEastAsia" w:hAnsiTheme="minorHAnsi" w:cstheme="minorBidi"/>
-          <w:b/>
-          <w:color w:val="000000"/>
-          <w:sz w:val="22"/>
-          <w:szCs w:val="22"/>
-        </w:rPr>
-        <w:t>PHOTOS</w:t>
-      </w:r>
-      <w:r>
-        <w:rPr>
-          <w:rFonts w:asciiTheme="minorHAnsi" w:eastAsiaTheme="minorEastAsia" w:hAnsiTheme="minorHAnsi" w:cstheme="minorBidi"/>
-          <w:b/>
-          <w:color w:val="000000"/>
-          <w:sz w:val="22"/>
-          <w:szCs w:val="22"/>
-        </w:rPr>
-        <w:t>:</w:t>
-      </w:r>
     </w:p>
-    <w:p>
-      <w:pPr>
-        <w:spacing w:line="240" w:lineRule="auto"/>
-        <w:rPr>
-          <w:rFonts w:asciiTheme="minorHAnsi" w:eastAsiaTheme="minorEastAsia" w:hAnsiTheme="minorHAnsi" w:cstheme="minorBidi"/>
-          <w:b/>
-          <w:color w:val="000000"/>
-          <w:sz w:val="22"/>
-          <w:szCs w:val="22"/>
-        </w:rPr>
-      </w:pPr>
-      <w:r>
-        <w:rPr>
-          <w:rFonts w:asciiTheme="minorHAnsi" w:eastAsiaTheme="minorEastAsia" w:hAnsiTheme="minorHAnsi" w:cstheme="minorBidi"/>
-          <w:b/>
-          <w:color w:val="000000"/>
-          <w:sz w:val="22"/>
-          <w:szCs w:val="22"/>
-        </w:rPr>
-        <w:t>&lt;%$first_photo=</w:t>
-      </w:r>
-      <w:r>
-        <w:rPr>
-          <w:rFonts w:asciiTheme="minorHAnsi" w:eastAsiaTheme="minorEastAsia" w:hAnsiTheme="minorHAnsi" w:cstheme="minorBidi"/>
-          <w:b/>
-          <w:color w:val="000000"/>
-          <w:sz w:val="22"/>
-          <w:szCs w:val="22"/>
-        </w:rPr>
-        <w:t>true</w:t>
-      </w:r>
-      <w:r>
-        <w:rPr>
-          <w:rFonts w:asciiTheme="minorHAnsi" w:eastAsiaTheme="minorEastAsia" w:hAnsiTheme="minorHAnsi" w:cstheme="minorBidi"/>
-          <w:b/>
-          <w:color w:val="000000"/>
-          <w:sz w:val="22"/>
-          <w:szCs w:val="22"/>
-        </w:rPr>
-        <w:t>%&gt;</w:t>
-      </w:r>
-      <w:bookmarkStart w:id="3" w:name="_GoBack"/>
-      <w:bookmarkEnd w:id="3"/>
-    </w:p>
-    <w:p>
-      <w:pPr>
-        <w:spacing w:line="240" w:lineRule="auto"/>
-        <w:rPr>
-          <w:rFonts w:asciiTheme="minorHAnsi" w:eastAsiaTheme="minorEastAsia" w:hAnsiTheme="minorHAnsi" w:cstheme="minorBidi"/>
-          <w:b/>
-          <w:color w:val="000000"/>
-          <w:sz w:val="22"/>
-          <w:szCs w:val="22"/>
-        </w:rPr>
-      </w:pPr>
-      <w:r>
-        <w:rPr>
-          <w:rFonts w:asciiTheme="minorHAnsi" w:eastAsiaTheme="minorEastAsia" w:hAnsiTheme="minorHAnsi" w:cstheme="minorBidi"/>
-          <w:b/>
-          <w:color w:val="000000"/>
-          <w:sz w:val="22"/>
-          <w:szCs w:val="22"/>
-        </w:rPr>
-        <w:t>&lt;%= showif locations[].photos.empty? %&gt;None or N/A</w:t>
-      </w:r>
-    </w:p>
-    <w:p>
-      <w:pPr>
-        <w:rPr>
-          <w:rFonts w:asciiTheme="minorHAnsi" w:eastAsiaTheme="minorEastAsia" w:hAnsiTheme="minorHAnsi" w:cstheme="minorBidi"/>
-          <w:b/>
-          <w:color w:val="000000"/>
-          <w:sz w:val="22"/>
-          <w:szCs w:val="22"/>
-        </w:rPr>
-      </w:pPr>
-      <w:r>
-        <w:rPr>
-          <w:rFonts w:asciiTheme="minorHAnsi" w:eastAsiaTheme="minorEastAsia" w:hAnsiTheme="minorHAnsi"/>
-          <w:sz w:val="22"/>
-          <w:szCs w:val="22"/>
-        </w:rPr>
-        <w:t>&lt;%=</w:t>
-      </w:r>
-      <w:r>
-        <w:rPr>
-          <w:rFonts w:asciiTheme="minorHAnsi" w:eastAsiaTheme="minorEastAsia" w:hAnsiTheme="minorHAnsi"/>
-          <w:sz w:val="22"/>
-          <w:szCs w:val="22"/>
-        </w:rPr>
-        <w:t xml:space="preserve">locations[].photos[].begin; </w:t>
-      </w:r>
-      <w:r>
-        <w:rPr>
-          <w:rFonts w:asciiTheme="minorHAnsi" w:eastAsiaTheme="minorEastAsia" w:hAnsiTheme="minorHAnsi"/>
-          <w:sz w:val="22"/>
-          <w:szCs w:val="22"/>
-        </w:rPr>
-        <w:t>showif !$first_photo %&gt;</w:t>
-      </w:r>
-      <w:r>
-        <w:rPr>
-          <w:rFonts w:asciiTheme="minorHAnsi" w:eastAsiaTheme="minorEastAsia" w:hAnsiTheme="minorHAnsi" w:cstheme="minorBidi"/>
-          <w:b/>
-          <w:color w:val="000000"/>
-          <w:sz w:val="22"/>
-          <w:szCs w:val="22"/>
-        </w:rPr>
-        <w:br w:type="page"/>
-      </w:r>
-    </w:p>
-    <w:p>
-      <w:pPr>
-        <w:jc w:val="center"/>
-        <w:rPr>
-          <w:rFonts w:asciiTheme="minorHAnsi" w:eastAsiaTheme="minorEastAsia" w:hAnsiTheme="minorHAnsi" w:cstheme="minorBidi"/>
-          <w:b/>
-          <w:color w:val="000000"/>
-          <w:sz w:val="22"/>
-          <w:szCs w:val="22"/>
-        </w:rPr>
-      </w:pPr>
-      <w:r>
-        <w:rPr>
-          <w:rFonts w:asciiTheme="minorHAnsi" w:eastAsiaTheme="minorEastAsia" w:hAnsiTheme="minorHAnsi" w:cstheme="minorBidi"/>
-          <w:b/>
-          <w:color w:val="000000"/>
-          <w:sz w:val="22"/>
-          <w:szCs w:val="22"/>
-        </w:rPr>
-        <w:lastRenderedPageBreak/>
-        <w:t>&lt;% $</w:t>
-      </w:r>
-      <w:r>
-        <w:rPr>
-          <w:rFonts w:asciiTheme="minorHAnsi" w:eastAsiaTheme="minorEastAsia" w:hAnsiTheme="minorHAnsi" w:cstheme="minorBidi"/>
-          <w:b/>
-          <w:color w:val="000000"/>
-          <w:sz w:val="22"/>
-          <w:szCs w:val="22"/>
-        </w:rPr>
-        <w:t>opts</w:t>
-      </w:r>
-      <w:r>
-        <w:rPr>
-          <w:rFonts w:asciiTheme="minorHAnsi" w:eastAsiaTheme="minorEastAsia" w:hAnsiTheme="minorHAnsi" w:cstheme="minorBidi"/>
-          <w:b/>
-          <w:color w:val="000000"/>
-          <w:sz w:val="22"/>
-          <w:szCs w:val="22"/>
-        </w:rPr>
-        <w:t xml:space="preserve"> =</w:t>
-      </w:r>
-      <w:r>
-        <w:rPr>
-          <w:rFonts w:asciiTheme="minorHAnsi" w:eastAsiaTheme="minorEastAsia" w:hAnsiTheme="minorHAnsi" w:cstheme="minorBidi"/>
-          <w:b/>
-          <w:color w:val="000000"/>
-          <w:sz w:val="22"/>
-          <w:szCs w:val="22"/>
-        </w:rPr>
-        <w:t xml:space="preserve"> {:width =&gt; 19.05, :height =&gt; $first_photo ? </w:t>
-      </w:r>
-      <w:r>
-        <w:rPr>
-          <w:rFonts w:asciiTheme="minorHAnsi" w:eastAsiaTheme="minorEastAsia" w:hAnsiTheme="minorHAnsi" w:cstheme="minorBidi"/>
-          <w:b/>
-          <w:color w:val="000000"/>
-          <w:sz w:val="22"/>
-          <w:szCs w:val="22"/>
-        </w:rPr>
-        <w:t>16.46</w:t>
-      </w:r>
-      <w:r>
-        <w:rPr>
-          <w:rFonts w:asciiTheme="minorHAnsi" w:eastAsiaTheme="minorEastAsia" w:hAnsiTheme="minorHAnsi" w:cstheme="minorBidi"/>
-          <w:b/>
-          <w:color w:val="000000"/>
-          <w:sz w:val="22"/>
-          <w:szCs w:val="22"/>
-        </w:rPr>
-        <w:t xml:space="preserve"> : </w:t>
-      </w:r>
-      <w:r>
-        <w:rPr>
-          <w:rFonts w:asciiTheme="minorHAnsi" w:eastAsiaTheme="minorEastAsia" w:hAnsiTheme="minorHAnsi" w:cstheme="minorBidi"/>
-          <w:b/>
-          <w:color w:val="000000"/>
-          <w:sz w:val="22"/>
-          <w:szCs w:val="22"/>
-        </w:rPr>
-        <w:t>21.93</w:t>
-      </w:r>
-      <w:r>
-        <w:rPr>
-          <w:rFonts w:asciiTheme="minorHAnsi" w:eastAsiaTheme="minorEastAsia" w:hAnsiTheme="minorHAnsi" w:cstheme="minorBidi"/>
-          <w:b/>
-          <w:color w:val="000000"/>
-          <w:sz w:val="22"/>
-          <w:szCs w:val="22"/>
-        </w:rPr>
-        <w:t>}</w:t>
-      </w:r>
-      <w:r>
-        <w:rPr>
-          <w:rFonts w:asciiTheme="minorHAnsi" w:eastAsiaTheme="minorEastAsia" w:hAnsiTheme="minorHAnsi" w:cstheme="minorBidi"/>
-          <w:b/>
-          <w:color w:val="000000"/>
-          <w:sz w:val="22"/>
-          <w:szCs w:val="22"/>
-        </w:rPr>
-        <w:t xml:space="preserve"> %&gt;</w:t>
-      </w:r>
-      <w:r>
-        <w:rPr>
-          <w:rFonts w:asciiTheme="minorHAnsi" w:eastAsiaTheme="minorEastAsia" w:hAnsiTheme="minorHAnsi" w:cstheme="minorBidi"/>
-          <w:b/>
-          <w:color w:val="000000"/>
-          <w:sz w:val="22"/>
-          <w:szCs w:val="22"/>
-        </w:rPr>
-        <w:t>&lt;% $fi</w:t>
-      </w:r>
-      <w:r>
-        <w:rPr>
-          <w:rFonts w:asciiTheme="minorHAnsi" w:eastAsiaTheme="minorEastAsia" w:hAnsiTheme="minorHAnsi" w:cstheme="minorBidi"/>
-          <w:b/>
-          <w:color w:val="000000"/>
-          <w:sz w:val="22"/>
-          <w:szCs w:val="22"/>
-        </w:rPr>
-        <w:t>rst_photo = false %&gt;</w:t>
-      </w:r>
-      <w:r>
-        <w:rPr>
-          <w:rFonts w:asciiTheme="minorHAnsi" w:eastAsiaTheme="minorEastAsia" w:hAnsiTheme="minorHAnsi" w:cstheme="minorBidi"/>
-          <w:b/>
-          <w:color w:val="000000"/>
-          <w:sz w:val="22"/>
-          <w:szCs w:val="22"/>
-        </w:rPr>
-        <w:t>&lt;%= image locations[].photos[]</w:t>
-      </w:r>
-      <w:r>
-        <w:rPr>
-          <w:rFonts w:asciiTheme="minorHAnsi" w:eastAsiaTheme="minorEastAsia" w:hAnsiTheme="minorHAnsi" w:cstheme="minorBidi"/>
-          <w:b/>
-          <w:color w:val="000000"/>
-          <w:sz w:val="22"/>
-          <w:szCs w:val="22"/>
-        </w:rPr>
-        <w:t>.</w:t>
-      </w:r>
-      <w:r>
-        <w:rPr>
-          <w:rFonts w:asciiTheme="minorHAnsi" w:eastAsiaTheme="minorEastAsia" w:hAnsiTheme="minorHAnsi" w:cstheme="minorBidi"/>
-          <w:b/>
-          <w:color w:val="000000"/>
-          <w:sz w:val="22"/>
-          <w:szCs w:val="22"/>
-        </w:rPr>
-        <w:t>photo_file</w:t>
-      </w:r>
-      <w:r>
-        <w:rPr>
-          <w:rFonts w:asciiTheme="minorHAnsi" w:eastAsiaTheme="minorEastAsia" w:hAnsiTheme="minorHAnsi" w:cstheme="minorBidi"/>
-          <w:b/>
-          <w:color w:val="000000"/>
-          <w:sz w:val="22"/>
-          <w:szCs w:val="22"/>
-        </w:rPr>
-        <w:t>, $opts</w:t>
-      </w:r>
-      <w:r>
-        <w:rPr>
-          <w:rFonts w:asciiTheme="minorHAnsi" w:eastAsiaTheme="minorEastAsia" w:hAnsiTheme="minorHAnsi" w:cstheme="minorBidi"/>
-          <w:b/>
-          <w:color w:val="000000"/>
-          <w:sz w:val="22"/>
-          <w:szCs w:val="22"/>
-        </w:rPr>
-        <w:t xml:space="preserve"> %&gt;</w:t>
-      </w:r>
-    </w:p>
-    <w:p>
-      <w:pPr>
-        <w:spacing w:line="240" w:lineRule="auto"/>
-        <w:jc w:val="center"/>
-        <w:rPr>
-          <w:rFonts w:asciiTheme="minorHAnsi" w:eastAsiaTheme="minorEastAsia" w:hAnsiTheme="minorHAnsi" w:cstheme="minorBidi"/>
-          <w:b/>
-          <w:color w:val="000000"/>
-          <w:sz w:val="22"/>
-          <w:szCs w:val="22"/>
-        </w:rPr>
-      </w:pPr>
-    </w:p>
-    <w:p>
-      <w:pPr>
-        <w:spacing w:line="240" w:lineRule="auto"/>
-        <w:jc w:val="center"/>
-        <w:rPr>
-          <w:rFonts w:asciiTheme="minorHAnsi" w:eastAsiaTheme="minorEastAsia" w:hAnsiTheme="minorHAnsi" w:cstheme="minorBidi"/>
-          <w:color w:val="000000"/>
-          <w:sz w:val="22"/>
-          <w:szCs w:val="22"/>
-        </w:rPr>
-      </w:pPr>
-      <w:r>
-        <w:rPr>
-          <w:rFonts w:asciiTheme="minorHAnsi" w:eastAsiaTheme="minorEastAsia" w:hAnsiTheme="minorHAnsi" w:cstheme="minorBidi"/>
-          <w:color w:val="000000"/>
-          <w:sz w:val="22"/>
-          <w:szCs w:val="22"/>
-        </w:rPr>
-        <w:t>&lt;%= locations[].photos[].</w:t>
-      </w:r>
-      <w:r>
-        <w:rPr>
-          <w:rFonts w:asciiTheme="minorHAnsi" w:eastAsiaTheme="minorEastAsia" w:hAnsiTheme="minorHAnsi" w:cstheme="minorBidi"/>
-          <w:color w:val="000000"/>
-          <w:sz w:val="22"/>
-          <w:szCs w:val="22"/>
-        </w:rPr>
-        <w:t>photo_notes</w:t>
-      </w:r>
-      <w:r>
-        <w:rPr>
-          <w:rFonts w:asciiTheme="minorHAnsi" w:eastAsiaTheme="minorEastAsia" w:hAnsiTheme="minorHAnsi" w:cstheme="minorBidi"/>
-          <w:color w:val="000000"/>
-          <w:sz w:val="22"/>
-          <w:szCs w:val="22"/>
-        </w:rPr>
-        <w:t xml:space="preserve"> %&gt;</w:t>
-      </w:r>
-    </w:p>
+    <w:tbl>
+      <w:tblPr>
+        <w:tblW w:w="11023" w:type="dxa"/>
+        <w:tblBorders>
+          <w:top w:val="single" w:sz="4" w:space="0" w:color="auto"/>
+          <w:left w:val="single" w:sz="4" w:space="0" w:color="auto"/>
+          <w:bottom w:val="single" w:sz="4" w:space="0" w:color="auto"/>
+          <w:right w:val="single" w:sz="4" w:space="0" w:color="auto"/>
+          <w:insideH w:val="single" w:sz="4" w:space="0" w:color="auto"/>
+          <w:insideV w:val="single" w:sz="4" w:space="0" w:color="auto"/>
+        </w:tblBorders>
+        <w:tblLook w:val="04A0" w:firstRow="1" w:lastRow="0" w:firstColumn="1" w:lastColumn="0" w:noHBand="0" w:noVBand="1"/>
+      </w:tblPr>
+      <w:tblGrid>
+        <w:gridCol w:w="11023"/>
+      </w:tblGrid>
+      <w:tr>
+        <w:trPr>
+          <w:trHeight w:val="7667"/>
+        </w:trPr>
+        <w:tc>
+          <w:tcPr>
+            <w:tcW w:w="11023" w:type="dxa"/>
+          </w:tcPr>
+          <w:p>
+            <w:pPr>
+              <w:tabs>
+                <w:tab w:val="left" w:pos="1047"/>
+              </w:tabs>
+              <w:spacing w:line="240" w:lineRule="auto"/>
+              <w:rPr>
+                <w:rFonts w:asciiTheme="minorHAnsi" w:eastAsiaTheme="minorEastAsia" w:hAnsiTheme="minorHAnsi" w:cstheme="minorBidi"/>
+                <w:b/>
+                <w:color w:val="000000"/>
+                <w:sz w:val="22"/>
+                <w:szCs w:val="22"/>
+              </w:rPr>
+            </w:pPr>
+            <w:r>
+              <w:rPr>
+                <w:rFonts w:asciiTheme="minorHAnsi" w:eastAsiaTheme="minorEastAsia" w:hAnsiTheme="minorHAnsi" w:cstheme="minorBidi"/>
+                <w:b/>
+                <w:color w:val="000000"/>
+                <w:sz w:val="22"/>
+                <w:szCs w:val="22"/>
+              </w:rPr>
+              <w:tab/>
+            </w:r>
+          </w:p>
+        </w:tc>
+      </w:tr>
+    </w:tbl>
     <w:p>
       <w:pPr>
         <w:spacing w:line="240" w:lineRule="auto"/>
@@ -34465,7 +34251,7 @@
 </file>
 
 <file path=customXml/itemProps1.xml><?xml version="1.0" encoding="utf-8"?>
-<ds:datastoreItem xmlns:ds="http://schemas.openxmlformats.org/officeDocument/2006/customXml" ds:itemID="{490F3231-0AE7-4474-8310-1571C4D6282F}">
+<ds:datastoreItem xmlns:ds="http://schemas.openxmlformats.org/officeDocument/2006/customXml" ds:itemID="{780A7A54-C937-4A7D-A787-E8F013A3221D}">
   <ds:schemaRefs>
     <ds:schemaRef ds:uri="http://schemas.openxmlformats.org/officeDocument/2006/bibliography"/>
   </ds:schemaRefs>

</xml_diff>

<commit_message>
Revert "Revert "Update documents with images & ydocx""
</commit_message>
<xml_diff>
--- a/lib/docx_templates/default_proposal.docx
+++ b/lib/docx_templates/default_proposal.docx
@@ -6978,14 +6978,7 @@
                                   <w:sz w:val="18"/>
                                   <w:szCs w:val="18"/>
                                 </w:rPr>
-                                <w:t xml:space="preserve">Company approves, </w:t>
-                              </w:r>
-                              <w:r>
-                                <w:rPr>
-                                  <w:sz w:val="18"/>
-                                  <w:szCs w:val="18"/>
-                                </w:rPr>
-                                <w:t>signs off on Contracts</w:t>
+                                <w:t>Company approves, signs off on Contracts</w:t>
                               </w:r>
                             </w:p>
                           </w:txbxContent>
@@ -7350,23 +7343,7 @@
                                   <w:szCs w:val="18"/>
                                   <w:lang w:val="en-US"/>
                                 </w:rPr>
-                                <w:t>Begin Renewal Process gathe</w:t>
-                              </w:r>
-                              <w:r>
-                                <w:rPr>
-                                  <w:sz w:val="18"/>
-                                  <w:szCs w:val="18"/>
-                                  <w:lang w:val="en-US"/>
-                                </w:rPr>
-                                <w:t xml:space="preserve">r information has BLS sign off </w:t>
-                              </w:r>
-                              <w:r>
-                                <w:rPr>
-                                  <w:sz w:val="18"/>
-                                  <w:szCs w:val="18"/>
-                                  <w:lang w:val="en-US"/>
-                                </w:rPr>
-                                <w:t xml:space="preserve">for marketing     </w:t>
+                                <w:t xml:space="preserve">Begin Renewal Process gather information has BLS sign off for marketing     </w:t>
                               </w:r>
                             </w:p>
                           </w:txbxContent>
@@ -8142,14 +8119,7 @@
                             <w:sz w:val="18"/>
                             <w:szCs w:val="18"/>
                           </w:rPr>
-                          <w:t xml:space="preserve">Company approves, </w:t>
-                        </w:r>
-                        <w:r>
-                          <w:rPr>
-                            <w:sz w:val="18"/>
-                            <w:szCs w:val="18"/>
-                          </w:rPr>
-                          <w:t>signs off on Contracts</w:t>
+                          <w:t>Company approves, signs off on Contracts</w:t>
                         </w:r>
                       </w:p>
                     </w:txbxContent>
@@ -8280,23 +8250,7 @@
                             <w:szCs w:val="18"/>
                             <w:lang w:val="en-US"/>
                           </w:rPr>
-                          <w:t>Begin Renewal Process gathe</w:t>
-                        </w:r>
-                        <w:r>
-                          <w:rPr>
-                            <w:sz w:val="18"/>
-                            <w:szCs w:val="18"/>
-                            <w:lang w:val="en-US"/>
-                          </w:rPr>
-                          <w:t xml:space="preserve">r information has BLS sign off </w:t>
-                        </w:r>
-                        <w:r>
-                          <w:rPr>
-                            <w:sz w:val="18"/>
-                            <w:szCs w:val="18"/>
-                            <w:lang w:val="en-US"/>
-                          </w:rPr>
-                          <w:t xml:space="preserve">for marketing     </w:t>
+                          <w:t xml:space="preserve">Begin Renewal Process gather information has BLS sign off for marketing     </w:t>
                         </w:r>
                       </w:p>
                     </w:txbxContent>
@@ -8424,25 +8378,7 @@
                             <w:color w:val="4F81BD" w:themeColor="accent1"/>
                             <w:lang w:val="en-US"/>
                           </w:rPr>
-                          <w:t>&lt;%=$</w:t>
-                        </w:r>
-                        <w:proofErr w:type="gramStart"/>
-                        <w:r>
-                          <w:rPr>
-                            <w:b/>
-                            <w:color w:val="4F81BD" w:themeColor="accent1"/>
-                            <w:lang w:val="en-US"/>
-                          </w:rPr>
-                          <w:t>months%</w:t>
-                        </w:r>
-                        <w:proofErr w:type="gramEnd"/>
-                        <w:r>
-                          <w:rPr>
-                            <w:b/>
-                            <w:color w:val="4F81BD" w:themeColor="accent1"/>
-                            <w:lang w:val="en-US"/>
-                          </w:rPr>
-                          <w:t>&gt;</w:t>
+                          <w:t>&lt;%=$months%&gt;</w:t>
                         </w:r>
                       </w:p>
                       <w:p>
@@ -9217,8 +9153,6 @@
         </w:rPr>
         <w:t>4</w:t>
       </w:r>
-      <w:bookmarkStart w:id="3" w:name="_GoBack"/>
-      <w:bookmarkEnd w:id="3"/>
       <w:r>
         <w:rPr>
           <w:rFonts w:asciiTheme="minorHAnsi" w:eastAsiaTheme="minorEastAsia" w:hAnsiTheme="minorHAnsi" w:cstheme="minorBidi"/>
@@ -13111,7 +13045,6 @@
         <w:spacing w:line="240" w:lineRule="auto"/>
         <w:rPr>
           <w:rFonts w:asciiTheme="minorHAnsi" w:eastAsiaTheme="minorEastAsia" w:hAnsiTheme="minorHAnsi" w:cstheme="minorBidi"/>
-          <w:b/>
           <w:color w:val="auto"/>
           <w:sz w:val="22"/>
           <w:szCs w:val="22"/>
@@ -13183,17 +13116,16 @@
         </w:rPr>
         <w:t>&lt;%=locations[].risk_severity%&gt;.</w:t>
       </w:r>
-    </w:p>
-    <w:p>
-      <w:pPr>
-        <w:spacing w:line="240" w:lineRule="auto"/>
+      <w:r>
         <w:rPr>
           <w:rFonts w:asciiTheme="minorHAnsi" w:eastAsiaTheme="minorEastAsia" w:hAnsiTheme="minorHAnsi" w:cstheme="minorBidi"/>
+          <w:b/>
           <w:color w:val="auto"/>
           <w:sz w:val="22"/>
           <w:szCs w:val="22"/>
         </w:rPr>
-      </w:pPr>
+        <w:br/>
+      </w:r>
     </w:p>
     <w:p>
       <w:pPr>
@@ -13214,7 +13146,17 @@
           <w:sz w:val="22"/>
           <w:szCs w:val="22"/>
         </w:rPr>
-        <w:t>SITE PLAN:</w:t>
+        <w:t>PHOTOS</w:t>
+      </w:r>
+      <w:r>
+        <w:rPr>
+          <w:rFonts w:asciiTheme="minorHAnsi" w:eastAsiaTheme="minorEastAsia" w:hAnsiTheme="minorHAnsi" w:cstheme="minorBidi"/>
+          <w:b/>
+          <w:color w:val="000000"/>
+          <w:sz w:val="22"/>
+          <w:szCs w:val="22"/>
+        </w:rPr>
+        <w:t>:</w:t>
       </w:r>
     </w:p>
     <w:p>
@@ -13228,59 +13170,331 @@
           <w:szCs w:val="22"/>
         </w:rPr>
       </w:pPr>
+      <w:r>
+        <w:rPr>
+          <w:rFonts w:asciiTheme="minorHAnsi" w:eastAsiaTheme="minorEastAsia" w:hAnsiTheme="minorHAnsi" w:cstheme="minorBidi"/>
+          <w:b/>
+          <w:color w:val="000000"/>
+          <w:sz w:val="22"/>
+          <w:szCs w:val="22"/>
+        </w:rPr>
+        <w:t>&lt;%$first_photo=</w:t>
+      </w:r>
+      <w:r>
+        <w:rPr>
+          <w:rFonts w:asciiTheme="minorHAnsi" w:eastAsiaTheme="minorEastAsia" w:hAnsiTheme="minorHAnsi" w:cstheme="minorBidi"/>
+          <w:b/>
+          <w:color w:val="000000"/>
+          <w:sz w:val="22"/>
+          <w:szCs w:val="22"/>
+        </w:rPr>
+        <w:t>true</w:t>
+      </w:r>
+      <w:r>
+        <w:rPr>
+          <w:rFonts w:asciiTheme="minorHAnsi" w:eastAsiaTheme="minorEastAsia" w:hAnsiTheme="minorHAnsi" w:cstheme="minorBidi"/>
+          <w:b/>
+          <w:color w:val="000000"/>
+          <w:sz w:val="22"/>
+          <w:szCs w:val="22"/>
+        </w:rPr>
+        <w:t>%&gt;</w:t>
+      </w:r>
+      <w:bookmarkStart w:id="3" w:name="_GoBack"/>
+      <w:bookmarkEnd w:id="3"/>
     </w:p>
-    <w:tbl>
-      <w:tblPr>
-        <w:tblW w:w="11023" w:type="dxa"/>
-        <w:tblBorders>
-          <w:top w:val="single" w:sz="4" w:space="0" w:color="auto"/>
-          <w:left w:val="single" w:sz="4" w:space="0" w:color="auto"/>
-          <w:bottom w:val="single" w:sz="4" w:space="0" w:color="auto"/>
-          <w:right w:val="single" w:sz="4" w:space="0" w:color="auto"/>
-          <w:insideH w:val="single" w:sz="4" w:space="0" w:color="auto"/>
-          <w:insideV w:val="single" w:sz="4" w:space="0" w:color="auto"/>
-        </w:tblBorders>
-        <w:tblLook w:val="04A0" w:firstRow="1" w:lastRow="0" w:firstColumn="1" w:lastColumn="0" w:noHBand="0" w:noVBand="1"/>
-      </w:tblPr>
-      <w:tblGrid>
-        <w:gridCol w:w="11023"/>
-      </w:tblGrid>
-      <w:tr>
-        <w:trPr>
-          <w:trHeight w:val="7667"/>
-        </w:trPr>
-        <w:tc>
-          <w:tcPr>
-            <w:tcW w:w="11023" w:type="dxa"/>
-          </w:tcPr>
-          <w:p>
-            <w:pPr>
-              <w:tabs>
-                <w:tab w:val="left" w:pos="1047"/>
-              </w:tabs>
-              <w:spacing w:line="240" w:lineRule="auto"/>
-              <w:rPr>
-                <w:rFonts w:asciiTheme="minorHAnsi" w:eastAsiaTheme="minorEastAsia" w:hAnsiTheme="minorHAnsi" w:cstheme="minorBidi"/>
-                <w:b/>
-                <w:color w:val="000000"/>
-                <w:sz w:val="22"/>
-                <w:szCs w:val="22"/>
-              </w:rPr>
-            </w:pPr>
-            <w:r>
-              <w:rPr>
-                <w:rFonts w:asciiTheme="minorHAnsi" w:eastAsiaTheme="minorEastAsia" w:hAnsiTheme="minorHAnsi" w:cstheme="minorBidi"/>
-                <w:b/>
-                <w:color w:val="000000"/>
-                <w:sz w:val="22"/>
-                <w:szCs w:val="22"/>
-              </w:rPr>
-              <w:tab/>
-            </w:r>
-          </w:p>
-        </w:tc>
-      </w:tr>
-    </w:tbl>
+    <w:p>
+      <w:pPr>
+        <w:spacing w:line="240" w:lineRule="auto"/>
+        <w:rPr>
+          <w:rFonts w:asciiTheme="minorHAnsi" w:eastAsiaTheme="minorEastAsia" w:hAnsiTheme="minorHAnsi" w:cstheme="minorBidi"/>
+          <w:b/>
+          <w:color w:val="000000"/>
+          <w:sz w:val="22"/>
+          <w:szCs w:val="22"/>
+        </w:rPr>
+      </w:pPr>
+      <w:r>
+        <w:rPr>
+          <w:rFonts w:asciiTheme="minorHAnsi" w:eastAsiaTheme="minorEastAsia" w:hAnsiTheme="minorHAnsi" w:cstheme="minorBidi"/>
+          <w:b/>
+          <w:color w:val="000000"/>
+          <w:sz w:val="22"/>
+          <w:szCs w:val="22"/>
+        </w:rPr>
+        <w:t>&lt;%= showif locations[].photos.empty? %&gt;None or N/A</w:t>
+      </w:r>
+    </w:p>
+    <w:p>
+      <w:pPr>
+        <w:rPr>
+          <w:rFonts w:asciiTheme="minorHAnsi" w:eastAsiaTheme="minorEastAsia" w:hAnsiTheme="minorHAnsi" w:cstheme="minorBidi"/>
+          <w:b/>
+          <w:color w:val="000000"/>
+          <w:sz w:val="22"/>
+          <w:szCs w:val="22"/>
+        </w:rPr>
+      </w:pPr>
+      <w:r>
+        <w:rPr>
+          <w:rFonts w:asciiTheme="minorHAnsi" w:eastAsiaTheme="minorEastAsia" w:hAnsiTheme="minorHAnsi"/>
+          <w:sz w:val="22"/>
+          <w:szCs w:val="22"/>
+        </w:rPr>
+        <w:t>&lt;%=</w:t>
+      </w:r>
+      <w:r>
+        <w:rPr>
+          <w:rFonts w:asciiTheme="minorHAnsi" w:eastAsiaTheme="minorEastAsia" w:hAnsiTheme="minorHAnsi"/>
+          <w:sz w:val="22"/>
+          <w:szCs w:val="22"/>
+        </w:rPr>
+        <w:t xml:space="preserve">locations[].photos[].begin; </w:t>
+      </w:r>
+      <w:r>
+        <w:rPr>
+          <w:rFonts w:asciiTheme="minorHAnsi" w:eastAsiaTheme="minorEastAsia" w:hAnsiTheme="minorHAnsi"/>
+          <w:sz w:val="22"/>
+          <w:szCs w:val="22"/>
+        </w:rPr>
+        <w:t>showif !$first_photo %&gt;</w:t>
+      </w:r>
+      <w:r>
+        <w:rPr>
+          <w:rFonts w:asciiTheme="minorHAnsi" w:eastAsiaTheme="minorEastAsia" w:hAnsiTheme="minorHAnsi" w:cstheme="minorBidi"/>
+          <w:b/>
+          <w:color w:val="000000"/>
+          <w:sz w:val="22"/>
+          <w:szCs w:val="22"/>
+        </w:rPr>
+        <w:br w:type="page"/>
+      </w:r>
+    </w:p>
+    <w:p>
+      <w:pPr>
+        <w:jc w:val="center"/>
+        <w:rPr>
+          <w:rFonts w:asciiTheme="minorHAnsi" w:eastAsiaTheme="minorEastAsia" w:hAnsiTheme="minorHAnsi" w:cstheme="minorBidi"/>
+          <w:b/>
+          <w:color w:val="000000"/>
+          <w:sz w:val="22"/>
+          <w:szCs w:val="22"/>
+        </w:rPr>
+      </w:pPr>
+      <w:r>
+        <w:rPr>
+          <w:rFonts w:asciiTheme="minorHAnsi" w:eastAsiaTheme="minorEastAsia" w:hAnsiTheme="minorHAnsi" w:cstheme="minorBidi"/>
+          <w:b/>
+          <w:color w:val="000000"/>
+          <w:sz w:val="22"/>
+          <w:szCs w:val="22"/>
+        </w:rPr>
+        <w:lastRenderedPageBreak/>
+        <w:t>&lt;% $</w:t>
+      </w:r>
+      <w:r>
+        <w:rPr>
+          <w:rFonts w:asciiTheme="minorHAnsi" w:eastAsiaTheme="minorEastAsia" w:hAnsiTheme="minorHAnsi" w:cstheme="minorBidi"/>
+          <w:b/>
+          <w:color w:val="000000"/>
+          <w:sz w:val="22"/>
+          <w:szCs w:val="22"/>
+        </w:rPr>
+        <w:t>opts</w:t>
+      </w:r>
+      <w:r>
+        <w:rPr>
+          <w:rFonts w:asciiTheme="minorHAnsi" w:eastAsiaTheme="minorEastAsia" w:hAnsiTheme="minorHAnsi" w:cstheme="minorBidi"/>
+          <w:b/>
+          <w:color w:val="000000"/>
+          <w:sz w:val="22"/>
+          <w:szCs w:val="22"/>
+        </w:rPr>
+        <w:t xml:space="preserve"> =</w:t>
+      </w:r>
+      <w:r>
+        <w:rPr>
+          <w:rFonts w:asciiTheme="minorHAnsi" w:eastAsiaTheme="minorEastAsia" w:hAnsiTheme="minorHAnsi" w:cstheme="minorBidi"/>
+          <w:b/>
+          <w:color w:val="000000"/>
+          <w:sz w:val="22"/>
+          <w:szCs w:val="22"/>
+        </w:rPr>
+        <w:t xml:space="preserve"> {:width =&gt; 19.05, :height =&gt; $first_photo ? </w:t>
+      </w:r>
+      <w:r>
+        <w:rPr>
+          <w:rFonts w:asciiTheme="minorHAnsi" w:eastAsiaTheme="minorEastAsia" w:hAnsiTheme="minorHAnsi" w:cstheme="minorBidi"/>
+          <w:b/>
+          <w:color w:val="000000"/>
+          <w:sz w:val="22"/>
+          <w:szCs w:val="22"/>
+        </w:rPr>
+        <w:t>16.46</w:t>
+      </w:r>
+      <w:r>
+        <w:rPr>
+          <w:rFonts w:asciiTheme="minorHAnsi" w:eastAsiaTheme="minorEastAsia" w:hAnsiTheme="minorHAnsi" w:cstheme="minorBidi"/>
+          <w:b/>
+          <w:color w:val="000000"/>
+          <w:sz w:val="22"/>
+          <w:szCs w:val="22"/>
+        </w:rPr>
+        <w:t xml:space="preserve"> : </w:t>
+      </w:r>
+      <w:r>
+        <w:rPr>
+          <w:rFonts w:asciiTheme="minorHAnsi" w:eastAsiaTheme="minorEastAsia" w:hAnsiTheme="minorHAnsi" w:cstheme="minorBidi"/>
+          <w:b/>
+          <w:color w:val="000000"/>
+          <w:sz w:val="22"/>
+          <w:szCs w:val="22"/>
+        </w:rPr>
+        <w:t>21.93</w:t>
+      </w:r>
+      <w:r>
+        <w:rPr>
+          <w:rFonts w:asciiTheme="minorHAnsi" w:eastAsiaTheme="minorEastAsia" w:hAnsiTheme="minorHAnsi" w:cstheme="minorBidi"/>
+          <w:b/>
+          <w:color w:val="000000"/>
+          <w:sz w:val="22"/>
+          <w:szCs w:val="22"/>
+        </w:rPr>
+        <w:t>}</w:t>
+      </w:r>
+      <w:r>
+        <w:rPr>
+          <w:rFonts w:asciiTheme="minorHAnsi" w:eastAsiaTheme="minorEastAsia" w:hAnsiTheme="minorHAnsi" w:cstheme="minorBidi"/>
+          <w:b/>
+          <w:color w:val="000000"/>
+          <w:sz w:val="22"/>
+          <w:szCs w:val="22"/>
+        </w:rPr>
+        <w:t xml:space="preserve"> %&gt;</w:t>
+      </w:r>
+      <w:r>
+        <w:rPr>
+          <w:rFonts w:asciiTheme="minorHAnsi" w:eastAsiaTheme="minorEastAsia" w:hAnsiTheme="minorHAnsi" w:cstheme="minorBidi"/>
+          <w:b/>
+          <w:color w:val="000000"/>
+          <w:sz w:val="22"/>
+          <w:szCs w:val="22"/>
+        </w:rPr>
+        <w:t>&lt;% $fi</w:t>
+      </w:r>
+      <w:r>
+        <w:rPr>
+          <w:rFonts w:asciiTheme="minorHAnsi" w:eastAsiaTheme="minorEastAsia" w:hAnsiTheme="minorHAnsi" w:cstheme="minorBidi"/>
+          <w:b/>
+          <w:color w:val="000000"/>
+          <w:sz w:val="22"/>
+          <w:szCs w:val="22"/>
+        </w:rPr>
+        <w:t>rst_photo = false %&gt;</w:t>
+      </w:r>
+      <w:r>
+        <w:rPr>
+          <w:rFonts w:asciiTheme="minorHAnsi" w:eastAsiaTheme="minorEastAsia" w:hAnsiTheme="minorHAnsi" w:cstheme="minorBidi"/>
+          <w:b/>
+          <w:color w:val="000000"/>
+          <w:sz w:val="22"/>
+          <w:szCs w:val="22"/>
+        </w:rPr>
+        <w:t>&lt;%= image locations[].photos[]</w:t>
+      </w:r>
+      <w:r>
+        <w:rPr>
+          <w:rFonts w:asciiTheme="minorHAnsi" w:eastAsiaTheme="minorEastAsia" w:hAnsiTheme="minorHAnsi" w:cstheme="minorBidi"/>
+          <w:b/>
+          <w:color w:val="000000"/>
+          <w:sz w:val="22"/>
+          <w:szCs w:val="22"/>
+        </w:rPr>
+        <w:t>.</w:t>
+      </w:r>
+      <w:r>
+        <w:rPr>
+          <w:rFonts w:asciiTheme="minorHAnsi" w:eastAsiaTheme="minorEastAsia" w:hAnsiTheme="minorHAnsi" w:cstheme="minorBidi"/>
+          <w:b/>
+          <w:color w:val="000000"/>
+          <w:sz w:val="22"/>
+          <w:szCs w:val="22"/>
+        </w:rPr>
+        <w:t>photo_file</w:t>
+      </w:r>
+      <w:r>
+        <w:rPr>
+          <w:rFonts w:asciiTheme="minorHAnsi" w:eastAsiaTheme="minorEastAsia" w:hAnsiTheme="minorHAnsi" w:cstheme="minorBidi"/>
+          <w:b/>
+          <w:color w:val="000000"/>
+          <w:sz w:val="22"/>
+          <w:szCs w:val="22"/>
+        </w:rPr>
+        <w:t>, $opts</w:t>
+      </w:r>
+      <w:r>
+        <w:rPr>
+          <w:rFonts w:asciiTheme="minorHAnsi" w:eastAsiaTheme="minorEastAsia" w:hAnsiTheme="minorHAnsi" w:cstheme="minorBidi"/>
+          <w:b/>
+          <w:color w:val="000000"/>
+          <w:sz w:val="22"/>
+          <w:szCs w:val="22"/>
+        </w:rPr>
+        <w:t xml:space="preserve"> %&gt;</w:t>
+      </w:r>
+    </w:p>
+    <w:p>
+      <w:pPr>
+        <w:spacing w:line="240" w:lineRule="auto"/>
+        <w:jc w:val="center"/>
+        <w:rPr>
+          <w:rFonts w:asciiTheme="minorHAnsi" w:eastAsiaTheme="minorEastAsia" w:hAnsiTheme="minorHAnsi" w:cstheme="minorBidi"/>
+          <w:b/>
+          <w:color w:val="000000"/>
+          <w:sz w:val="22"/>
+          <w:szCs w:val="22"/>
+        </w:rPr>
+      </w:pPr>
+    </w:p>
+    <w:p>
+      <w:pPr>
+        <w:spacing w:line="240" w:lineRule="auto"/>
+        <w:jc w:val="center"/>
+        <w:rPr>
+          <w:rFonts w:asciiTheme="minorHAnsi" w:eastAsiaTheme="minorEastAsia" w:hAnsiTheme="minorHAnsi" w:cstheme="minorBidi"/>
+          <w:color w:val="000000"/>
+          <w:sz w:val="22"/>
+          <w:szCs w:val="22"/>
+        </w:rPr>
+      </w:pPr>
+      <w:r>
+        <w:rPr>
+          <w:rFonts w:asciiTheme="minorHAnsi" w:eastAsiaTheme="minorEastAsia" w:hAnsiTheme="minorHAnsi" w:cstheme="minorBidi"/>
+          <w:color w:val="000000"/>
+          <w:sz w:val="22"/>
+          <w:szCs w:val="22"/>
+        </w:rPr>
+        <w:t>&lt;%= locations[].photos[].</w:t>
+      </w:r>
+      <w:r>
+        <w:rPr>
+          <w:rFonts w:asciiTheme="minorHAnsi" w:eastAsiaTheme="minorEastAsia" w:hAnsiTheme="minorHAnsi" w:cstheme="minorBidi"/>
+          <w:color w:val="000000"/>
+          <w:sz w:val="22"/>
+          <w:szCs w:val="22"/>
+        </w:rPr>
+        <w:t>photo_notes</w:t>
+      </w:r>
+      <w:r>
+        <w:rPr>
+          <w:rFonts w:asciiTheme="minorHAnsi" w:eastAsiaTheme="minorEastAsia" w:hAnsiTheme="minorHAnsi" w:cstheme="minorBidi"/>
+          <w:color w:val="000000"/>
+          <w:sz w:val="22"/>
+          <w:szCs w:val="22"/>
+        </w:rPr>
+        <w:t xml:space="preserve"> %&gt;</w:t>
+      </w:r>
+    </w:p>
     <w:p>
       <w:pPr>
         <w:spacing w:line="240" w:lineRule="auto"/>
@@ -34251,7 +34465,7 @@
 </file>
 
 <file path=customXml/itemProps1.xml><?xml version="1.0" encoding="utf-8"?>
-<ds:datastoreItem xmlns:ds="http://schemas.openxmlformats.org/officeDocument/2006/customXml" ds:itemID="{780A7A54-C937-4A7D-A787-E8F013A3221D}">
+<ds:datastoreItem xmlns:ds="http://schemas.openxmlformats.org/officeDocument/2006/customXml" ds:itemID="{490F3231-0AE7-4474-8310-1571C4D6282F}">
   <ds:schemaRefs>
     <ds:schemaRef ds:uri="http://schemas.openxmlformats.org/officeDocument/2006/bibliography"/>
   </ds:schemaRefs>

</xml_diff>